<commit_message>
commit primeira atualização plano de teste
</commit_message>
<xml_diff>
--- a/Testes/Plano de Testes.docx
+++ b/Testes/Plano de Testes.docx
@@ -471,10 +471,7 @@
               </w:rPr>
             </w:pPr>
             <w:r>
-              <w:t>05/09/201</w:t>
-            </w:r>
-            <w:r>
-              <w:t>3</w:t>
+              <w:t>05/09/2013</w:t>
             </w:r>
           </w:p>
         </w:tc>
@@ -3630,8 +3627,6 @@
           <w:lang w:val="pt-BR" w:eastAsia="ja-JP"/>
         </w:rPr>
       </w:pPr>
-      <w:bookmarkStart w:id="1" w:name="_GoBack"/>
-      <w:bookmarkEnd w:id="1"/>
       <w:r>
         <w:rPr>
           <w:rFonts w:ascii="Calibri" w:hAnsi="Calibri"/>
@@ -4003,7 +3998,7 @@
           <w:lang w:val="pt-BR"/>
         </w:rPr>
       </w:pPr>
-      <w:bookmarkStart w:id="2" w:name="_Toc242451436"/>
+      <w:bookmarkStart w:id="1" w:name="_Toc242451436"/>
       <w:r>
         <w:rPr>
           <w:rFonts w:ascii="Calibri" w:hAnsi="Calibri"/>
@@ -4012,18 +4007,31 @@
         </w:rPr>
         <w:lastRenderedPageBreak/>
         <w:t>Introdução</w:t>
+      </w:r>
+      <w:bookmarkEnd w:id="1"/>
+    </w:p>
+    <w:p>
+      <w:pPr>
+        <w:pStyle w:val="Ttulo2"/>
+        <w:rPr>
+          <w:rFonts w:ascii="Calibri" w:hAnsi="Calibri"/>
+          <w:sz w:val="22"/>
+          <w:lang w:val="pt-BR"/>
+        </w:rPr>
+      </w:pPr>
+      <w:bookmarkStart w:id="2" w:name="_Toc242451437"/>
+      <w:r>
+        <w:rPr>
+          <w:rFonts w:ascii="Calibri" w:hAnsi="Calibri"/>
+          <w:sz w:val="22"/>
+          <w:lang w:val="pt-BR"/>
+        </w:rPr>
+        <w:t>Identificador do plano de teste</w:t>
       </w:r>
       <w:bookmarkEnd w:id="2"/>
     </w:p>
     <w:p>
       <w:pPr>
-        <w:rPr>
-          <w:lang w:val="pt-BR"/>
-        </w:rPr>
-      </w:pPr>
-    </w:p>
-    <w:p>
-      <w:pPr>
         <w:pStyle w:val="Ttulo2"/>
         <w:rPr>
           <w:rFonts w:ascii="Calibri" w:hAnsi="Calibri"/>
@@ -4031,40 +4039,52 @@
           <w:lang w:val="pt-BR"/>
         </w:rPr>
       </w:pPr>
-      <w:bookmarkStart w:id="3" w:name="_Toc242451437"/>
+      <w:bookmarkStart w:id="3" w:name="_Toc242451438"/>
       <w:r>
         <w:rPr>
           <w:rFonts w:ascii="Calibri" w:hAnsi="Calibri"/>
           <w:sz w:val="22"/>
           <w:lang w:val="pt-BR"/>
         </w:rPr>
-        <w:t>Identificador do plano de teste</w:t>
+        <w:t>Objetivos</w:t>
       </w:r>
       <w:bookmarkEnd w:id="3"/>
     </w:p>
     <w:p>
       <w:pPr>
-        <w:rPr>
-          <w:lang w:val="pt-BR"/>
-        </w:rPr>
-      </w:pPr>
+        <w:pStyle w:val="Corpodetexto"/>
+        <w:ind w:left="709" w:right="146"/>
+        <w:jc w:val="both"/>
+        <w:rPr>
+          <w:rFonts w:ascii="Calibri" w:hAnsi="Calibri"/>
+          <w:sz w:val="22"/>
+          <w:szCs w:val="22"/>
+          <w:lang w:val="pt-BR"/>
+        </w:rPr>
+      </w:pPr>
+      <w:r>
+        <w:rPr>
+          <w:lang w:val="pt-BR"/>
+        </w:rPr>
+        <w:t xml:space="preserve">Este documento define o Plano de Testes do projeto </w:t>
+      </w:r>
+      <w:r>
+        <w:rPr>
+          <w:b/>
+          <w:i/>
+          <w:lang w:val="pt-BR"/>
+        </w:rPr>
+        <w:t>SIB</w:t>
+      </w:r>
+      <w:r>
+        <w:rPr>
+          <w:lang w:val="pt-BR"/>
+        </w:rPr>
+        <w:t>, com o objetivo de registrar o que será testado em cada release interno e também documentar aspectos globais relacionados a testes. Isto possibilitará uma bem-sucedida coordenação e condução de testes no projeto.</w:t>
+      </w:r>
     </w:p>
     <w:p>
       <w:pPr>
-        <w:rPr>
-          <w:lang w:val="pt-BR"/>
-        </w:rPr>
-      </w:pPr>
-    </w:p>
-    <w:p>
-      <w:pPr>
-        <w:rPr>
-          <w:lang w:val="pt-BR"/>
-        </w:rPr>
-      </w:pPr>
-    </w:p>
-    <w:p>
-      <w:pPr>
         <w:pStyle w:val="Ttulo2"/>
         <w:rPr>
           <w:rFonts w:ascii="Calibri" w:hAnsi="Calibri"/>
@@ -4072,80 +4092,48 @@
           <w:lang w:val="pt-BR"/>
         </w:rPr>
       </w:pPr>
-      <w:bookmarkStart w:id="4" w:name="_Toc242451438"/>
+      <w:bookmarkStart w:id="4" w:name="_Toc242451440"/>
       <w:r>
         <w:rPr>
           <w:rFonts w:ascii="Calibri" w:hAnsi="Calibri"/>
           <w:sz w:val="22"/>
           <w:lang w:val="pt-BR"/>
         </w:rPr>
-        <w:t>Objetivos</w:t>
+        <w:t>Escopo</w:t>
       </w:r>
       <w:bookmarkEnd w:id="4"/>
     </w:p>
     <w:p>
       <w:pPr>
-        <w:pStyle w:val="Standard"/>
-        <w:jc w:val="both"/>
-        <w:rPr>
-          <w:rFonts w:ascii="Calibri" w:hAnsi="Calibri"/>
-          <w:sz w:val="22"/>
-        </w:rPr>
-      </w:pPr>
-      <w:bookmarkStart w:id="5" w:name="_Toc314978529"/>
-      <w:bookmarkStart w:id="6" w:name="_Toc324843635"/>
-      <w:bookmarkStart w:id="7" w:name="_Toc324851942"/>
-      <w:bookmarkStart w:id="8" w:name="_Toc324915525"/>
-      <w:bookmarkStart w:id="9" w:name="_Toc433104438"/>
-      <w:bookmarkStart w:id="10" w:name="_Toc456598951"/>
-      <w:bookmarkStart w:id="11" w:name="_Toc242451439"/>
-      <w:r>
-        <w:rPr>
-          <w:rFonts w:ascii="Calibri" w:hAnsi="Calibri"/>
-          <w:sz w:val="22"/>
-        </w:rPr>
-        <w:t xml:space="preserve">Este documento se refere ao desenvolvimento do Software SIB, abordando seus testes de unidade, relativos </w:t>
-      </w:r>
-      <w:proofErr w:type="gramStart"/>
-      <w:r>
-        <w:rPr>
-          <w:rFonts w:ascii="Calibri" w:hAnsi="Calibri"/>
-          <w:sz w:val="22"/>
-        </w:rPr>
-        <w:t>à</w:t>
-      </w:r>
-      <w:proofErr w:type="gramEnd"/>
-      <w:r>
-        <w:rPr>
-          <w:rFonts w:ascii="Calibri" w:hAnsi="Calibri"/>
-          <w:sz w:val="22"/>
-        </w:rPr>
-        <w:t xml:space="preserve"> requisitos funcionais e não-funcionais do projeto</w:t>
-      </w:r>
-      <w:bookmarkEnd w:id="5"/>
-      <w:bookmarkEnd w:id="6"/>
-      <w:bookmarkEnd w:id="7"/>
-      <w:bookmarkEnd w:id="8"/>
-      <w:bookmarkEnd w:id="9"/>
-      <w:bookmarkEnd w:id="10"/>
-      <w:bookmarkEnd w:id="11"/>
-      <w:r>
-        <w:rPr>
-          <w:rFonts w:ascii="Calibri" w:hAnsi="Calibri"/>
-          <w:sz w:val="22"/>
-        </w:rPr>
-        <w:t>.</w:t>
+        <w:pStyle w:val="Corpodetexto"/>
+        <w:rPr>
+          <w:lang w:val="pt-BR"/>
+        </w:rPr>
+      </w:pPr>
+      <w:bookmarkStart w:id="5" w:name="_Toc314978531"/>
+      <w:bookmarkStart w:id="6" w:name="_Toc324843637"/>
+      <w:bookmarkStart w:id="7" w:name="_Toc324851944"/>
+      <w:bookmarkStart w:id="8" w:name="_Toc324915527"/>
+      <w:bookmarkStart w:id="9" w:name="_Toc433104440"/>
+      <w:r>
+        <w:rPr>
+          <w:lang w:val="pt-BR"/>
+        </w:rPr>
+        <w:t>Estes documentos contem</w:t>
+      </w:r>
+      <w:r>
+        <w:rPr>
+          <w:lang w:val="pt-BR"/>
+        </w:rPr>
+        <w:t xml:space="preserve"> a relação de requisitos a serem testados, juntamente com suas tabelas de risco, prioridade e classificação de iteração previamente definidas; além da descrição do ambiente a ser utilizado durante as fases de testes, assim como os responsáveis por cada etapa do processo de Testes.</w:t>
       </w:r>
     </w:p>
     <w:p>
       <w:pPr>
-        <w:pStyle w:val="Corpodetexto"/>
-        <w:ind w:left="709" w:right="146"/>
-        <w:jc w:val="both"/>
-        <w:rPr>
-          <w:rFonts w:ascii="Calibri" w:hAnsi="Calibri"/>
+        <w:rPr>
+          <w:rFonts w:ascii="Calibri" w:hAnsi="Calibri"/>
+          <w:b/>
           <w:sz w:val="22"/>
-          <w:szCs w:val="22"/>
           <w:lang w:val="pt-BR"/>
         </w:rPr>
       </w:pPr>
@@ -4159,73 +4147,16 @@
           <w:lang w:val="pt-BR"/>
         </w:rPr>
       </w:pPr>
-      <w:bookmarkStart w:id="12" w:name="_Toc242451440"/>
+      <w:bookmarkStart w:id="10" w:name="_Toc242451441"/>
       <w:r>
         <w:rPr>
           <w:rFonts w:ascii="Calibri" w:hAnsi="Calibri"/>
           <w:sz w:val="22"/>
           <w:lang w:val="pt-BR"/>
         </w:rPr>
-        <w:t>Escopo</w:t>
-      </w:r>
-      <w:bookmarkEnd w:id="12"/>
-    </w:p>
-    <w:p>
-      <w:pPr>
-        <w:tabs>
-          <w:tab w:val="left" w:pos="9214"/>
-        </w:tabs>
-        <w:ind w:left="709" w:right="4"/>
-        <w:jc w:val="both"/>
-        <w:rPr>
-          <w:rFonts w:ascii="Calibri" w:hAnsi="Calibri"/>
-          <w:sz w:val="22"/>
-          <w:lang w:val="pt-BR"/>
-        </w:rPr>
-      </w:pPr>
-      <w:bookmarkStart w:id="13" w:name="_Toc314978531"/>
-      <w:bookmarkStart w:id="14" w:name="_Toc324843637"/>
-      <w:bookmarkStart w:id="15" w:name="_Toc324851944"/>
-      <w:bookmarkStart w:id="16" w:name="_Toc324915527"/>
-      <w:bookmarkStart w:id="17" w:name="_Toc433104440"/>
-      <w:r>
-        <w:rPr>
-          <w:rFonts w:ascii="Calibri" w:hAnsi="Calibri"/>
-          <w:sz w:val="22"/>
-          <w:lang w:val="pt-BR"/>
-        </w:rPr>
-        <w:t>Este documento será testado</w:t>
-      </w:r>
-    </w:p>
-    <w:p>
-      <w:pPr>
-        <w:rPr>
-          <w:rFonts w:ascii="Calibri" w:hAnsi="Calibri"/>
-          <w:b/>
-          <w:sz w:val="22"/>
-          <w:lang w:val="pt-BR"/>
-        </w:rPr>
-      </w:pPr>
-    </w:p>
-    <w:p>
-      <w:pPr>
-        <w:pStyle w:val="Ttulo2"/>
-        <w:rPr>
-          <w:rFonts w:ascii="Calibri" w:hAnsi="Calibri"/>
-          <w:sz w:val="22"/>
-          <w:lang w:val="pt-BR"/>
-        </w:rPr>
-      </w:pPr>
-      <w:bookmarkStart w:id="18" w:name="_Toc242451441"/>
-      <w:r>
-        <w:rPr>
-          <w:rFonts w:ascii="Calibri" w:hAnsi="Calibri"/>
-          <w:sz w:val="22"/>
-          <w:lang w:val="pt-BR"/>
-        </w:rPr>
         <w:t>Escopo Negativo:</w:t>
       </w:r>
-      <w:bookmarkEnd w:id="18"/>
+      <w:bookmarkEnd w:id="10"/>
     </w:p>
     <w:p>
       <w:pPr>
@@ -5500,7 +5431,7 @@
           <w:lang w:val="pt-BR"/>
         </w:rPr>
       </w:pPr>
-      <w:bookmarkStart w:id="19" w:name="_Toc242451442"/>
+      <w:bookmarkStart w:id="11" w:name="_Toc242451442"/>
       <w:r>
         <w:rPr>
           <w:rFonts w:ascii="Calibri" w:hAnsi="Calibri"/>
@@ -5509,7 +5440,7 @@
         </w:rPr>
         <w:t>Referências</w:t>
       </w:r>
-      <w:bookmarkEnd w:id="19"/>
+      <w:bookmarkEnd w:id="11"/>
     </w:p>
     <w:p>
       <w:pPr>
@@ -5529,7 +5460,7 @@
           <w:lang w:val="pt-BR"/>
         </w:rPr>
       </w:pPr>
-      <w:bookmarkStart w:id="20" w:name="_Toc242451443"/>
+      <w:bookmarkStart w:id="12" w:name="_Toc242451443"/>
       <w:r>
         <w:rPr>
           <w:rFonts w:ascii="Calibri" w:hAnsi="Calibri"/>
@@ -5562,7 +5493,7 @@
         </w:rPr>
         <w:t>.</w:t>
       </w:r>
-      <w:bookmarkEnd w:id="20"/>
+      <w:bookmarkEnd w:id="12"/>
       <w:r>
         <w:rPr>
           <w:rFonts w:ascii="Calibri" w:hAnsi="Calibri"/>
@@ -5593,12 +5524,12 @@
           <w:lang w:val="pt-BR"/>
         </w:rPr>
       </w:pPr>
-      <w:bookmarkStart w:id="21" w:name="_Toc242451444"/>
-      <w:bookmarkEnd w:id="13"/>
-      <w:bookmarkEnd w:id="14"/>
-      <w:bookmarkEnd w:id="15"/>
-      <w:bookmarkEnd w:id="16"/>
-      <w:bookmarkEnd w:id="17"/>
+      <w:bookmarkStart w:id="13" w:name="_Toc242451444"/>
+      <w:bookmarkEnd w:id="5"/>
+      <w:bookmarkEnd w:id="6"/>
+      <w:bookmarkEnd w:id="7"/>
+      <w:bookmarkEnd w:id="8"/>
+      <w:bookmarkEnd w:id="9"/>
       <w:r>
         <w:rPr>
           <w:rFonts w:ascii="Calibri" w:hAnsi="Calibri"/>
@@ -5608,7 +5539,7 @@
         <w:lastRenderedPageBreak/>
         <w:t>REQUISITOS A TESTAR</w:t>
       </w:r>
-      <w:bookmarkEnd w:id="21"/>
+      <w:bookmarkEnd w:id="13"/>
     </w:p>
     <w:p>
       <w:pPr>
@@ -5619,7 +5550,7 @@
           <w:lang w:val="pt-BR"/>
         </w:rPr>
       </w:pPr>
-      <w:bookmarkStart w:id="22" w:name="_Toc242451445"/>
+      <w:bookmarkStart w:id="14" w:name="_Toc242451445"/>
       <w:r>
         <w:rPr>
           <w:rFonts w:ascii="Calibri" w:hAnsi="Calibri"/>
@@ -5628,7 +5559,7 @@
         </w:rPr>
         <w:t>Teste do Banco de Dados</w:t>
       </w:r>
-      <w:bookmarkEnd w:id="22"/>
+      <w:bookmarkEnd w:id="14"/>
     </w:p>
     <w:p>
       <w:pPr>
@@ -5667,7 +5598,7 @@
           <w:lang w:val="pt-BR"/>
         </w:rPr>
       </w:pPr>
-      <w:bookmarkStart w:id="23" w:name="_Toc242451446"/>
+      <w:bookmarkStart w:id="15" w:name="_Toc242451446"/>
       <w:r>
         <w:rPr>
           <w:rFonts w:ascii="Calibri" w:hAnsi="Calibri"/>
@@ -5676,7 +5607,7 @@
         </w:rPr>
         <w:t>Teste Funcional</w:t>
       </w:r>
-      <w:bookmarkEnd w:id="23"/>
+      <w:bookmarkEnd w:id="15"/>
     </w:p>
     <w:p>
       <w:pPr>
@@ -5715,7 +5646,7 @@
           <w:lang w:val="pt-BR"/>
         </w:rPr>
       </w:pPr>
-      <w:bookmarkStart w:id="24" w:name="_Toc242451447"/>
+      <w:bookmarkStart w:id="16" w:name="_Toc242451447"/>
       <w:r>
         <w:rPr>
           <w:rFonts w:ascii="Calibri" w:hAnsi="Calibri"/>
@@ -5724,7 +5655,7 @@
         </w:rPr>
         <w:t>Teste do Ciclo de Negócios</w:t>
       </w:r>
-      <w:bookmarkEnd w:id="24"/>
+      <w:bookmarkEnd w:id="16"/>
     </w:p>
     <w:p>
       <w:pPr>
@@ -5757,7 +5688,7 @@
           <w:lang w:val="pt-BR"/>
         </w:rPr>
       </w:pPr>
-      <w:bookmarkStart w:id="25" w:name="_Toc242451448"/>
+      <w:bookmarkStart w:id="17" w:name="_Toc242451448"/>
       <w:r>
         <w:rPr>
           <w:rFonts w:ascii="Calibri" w:hAnsi="Calibri"/>
@@ -5766,7 +5697,7 @@
         </w:rPr>
         <w:t>Teste da Interface do Usuário</w:t>
       </w:r>
-      <w:bookmarkEnd w:id="25"/>
+      <w:bookmarkEnd w:id="17"/>
     </w:p>
     <w:p>
       <w:pPr>
@@ -5804,8 +5735,8 @@
           <w:lang w:val="pt-BR"/>
         </w:rPr>
       </w:pPr>
-      <w:bookmarkStart w:id="26" w:name="_Toc78907482"/>
-      <w:bookmarkStart w:id="27" w:name="_Toc242451449"/>
+      <w:bookmarkStart w:id="18" w:name="_Toc78907482"/>
+      <w:bookmarkStart w:id="19" w:name="_Toc242451449"/>
       <w:r>
         <w:rPr>
           <w:rFonts w:ascii="Calibri" w:hAnsi="Calibri"/>
@@ -5822,8 +5753,8 @@
         </w:rPr>
         <w:t>Performance</w:t>
       </w:r>
-      <w:bookmarkEnd w:id="26"/>
-      <w:bookmarkEnd w:id="27"/>
+      <w:bookmarkEnd w:id="18"/>
+      <w:bookmarkEnd w:id="19"/>
     </w:p>
     <w:p>
       <w:pPr>
@@ -5856,8 +5787,8 @@
           <w:lang w:val="pt-BR"/>
         </w:rPr>
       </w:pPr>
-      <w:bookmarkStart w:id="28" w:name="_Toc78907483"/>
-      <w:bookmarkStart w:id="29" w:name="_Toc242451450"/>
+      <w:bookmarkStart w:id="20" w:name="_Toc78907483"/>
+      <w:bookmarkStart w:id="21" w:name="_Toc242451450"/>
       <w:r>
         <w:rPr>
           <w:rFonts w:ascii="Calibri" w:hAnsi="Calibri"/>
@@ -5866,8 +5797,8 @@
         </w:rPr>
         <w:t>Teste de Carga</w:t>
       </w:r>
-      <w:bookmarkEnd w:id="28"/>
-      <w:bookmarkEnd w:id="29"/>
+      <w:bookmarkEnd w:id="20"/>
+      <w:bookmarkEnd w:id="21"/>
     </w:p>
     <w:p>
       <w:pPr>
@@ -5900,7 +5831,7 @@
           <w:lang w:val="pt-BR"/>
         </w:rPr>
       </w:pPr>
-      <w:bookmarkStart w:id="30" w:name="_Toc242451451"/>
+      <w:bookmarkStart w:id="22" w:name="_Toc242451451"/>
       <w:r>
         <w:rPr>
           <w:rFonts w:ascii="Calibri" w:hAnsi="Calibri"/>
@@ -5909,7 +5840,7 @@
         </w:rPr>
         <w:t>Teste de Stress</w:t>
       </w:r>
-      <w:bookmarkEnd w:id="30"/>
+      <w:bookmarkEnd w:id="22"/>
     </w:p>
     <w:p>
       <w:pPr>
@@ -5947,7 +5878,7 @@
           <w:lang w:val="pt-BR"/>
         </w:rPr>
       </w:pPr>
-      <w:bookmarkStart w:id="31" w:name="_Toc242451452"/>
+      <w:bookmarkStart w:id="23" w:name="_Toc242451452"/>
       <w:r>
         <w:rPr>
           <w:rFonts w:ascii="Calibri" w:hAnsi="Calibri"/>
@@ -5956,7 +5887,7 @@
         </w:rPr>
         <w:t>Teste de Segurança e de Controle de Acesso</w:t>
       </w:r>
-      <w:bookmarkEnd w:id="31"/>
+      <w:bookmarkEnd w:id="23"/>
     </w:p>
     <w:p>
       <w:pPr>
@@ -5990,7 +5921,7 @@
           <w:lang w:val="pt-BR"/>
         </w:rPr>
       </w:pPr>
-      <w:bookmarkStart w:id="32" w:name="_Toc242451453"/>
+      <w:bookmarkStart w:id="24" w:name="_Toc242451453"/>
       <w:r>
         <w:rPr>
           <w:rFonts w:ascii="Calibri" w:hAnsi="Calibri"/>
@@ -5999,7 +5930,7 @@
         </w:rPr>
         <w:t>Teste de Falha/Recuperação</w:t>
       </w:r>
-      <w:bookmarkEnd w:id="32"/>
+      <w:bookmarkEnd w:id="24"/>
     </w:p>
     <w:p>
       <w:pPr>
@@ -6033,7 +5964,7 @@
           <w:lang w:val="pt-BR"/>
         </w:rPr>
       </w:pPr>
-      <w:bookmarkStart w:id="33" w:name="_Toc242451454"/>
+      <w:bookmarkStart w:id="25" w:name="_Toc242451454"/>
       <w:r>
         <w:rPr>
           <w:rFonts w:ascii="Calibri" w:hAnsi="Calibri"/>
@@ -6042,7 +5973,7 @@
         </w:rPr>
         <w:t>Teste de Instalação</w:t>
       </w:r>
-      <w:bookmarkEnd w:id="33"/>
+      <w:bookmarkEnd w:id="25"/>
     </w:p>
     <w:p>
       <w:pPr>
@@ -6066,11 +5997,11 @@
         </w:rPr>
         <w:t>.</w:t>
       </w:r>
-      <w:bookmarkStart w:id="34" w:name="_Toc314978533"/>
-      <w:bookmarkStart w:id="35" w:name="_Toc324843639"/>
-      <w:bookmarkStart w:id="36" w:name="_Toc324851946"/>
-      <w:bookmarkStart w:id="37" w:name="_Toc324915529"/>
-      <w:bookmarkStart w:id="38" w:name="_Toc433104442"/>
+      <w:bookmarkStart w:id="26" w:name="_Toc314978533"/>
+      <w:bookmarkStart w:id="27" w:name="_Toc324843639"/>
+      <w:bookmarkStart w:id="28" w:name="_Toc324851946"/>
+      <w:bookmarkStart w:id="29" w:name="_Toc324915529"/>
+      <w:bookmarkStart w:id="30" w:name="_Toc433104442"/>
       <w:r>
         <w:rPr>
           <w:rFonts w:ascii="Calibri" w:hAnsi="Calibri"/>
@@ -6079,13 +6010,13 @@
         </w:rPr>
         <w:br w:type="page"/>
       </w:r>
-      <w:bookmarkStart w:id="39" w:name="_Toc242451455"/>
-      <w:bookmarkStart w:id="40" w:name="_Toc314978535"/>
-      <w:bookmarkEnd w:id="34"/>
-      <w:bookmarkEnd w:id="35"/>
-      <w:bookmarkEnd w:id="36"/>
-      <w:bookmarkEnd w:id="37"/>
-      <w:bookmarkEnd w:id="38"/>
+      <w:bookmarkStart w:id="31" w:name="_Toc242451455"/>
+      <w:bookmarkStart w:id="32" w:name="_Toc314978535"/>
+      <w:bookmarkEnd w:id="26"/>
+      <w:bookmarkEnd w:id="27"/>
+      <w:bookmarkEnd w:id="28"/>
+      <w:bookmarkEnd w:id="29"/>
+      <w:bookmarkEnd w:id="30"/>
       <w:r>
         <w:rPr>
           <w:rFonts w:ascii="Calibri" w:hAnsi="Calibri"/>
@@ -6104,7 +6035,7 @@
         </w:rPr>
         <w:t>Teste</w:t>
       </w:r>
-      <w:bookmarkEnd w:id="39"/>
+      <w:bookmarkEnd w:id="31"/>
       <w:proofErr w:type="gramEnd"/>
     </w:p>
     <w:p>
@@ -6117,7 +6048,7 @@
           <w:lang w:val="pt-BR"/>
         </w:rPr>
       </w:pPr>
-      <w:bookmarkStart w:id="41" w:name="_Toc242451456"/>
+      <w:bookmarkStart w:id="33" w:name="_Toc242451456"/>
       <w:r>
         <w:rPr>
           <w:rFonts w:ascii="Calibri" w:hAnsi="Calibri"/>
@@ -6127,7 +6058,7 @@
         </w:rPr>
         <w:t>Tipos de Teste</w:t>
       </w:r>
-      <w:bookmarkEnd w:id="41"/>
+      <w:bookmarkEnd w:id="33"/>
     </w:p>
     <w:p>
       <w:pPr>
@@ -6139,7 +6070,7 @@
           <w:lang w:val="pt-BR"/>
         </w:rPr>
       </w:pPr>
-      <w:bookmarkStart w:id="42" w:name="_Toc242451457"/>
+      <w:bookmarkStart w:id="34" w:name="_Toc242451457"/>
       <w:r>
         <w:rPr>
           <w:rFonts w:ascii="Calibri" w:hAnsi="Calibri"/>
@@ -6149,7 +6080,7 @@
         </w:rPr>
         <w:t>Teste de Integridade de Dados e do Banco de Dados</w:t>
       </w:r>
-      <w:bookmarkEnd w:id="42"/>
+      <w:bookmarkEnd w:id="34"/>
     </w:p>
     <w:p>
       <w:pPr>
@@ -6378,8 +6309,8 @@
           <w:lang w:val="pt-BR"/>
         </w:rPr>
       </w:pPr>
-      <w:bookmarkStart w:id="43" w:name="_Toc242451458"/>
-      <w:bookmarkEnd w:id="40"/>
+      <w:bookmarkStart w:id="35" w:name="_Toc242451458"/>
+      <w:bookmarkEnd w:id="32"/>
       <w:r>
         <w:rPr>
           <w:rFonts w:ascii="Calibri" w:hAnsi="Calibri"/>
@@ -6398,7 +6329,7 @@
         </w:rPr>
         <w:t>cionalidade</w:t>
       </w:r>
-      <w:bookmarkEnd w:id="43"/>
+      <w:bookmarkEnd w:id="35"/>
       <w:r>
         <w:rPr>
           <w:rFonts w:ascii="Calibri" w:hAnsi="Calibri"/>
@@ -6418,10 +6349,10 @@
           <w:lang w:val="pt-BR"/>
         </w:rPr>
       </w:pPr>
-      <w:bookmarkStart w:id="44" w:name="_Toc314978536"/>
-      <w:bookmarkStart w:id="45" w:name="_Toc324843643"/>
-      <w:bookmarkStart w:id="46" w:name="_Toc324851950"/>
-      <w:bookmarkStart w:id="47" w:name="_Toc324915533"/>
+      <w:bookmarkStart w:id="36" w:name="_Toc314978536"/>
+      <w:bookmarkStart w:id="37" w:name="_Toc324843643"/>
+      <w:bookmarkStart w:id="38" w:name="_Toc324851950"/>
+      <w:bookmarkStart w:id="39" w:name="_Toc324915533"/>
     </w:p>
     <w:tbl>
       <w:tblPr>
@@ -6450,10 +6381,10 @@
           <w:tcPr>
             <w:tcW w:w="2211" w:type="dxa"/>
           </w:tcPr>
-          <w:bookmarkEnd w:id="44"/>
-          <w:bookmarkEnd w:id="45"/>
-          <w:bookmarkEnd w:id="46"/>
-          <w:bookmarkEnd w:id="47"/>
+          <w:bookmarkEnd w:id="36"/>
+          <w:bookmarkEnd w:id="37"/>
+          <w:bookmarkEnd w:id="38"/>
+          <w:bookmarkEnd w:id="39"/>
           <w:p>
             <w:pPr>
               <w:pStyle w:val="Corpodetexto1"/>
@@ -6645,7 +6576,7 @@
           <w:lang w:val="pt-BR"/>
         </w:rPr>
       </w:pPr>
-      <w:bookmarkStart w:id="48" w:name="_Toc242451459"/>
+      <w:bookmarkStart w:id="40" w:name="_Toc242451459"/>
       <w:r>
         <w:rPr>
           <w:rFonts w:ascii="Calibri" w:hAnsi="Calibri"/>
@@ -6655,7 +6586,7 @@
         </w:rPr>
         <w:t>Teste da Interface do Usuário</w:t>
       </w:r>
-      <w:bookmarkEnd w:id="48"/>
+      <w:bookmarkEnd w:id="40"/>
     </w:p>
     <w:p>
       <w:pPr>
@@ -6667,10 +6598,10 @@
           <w:lang w:val="pt-BR"/>
         </w:rPr>
       </w:pPr>
-      <w:bookmarkStart w:id="49" w:name="_Toc327254066"/>
-      <w:bookmarkStart w:id="50" w:name="_Toc327255031"/>
-      <w:bookmarkStart w:id="51" w:name="_Toc327255100"/>
-      <w:bookmarkStart w:id="52" w:name="_Toc327255339"/>
+      <w:bookmarkStart w:id="41" w:name="_Toc327254066"/>
+      <w:bookmarkStart w:id="42" w:name="_Toc327255031"/>
+      <w:bookmarkStart w:id="43" w:name="_Toc327255100"/>
+      <w:bookmarkStart w:id="44" w:name="_Toc327255339"/>
     </w:p>
     <w:tbl>
       <w:tblPr>
@@ -6708,7 +6639,7 @@
                 <w:lang w:val="pt-BR"/>
               </w:rPr>
             </w:pPr>
-            <w:bookmarkStart w:id="53" w:name="_Toc433104448"/>
+            <w:bookmarkStart w:id="45" w:name="_Toc433104448"/>
             <w:r>
               <w:rPr>
                 <w:rFonts w:ascii="Calibri" w:hAnsi="Calibri"/>
@@ -6897,12 +6828,12 @@
           <w:lang w:val="pt-BR"/>
         </w:rPr>
       </w:pPr>
-      <w:bookmarkStart w:id="54" w:name="_Toc242451460"/>
-      <w:bookmarkEnd w:id="49"/>
-      <w:bookmarkEnd w:id="50"/>
-      <w:bookmarkEnd w:id="51"/>
-      <w:bookmarkEnd w:id="52"/>
-      <w:bookmarkEnd w:id="53"/>
+      <w:bookmarkStart w:id="46" w:name="_Toc242451460"/>
+      <w:bookmarkEnd w:id="41"/>
+      <w:bookmarkEnd w:id="42"/>
+      <w:bookmarkEnd w:id="43"/>
+      <w:bookmarkEnd w:id="44"/>
+      <w:bookmarkEnd w:id="45"/>
       <w:r>
         <w:rPr>
           <w:rFonts w:ascii="Calibri" w:hAnsi="Calibri"/>
@@ -6912,7 +6843,7 @@
         </w:rPr>
         <w:t>Teste de Performance</w:t>
       </w:r>
-      <w:bookmarkEnd w:id="54"/>
+      <w:bookmarkEnd w:id="46"/>
     </w:p>
     <w:p>
       <w:pPr>
@@ -7140,7 +7071,7 @@
           <w:lang w:val="pt-BR"/>
         </w:rPr>
       </w:pPr>
-      <w:bookmarkStart w:id="55" w:name="_Toc242451461"/>
+      <w:bookmarkStart w:id="47" w:name="_Toc242451461"/>
       <w:r>
         <w:rPr>
           <w:rFonts w:ascii="Calibri" w:hAnsi="Calibri"/>
@@ -7150,7 +7081,7 @@
         </w:rPr>
         <w:t>Teste de Carga</w:t>
       </w:r>
-      <w:bookmarkEnd w:id="55"/>
+      <w:bookmarkEnd w:id="47"/>
     </w:p>
     <w:p>
       <w:pPr>
@@ -7199,12 +7130,12 @@
                 <w:lang w:val="pt-BR"/>
               </w:rPr>
             </w:pPr>
-            <w:bookmarkStart w:id="56" w:name="_Toc78907496"/>
-            <w:bookmarkStart w:id="57" w:name="_Toc327254070"/>
-            <w:bookmarkStart w:id="58" w:name="_Toc327255035"/>
-            <w:bookmarkStart w:id="59" w:name="_Toc327255104"/>
-            <w:bookmarkStart w:id="60" w:name="_Toc327255343"/>
-            <w:bookmarkStart w:id="61" w:name="_Toc314978541"/>
+            <w:bookmarkStart w:id="48" w:name="_Toc78907496"/>
+            <w:bookmarkStart w:id="49" w:name="_Toc327254070"/>
+            <w:bookmarkStart w:id="50" w:name="_Toc327255035"/>
+            <w:bookmarkStart w:id="51" w:name="_Toc327255104"/>
+            <w:bookmarkStart w:id="52" w:name="_Toc327255343"/>
+            <w:bookmarkStart w:id="53" w:name="_Toc314978541"/>
             <w:r>
               <w:rPr>
                 <w:rFonts w:ascii="Calibri" w:hAnsi="Calibri"/>
@@ -7389,7 +7320,7 @@
           <w:lang w:val="pt-BR"/>
         </w:rPr>
       </w:pPr>
-      <w:bookmarkStart w:id="62" w:name="_Toc242451462"/>
+      <w:bookmarkStart w:id="54" w:name="_Toc242451462"/>
       <w:r>
         <w:rPr>
           <w:rFonts w:ascii="Calibri" w:hAnsi="Calibri"/>
@@ -7399,8 +7330,8 @@
         </w:rPr>
         <w:t>Teste de Segurança e Controle de Acesso</w:t>
       </w:r>
-      <w:bookmarkEnd w:id="56"/>
-      <w:bookmarkEnd w:id="62"/>
+      <w:bookmarkEnd w:id="48"/>
+      <w:bookmarkEnd w:id="54"/>
     </w:p>
     <w:p>
       <w:pPr>
@@ -7440,11 +7371,11 @@
           <w:tcPr>
             <w:tcW w:w="2211" w:type="dxa"/>
           </w:tcPr>
-          <w:bookmarkEnd w:id="57"/>
-          <w:bookmarkEnd w:id="58"/>
-          <w:bookmarkEnd w:id="59"/>
-          <w:bookmarkEnd w:id="60"/>
-          <w:bookmarkEnd w:id="61"/>
+          <w:bookmarkEnd w:id="49"/>
+          <w:bookmarkEnd w:id="50"/>
+          <w:bookmarkEnd w:id="51"/>
+          <w:bookmarkEnd w:id="52"/>
+          <w:bookmarkEnd w:id="53"/>
           <w:p>
             <w:pPr>
               <w:pStyle w:val="Corpodetexto1"/>
@@ -7646,8 +7577,8 @@
         </w:rPr>
         <w:t xml:space="preserve"> </w:t>
       </w:r>
-      <w:bookmarkStart w:id="63" w:name="_Toc78907497"/>
-      <w:bookmarkStart w:id="64" w:name="_Toc242451463"/>
+      <w:bookmarkStart w:id="55" w:name="_Toc78907497"/>
+      <w:bookmarkStart w:id="56" w:name="_Toc242451463"/>
       <w:r>
         <w:rPr>
           <w:rFonts w:ascii="Calibri" w:hAnsi="Calibri"/>
@@ -7657,8 +7588,8 @@
         </w:rPr>
         <w:t>Teste de Instalação</w:t>
       </w:r>
-      <w:bookmarkEnd w:id="63"/>
-      <w:bookmarkEnd w:id="64"/>
+      <w:bookmarkEnd w:id="55"/>
+      <w:bookmarkEnd w:id="56"/>
     </w:p>
     <w:p/>
     <w:tbl>
@@ -7876,8 +7807,8 @@
           <w:lang w:val="pt-BR"/>
         </w:rPr>
       </w:pPr>
-      <w:bookmarkStart w:id="65" w:name="_Toc78907498"/>
-      <w:bookmarkStart w:id="66" w:name="_Toc242451464"/>
+      <w:bookmarkStart w:id="57" w:name="_Toc78907498"/>
+      <w:bookmarkStart w:id="58" w:name="_Toc242451464"/>
       <w:r>
         <w:rPr>
           <w:rFonts w:ascii="Calibri" w:hAnsi="Calibri"/>
@@ -7886,8 +7817,8 @@
         </w:rPr>
         <w:t>Ferramentas</w:t>
       </w:r>
-      <w:bookmarkEnd w:id="65"/>
-      <w:bookmarkEnd w:id="66"/>
+      <w:bookmarkEnd w:id="57"/>
+      <w:bookmarkEnd w:id="58"/>
     </w:p>
     <w:p>
       <w:pPr>
@@ -7899,10 +7830,10 @@
           <w:lang w:val="pt-BR"/>
         </w:rPr>
       </w:pPr>
-      <w:bookmarkStart w:id="67" w:name="_Toc314978543"/>
-      <w:bookmarkStart w:id="68" w:name="_Toc324843646"/>
-      <w:bookmarkStart w:id="69" w:name="_Toc324851953"/>
-      <w:bookmarkStart w:id="70" w:name="_Toc324915536"/>
+      <w:bookmarkStart w:id="59" w:name="_Toc314978543"/>
+      <w:bookmarkStart w:id="60" w:name="_Toc324843646"/>
+      <w:bookmarkStart w:id="61" w:name="_Toc324851953"/>
+      <w:bookmarkStart w:id="62" w:name="_Toc324915536"/>
       <w:r>
         <w:rPr>
           <w:rFonts w:ascii="Calibri" w:hAnsi="Calibri"/>
@@ -8063,13 +7994,6 @@
                 <w:sz w:val="22"/>
               </w:rPr>
             </w:pPr>
-            <w:r>
-              <w:rPr>
-                <w:rFonts w:ascii="Calibri" w:hAnsi="Calibri"/>
-                <w:sz w:val="22"/>
-              </w:rPr>
-              <w:t>Mantis</w:t>
-            </w:r>
           </w:p>
         </w:tc>
         <w:tc>
@@ -8132,14 +8056,6 @@
                 <w:lang w:val="pt-BR"/>
               </w:rPr>
             </w:pPr>
-            <w:r>
-              <w:rPr>
-                <w:rFonts w:ascii="Calibri" w:hAnsi="Calibri"/>
-                <w:sz w:val="22"/>
-                <w:lang w:val="pt-BR"/>
-              </w:rPr>
-              <w:t>Word</w:t>
-            </w:r>
           </w:p>
         </w:tc>
         <w:tc>
@@ -8201,11 +8117,11 @@
             </w:pPr>
             <w:r>
               <w:rPr>
-                <w:rFonts w:ascii="Calibri" w:hAnsi="Calibri"/>
-                <w:sz w:val="22"/>
-                <w:lang w:val="pt-BR"/>
-              </w:rPr>
-              <w:t>Mantis</w:t>
+                <w:iCs/>
+                <w:sz w:val="22"/>
+                <w:lang w:val="pt-BR"/>
+              </w:rPr>
+              <w:t>MANTIS</w:t>
             </w:r>
           </w:p>
         </w:tc>
@@ -8483,6 +8399,14 @@
                 <w:lang w:val="pt-BR"/>
               </w:rPr>
             </w:pPr>
+            <w:r>
+              <w:rPr>
+                <w:rFonts w:ascii="Calibri" w:hAnsi="Calibri"/>
+                <w:sz w:val="22"/>
+                <w:lang w:val="pt-BR"/>
+              </w:rPr>
+              <w:t>Google</w:t>
+            </w:r>
           </w:p>
         </w:tc>
       </w:tr>
@@ -8547,6 +8471,87 @@
           </w:p>
         </w:tc>
       </w:tr>
+      <w:tr>
+        <w:trPr>
+          <w:jc w:val="center"/>
+        </w:trPr>
+        <w:tc>
+          <w:tcPr>
+            <w:tcW w:w="3060" w:type="dxa"/>
+          </w:tcPr>
+          <w:p>
+            <w:pPr>
+              <w:pStyle w:val="Corpodetexto1"/>
+              <w:rPr>
+                <w:rFonts w:ascii="Calibri" w:hAnsi="Calibri"/>
+                <w:sz w:val="22"/>
+                <w:lang w:val="pt-BR"/>
+              </w:rPr>
+            </w:pPr>
+            <w:r>
+              <w:rPr>
+                <w:rFonts w:ascii="Calibri" w:hAnsi="Calibri"/>
+                <w:sz w:val="22"/>
+                <w:lang w:val="pt-BR"/>
+              </w:rPr>
+              <w:t>Software</w:t>
+            </w:r>
+          </w:p>
+        </w:tc>
+        <w:tc>
+          <w:tcPr>
+            <w:tcW w:w="2358" w:type="dxa"/>
+          </w:tcPr>
+          <w:p>
+            <w:pPr>
+              <w:pStyle w:val="Corpodetexto"/>
+              <w:ind w:left="0"/>
+              <w:jc w:val="both"/>
+              <w:rPr>
+                <w:rFonts w:ascii="Calibri" w:hAnsi="Calibri"/>
+                <w:sz w:val="22"/>
+                <w:lang w:val="pt-BR"/>
+              </w:rPr>
+            </w:pPr>
+            <w:proofErr w:type="gramStart"/>
+            <w:r>
+              <w:rPr>
+                <w:lang w:val="pt-BR"/>
+              </w:rPr>
+              <w:t>EXCEL,</w:t>
+            </w:r>
+            <w:proofErr w:type="gramEnd"/>
+            <w:r>
+              <w:rPr>
+                <w:lang w:val="pt-BR"/>
+              </w:rPr>
+              <w:t>WORD,POWER POINT</w:t>
+            </w:r>
+          </w:p>
+        </w:tc>
+        <w:tc>
+          <w:tcPr>
+            <w:tcW w:w="3150" w:type="dxa"/>
+          </w:tcPr>
+          <w:p>
+            <w:pPr>
+              <w:pStyle w:val="Corpodetexto1"/>
+              <w:jc w:val="center"/>
+              <w:rPr>
+                <w:rFonts w:ascii="Calibri" w:hAnsi="Calibri"/>
+                <w:sz w:val="22"/>
+                <w:lang w:val="pt-BR"/>
+              </w:rPr>
+            </w:pPr>
+            <w:r>
+              <w:rPr>
+                <w:lang w:val="pt-BR"/>
+              </w:rPr>
+              <w:t>MICROSOFT</w:t>
+            </w:r>
+          </w:p>
+        </w:tc>
+      </w:tr>
     </w:tbl>
     <w:p>
       <w:pPr>
@@ -8558,11 +8563,11 @@
           <w:lang w:val="pt-BR"/>
         </w:rPr>
       </w:pPr>
-      <w:bookmarkStart w:id="71" w:name="_Toc78907502"/>
-      <w:bookmarkEnd w:id="67"/>
-      <w:bookmarkEnd w:id="68"/>
-      <w:bookmarkEnd w:id="69"/>
-      <w:bookmarkEnd w:id="70"/>
+      <w:bookmarkStart w:id="63" w:name="_Toc78907502"/>
+      <w:bookmarkEnd w:id="59"/>
+      <w:bookmarkEnd w:id="60"/>
+      <w:bookmarkEnd w:id="61"/>
+      <w:bookmarkEnd w:id="62"/>
       <w:r>
         <w:rPr>
           <w:rFonts w:ascii="Calibri" w:hAnsi="Calibri"/>
@@ -8571,7 +8576,7 @@
         </w:rPr>
         <w:t xml:space="preserve"> </w:t>
       </w:r>
-      <w:bookmarkStart w:id="72" w:name="_Toc242451465"/>
+      <w:bookmarkStart w:id="64" w:name="_Toc242451465"/>
       <w:r>
         <w:rPr>
           <w:rFonts w:ascii="Calibri" w:hAnsi="Calibri"/>
@@ -8580,7 +8585,7 @@
         </w:rPr>
         <w:t>Riscos</w:t>
       </w:r>
-      <w:bookmarkEnd w:id="72"/>
+      <w:bookmarkEnd w:id="64"/>
     </w:p>
     <w:tbl>
       <w:tblPr>
@@ -8694,6 +8699,25 @@
           </w:tcPr>
           <w:p>
             <w:pPr>
+              <w:rPr>
+                <w:rFonts w:ascii="Arial" w:hAnsi="Arial" w:cs="Arial"/>
+                <w:b/>
+                <w:bCs/>
+                <w:lang w:val="pt-BR"/>
+              </w:rPr>
+            </w:pPr>
+            <w:r>
+              <w:rPr>
+                <w:rFonts w:ascii="Arial" w:hAnsi="Arial" w:cs="Arial"/>
+                <w:b/>
+                <w:bCs/>
+                <w:lang w:val="pt-BR"/>
+              </w:rPr>
+              <w:t>Especificação de casos de uso inadequada</w:t>
+            </w:r>
+          </w:p>
+          <w:p>
+            <w:pPr>
               <w:pStyle w:val="Corpodetexto1"/>
               <w:rPr>
                 <w:rFonts w:ascii="Calibri" w:hAnsi="Calibri"/>
@@ -8713,6 +8737,43 @@
           <w:p>
             <w:pPr>
               <w:rPr>
+                <w:rFonts w:ascii="Arial" w:hAnsi="Arial" w:cs="Arial"/>
+                <w:b/>
+                <w:bCs/>
+                <w:lang w:val="pt-BR"/>
+              </w:rPr>
+            </w:pPr>
+            <w:r>
+              <w:rPr>
+                <w:rFonts w:ascii="Arial" w:hAnsi="Arial" w:cs="Arial"/>
+                <w:b/>
+                <w:bCs/>
+                <w:lang w:val="pt-BR"/>
+              </w:rPr>
+              <w:t xml:space="preserve">Buscar semelhanças e divergências entre casos de usos durante a </w:t>
+            </w:r>
+            <w:r>
+              <w:rPr>
+                <w:rFonts w:ascii="Arial" w:hAnsi="Arial" w:cs="Arial"/>
+                <w:b/>
+                <w:bCs/>
+                <w:lang w:val="pt-BR"/>
+              </w:rPr>
+              <w:t>realização</w:t>
+            </w:r>
+            <w:r>
+              <w:rPr>
+                <w:rFonts w:ascii="Arial" w:hAnsi="Arial" w:cs="Arial"/>
+                <w:b/>
+                <w:bCs/>
+                <w:lang w:val="pt-BR"/>
+              </w:rPr>
+              <w:t xml:space="preserve"> do documento de Casos de uso.</w:t>
+            </w:r>
+          </w:p>
+          <w:p>
+            <w:pPr>
+              <w:rPr>
                 <w:rFonts w:ascii="Calibri" w:hAnsi="Calibri"/>
                 <w:sz w:val="22"/>
                 <w:lang w:val="pt-BR"/>
@@ -8730,6 +8791,21 @@
           <w:p>
             <w:pPr>
               <w:rPr>
+                <w:rFonts w:ascii="Arial" w:hAnsi="Arial" w:cs="Arial"/>
+                <w:lang w:val="pt-BR"/>
+              </w:rPr>
+            </w:pPr>
+            <w:r>
+              <w:rPr>
+                <w:rFonts w:ascii="Arial" w:hAnsi="Arial" w:cs="Arial"/>
+                <w:lang w:val="pt-BR"/>
+              </w:rPr>
+              <w:t>Durante a análise, é importante analisar a existência de casos de uso com o mesmo papel que poderiam ser generalizados, ou a existência de casos de uso muito complexos que poderiam ser dividos em outros mais simples.</w:t>
+            </w:r>
+          </w:p>
+          <w:p>
+            <w:pPr>
+              <w:rPr>
                 <w:rFonts w:ascii="Calibri" w:hAnsi="Calibri"/>
                 <w:sz w:val="22"/>
                 <w:lang w:val="pt-BR"/>
@@ -8755,6 +8831,32 @@
                 <w:lang w:val="pt-BR"/>
               </w:rPr>
             </w:pPr>
+            <w:r>
+              <w:rPr>
+                <w:rFonts w:ascii="Calibri" w:hAnsi="Calibri"/>
+                <w:sz w:val="22"/>
+                <w:lang w:val="pt-BR"/>
+              </w:rPr>
+              <w:t>Gerenciar outros Projetos</w:t>
+            </w:r>
+            <w:r>
+              <w:rPr>
+                <w:rFonts w:ascii="Calibri" w:hAnsi="Calibri"/>
+                <w:sz w:val="22"/>
+                <w:lang w:val="pt-BR"/>
+              </w:rPr>
+              <w:t xml:space="preserve"> e disciplinas</w:t>
+            </w:r>
+            <w:bookmarkStart w:id="65" w:name="_GoBack"/>
+            <w:bookmarkEnd w:id="65"/>
+            <w:r>
+              <w:rPr>
+                <w:rFonts w:ascii="Calibri" w:hAnsi="Calibri"/>
+                <w:sz w:val="22"/>
+                <w:lang w:val="pt-BR"/>
+              </w:rPr>
+              <w:t xml:space="preserve"> da Faculdade </w:t>
+            </w:r>
           </w:p>
         </w:tc>
         <w:tc>
@@ -8772,6 +8874,30 @@
                 <w:lang w:val="pt-BR"/>
               </w:rPr>
             </w:pPr>
+            <w:r>
+              <w:rPr>
+                <w:rFonts w:ascii="Calibri" w:hAnsi="Calibri"/>
+                <w:sz w:val="22"/>
+                <w:lang w:val="pt-BR"/>
+              </w:rPr>
+              <w:t>Mensurar tempo do projeto para estudar</w:t>
+            </w:r>
+            <w:r>
+              <w:rPr>
+                <w:rFonts w:ascii="Calibri" w:hAnsi="Calibri"/>
+                <w:sz w:val="22"/>
+                <w:lang w:val="pt-BR"/>
+              </w:rPr>
+              <w:t xml:space="preserve"> </w:t>
+            </w:r>
+            <w:r>
+              <w:rPr>
+                <w:rFonts w:ascii="Calibri" w:hAnsi="Calibri"/>
+                <w:sz w:val="22"/>
+                <w:lang w:val="pt-BR"/>
+              </w:rPr>
+              <w:t>e trabalhar em cima das outras disciplinas</w:t>
+            </w:r>
           </w:p>
         </w:tc>
         <w:tc>
@@ -8964,7 +9090,7 @@
           <w:lang w:val="pt-BR"/>
         </w:rPr>
       </w:pPr>
-      <w:bookmarkStart w:id="73" w:name="_Toc242451466"/>
+      <w:bookmarkStart w:id="66" w:name="_Toc242451466"/>
       <w:r>
         <w:rPr>
           <w:rFonts w:ascii="Calibri" w:hAnsi="Calibri"/>
@@ -8973,7 +9099,7 @@
         </w:rPr>
         <w:t>Requisitos de suspensão e retomada</w:t>
       </w:r>
-      <w:bookmarkEnd w:id="73"/>
+      <w:bookmarkEnd w:id="66"/>
     </w:p>
     <w:p>
       <w:pPr>
@@ -8993,7 +9119,7 @@
           <w:lang w:val="pt-BR"/>
         </w:rPr>
       </w:pPr>
-      <w:bookmarkStart w:id="74" w:name="_Toc242451467"/>
+      <w:bookmarkStart w:id="67" w:name="_Toc242451467"/>
       <w:r>
         <w:rPr>
           <w:rFonts w:ascii="Calibri" w:hAnsi="Calibri"/>
@@ -9002,7 +9128,7 @@
         </w:rPr>
         <w:t>Matriz de rastreabilidade</w:t>
       </w:r>
-      <w:bookmarkEnd w:id="74"/>
+      <w:bookmarkEnd w:id="67"/>
     </w:p>
     <w:p>
       <w:pPr>
@@ -9013,7 +9139,7 @@
           <w:lang w:val="pt-BR"/>
         </w:rPr>
       </w:pPr>
-      <w:bookmarkStart w:id="75" w:name="_Toc242451468"/>
+      <w:bookmarkStart w:id="68" w:name="_Toc242451468"/>
       <w:r>
         <w:rPr>
           <w:rFonts w:ascii="Calibri" w:hAnsi="Calibri"/>
@@ -9022,7 +9148,7 @@
         </w:rPr>
         <w:t>Responsabilidades</w:t>
       </w:r>
-      <w:bookmarkEnd w:id="75"/>
+      <w:bookmarkEnd w:id="68"/>
     </w:p>
     <w:p>
       <w:pPr>
@@ -9316,6 +9442,7 @@
           </w:tcPr>
           <w:p>
             <w:r>
+              <w:lastRenderedPageBreak/>
               <w:t>Bergson</w:t>
             </w:r>
           </w:p>
@@ -9469,7 +9596,7 @@
           <w:lang w:val="pt-BR"/>
         </w:rPr>
       </w:pPr>
-      <w:bookmarkStart w:id="76" w:name="_Toc242451469"/>
+      <w:bookmarkStart w:id="69" w:name="_Toc242451469"/>
       <w:r>
         <w:rPr>
           <w:rFonts w:ascii="Calibri" w:hAnsi="Calibri"/>
@@ -9478,7 +9605,7 @@
         </w:rPr>
         <w:t>Necessidade treinamento da equipe</w:t>
       </w:r>
-      <w:bookmarkEnd w:id="76"/>
+      <w:bookmarkEnd w:id="69"/>
     </w:p>
     <w:p>
       <w:pPr>
@@ -9498,7 +9625,7 @@
           <w:lang w:val="pt-BR"/>
         </w:rPr>
       </w:pPr>
-      <w:bookmarkStart w:id="77" w:name="_Toc242451470"/>
+      <w:bookmarkStart w:id="70" w:name="_Toc242451470"/>
       <w:r>
         <w:rPr>
           <w:rFonts w:ascii="Calibri" w:hAnsi="Calibri"/>
@@ -9507,7 +9634,7 @@
         </w:rPr>
         <w:t>Cobertura dos testes</w:t>
       </w:r>
-      <w:bookmarkEnd w:id="77"/>
+      <w:bookmarkEnd w:id="70"/>
     </w:p>
     <w:p>
       <w:pPr>
@@ -9534,7 +9661,7 @@
           <w:lang w:val="pt-BR"/>
         </w:rPr>
       </w:pPr>
-      <w:bookmarkStart w:id="78" w:name="_Toc242451471"/>
+      <w:bookmarkStart w:id="71" w:name="_Toc242451471"/>
       <w:r>
         <w:rPr>
           <w:rFonts w:ascii="Calibri" w:hAnsi="Calibri"/>
@@ -9543,8 +9670,8 @@
         </w:rPr>
         <w:t>Cronograma</w:t>
       </w:r>
+      <w:bookmarkEnd w:id="63"/>
       <w:bookmarkEnd w:id="71"/>
-      <w:bookmarkEnd w:id="78"/>
     </w:p>
     <w:p>
       <w:pPr>

</xml_diff>

<commit_message>
Commit plano de teste
</commit_message>
<xml_diff>
--- a/Testes/Plano de Testes.docx
+++ b/Testes/Plano de Testes.docx
@@ -3864,14 +3864,9 @@
       <w:r>
         <w:t xml:space="preserve">, juntamente com </w:t>
       </w:r>
-      <w:proofErr w:type="gramStart"/>
-      <w:r>
-        <w:t>os</w:t>
-      </w:r>
-      <w:r>
-        <w:t xml:space="preserve"> risco</w:t>
-      </w:r>
-      <w:proofErr w:type="gramEnd"/>
+      <w:r>
+        <w:t>os riscos</w:t>
+      </w:r>
       <w:r>
         <w:t xml:space="preserve">, </w:t>
       </w:r>
@@ -5856,7 +5851,29 @@
         <w:rPr>
           <w:sz w:val="22"/>
         </w:rPr>
-        <w:t>Navegue através de todos os use cases, verificando que cada tela de interface gráfica pode ser rapidamente entendida e facilmente utilizada.</w:t>
+        <w:t>Navegue através de todos os use cases, verificando que cada tela de interface gráfica pode ser rapidamente entendida e facilmente utilizada</w:t>
+      </w:r>
+      <w:r>
+        <w:rPr>
+          <w:sz w:val="22"/>
+        </w:rPr>
+        <w:t xml:space="preserve"> por 80% dos usuários envolvidos nos testes na fase </w:t>
+      </w:r>
+      <w:proofErr w:type="gramStart"/>
+      <w:r>
+        <w:rPr>
+          <w:sz w:val="22"/>
+        </w:rPr>
+        <w:t>dos beta-testes</w:t>
+      </w:r>
+      <w:bookmarkStart w:id="18" w:name="_GoBack"/>
+      <w:bookmarkEnd w:id="18"/>
+      <w:proofErr w:type="gramEnd"/>
+      <w:r>
+        <w:rPr>
+          <w:sz w:val="22"/>
+        </w:rPr>
+        <w:t>.</w:t>
       </w:r>
     </w:p>
     <w:p>
@@ -5930,8 +5947,8 @@
           <w:sz w:val="22"/>
         </w:rPr>
       </w:pPr>
-      <w:bookmarkStart w:id="18" w:name="_Toc78907482"/>
-      <w:bookmarkStart w:id="19" w:name="_Toc242451449"/>
+      <w:bookmarkStart w:id="19" w:name="_Toc78907482"/>
+      <w:bookmarkStart w:id="20" w:name="_Toc242451449"/>
       <w:r>
         <w:rPr>
           <w:rFonts w:ascii="Calibri" w:hAnsi="Calibri"/>
@@ -5947,8 +5964,8 @@
         </w:rPr>
         <w:t>Performance</w:t>
       </w:r>
-      <w:bookmarkEnd w:id="18"/>
       <w:bookmarkEnd w:id="19"/>
+      <w:bookmarkEnd w:id="20"/>
       <w:proofErr w:type="gramEnd"/>
     </w:p>
     <w:p>
@@ -6046,8 +6063,8 @@
           <w:sz w:val="22"/>
         </w:rPr>
       </w:pPr>
-      <w:bookmarkStart w:id="20" w:name="_Toc78907483"/>
-      <w:bookmarkStart w:id="21" w:name="_Toc242451450"/>
+      <w:bookmarkStart w:id="21" w:name="_Toc78907483"/>
+      <w:bookmarkStart w:id="22" w:name="_Toc242451450"/>
       <w:r>
         <w:rPr>
           <w:rFonts w:ascii="Calibri" w:hAnsi="Calibri"/>
@@ -6055,8 +6072,8 @@
         </w:rPr>
         <w:t>Teste de Carga</w:t>
       </w:r>
-      <w:bookmarkEnd w:id="20"/>
       <w:bookmarkEnd w:id="21"/>
+      <w:bookmarkEnd w:id="22"/>
     </w:p>
     <w:p>
       <w:pPr>
@@ -6237,7 +6254,7 @@
           <w:sz w:val="22"/>
         </w:rPr>
       </w:pPr>
-      <w:bookmarkStart w:id="22" w:name="_Toc242451451"/>
+      <w:bookmarkStart w:id="23" w:name="_Toc242451451"/>
       <w:r>
         <w:rPr>
           <w:rFonts w:ascii="Calibri" w:hAnsi="Calibri"/>
@@ -6245,7 +6262,7 @@
         </w:rPr>
         <w:t>Teste de Stress</w:t>
       </w:r>
-      <w:bookmarkEnd w:id="22"/>
+      <w:bookmarkEnd w:id="23"/>
     </w:p>
     <w:p>
       <w:pPr>
@@ -6284,7 +6301,7 @@
           <w:sz w:val="22"/>
         </w:rPr>
       </w:pPr>
-      <w:bookmarkStart w:id="23" w:name="_Toc242451452"/>
+      <w:bookmarkStart w:id="24" w:name="_Toc242451452"/>
       <w:r>
         <w:rPr>
           <w:rFonts w:ascii="Calibri" w:hAnsi="Calibri"/>
@@ -6292,7 +6309,7 @@
         </w:rPr>
         <w:t>Teste de Segurança e de Controle de Acesso</w:t>
       </w:r>
-      <w:bookmarkEnd w:id="23"/>
+      <w:bookmarkEnd w:id="24"/>
     </w:p>
     <w:p>
       <w:pPr>
@@ -6329,6 +6346,7 @@
         <w:rPr>
           <w:sz w:val="22"/>
         </w:rPr>
+        <w:lastRenderedPageBreak/>
         <w:t xml:space="preserve">Verificar que além do administrador, ninguém mais pode </w:t>
       </w:r>
       <w:r>
@@ -6359,7 +6377,6 @@
         <w:rPr>
           <w:sz w:val="22"/>
         </w:rPr>
-        <w:lastRenderedPageBreak/>
         <w:t>Verificar que os clientes apenas veem suas próprias informações de conta no SIB.</w:t>
       </w:r>
     </w:p>
@@ -6380,7 +6397,7 @@
           <w:sz w:val="22"/>
         </w:rPr>
       </w:pPr>
-      <w:bookmarkStart w:id="24" w:name="_Toc242451453"/>
+      <w:bookmarkStart w:id="25" w:name="_Toc242451453"/>
       <w:r>
         <w:rPr>
           <w:rFonts w:ascii="Calibri" w:hAnsi="Calibri"/>
@@ -6388,7 +6405,7 @@
         </w:rPr>
         <w:t>Teste de Falha/Recuperação</w:t>
       </w:r>
-      <w:bookmarkEnd w:id="24"/>
+      <w:bookmarkEnd w:id="25"/>
     </w:p>
     <w:p>
       <w:pPr>
@@ -6427,7 +6444,7 @@
           <w:sz w:val="22"/>
         </w:rPr>
       </w:pPr>
-      <w:bookmarkStart w:id="25" w:name="_Toc242451454"/>
+      <w:bookmarkStart w:id="26" w:name="_Toc242451454"/>
       <w:r>
         <w:rPr>
           <w:rFonts w:ascii="Calibri" w:hAnsi="Calibri"/>
@@ -6435,12 +6452,12 @@
         </w:rPr>
         <w:t>Teste de Instalação</w:t>
       </w:r>
-      <w:bookmarkStart w:id="26" w:name="_Toc314978533"/>
-      <w:bookmarkStart w:id="27" w:name="_Toc324843639"/>
-      <w:bookmarkStart w:id="28" w:name="_Toc324851946"/>
-      <w:bookmarkStart w:id="29" w:name="_Toc324915529"/>
-      <w:bookmarkStart w:id="30" w:name="_Toc433104442"/>
-      <w:bookmarkEnd w:id="25"/>
+      <w:bookmarkStart w:id="27" w:name="_Toc314978533"/>
+      <w:bookmarkStart w:id="28" w:name="_Toc324843639"/>
+      <w:bookmarkStart w:id="29" w:name="_Toc324851946"/>
+      <w:bookmarkStart w:id="30" w:name="_Toc324915529"/>
+      <w:bookmarkStart w:id="31" w:name="_Toc433104442"/>
+      <w:bookmarkEnd w:id="26"/>
     </w:p>
     <w:p>
       <w:pPr>
@@ -6532,41 +6549,41 @@
         </w:rPr>
         <w:t>Verifique que o espaço disponível em disco para informações deve ser capaz de armazenar todos os dados/atualizações que forem cadastrados.</w:t>
       </w:r>
-      <w:bookmarkStart w:id="31" w:name="_Toc242451455"/>
-      <w:bookmarkStart w:id="32" w:name="_Toc314978535"/>
-      <w:bookmarkEnd w:id="26"/>
+      <w:bookmarkStart w:id="32" w:name="_Toc242451455"/>
+      <w:bookmarkStart w:id="33" w:name="_Toc314978535"/>
       <w:bookmarkEnd w:id="27"/>
       <w:bookmarkEnd w:id="28"/>
       <w:bookmarkEnd w:id="29"/>
       <w:bookmarkEnd w:id="30"/>
-    </w:p>
-    <w:p>
-      <w:pPr>
-        <w:pStyle w:val="Corpodetexto"/>
-        <w:ind w:left="0"/>
-        <w:rPr>
-          <w:rFonts w:ascii="Calibri" w:hAnsi="Calibri"/>
-          <w:sz w:val="22"/>
-        </w:rPr>
-      </w:pPr>
-      <w:r>
-        <w:rPr>
-          <w:rFonts w:ascii="Calibri" w:hAnsi="Calibri"/>
-          <w:sz w:val="26"/>
-        </w:rPr>
-        <w:t xml:space="preserve"> </w:t>
-      </w:r>
-      <w:r>
-        <w:rPr>
-          <w:rFonts w:ascii="Calibri" w:hAnsi="Calibri"/>
-          <w:sz w:val="26"/>
-        </w:rPr>
-        <w:t>Estratégia de Teste</w:t>
-      </w:r>
       <w:bookmarkEnd w:id="31"/>
     </w:p>
     <w:p>
       <w:pPr>
+        <w:pStyle w:val="Corpodetexto"/>
+        <w:ind w:left="0"/>
+        <w:rPr>
+          <w:rFonts w:ascii="Calibri" w:hAnsi="Calibri"/>
+          <w:sz w:val="22"/>
+        </w:rPr>
+      </w:pPr>
+      <w:r>
+        <w:rPr>
+          <w:rFonts w:ascii="Calibri" w:hAnsi="Calibri"/>
+          <w:sz w:val="26"/>
+        </w:rPr>
+        <w:t xml:space="preserve"> </w:t>
+      </w:r>
+      <w:r>
+        <w:rPr>
+          <w:rFonts w:ascii="Calibri" w:hAnsi="Calibri"/>
+          <w:sz w:val="26"/>
+        </w:rPr>
+        <w:t>Estratégia de Teste</w:t>
+      </w:r>
+      <w:bookmarkEnd w:id="32"/>
+    </w:p>
+    <w:p>
+      <w:pPr>
         <w:pStyle w:val="Ttulo2"/>
         <w:rPr>
           <w:rFonts w:ascii="Calibri" w:hAnsi="Calibri"/>
@@ -6574,7 +6591,7 @@
           <w:szCs w:val="24"/>
         </w:rPr>
       </w:pPr>
-      <w:bookmarkStart w:id="33" w:name="_Toc242451456"/>
+      <w:bookmarkStart w:id="34" w:name="_Toc242451456"/>
       <w:r>
         <w:rPr>
           <w:rFonts w:ascii="Calibri" w:hAnsi="Calibri"/>
@@ -6583,7 +6600,7 @@
         </w:rPr>
         <w:t>Tipos de Teste</w:t>
       </w:r>
-      <w:bookmarkEnd w:id="33"/>
+      <w:bookmarkEnd w:id="34"/>
     </w:p>
     <w:p>
       <w:r>
@@ -6633,7 +6650,7 @@
           <w:sz w:val="22"/>
         </w:rPr>
       </w:pPr>
-      <w:bookmarkStart w:id="34" w:name="_Toc242451457"/>
+      <w:bookmarkStart w:id="35" w:name="_Toc242451457"/>
       <w:r>
         <w:rPr>
           <w:rFonts w:ascii="Calibri" w:hAnsi="Calibri"/>
@@ -6642,7 +6659,7 @@
         </w:rPr>
         <w:t>Teste de Integridade de Dados e do Banco de Dados</w:t>
       </w:r>
-      <w:bookmarkEnd w:id="34"/>
+      <w:bookmarkEnd w:id="35"/>
     </w:p>
     <w:p>
       <w:pPr>
@@ -6952,14 +6969,15 @@
           <w:sz w:val="22"/>
         </w:rPr>
       </w:pPr>
-      <w:bookmarkStart w:id="35" w:name="_Toc242451458"/>
-      <w:bookmarkEnd w:id="32"/>
+      <w:bookmarkStart w:id="36" w:name="_Toc242451458"/>
+      <w:bookmarkEnd w:id="33"/>
       <w:r>
         <w:rPr>
           <w:rFonts w:ascii="Calibri" w:hAnsi="Calibri"/>
           <w:b/>
           <w:sz w:val="22"/>
         </w:rPr>
+        <w:lastRenderedPageBreak/>
         <w:t>Teste de Fun</w:t>
       </w:r>
       <w:r>
@@ -6970,7 +6988,7 @@
         </w:rPr>
         <w:t>cionalidade</w:t>
       </w:r>
-      <w:bookmarkEnd w:id="35"/>
+      <w:bookmarkEnd w:id="36"/>
       <w:r>
         <w:rPr>
           <w:rFonts w:ascii="Calibri" w:hAnsi="Calibri"/>
@@ -6989,10 +7007,10 @@
           <w:lang w:val="pt-BR"/>
         </w:rPr>
       </w:pPr>
-      <w:bookmarkStart w:id="36" w:name="_Toc314978536"/>
-      <w:bookmarkStart w:id="37" w:name="_Toc324843643"/>
-      <w:bookmarkStart w:id="38" w:name="_Toc324851950"/>
-      <w:bookmarkStart w:id="39" w:name="_Toc324915533"/>
+      <w:bookmarkStart w:id="37" w:name="_Toc314978536"/>
+      <w:bookmarkStart w:id="38" w:name="_Toc324843643"/>
+      <w:bookmarkStart w:id="39" w:name="_Toc324851950"/>
+      <w:bookmarkStart w:id="40" w:name="_Toc324915533"/>
     </w:p>
     <w:tbl>
       <w:tblPr>
@@ -7021,10 +7039,10 @@
           <w:tcPr>
             <w:tcW w:w="2211" w:type="dxa"/>
           </w:tcPr>
-          <w:bookmarkEnd w:id="36"/>
           <w:bookmarkEnd w:id="37"/>
           <w:bookmarkEnd w:id="38"/>
           <w:bookmarkEnd w:id="39"/>
+          <w:bookmarkEnd w:id="40"/>
           <w:p>
             <w:pPr>
               <w:pStyle w:val="Corpodetexto1"/>
@@ -7040,7 +7058,6 @@
                 <w:sz w:val="22"/>
                 <w:lang w:val="pt-BR"/>
               </w:rPr>
-              <w:lastRenderedPageBreak/>
               <w:t>Objetivo do Teste:</w:t>
             </w:r>
           </w:p>
@@ -7369,7 +7386,7 @@
           <w:sz w:val="22"/>
         </w:rPr>
       </w:pPr>
-      <w:bookmarkStart w:id="40" w:name="_Toc242451459"/>
+      <w:bookmarkStart w:id="41" w:name="_Toc242451459"/>
       <w:r>
         <w:rPr>
           <w:rFonts w:ascii="Calibri" w:hAnsi="Calibri"/>
@@ -7378,7 +7395,7 @@
         </w:rPr>
         <w:t>Teste da Interface do Usuário</w:t>
       </w:r>
-      <w:bookmarkEnd w:id="40"/>
+      <w:bookmarkEnd w:id="41"/>
     </w:p>
     <w:p>
       <w:pPr>
@@ -7390,10 +7407,10 @@
           <w:lang w:val="pt-BR"/>
         </w:rPr>
       </w:pPr>
-      <w:bookmarkStart w:id="41" w:name="_Toc327254066"/>
-      <w:bookmarkStart w:id="42" w:name="_Toc327255031"/>
-      <w:bookmarkStart w:id="43" w:name="_Toc327255100"/>
-      <w:bookmarkStart w:id="44" w:name="_Toc327255339"/>
+      <w:bookmarkStart w:id="42" w:name="_Toc327254066"/>
+      <w:bookmarkStart w:id="43" w:name="_Toc327255031"/>
+      <w:bookmarkStart w:id="44" w:name="_Toc327255100"/>
+      <w:bookmarkStart w:id="45" w:name="_Toc327255339"/>
     </w:p>
     <w:tbl>
       <w:tblPr>
@@ -7431,7 +7448,7 @@
                 <w:lang w:val="pt-BR"/>
               </w:rPr>
             </w:pPr>
-            <w:bookmarkStart w:id="45" w:name="_Toc433104448"/>
+            <w:bookmarkStart w:id="46" w:name="_Toc433104448"/>
             <w:r>
               <w:rPr>
                 <w:rFonts w:ascii="Calibri" w:hAnsi="Calibri"/>
@@ -7738,18 +7755,19 @@
           <w:sz w:val="22"/>
         </w:rPr>
       </w:pPr>
-      <w:bookmarkStart w:id="46" w:name="_Toc242451460"/>
-      <w:bookmarkEnd w:id="41"/>
+      <w:bookmarkStart w:id="47" w:name="_Toc242451460"/>
       <w:bookmarkEnd w:id="42"/>
       <w:bookmarkEnd w:id="43"/>
       <w:bookmarkEnd w:id="44"/>
       <w:bookmarkEnd w:id="45"/>
+      <w:bookmarkEnd w:id="46"/>
       <w:r>
         <w:rPr>
           <w:rFonts w:ascii="Calibri" w:hAnsi="Calibri"/>
           <w:b/>
           <w:sz w:val="22"/>
         </w:rPr>
+        <w:lastRenderedPageBreak/>
         <w:t xml:space="preserve">Teste de </w:t>
       </w:r>
       <w:proofErr w:type="gramStart"/>
@@ -7761,7 +7779,7 @@
         </w:rPr>
         <w:t>Performance</w:t>
       </w:r>
-      <w:bookmarkEnd w:id="46"/>
+      <w:bookmarkEnd w:id="47"/>
       <w:proofErr w:type="gramEnd"/>
       <w:r>
         <w:rPr>
@@ -7842,7 +7860,6 @@
                 <w:sz w:val="22"/>
                 <w:lang w:val="pt-BR"/>
               </w:rPr>
-              <w:lastRenderedPageBreak/>
               <w:t>Objetivo do Teste:</w:t>
             </w:r>
           </w:p>
@@ -8402,17 +8419,16 @@
           <w:sz w:val="22"/>
         </w:rPr>
       </w:pPr>
-      <w:bookmarkStart w:id="47" w:name="_Toc242451461"/>
+      <w:bookmarkStart w:id="48" w:name="_Toc242451461"/>
       <w:r>
         <w:rPr>
           <w:rFonts w:ascii="Calibri" w:hAnsi="Calibri"/>
           <w:b/>
           <w:sz w:val="22"/>
         </w:rPr>
-        <w:lastRenderedPageBreak/>
         <w:t>Teste de Carga</w:t>
       </w:r>
-      <w:bookmarkEnd w:id="47"/>
+      <w:bookmarkEnd w:id="48"/>
     </w:p>
     <w:p>
       <w:pPr>
@@ -8460,12 +8476,12 @@
                 <w:lang w:val="pt-BR"/>
               </w:rPr>
             </w:pPr>
-            <w:bookmarkStart w:id="48" w:name="_Toc78907496"/>
-            <w:bookmarkStart w:id="49" w:name="_Toc327254070"/>
-            <w:bookmarkStart w:id="50" w:name="_Toc327255035"/>
-            <w:bookmarkStart w:id="51" w:name="_Toc327255104"/>
-            <w:bookmarkStart w:id="52" w:name="_Toc327255343"/>
-            <w:bookmarkStart w:id="53" w:name="_Toc314978541"/>
+            <w:bookmarkStart w:id="49" w:name="_Toc78907496"/>
+            <w:bookmarkStart w:id="50" w:name="_Toc327254070"/>
+            <w:bookmarkStart w:id="51" w:name="_Toc327255035"/>
+            <w:bookmarkStart w:id="52" w:name="_Toc327255104"/>
+            <w:bookmarkStart w:id="53" w:name="_Toc327255343"/>
+            <w:bookmarkStart w:id="54" w:name="_Toc314978541"/>
             <w:r>
               <w:rPr>
                 <w:rFonts w:ascii="Calibri" w:hAnsi="Calibri"/>
@@ -8788,7 +8804,7 @@
           <w:sz w:val="22"/>
         </w:rPr>
       </w:pPr>
-      <w:bookmarkStart w:id="54" w:name="_Toc242451462"/>
+      <w:bookmarkStart w:id="55" w:name="_Toc242451462"/>
       <w:r>
         <w:rPr>
           <w:rFonts w:ascii="Calibri" w:hAnsi="Calibri"/>
@@ -8797,8 +8813,8 @@
         </w:rPr>
         <w:t>Teste de Segurança e Controle de Acesso</w:t>
       </w:r>
-      <w:bookmarkEnd w:id="48"/>
-      <w:bookmarkEnd w:id="54"/>
+      <w:bookmarkEnd w:id="49"/>
+      <w:bookmarkEnd w:id="55"/>
     </w:p>
     <w:p>
       <w:pPr>
@@ -8837,11 +8853,11 @@
           <w:tcPr>
             <w:tcW w:w="2211" w:type="dxa"/>
           </w:tcPr>
-          <w:bookmarkEnd w:id="49"/>
           <w:bookmarkEnd w:id="50"/>
           <w:bookmarkEnd w:id="51"/>
           <w:bookmarkEnd w:id="52"/>
           <w:bookmarkEnd w:id="53"/>
+          <w:bookmarkEnd w:id="54"/>
           <w:p>
             <w:pPr>
               <w:pStyle w:val="Corpodetexto1"/>
@@ -9291,8 +9307,8 @@
         </w:rPr>
         <w:t xml:space="preserve"> </w:t>
       </w:r>
-      <w:bookmarkStart w:id="55" w:name="_Toc78907497"/>
-      <w:bookmarkStart w:id="56" w:name="_Toc242451463"/>
+      <w:bookmarkStart w:id="56" w:name="_Toc78907497"/>
+      <w:bookmarkStart w:id="57" w:name="_Toc242451463"/>
       <w:r>
         <w:rPr>
           <w:rFonts w:ascii="Calibri" w:hAnsi="Calibri"/>
@@ -9301,8 +9317,8 @@
         </w:rPr>
         <w:t>Teste de Instalação</w:t>
       </w:r>
-      <w:bookmarkEnd w:id="55"/>
       <w:bookmarkEnd w:id="56"/>
+      <w:bookmarkEnd w:id="57"/>
     </w:p>
     <w:p/>
     <w:tbl>
@@ -9891,8 +9907,8 @@
           <w:sz w:val="22"/>
         </w:rPr>
       </w:pPr>
-      <w:bookmarkStart w:id="57" w:name="_Toc78907498"/>
-      <w:bookmarkStart w:id="58" w:name="_Toc242451464"/>
+      <w:bookmarkStart w:id="58" w:name="_Toc78907498"/>
+      <w:bookmarkStart w:id="59" w:name="_Toc242451464"/>
       <w:r>
         <w:rPr>
           <w:rFonts w:ascii="Calibri" w:hAnsi="Calibri"/>
@@ -9900,8 +9916,8 @@
         </w:rPr>
         <w:t>Ferramentas</w:t>
       </w:r>
-      <w:bookmarkEnd w:id="57"/>
       <w:bookmarkEnd w:id="58"/>
+      <w:bookmarkEnd w:id="59"/>
     </w:p>
     <w:p>
       <w:pPr>
@@ -9912,10 +9928,10 @@
           <w:sz w:val="22"/>
         </w:rPr>
       </w:pPr>
-      <w:bookmarkStart w:id="59" w:name="_Toc314978543"/>
-      <w:bookmarkStart w:id="60" w:name="_Toc324843646"/>
-      <w:bookmarkStart w:id="61" w:name="_Toc324851953"/>
-      <w:bookmarkStart w:id="62" w:name="_Toc324915536"/>
+      <w:bookmarkStart w:id="60" w:name="_Toc314978543"/>
+      <w:bookmarkStart w:id="61" w:name="_Toc324843646"/>
+      <w:bookmarkStart w:id="62" w:name="_Toc324851953"/>
+      <w:bookmarkStart w:id="63" w:name="_Toc324915536"/>
       <w:r>
         <w:rPr>
           <w:rFonts w:ascii="Calibri" w:hAnsi="Calibri"/>
@@ -10680,11 +10696,11 @@
           <w:sz w:val="22"/>
         </w:rPr>
       </w:pPr>
-      <w:bookmarkStart w:id="63" w:name="_Toc78907502"/>
-      <w:bookmarkEnd w:id="59"/>
+      <w:bookmarkStart w:id="64" w:name="_Toc78907502"/>
       <w:bookmarkEnd w:id="60"/>
       <w:bookmarkEnd w:id="61"/>
       <w:bookmarkEnd w:id="62"/>
+      <w:bookmarkEnd w:id="63"/>
       <w:r>
         <w:rPr>
           <w:rFonts w:ascii="Calibri" w:hAnsi="Calibri"/>
@@ -10692,7 +10708,7 @@
         </w:rPr>
         <w:t xml:space="preserve"> </w:t>
       </w:r>
-      <w:bookmarkStart w:id="64" w:name="_Toc242451465"/>
+      <w:bookmarkStart w:id="65" w:name="_Toc242451465"/>
       <w:r>
         <w:rPr>
           <w:rFonts w:ascii="Calibri" w:hAnsi="Calibri"/>
@@ -10700,7 +10716,7 @@
         </w:rPr>
         <w:t>Riscos</w:t>
       </w:r>
-      <w:bookmarkEnd w:id="64"/>
+      <w:bookmarkEnd w:id="65"/>
     </w:p>
     <w:tbl>
       <w:tblPr>
@@ -11165,58 +11181,27 @@
           <w:lang w:val="en-US"/>
         </w:rPr>
       </w:pPr>
-      <w:bookmarkStart w:id="65" w:name="_Toc242451466"/>
+      <w:bookmarkStart w:id="66" w:name="_Toc242451466"/>
       <w:r>
         <w:rPr>
           <w:rFonts w:ascii="Calibri" w:hAnsi="Calibri"/>
           <w:sz w:val="26"/>
         </w:rPr>
         <w:t>Requisitos de suspensão e retomada</w:t>
-      </w:r>
-      <w:bookmarkEnd w:id="65"/>
-    </w:p>
-    <w:p>
-      <w:pPr>
-        <w:rPr>
-          <w:lang w:val="en-US"/>
-        </w:rPr>
-      </w:pPr>
-      <w:r>
-        <w:rPr>
-          <w:lang w:val="en-US"/>
-        </w:rPr>
-        <w:t>?????</w:t>
-      </w:r>
-    </w:p>
-    <w:p>
-      <w:pPr>
-        <w:pStyle w:val="Ttulo1"/>
-        <w:rPr>
-          <w:rFonts w:ascii="Calibri" w:hAnsi="Calibri"/>
-          <w:sz w:val="26"/>
-        </w:rPr>
-      </w:pPr>
-      <w:bookmarkStart w:id="66" w:name="_Toc242451467"/>
-      <w:r>
-        <w:rPr>
-          <w:rFonts w:ascii="Calibri" w:hAnsi="Calibri"/>
-          <w:sz w:val="26"/>
-        </w:rPr>
-        <w:t>Matriz de rastreabilidade</w:t>
       </w:r>
       <w:bookmarkEnd w:id="66"/>
     </w:p>
     <w:p>
-      <w:r>
-        <w:t xml:space="preserve">Casos de testes de 1 a 10 se referem ao requisito </w:t>
-      </w:r>
-      <w:proofErr w:type="spellStart"/>
-      <w:r>
-        <w:t>logar</w:t>
-      </w:r>
-      <w:proofErr w:type="spellEnd"/>
-      <w:r>
-        <w:t xml:space="preserve"> no sistema.</w:t>
+      <w:pPr>
+        <w:rPr>
+          <w:lang w:val="en-US"/>
+        </w:rPr>
+      </w:pPr>
+      <w:r>
+        <w:rPr>
+          <w:lang w:val="en-US"/>
+        </w:rPr>
+        <w:t>?????</w:t>
       </w:r>
     </w:p>
     <w:p>
@@ -11227,15 +11212,46 @@
           <w:sz w:val="26"/>
         </w:rPr>
       </w:pPr>
-      <w:bookmarkStart w:id="67" w:name="_Toc242451468"/>
+      <w:bookmarkStart w:id="67" w:name="_Toc242451467"/>
       <w:r>
         <w:rPr>
           <w:rFonts w:ascii="Calibri" w:hAnsi="Calibri"/>
           <w:sz w:val="26"/>
         </w:rPr>
+        <w:t>Matriz de rastreabilidade</w:t>
+      </w:r>
+      <w:bookmarkEnd w:id="67"/>
+    </w:p>
+    <w:p>
+      <w:r>
+        <w:t xml:space="preserve">Casos de testes de 1 a 10 se referem ao requisito </w:t>
+      </w:r>
+      <w:proofErr w:type="spellStart"/>
+      <w:r>
+        <w:t>logar</w:t>
+      </w:r>
+      <w:proofErr w:type="spellEnd"/>
+      <w:r>
+        <w:t xml:space="preserve"> no sistema.</w:t>
+      </w:r>
+    </w:p>
+    <w:p>
+      <w:pPr>
+        <w:pStyle w:val="Ttulo1"/>
+        <w:rPr>
+          <w:rFonts w:ascii="Calibri" w:hAnsi="Calibri"/>
+          <w:sz w:val="26"/>
+        </w:rPr>
+      </w:pPr>
+      <w:bookmarkStart w:id="68" w:name="_Toc242451468"/>
+      <w:r>
+        <w:rPr>
+          <w:rFonts w:ascii="Calibri" w:hAnsi="Calibri"/>
+          <w:sz w:val="26"/>
+        </w:rPr>
         <w:t>Responsabilidades</w:t>
       </w:r>
-      <w:bookmarkEnd w:id="67"/>
+      <w:bookmarkEnd w:id="68"/>
     </w:p>
     <w:p/>
     <w:tbl>
@@ -11645,7 +11661,7 @@
           <w:sz w:val="26"/>
         </w:rPr>
       </w:pPr>
-      <w:bookmarkStart w:id="68" w:name="_Toc242451469"/>
+      <w:bookmarkStart w:id="69" w:name="_Toc242451469"/>
       <w:r>
         <w:rPr>
           <w:rFonts w:ascii="Calibri" w:hAnsi="Calibri"/>
@@ -11654,7 +11670,7 @@
         <w:lastRenderedPageBreak/>
         <w:t>Necessidade treinamento da equipe</w:t>
       </w:r>
-      <w:bookmarkEnd w:id="68"/>
+      <w:bookmarkEnd w:id="69"/>
     </w:p>
     <w:p>
       <w:pPr>
@@ -11673,7 +11689,7 @@
           <w:sz w:val="26"/>
         </w:rPr>
       </w:pPr>
-      <w:bookmarkStart w:id="69" w:name="_Toc242451470"/>
+      <w:bookmarkStart w:id="70" w:name="_Toc242451470"/>
       <w:r>
         <w:rPr>
           <w:rFonts w:ascii="Calibri" w:hAnsi="Calibri"/>
@@ -11681,7 +11697,7 @@
         </w:rPr>
         <w:t>Cobertura dos</w:t>
       </w:r>
-      <w:bookmarkEnd w:id="69"/>
+      <w:bookmarkEnd w:id="70"/>
       <w:r>
         <w:rPr>
           <w:rFonts w:ascii="Calibri" w:hAnsi="Calibri"/>
@@ -11726,7 +11742,7 @@
           <w:szCs w:val="24"/>
         </w:rPr>
       </w:pPr>
-      <w:bookmarkStart w:id="70" w:name="_Toc242451471"/>
+      <w:bookmarkStart w:id="71" w:name="_Toc242451471"/>
       <w:r>
         <w:rPr>
           <w:rFonts w:ascii="Calibri" w:hAnsi="Calibri"/>
@@ -11734,8 +11750,8 @@
         </w:rPr>
         <w:t>Cronograma</w:t>
       </w:r>
-      <w:bookmarkEnd w:id="63"/>
-      <w:bookmarkEnd w:id="70"/>
+      <w:bookmarkEnd w:id="64"/>
+      <w:bookmarkEnd w:id="71"/>
     </w:p>
     <w:p/>
     <w:tbl>
@@ -12014,10 +12030,7 @@
         </w:tc>
       </w:tr>
     </w:tbl>
-    <w:p>
-      <w:bookmarkStart w:id="71" w:name="_GoBack"/>
-      <w:bookmarkEnd w:id="71"/>
-    </w:p>
+    <w:p/>
     <w:sectPr>
       <w:headerReference w:type="default" r:id="rId9"/>
       <w:footerReference w:type="default" r:id="rId10"/>

</xml_diff>

<commit_message>
Commit plano de teste do Sib
</commit_message>
<xml_diff>
--- a/Testes/Plano de Testes.docx
+++ b/Testes/Plano de Testes.docx
@@ -696,7 +696,7 @@
               <w:rPr>
                 <w:lang w:val="pt-BR"/>
               </w:rPr>
-              <w:t>Gerente de teste</w:t>
+              <w:t>SIB</w:t>
             </w:r>
           </w:p>
         </w:tc>
@@ -810,15 +810,7 @@
               <w:rPr>
                 <w:rFonts w:ascii="Calibri" w:hAnsi="Calibri"/>
               </w:rPr>
-              <w:t>Iv</w:t>
-            </w:r>
-            <w:bookmarkStart w:id="1" w:name="_GoBack"/>
-            <w:bookmarkEnd w:id="1"/>
-            <w:r>
-              <w:rPr>
-                <w:rFonts w:ascii="Calibri" w:hAnsi="Calibri"/>
-              </w:rPr>
-              <w:t>na</w:t>
+              <w:t>Ivna</w:t>
             </w:r>
             <w:proofErr w:type="spellEnd"/>
           </w:p>
@@ -853,8 +845,15 @@
               <w:pStyle w:val="Tabletext"/>
               <w:rPr>
                 <w:rFonts w:ascii="Calibri" w:hAnsi="Calibri"/>
-              </w:rPr>
-            </w:pPr>
+                <w:lang w:val="en-US"/>
+              </w:rPr>
+            </w:pPr>
+            <w:r>
+              <w:rPr>
+                <w:rFonts w:ascii="Calibri" w:hAnsi="Calibri"/>
+              </w:rPr>
+              <w:t>03/11/2013</w:t>
+            </w:r>
           </w:p>
         </w:tc>
         <w:tc>
@@ -868,6 +867,12 @@
                 <w:rFonts w:ascii="Calibri" w:hAnsi="Calibri"/>
               </w:rPr>
             </w:pPr>
+            <w:r>
+              <w:rPr>
+                <w:rFonts w:ascii="Calibri" w:hAnsi="Calibri"/>
+              </w:rPr>
+              <w:t>Finalizando o plano de testes</w:t>
+            </w:r>
           </w:p>
         </w:tc>
         <w:tc>
@@ -881,6 +886,12 @@
                 <w:lang w:val="pt-BR"/>
               </w:rPr>
             </w:pPr>
+            <w:r>
+              <w:rPr>
+                <w:lang w:val="pt-BR"/>
+              </w:rPr>
+              <w:t>SIB</w:t>
+            </w:r>
           </w:p>
         </w:tc>
       </w:tr>
@@ -4035,7 +4046,7 @@
           <w:sz w:val="26"/>
         </w:rPr>
       </w:pPr>
-      <w:bookmarkStart w:id="2" w:name="_Toc242451436"/>
+      <w:bookmarkStart w:id="1" w:name="_Toc242451436"/>
       <w:r>
         <w:rPr>
           <w:rFonts w:ascii="Calibri" w:hAnsi="Calibri"/>
@@ -4043,6 +4054,24 @@
         </w:rPr>
         <w:lastRenderedPageBreak/>
         <w:t>Introdução</w:t>
+      </w:r>
+      <w:bookmarkEnd w:id="1"/>
+    </w:p>
+    <w:p>
+      <w:pPr>
+        <w:pStyle w:val="Ttulo2"/>
+        <w:rPr>
+          <w:rFonts w:ascii="Calibri" w:hAnsi="Calibri"/>
+          <w:sz w:val="22"/>
+        </w:rPr>
+      </w:pPr>
+      <w:bookmarkStart w:id="2" w:name="_Toc242451437"/>
+      <w:r>
+        <w:rPr>
+          <w:rFonts w:ascii="Calibri" w:hAnsi="Calibri"/>
+          <w:sz w:val="22"/>
+        </w:rPr>
+        <w:t>Identificador do plano de teste</w:t>
       </w:r>
       <w:bookmarkEnd w:id="2"/>
     </w:p>
@@ -4054,131 +4083,113 @@
           <w:sz w:val="22"/>
         </w:rPr>
       </w:pPr>
-      <w:bookmarkStart w:id="3" w:name="_Toc242451437"/>
+      <w:bookmarkStart w:id="3" w:name="_Toc242451438"/>
       <w:r>
         <w:rPr>
           <w:rFonts w:ascii="Calibri" w:hAnsi="Calibri"/>
           <w:sz w:val="22"/>
         </w:rPr>
-        <w:t>Identificador do plano de teste</w:t>
+        <w:t>Objetivos</w:t>
       </w:r>
       <w:bookmarkEnd w:id="3"/>
     </w:p>
     <w:p>
       <w:pPr>
+        <w:pStyle w:val="Corpodetexto"/>
+        <w:ind w:left="709" w:right="146"/>
+        <w:jc w:val="both"/>
+        <w:rPr>
+          <w:rFonts w:ascii="Calibri" w:hAnsi="Calibri"/>
+          <w:sz w:val="22"/>
+          <w:szCs w:val="22"/>
+        </w:rPr>
+      </w:pPr>
+      <w:r>
+        <w:t xml:space="preserve">Este documento define o Plano de Testes do projeto </w:t>
+      </w:r>
+      <w:r>
+        <w:rPr>
+          <w:b/>
+          <w:i/>
+        </w:rPr>
+        <w:t>SIB</w:t>
+      </w:r>
+      <w:r>
+        <w:t>, com o objetivo de registrar o que será testado em cada release interno e também documentar aspectos globais relacionados a testes. Isto possibilitará uma bem-sucedida coordenação e condução de testes no projeto.</w:t>
+      </w:r>
+    </w:p>
+    <w:p>
+      <w:pPr>
         <w:pStyle w:val="Ttulo2"/>
         <w:rPr>
           <w:rFonts w:ascii="Calibri" w:hAnsi="Calibri"/>
           <w:sz w:val="22"/>
         </w:rPr>
       </w:pPr>
-      <w:bookmarkStart w:id="4" w:name="_Toc242451438"/>
+      <w:bookmarkStart w:id="4" w:name="_Toc242451440"/>
       <w:r>
         <w:rPr>
           <w:rFonts w:ascii="Calibri" w:hAnsi="Calibri"/>
           <w:sz w:val="22"/>
         </w:rPr>
-        <w:t>Objetivos</w:t>
+        <w:t>Escopo</w:t>
       </w:r>
       <w:bookmarkEnd w:id="4"/>
     </w:p>
     <w:p>
       <w:pPr>
         <w:pStyle w:val="Corpodetexto"/>
-        <w:ind w:left="709" w:right="146"/>
-        <w:jc w:val="both"/>
-        <w:rPr>
-          <w:rFonts w:ascii="Calibri" w:hAnsi="Calibri"/>
-          <w:sz w:val="22"/>
-          <w:szCs w:val="22"/>
-        </w:rPr>
-      </w:pPr>
-      <w:r>
-        <w:t xml:space="preserve">Este documento define o Plano de Testes do projeto </w:t>
-      </w:r>
-      <w:r>
-        <w:rPr>
-          <w:b/>
-          <w:i/>
-        </w:rPr>
-        <w:t>SIB</w:t>
-      </w:r>
-      <w:r>
-        <w:t>, com o objetivo de registrar o que será testado em cada release interno e também documentar aspectos globais relacionados a testes. Isto possibilitará uma bem-sucedida coordenação e condução de testes no projeto.</w:t>
+      </w:pPr>
+      <w:bookmarkStart w:id="5" w:name="_Toc314978531"/>
+      <w:bookmarkStart w:id="6" w:name="_Toc324843637"/>
+      <w:bookmarkStart w:id="7" w:name="_Toc324851944"/>
+      <w:bookmarkStart w:id="8" w:name="_Toc324915527"/>
+      <w:bookmarkStart w:id="9" w:name="_Toc433104440"/>
+      <w:r>
+        <w:t>Estes documentos contem a relação de requisitos a serem testados</w:t>
+      </w:r>
+      <w:r>
+        <w:t xml:space="preserve">, juntamente com </w:t>
+      </w:r>
+      <w:r>
+        <w:t>os riscos</w:t>
+      </w:r>
+      <w:r>
+        <w:t xml:space="preserve">, </w:t>
+      </w:r>
+      <w:r>
+        <w:t xml:space="preserve">ferramentas utilizadas </w:t>
+      </w:r>
+      <w:r>
+        <w:t>e classificação de iteração previamente definidas; além da descrição do ambiente a ser utilizado durante as fases de testes, assim como os responsáveis por cada etapa do processo de Testes.</w:t>
       </w:r>
     </w:p>
     <w:p>
       <w:pPr>
-        <w:pStyle w:val="Ttulo2"/>
-        <w:rPr>
-          <w:rFonts w:ascii="Calibri" w:hAnsi="Calibri"/>
+        <w:rPr>
+          <w:rFonts w:ascii="Calibri" w:hAnsi="Calibri"/>
+          <w:b/>
           <w:sz w:val="22"/>
         </w:rPr>
       </w:pPr>
-      <w:bookmarkStart w:id="5" w:name="_Toc242451440"/>
-      <w:r>
-        <w:rPr>
-          <w:rFonts w:ascii="Calibri" w:hAnsi="Calibri"/>
-          <w:sz w:val="22"/>
-        </w:rPr>
-        <w:t>Escopo</w:t>
-      </w:r>
-      <w:bookmarkEnd w:id="5"/>
     </w:p>
     <w:p>
       <w:pPr>
-        <w:pStyle w:val="Corpodetexto"/>
-      </w:pPr>
-      <w:bookmarkStart w:id="6" w:name="_Toc314978531"/>
-      <w:bookmarkStart w:id="7" w:name="_Toc324843637"/>
-      <w:bookmarkStart w:id="8" w:name="_Toc324851944"/>
-      <w:bookmarkStart w:id="9" w:name="_Toc324915527"/>
-      <w:bookmarkStart w:id="10" w:name="_Toc433104440"/>
-      <w:r>
-        <w:t>Estes documentos contem a relação de requisitos a serem testados</w:t>
-      </w:r>
-      <w:r>
-        <w:t xml:space="preserve">, juntamente com </w:t>
-      </w:r>
-      <w:r>
-        <w:t>os riscos</w:t>
-      </w:r>
-      <w:r>
-        <w:t xml:space="preserve">, </w:t>
-      </w:r>
-      <w:r>
-        <w:t xml:space="preserve">ferramentas utilizadas </w:t>
-      </w:r>
-      <w:r>
-        <w:t>e classificação de iteração previamente definidas; além da descrição do ambiente a ser utilizado durante as fases de testes, assim como os responsáveis por cada etapa do processo de Testes.</w:t>
-      </w:r>
-    </w:p>
-    <w:p>
-      <w:pPr>
-        <w:rPr>
-          <w:rFonts w:ascii="Calibri" w:hAnsi="Calibri"/>
-          <w:b/>
+        <w:pStyle w:val="Ttulo2"/>
+        <w:rPr>
+          <w:rFonts w:ascii="Calibri" w:hAnsi="Calibri"/>
           <w:sz w:val="22"/>
         </w:rPr>
       </w:pPr>
-    </w:p>
-    <w:p>
-      <w:pPr>
-        <w:pStyle w:val="Ttulo2"/>
+      <w:bookmarkStart w:id="10" w:name="_Toc242451441"/>
+      <w:r>
         <w:rPr>
           <w:rFonts w:ascii="Calibri" w:hAnsi="Calibri"/>
           <w:sz w:val="22"/>
         </w:rPr>
-      </w:pPr>
-      <w:bookmarkStart w:id="11" w:name="_Toc242451441"/>
-      <w:r>
-        <w:rPr>
-          <w:rFonts w:ascii="Calibri" w:hAnsi="Calibri"/>
-          <w:sz w:val="22"/>
-        </w:rPr>
         <w:t>Escopo Negativo:</w:t>
       </w:r>
-      <w:bookmarkEnd w:id="11"/>
+      <w:bookmarkEnd w:id="10"/>
     </w:p>
     <w:p>
       <w:pPr>
@@ -5635,7 +5646,7 @@
           <w:sz w:val="22"/>
         </w:rPr>
       </w:pPr>
-      <w:bookmarkStart w:id="12" w:name="_Toc242451442"/>
+      <w:bookmarkStart w:id="11" w:name="_Toc242451442"/>
       <w:r>
         <w:rPr>
           <w:rFonts w:ascii="Calibri" w:hAnsi="Calibri"/>
@@ -5643,7 +5654,7 @@
         </w:rPr>
         <w:t>Referências</w:t>
       </w:r>
-      <w:bookmarkEnd w:id="12"/>
+      <w:bookmarkEnd w:id="11"/>
     </w:p>
     <w:p>
       <w:pPr>
@@ -5677,7 +5688,7 @@
           <w:sz w:val="22"/>
         </w:rPr>
       </w:pPr>
-      <w:bookmarkStart w:id="13" w:name="_Toc242451443"/>
+      <w:bookmarkStart w:id="12" w:name="_Toc242451443"/>
       <w:r>
         <w:rPr>
           <w:rFonts w:ascii="Calibri" w:hAnsi="Calibri"/>
@@ -5706,7 +5717,7 @@
         </w:rPr>
         <w:t>.</w:t>
       </w:r>
-      <w:bookmarkEnd w:id="13"/>
+      <w:bookmarkEnd w:id="12"/>
       <w:r>
         <w:rPr>
           <w:rFonts w:ascii="Calibri" w:hAnsi="Calibri"/>
@@ -5727,12 +5738,12 @@
           <w:sz w:val="26"/>
         </w:rPr>
       </w:pPr>
-      <w:bookmarkStart w:id="14" w:name="_Toc242451444"/>
+      <w:bookmarkStart w:id="13" w:name="_Toc242451444"/>
+      <w:bookmarkEnd w:id="5"/>
       <w:bookmarkEnd w:id="6"/>
       <w:bookmarkEnd w:id="7"/>
       <w:bookmarkEnd w:id="8"/>
       <w:bookmarkEnd w:id="9"/>
-      <w:bookmarkEnd w:id="10"/>
       <w:r>
         <w:rPr>
           <w:rFonts w:ascii="Calibri" w:hAnsi="Calibri"/>
@@ -5740,7 +5751,7 @@
         </w:rPr>
         <w:t>REQUISITOS A TESTAR</w:t>
       </w:r>
-      <w:bookmarkEnd w:id="14"/>
+      <w:bookmarkEnd w:id="13"/>
     </w:p>
     <w:p>
       <w:pPr>
@@ -5750,7 +5761,7 @@
           <w:sz w:val="22"/>
         </w:rPr>
       </w:pPr>
-      <w:bookmarkStart w:id="15" w:name="_Toc242451445"/>
+      <w:bookmarkStart w:id="14" w:name="_Toc242451445"/>
       <w:r>
         <w:rPr>
           <w:rFonts w:ascii="Calibri" w:hAnsi="Calibri"/>
@@ -5758,7 +5769,7 @@
         </w:rPr>
         <w:t>Teste do Banco de Dados</w:t>
       </w:r>
-      <w:bookmarkEnd w:id="15"/>
+      <w:bookmarkEnd w:id="14"/>
     </w:p>
     <w:p>
       <w:pPr>
@@ -5834,14 +5845,12 @@
         </w:rPr>
         <w:t xml:space="preserve">Verifique que o sistema pode </w:t>
       </w:r>
-      <w:proofErr w:type="gramStart"/>
       <w:r>
         <w:rPr>
           <w:sz w:val="22"/>
         </w:rPr>
-        <w:t>cadastrar,</w:t>
-      </w:r>
-      <w:proofErr w:type="gramEnd"/>
+        <w:t>cadastrar</w:t>
+      </w:r>
       <w:r>
         <w:rPr>
           <w:sz w:val="22"/>
@@ -5958,7 +5967,7 @@
           <w:sz w:val="22"/>
         </w:rPr>
       </w:pPr>
-      <w:bookmarkStart w:id="16" w:name="_Toc242451446"/>
+      <w:bookmarkStart w:id="15" w:name="_Toc242451446"/>
       <w:r>
         <w:rPr>
           <w:rFonts w:ascii="Calibri" w:hAnsi="Calibri"/>
@@ -5966,7 +5975,7 @@
         </w:rPr>
         <w:t>Teste Funcional</w:t>
       </w:r>
-      <w:bookmarkEnd w:id="16"/>
+      <w:bookmarkEnd w:id="15"/>
     </w:p>
     <w:p>
       <w:pPr>
@@ -6036,7 +6045,7 @@
           <w:sz w:val="22"/>
         </w:rPr>
       </w:pPr>
-      <w:bookmarkStart w:id="17" w:name="_Toc242451447"/>
+      <w:bookmarkStart w:id="16" w:name="_Toc242451447"/>
       <w:r>
         <w:rPr>
           <w:rFonts w:ascii="Calibri" w:hAnsi="Calibri"/>
@@ -6044,7 +6053,7 @@
         </w:rPr>
         <w:t>Teste do Ciclo de Negócios</w:t>
       </w:r>
-      <w:bookmarkEnd w:id="17"/>
+      <w:bookmarkEnd w:id="16"/>
     </w:p>
     <w:p>
       <w:pPr>
@@ -6074,7 +6083,7 @@
           <w:sz w:val="22"/>
         </w:rPr>
       </w:pPr>
-      <w:bookmarkStart w:id="18" w:name="_Toc242451448"/>
+      <w:bookmarkStart w:id="17" w:name="_Toc242451448"/>
       <w:r>
         <w:rPr>
           <w:rFonts w:ascii="Calibri" w:hAnsi="Calibri"/>
@@ -6082,7 +6091,7 @@
         </w:rPr>
         <w:t>Teste da Interface do Usuário</w:t>
       </w:r>
-      <w:bookmarkEnd w:id="18"/>
+      <w:bookmarkEnd w:id="17"/>
     </w:p>
     <w:p>
       <w:pPr>
@@ -6161,8 +6170,8 @@
           <w:sz w:val="22"/>
         </w:rPr>
       </w:pPr>
-      <w:bookmarkStart w:id="19" w:name="_Toc78907482"/>
-      <w:bookmarkStart w:id="20" w:name="_Toc242451449"/>
+      <w:bookmarkStart w:id="18" w:name="_Toc78907482"/>
+      <w:bookmarkStart w:id="19" w:name="_Toc242451449"/>
       <w:r>
         <w:rPr>
           <w:rFonts w:ascii="Calibri" w:hAnsi="Calibri"/>
@@ -6178,8 +6187,8 @@
         </w:rPr>
         <w:t>Performance</w:t>
       </w:r>
+      <w:bookmarkEnd w:id="18"/>
       <w:bookmarkEnd w:id="19"/>
-      <w:bookmarkEnd w:id="20"/>
       <w:proofErr w:type="gramEnd"/>
     </w:p>
     <w:p>
@@ -6198,8 +6207,8 @@
           <w:sz w:val="22"/>
         </w:rPr>
       </w:pPr>
-      <w:bookmarkStart w:id="21" w:name="_Toc78907483"/>
-      <w:bookmarkStart w:id="22" w:name="_Toc242451450"/>
+      <w:bookmarkStart w:id="20" w:name="_Toc78907483"/>
+      <w:bookmarkStart w:id="21" w:name="_Toc242451450"/>
       <w:r>
         <w:rPr>
           <w:sz w:val="22"/>
@@ -6222,8 +6231,8 @@
         </w:rPr>
         <w:t>Teste de Carga</w:t>
       </w:r>
+      <w:bookmarkEnd w:id="20"/>
       <w:bookmarkEnd w:id="21"/>
-      <w:bookmarkEnd w:id="22"/>
     </w:p>
     <w:p>
       <w:pPr>
@@ -6264,7 +6273,7 @@
           <w:sz w:val="22"/>
         </w:rPr>
       </w:pPr>
-      <w:bookmarkStart w:id="23" w:name="_Toc242451451"/>
+      <w:bookmarkStart w:id="22" w:name="_Toc242451451"/>
       <w:r>
         <w:rPr>
           <w:rFonts w:ascii="Calibri" w:hAnsi="Calibri"/>
@@ -6272,7 +6281,7 @@
         </w:rPr>
         <w:t>Teste de Stress</w:t>
       </w:r>
-      <w:bookmarkEnd w:id="23"/>
+      <w:bookmarkEnd w:id="22"/>
     </w:p>
     <w:p>
       <w:pPr>
@@ -6294,32 +6303,21 @@
     </w:p>
     <w:p>
       <w:pPr>
-        <w:pStyle w:val="Corpodetexto"/>
-        <w:ind w:left="0"/>
-        <w:jc w:val="both"/>
+        <w:pStyle w:val="Ttulo2"/>
         <w:rPr>
           <w:rFonts w:ascii="Calibri" w:hAnsi="Calibri"/>
           <w:sz w:val="22"/>
         </w:rPr>
       </w:pPr>
-    </w:p>
-    <w:p>
-      <w:pPr>
-        <w:pStyle w:val="Ttulo2"/>
+      <w:bookmarkStart w:id="23" w:name="_Toc242451452"/>
+      <w:r>
         <w:rPr>
           <w:rFonts w:ascii="Calibri" w:hAnsi="Calibri"/>
           <w:sz w:val="22"/>
         </w:rPr>
-      </w:pPr>
-      <w:bookmarkStart w:id="24" w:name="_Toc242451452"/>
-      <w:r>
-        <w:rPr>
-          <w:rFonts w:ascii="Calibri" w:hAnsi="Calibri"/>
-          <w:sz w:val="22"/>
-        </w:rPr>
         <w:t>Teste de Segurança e de Controle de Acesso</w:t>
       </w:r>
-      <w:bookmarkEnd w:id="24"/>
+      <w:bookmarkEnd w:id="23"/>
     </w:p>
     <w:p>
       <w:pPr>
@@ -6428,13 +6426,43 @@
         <w:rPr>
           <w:sz w:val="22"/>
         </w:rPr>
+        <w:t xml:space="preserve">ficar </w:t>
+      </w:r>
+      <w:r>
+        <w:rPr>
+          <w:sz w:val="22"/>
+        </w:rPr>
         <w:t xml:space="preserve">5 minutos sem realizar nenhuma operação </w:t>
       </w:r>
       <w:r>
         <w:rPr>
           <w:sz w:val="22"/>
         </w:rPr>
-        <w:t>no sistema, ele será desconectado do sistema (sessão encerrada).</w:t>
+        <w:t>no sistema</w:t>
+      </w:r>
+      <w:r>
+        <w:rPr>
+          <w:sz w:val="22"/>
+        </w:rPr>
+        <w:t xml:space="preserve"> dará uma mensagem (sessão encerrada) devido timeout e </w:t>
+      </w:r>
+      <w:r>
+        <w:rPr>
+          <w:sz w:val="22"/>
+        </w:rPr>
+        <w:t>ele será desconectado do sistema</w:t>
+      </w:r>
+      <w:r>
+        <w:rPr>
+          <w:sz w:val="22"/>
+        </w:rPr>
+        <w:t>.</w:t>
+      </w:r>
+      <w:r>
+        <w:rPr>
+          <w:sz w:val="22"/>
+        </w:rPr>
+        <w:t xml:space="preserve"> </w:t>
       </w:r>
     </w:p>
     <w:p>
@@ -6454,7 +6482,7 @@
           <w:sz w:val="22"/>
         </w:rPr>
       </w:pPr>
-      <w:bookmarkStart w:id="25" w:name="_Toc242451453"/>
+      <w:bookmarkStart w:id="24" w:name="_Toc242451453"/>
       <w:r>
         <w:rPr>
           <w:rFonts w:ascii="Calibri" w:hAnsi="Calibri"/>
@@ -6462,7 +6490,7 @@
         </w:rPr>
         <w:t>Teste de Falha/Recuperação</w:t>
       </w:r>
-      <w:bookmarkEnd w:id="25"/>
+      <w:bookmarkEnd w:id="24"/>
     </w:p>
     <w:p>
       <w:pPr>
@@ -6484,38 +6512,26 @@
     </w:p>
     <w:p>
       <w:pPr>
-        <w:pStyle w:val="Corpodetexto"/>
-        <w:ind w:left="0"/>
-        <w:jc w:val="both"/>
+        <w:pStyle w:val="Ttulo2"/>
         <w:rPr>
           <w:rFonts w:ascii="Calibri" w:hAnsi="Calibri"/>
           <w:sz w:val="22"/>
         </w:rPr>
       </w:pPr>
-    </w:p>
-    <w:p>
-      <w:pPr>
-        <w:pStyle w:val="Ttulo2"/>
+      <w:bookmarkStart w:id="25" w:name="_Toc242451454"/>
+      <w:r>
         <w:rPr>
           <w:rFonts w:ascii="Calibri" w:hAnsi="Calibri"/>
           <w:sz w:val="22"/>
         </w:rPr>
-      </w:pPr>
-      <w:bookmarkStart w:id="26" w:name="_Toc242451454"/>
-      <w:r>
-        <w:rPr>
-          <w:rFonts w:ascii="Calibri" w:hAnsi="Calibri"/>
-          <w:sz w:val="22"/>
-        </w:rPr>
-        <w:lastRenderedPageBreak/>
         <w:t>Teste de Instalação</w:t>
       </w:r>
-      <w:bookmarkStart w:id="27" w:name="_Toc314978533"/>
-      <w:bookmarkStart w:id="28" w:name="_Toc324843639"/>
-      <w:bookmarkStart w:id="29" w:name="_Toc324851946"/>
-      <w:bookmarkStart w:id="30" w:name="_Toc324915529"/>
-      <w:bookmarkStart w:id="31" w:name="_Toc433104442"/>
-      <w:bookmarkEnd w:id="26"/>
+      <w:bookmarkStart w:id="26" w:name="_Toc314978533"/>
+      <w:bookmarkStart w:id="27" w:name="_Toc324843639"/>
+      <w:bookmarkStart w:id="28" w:name="_Toc324851946"/>
+      <w:bookmarkStart w:id="29" w:name="_Toc324915529"/>
+      <w:bookmarkStart w:id="30" w:name="_Toc433104442"/>
+      <w:bookmarkEnd w:id="25"/>
     </w:p>
     <w:p>
       <w:pPr>
@@ -6568,6 +6584,7 @@
         <w:rPr>
           <w:sz w:val="22"/>
         </w:rPr>
+        <w:lastRenderedPageBreak/>
         <w:t>Verifique que o sistema é capaz de obter e atualizar as informações úteis a que se propõe a disponibilizar.</w:t>
       </w:r>
     </w:p>
@@ -6601,13 +6618,13 @@
           <w:sz w:val="22"/>
         </w:rPr>
       </w:pPr>
-      <w:bookmarkStart w:id="32" w:name="_Toc242451455"/>
-      <w:bookmarkStart w:id="33" w:name="_Toc314978535"/>
+      <w:bookmarkStart w:id="31" w:name="_Toc242451455"/>
+      <w:bookmarkStart w:id="32" w:name="_Toc314978535"/>
+      <w:bookmarkEnd w:id="26"/>
       <w:bookmarkEnd w:id="27"/>
       <w:bookmarkEnd w:id="28"/>
       <w:bookmarkEnd w:id="29"/>
       <w:bookmarkEnd w:id="30"/>
-      <w:bookmarkEnd w:id="31"/>
       <w:r>
         <w:rPr>
           <w:sz w:val="22"/>
@@ -6665,7 +6682,7 @@
         </w:rPr>
         <w:t>Estratégia de Teste</w:t>
       </w:r>
-      <w:bookmarkEnd w:id="32"/>
+      <w:bookmarkEnd w:id="31"/>
     </w:p>
     <w:p>
       <w:pPr>
@@ -6676,7 +6693,7 @@
           <w:szCs w:val="24"/>
         </w:rPr>
       </w:pPr>
-      <w:bookmarkStart w:id="34" w:name="_Toc242451456"/>
+      <w:bookmarkStart w:id="33" w:name="_Toc242451456"/>
       <w:r>
         <w:rPr>
           <w:rFonts w:ascii="Calibri" w:hAnsi="Calibri"/>
@@ -6685,7 +6702,7 @@
         </w:rPr>
         <w:t>Tipos de Teste</w:t>
       </w:r>
-      <w:bookmarkEnd w:id="34"/>
+      <w:bookmarkEnd w:id="33"/>
     </w:p>
     <w:p>
       <w:r>
@@ -6733,7 +6750,7 @@
           <w:sz w:val="22"/>
         </w:rPr>
       </w:pPr>
-      <w:bookmarkStart w:id="35" w:name="_Toc242451457"/>
+      <w:bookmarkStart w:id="34" w:name="_Toc242451457"/>
       <w:r>
         <w:rPr>
           <w:rFonts w:ascii="Calibri" w:hAnsi="Calibri"/>
@@ -6742,7 +6759,7 @@
         </w:rPr>
         <w:t>Teste de Integridade de Dados e do Banco de Dados</w:t>
       </w:r>
-      <w:bookmarkEnd w:id="35"/>
+      <w:bookmarkEnd w:id="34"/>
     </w:p>
     <w:p>
       <w:pPr>
@@ -7052,8 +7069,8 @@
           <w:sz w:val="22"/>
         </w:rPr>
       </w:pPr>
-      <w:bookmarkStart w:id="36" w:name="_Toc242451458"/>
-      <w:bookmarkEnd w:id="33"/>
+      <w:bookmarkStart w:id="35" w:name="_Toc242451458"/>
+      <w:bookmarkEnd w:id="32"/>
       <w:r>
         <w:rPr>
           <w:rFonts w:ascii="Calibri" w:hAnsi="Calibri"/>
@@ -7070,7 +7087,7 @@
         </w:rPr>
         <w:t>cionalidade</w:t>
       </w:r>
-      <w:bookmarkEnd w:id="36"/>
+      <w:bookmarkEnd w:id="35"/>
       <w:r>
         <w:rPr>
           <w:rFonts w:ascii="Calibri" w:hAnsi="Calibri"/>
@@ -7089,10 +7106,10 @@
           <w:lang w:val="pt-BR"/>
         </w:rPr>
       </w:pPr>
-      <w:bookmarkStart w:id="37" w:name="_Toc314978536"/>
-      <w:bookmarkStart w:id="38" w:name="_Toc324843643"/>
-      <w:bookmarkStart w:id="39" w:name="_Toc324851950"/>
-      <w:bookmarkStart w:id="40" w:name="_Toc324915533"/>
+      <w:bookmarkStart w:id="36" w:name="_Toc314978536"/>
+      <w:bookmarkStart w:id="37" w:name="_Toc324843643"/>
+      <w:bookmarkStart w:id="38" w:name="_Toc324851950"/>
+      <w:bookmarkStart w:id="39" w:name="_Toc324915533"/>
     </w:p>
     <w:tbl>
       <w:tblPr>
@@ -7121,10 +7138,10 @@
           <w:tcPr>
             <w:tcW w:w="2211" w:type="dxa"/>
           </w:tcPr>
+          <w:bookmarkEnd w:id="36"/>
           <w:bookmarkEnd w:id="37"/>
           <w:bookmarkEnd w:id="38"/>
           <w:bookmarkEnd w:id="39"/>
-          <w:bookmarkEnd w:id="40"/>
           <w:p>
             <w:pPr>
               <w:pStyle w:val="Corpodetexto1"/>
@@ -7469,7 +7486,7 @@
           <w:sz w:val="22"/>
         </w:rPr>
       </w:pPr>
-      <w:bookmarkStart w:id="41" w:name="_Toc242451459"/>
+      <w:bookmarkStart w:id="40" w:name="_Toc242451459"/>
       <w:r>
         <w:rPr>
           <w:rFonts w:ascii="Calibri" w:hAnsi="Calibri"/>
@@ -7478,7 +7495,7 @@
         </w:rPr>
         <w:t>Teste da Interface do Usuário</w:t>
       </w:r>
-      <w:bookmarkEnd w:id="41"/>
+      <w:bookmarkEnd w:id="40"/>
     </w:p>
     <w:p>
       <w:pPr>
@@ -7490,10 +7507,10 @@
           <w:lang w:val="pt-BR"/>
         </w:rPr>
       </w:pPr>
-      <w:bookmarkStart w:id="42" w:name="_Toc327254066"/>
-      <w:bookmarkStart w:id="43" w:name="_Toc327255031"/>
-      <w:bookmarkStart w:id="44" w:name="_Toc327255100"/>
-      <w:bookmarkStart w:id="45" w:name="_Toc327255339"/>
+      <w:bookmarkStart w:id="41" w:name="_Toc327254066"/>
+      <w:bookmarkStart w:id="42" w:name="_Toc327255031"/>
+      <w:bookmarkStart w:id="43" w:name="_Toc327255100"/>
+      <w:bookmarkStart w:id="44" w:name="_Toc327255339"/>
     </w:p>
     <w:tbl>
       <w:tblPr>
@@ -7531,7 +7548,7 @@
                 <w:lang w:val="pt-BR"/>
               </w:rPr>
             </w:pPr>
-            <w:bookmarkStart w:id="46" w:name="_Toc433104448"/>
+            <w:bookmarkStart w:id="45" w:name="_Toc433104448"/>
             <w:r>
               <w:rPr>
                 <w:rFonts w:ascii="Calibri" w:hAnsi="Calibri"/>
@@ -7610,7 +7627,7 @@
                 <w:szCs w:val="22"/>
                 <w:lang w:eastAsia="pt-BR"/>
               </w:rPr>
-              <w:t>botão e</w:t>
+              <w:t>botão E</w:t>
             </w:r>
             <w:r>
               <w:rPr>
@@ -7838,12 +7855,12 @@
           <w:sz w:val="22"/>
         </w:rPr>
       </w:pPr>
-      <w:bookmarkStart w:id="47" w:name="_Toc242451460"/>
+      <w:bookmarkStart w:id="46" w:name="_Toc242451460"/>
+      <w:bookmarkEnd w:id="41"/>
       <w:bookmarkEnd w:id="42"/>
       <w:bookmarkEnd w:id="43"/>
       <w:bookmarkEnd w:id="44"/>
       <w:bookmarkEnd w:id="45"/>
-      <w:bookmarkEnd w:id="46"/>
       <w:r>
         <w:rPr>
           <w:rFonts w:ascii="Calibri" w:hAnsi="Calibri"/>
@@ -7861,34 +7878,8 @@
         </w:rPr>
         <w:t>Performance</w:t>
       </w:r>
-      <w:bookmarkEnd w:id="47"/>
+      <w:bookmarkEnd w:id="46"/>
       <w:proofErr w:type="gramEnd"/>
-      <w:r>
-        <w:rPr>
-          <w:rFonts w:ascii="Calibri" w:hAnsi="Calibri"/>
-          <w:b/>
-          <w:sz w:val="22"/>
-        </w:rPr>
-        <w:t xml:space="preserve"> </w:t>
-      </w:r>
-      <w:proofErr w:type="spellStart"/>
-      <w:r>
-        <w:rPr>
-          <w:rFonts w:ascii="Calibri" w:hAnsi="Calibri"/>
-          <w:b/>
-          <w:sz w:val="22"/>
-        </w:rPr>
-        <w:t>obs</w:t>
-      </w:r>
-      <w:proofErr w:type="spellEnd"/>
-      <w:r>
-        <w:rPr>
-          <w:rFonts w:ascii="Calibri" w:hAnsi="Calibri"/>
-          <w:b/>
-          <w:sz w:val="22"/>
-        </w:rPr>
-        <w:t xml:space="preserve"> talvez não tenha? </w:t>
-      </w:r>
     </w:p>
     <w:p>
       <w:pPr>
@@ -8412,25 +8403,6 @@
                 <w:szCs w:val="22"/>
                 <w:lang w:eastAsia="pt-BR"/>
               </w:rPr>
-              <w:t>O teste de performance deve ser executado em uma máquina dedicada ou em um tempo dedicado. Isso permite controle total e mensuração precisa.</w:t>
-            </w:r>
-          </w:p>
-          <w:p>
-            <w:pPr>
-              <w:widowControl/>
-              <w:spacing w:after="120"/>
-              <w:rPr>
-                <w:sz w:val="24"/>
-                <w:szCs w:val="24"/>
-                <w:lang w:eastAsia="pt-BR"/>
-              </w:rPr>
-            </w:pPr>
-            <w:r>
-              <w:rPr>
-                <w:sz w:val="22"/>
-                <w:szCs w:val="22"/>
-                <w:lang w:eastAsia="pt-BR"/>
-              </w:rPr>
               <w:t xml:space="preserve">As bases de dados usadas para o Teste de </w:t>
             </w:r>
             <w:proofErr w:type="gramStart"/>
@@ -8484,17 +8456,16 @@
           <w:sz w:val="22"/>
         </w:rPr>
       </w:pPr>
-      <w:bookmarkStart w:id="48" w:name="_Toc242451461"/>
+      <w:bookmarkStart w:id="47" w:name="_Toc242451461"/>
       <w:r>
         <w:rPr>
           <w:rFonts w:ascii="Calibri" w:hAnsi="Calibri"/>
           <w:b/>
           <w:sz w:val="22"/>
         </w:rPr>
-        <w:lastRenderedPageBreak/>
         <w:t>Teste de Carga</w:t>
       </w:r>
-      <w:bookmarkEnd w:id="48"/>
+      <w:bookmarkEnd w:id="47"/>
     </w:p>
     <w:p>
       <w:pPr>
@@ -8542,12 +8513,12 @@
                 <w:lang w:val="pt-BR"/>
               </w:rPr>
             </w:pPr>
-            <w:bookmarkStart w:id="49" w:name="_Toc78907496"/>
-            <w:bookmarkStart w:id="50" w:name="_Toc327254070"/>
-            <w:bookmarkStart w:id="51" w:name="_Toc327255035"/>
-            <w:bookmarkStart w:id="52" w:name="_Toc327255104"/>
-            <w:bookmarkStart w:id="53" w:name="_Toc327255343"/>
-            <w:bookmarkStart w:id="54" w:name="_Toc314978541"/>
+            <w:bookmarkStart w:id="48" w:name="_Toc78907496"/>
+            <w:bookmarkStart w:id="49" w:name="_Toc327254070"/>
+            <w:bookmarkStart w:id="50" w:name="_Toc327255035"/>
+            <w:bookmarkStart w:id="51" w:name="_Toc327255104"/>
+            <w:bookmarkStart w:id="52" w:name="_Toc327255343"/>
+            <w:bookmarkStart w:id="53" w:name="_Toc314978541"/>
             <w:r>
               <w:rPr>
                 <w:rFonts w:ascii="Calibri" w:hAnsi="Calibri"/>
@@ -8577,23 +8548,7 @@
                 <w:sz w:val="22"/>
                 <w:szCs w:val="22"/>
               </w:rPr>
-              <w:t xml:space="preserve">Verifique o tempo de resposta para as transações designadas ou casos de negócio </w:t>
-            </w:r>
-            <w:proofErr w:type="gramStart"/>
-            <w:r>
-              <w:rPr>
-                <w:sz w:val="22"/>
-                <w:szCs w:val="22"/>
-              </w:rPr>
-              <w:t>sob condições</w:t>
-            </w:r>
-            <w:proofErr w:type="gramEnd"/>
-            <w:r>
-              <w:rPr>
-                <w:sz w:val="22"/>
-                <w:szCs w:val="22"/>
-              </w:rPr>
-              <w:t xml:space="preserve"> variantes de carga de trabalho.</w:t>
+              <w:t>Verifique o tempo de resposta para as transações designadas ou casos de negócio sob condições variantes de carga de trabalho.</w:t>
             </w:r>
           </w:p>
         </w:tc>
@@ -8621,6 +8576,7 @@
                 <w:sz w:val="22"/>
                 <w:lang w:val="pt-BR"/>
               </w:rPr>
+              <w:lastRenderedPageBreak/>
               <w:t>Técnica:</w:t>
             </w:r>
           </w:p>
@@ -8870,7 +8826,7 @@
           <w:sz w:val="22"/>
         </w:rPr>
       </w:pPr>
-      <w:bookmarkStart w:id="55" w:name="_Toc242451462"/>
+      <w:bookmarkStart w:id="54" w:name="_Toc242451462"/>
       <w:r>
         <w:rPr>
           <w:rFonts w:ascii="Calibri" w:hAnsi="Calibri"/>
@@ -8879,469 +8835,14 @@
         </w:rPr>
         <w:t>Teste de Segurança e Controle de Acesso</w:t>
       </w:r>
-      <w:bookmarkEnd w:id="49"/>
-      <w:bookmarkEnd w:id="55"/>
+      <w:bookmarkEnd w:id="48"/>
+      <w:bookmarkEnd w:id="54"/>
     </w:p>
-    <w:p>
-      <w:pPr>
-        <w:pStyle w:val="Corpodetexto"/>
-        <w:spacing w:after="0" w:line="40" w:lineRule="atLeast"/>
-        <w:rPr>
-          <w:rFonts w:ascii="Calibri" w:hAnsi="Calibri"/>
-          <w:sz w:val="22"/>
-        </w:rPr>
-      </w:pPr>
-    </w:p>
-    <w:tbl>
-      <w:tblPr>
-        <w:tblW w:w="0" w:type="auto"/>
-        <w:tblInd w:w="738" w:type="dxa"/>
-        <w:tblBorders>
-          <w:top w:val="single" w:sz="12" w:space="0" w:color="000000"/>
-          <w:left w:val="single" w:sz="12" w:space="0" w:color="000000"/>
-          <w:bottom w:val="single" w:sz="12" w:space="0" w:color="000000"/>
-          <w:right w:val="single" w:sz="12" w:space="0" w:color="000000"/>
-          <w:insideH w:val="single" w:sz="6" w:space="0" w:color="000000"/>
-          <w:insideV w:val="single" w:sz="6" w:space="0" w:color="000000"/>
-        </w:tblBorders>
-        <w:tblLayout w:type="fixed"/>
-        <w:tblLook w:val="0080" w:firstRow="0" w:lastRow="0" w:firstColumn="1" w:lastColumn="0" w:noHBand="0" w:noVBand="0"/>
-      </w:tblPr>
-      <w:tblGrid>
-        <w:gridCol w:w="2211"/>
-        <w:gridCol w:w="6627"/>
-      </w:tblGrid>
-      <w:tr>
-        <w:trPr>
-          <w:cantSplit/>
-        </w:trPr>
-        <w:tc>
-          <w:tcPr>
-            <w:tcW w:w="2211" w:type="dxa"/>
-          </w:tcPr>
-          <w:bookmarkEnd w:id="50"/>
-          <w:bookmarkEnd w:id="51"/>
-          <w:bookmarkEnd w:id="52"/>
-          <w:bookmarkEnd w:id="53"/>
-          <w:bookmarkEnd w:id="54"/>
-          <w:p>
-            <w:pPr>
-              <w:pStyle w:val="Corpodetexto1"/>
-              <w:rPr>
-                <w:rFonts w:ascii="Calibri" w:hAnsi="Calibri"/>
-                <w:sz w:val="22"/>
-                <w:lang w:val="pt-BR"/>
-              </w:rPr>
-            </w:pPr>
-            <w:r>
-              <w:rPr>
-                <w:rFonts w:ascii="Calibri" w:hAnsi="Calibri"/>
-                <w:sz w:val="22"/>
-                <w:lang w:val="pt-BR"/>
-              </w:rPr>
-              <w:t>Objetivo do Teste:</w:t>
-            </w:r>
-          </w:p>
-        </w:tc>
-        <w:tc>
-          <w:tcPr>
-            <w:tcW w:w="6627" w:type="dxa"/>
-          </w:tcPr>
-          <w:p>
-            <w:pPr>
-              <w:widowControl/>
-              <w:spacing w:after="120"/>
-              <w:ind w:left="318"/>
-              <w:rPr>
-                <w:sz w:val="24"/>
-                <w:szCs w:val="24"/>
-                <w:lang w:eastAsia="pt-BR"/>
-              </w:rPr>
-            </w:pPr>
-            <w:r>
-              <w:rPr>
-                <w:rFonts w:ascii="Symbol" w:hAnsi="Symbol"/>
-                <w:sz w:val="22"/>
-                <w:szCs w:val="22"/>
-                <w:lang w:eastAsia="pt-BR"/>
-              </w:rPr>
-              <w:sym w:font="Symbol" w:char="F0B7"/>
-            </w:r>
-            <w:r>
-              <w:rPr>
-                <w:sz w:val="14"/>
-                <w:szCs w:val="14"/>
-                <w:lang w:eastAsia="pt-BR"/>
-              </w:rPr>
-              <w:t xml:space="preserve">         </w:t>
-            </w:r>
-            <w:r>
-              <w:rPr>
-                <w:sz w:val="22"/>
-                <w:szCs w:val="22"/>
-                <w:lang w:eastAsia="pt-BR"/>
-              </w:rPr>
-              <w:t xml:space="preserve">Segurança do Nível de Aplicação:  Verifique que um ator pode acessar apenas aquelas funções ou dados para os quais o seu tipo de usuário tem permissão. </w:t>
-            </w:r>
-          </w:p>
-          <w:p>
-            <w:pPr>
-              <w:widowControl/>
-              <w:spacing w:after="120"/>
-              <w:ind w:left="318"/>
-              <w:rPr>
-                <w:sz w:val="24"/>
-                <w:szCs w:val="24"/>
-                <w:lang w:eastAsia="pt-BR"/>
-              </w:rPr>
-            </w:pPr>
-            <w:r>
-              <w:rPr>
-                <w:rFonts w:ascii="Symbol" w:hAnsi="Symbol"/>
-                <w:sz w:val="22"/>
-                <w:szCs w:val="22"/>
-                <w:lang w:eastAsia="pt-BR"/>
-              </w:rPr>
-              <w:sym w:font="Symbol" w:char="F0B7"/>
-            </w:r>
-            <w:r>
-              <w:rPr>
-                <w:sz w:val="14"/>
-                <w:szCs w:val="14"/>
-                <w:lang w:eastAsia="pt-BR"/>
-              </w:rPr>
-              <w:t xml:space="preserve">         </w:t>
-            </w:r>
-            <w:r>
-              <w:rPr>
-                <w:sz w:val="22"/>
-                <w:szCs w:val="22"/>
-                <w:lang w:eastAsia="pt-BR"/>
-              </w:rPr>
-              <w:t>Segurança do Nível de Sistema:  Verifique que apenas aqueles atores com acesso ao sistema e aplicações têm permissão de acessá-los.</w:t>
-            </w:r>
-          </w:p>
-          <w:p>
-            <w:pPr>
-              <w:pStyle w:val="Corpodetexto"/>
-              <w:jc w:val="both"/>
-              <w:rPr>
-                <w:rFonts w:ascii="Calibri" w:hAnsi="Calibri"/>
-                <w:sz w:val="22"/>
-              </w:rPr>
-            </w:pPr>
-          </w:p>
-        </w:tc>
-      </w:tr>
-      <w:tr>
-        <w:trPr>
-          <w:cantSplit/>
-        </w:trPr>
-        <w:tc>
-          <w:tcPr>
-            <w:tcW w:w="2211" w:type="dxa"/>
-          </w:tcPr>
-          <w:p>
-            <w:pPr>
-              <w:pStyle w:val="Corpodetexto1"/>
-              <w:rPr>
-                <w:rFonts w:ascii="Calibri" w:hAnsi="Calibri"/>
-                <w:sz w:val="22"/>
-                <w:lang w:val="pt-BR"/>
-              </w:rPr>
-            </w:pPr>
-            <w:r>
-              <w:rPr>
-                <w:rFonts w:ascii="Calibri" w:hAnsi="Calibri"/>
-                <w:sz w:val="22"/>
-                <w:lang w:val="pt-BR"/>
-              </w:rPr>
-              <w:t>Técnica:</w:t>
-            </w:r>
-          </w:p>
-        </w:tc>
-        <w:tc>
-          <w:tcPr>
-            <w:tcW w:w="6627" w:type="dxa"/>
-          </w:tcPr>
-          <w:p>
-            <w:pPr>
-              <w:widowControl/>
-              <w:spacing w:after="120"/>
-              <w:ind w:left="318"/>
-              <w:rPr>
-                <w:sz w:val="24"/>
-                <w:szCs w:val="24"/>
-                <w:lang w:eastAsia="pt-BR"/>
-              </w:rPr>
-            </w:pPr>
-            <w:r>
-              <w:rPr>
-                <w:rFonts w:ascii="Symbol" w:hAnsi="Symbol"/>
-                <w:sz w:val="22"/>
-                <w:szCs w:val="22"/>
-                <w:lang w:eastAsia="pt-BR"/>
-              </w:rPr>
-              <w:sym w:font="Symbol" w:char="F0B7"/>
-            </w:r>
-            <w:r>
-              <w:rPr>
-                <w:sz w:val="14"/>
-                <w:szCs w:val="14"/>
-                <w:lang w:eastAsia="pt-BR"/>
-              </w:rPr>
-              <w:t xml:space="preserve">         </w:t>
-            </w:r>
-            <w:r>
-              <w:rPr>
-                <w:sz w:val="22"/>
-                <w:szCs w:val="22"/>
-                <w:lang w:eastAsia="pt-BR"/>
-              </w:rPr>
-              <w:t>Segurança do Nível de Aplicação:  Identifique e liste cada tipo de usuário e as funções ou dados para os quais cada tipo tem permissão.</w:t>
-            </w:r>
-          </w:p>
-          <w:p>
-            <w:pPr>
-              <w:widowControl/>
-              <w:spacing w:after="120"/>
-              <w:ind w:left="318"/>
-              <w:rPr>
-                <w:sz w:val="24"/>
-                <w:szCs w:val="24"/>
-                <w:lang w:eastAsia="pt-BR"/>
-              </w:rPr>
-            </w:pPr>
-            <w:r>
-              <w:rPr>
-                <w:rFonts w:ascii="Symbol" w:hAnsi="Symbol"/>
-                <w:sz w:val="22"/>
-                <w:szCs w:val="22"/>
-                <w:lang w:eastAsia="pt-BR"/>
-              </w:rPr>
-              <w:sym w:font="Symbol" w:char="F0B7"/>
-            </w:r>
-            <w:r>
-              <w:rPr>
-                <w:sz w:val="14"/>
-                <w:szCs w:val="14"/>
-                <w:lang w:eastAsia="pt-BR"/>
-              </w:rPr>
-              <w:t xml:space="preserve">         </w:t>
-            </w:r>
-            <w:r>
-              <w:rPr>
-                <w:sz w:val="22"/>
-                <w:szCs w:val="22"/>
-                <w:lang w:eastAsia="pt-BR"/>
-              </w:rPr>
-              <w:t>Crie testes para cada tipo de usuário e verifique cada permiss</w:t>
-            </w:r>
-            <w:r>
-              <w:rPr>
-                <w:sz w:val="22"/>
-                <w:szCs w:val="22"/>
-                <w:lang w:eastAsia="pt-BR"/>
-              </w:rPr>
-              <w:t>ão criando transações específica</w:t>
-            </w:r>
-            <w:r>
-              <w:rPr>
-                <w:sz w:val="22"/>
-                <w:szCs w:val="22"/>
-                <w:lang w:eastAsia="pt-BR"/>
-              </w:rPr>
-              <w:t>s para cada tipo de usuário.</w:t>
-            </w:r>
-          </w:p>
-          <w:p>
-            <w:pPr>
-              <w:widowControl/>
-              <w:spacing w:after="120"/>
-              <w:ind w:left="318"/>
-              <w:rPr>
-                <w:sz w:val="24"/>
-                <w:szCs w:val="24"/>
-                <w:lang w:eastAsia="pt-BR"/>
-              </w:rPr>
-            </w:pPr>
-            <w:r>
-              <w:rPr>
-                <w:rFonts w:ascii="Symbol" w:hAnsi="Symbol"/>
-                <w:sz w:val="22"/>
-                <w:szCs w:val="22"/>
-                <w:lang w:eastAsia="pt-BR"/>
-              </w:rPr>
-              <w:sym w:font="Symbol" w:char="F0B7"/>
-            </w:r>
-            <w:r>
-              <w:rPr>
-                <w:sz w:val="14"/>
-                <w:szCs w:val="14"/>
-                <w:lang w:eastAsia="pt-BR"/>
-              </w:rPr>
-              <w:t xml:space="preserve">         </w:t>
-            </w:r>
-            <w:r>
-              <w:rPr>
-                <w:sz w:val="22"/>
-                <w:szCs w:val="22"/>
-                <w:lang w:eastAsia="pt-BR"/>
-              </w:rPr>
-              <w:t>Modifique o tipo de usuário e repita os testes para os mesmos usuários. Em cada caso, verifique que funções ou dados adicionais estão corretamente disponíveis ou negados.</w:t>
-            </w:r>
-          </w:p>
-          <w:p>
-            <w:pPr>
-              <w:widowControl/>
-              <w:spacing w:after="120"/>
-              <w:ind w:left="318"/>
-              <w:rPr>
-                <w:sz w:val="24"/>
-                <w:szCs w:val="24"/>
-                <w:lang w:eastAsia="pt-BR"/>
-              </w:rPr>
-            </w:pPr>
-            <w:r>
-              <w:rPr>
-                <w:rFonts w:ascii="Symbol" w:hAnsi="Symbol"/>
-                <w:sz w:val="22"/>
-                <w:szCs w:val="22"/>
-                <w:lang w:eastAsia="pt-BR"/>
-              </w:rPr>
-              <w:sym w:font="Symbol" w:char="F0B7"/>
-            </w:r>
-            <w:r>
-              <w:rPr>
-                <w:sz w:val="14"/>
-                <w:szCs w:val="14"/>
-                <w:lang w:eastAsia="pt-BR"/>
-              </w:rPr>
-              <w:t xml:space="preserve">         </w:t>
-            </w:r>
-            <w:r>
-              <w:rPr>
-                <w:sz w:val="22"/>
-                <w:szCs w:val="22"/>
-                <w:lang w:eastAsia="pt-BR"/>
-              </w:rPr>
-              <w:t>Acesso de Nível de Sistema:  Ver Considerações Especiais abaixo.</w:t>
-            </w:r>
-          </w:p>
-          <w:p>
-            <w:pPr>
-              <w:pStyle w:val="Corpodetexto"/>
-              <w:jc w:val="both"/>
-              <w:rPr>
-                <w:rFonts w:ascii="Calibri" w:hAnsi="Calibri"/>
-                <w:sz w:val="22"/>
-              </w:rPr>
-            </w:pPr>
-          </w:p>
-        </w:tc>
-      </w:tr>
-      <w:tr>
-        <w:trPr>
-          <w:cantSplit/>
-        </w:trPr>
-        <w:tc>
-          <w:tcPr>
-            <w:tcW w:w="2211" w:type="dxa"/>
-          </w:tcPr>
-          <w:p>
-            <w:pPr>
-              <w:pStyle w:val="Corpodetexto1"/>
-              <w:rPr>
-                <w:rFonts w:ascii="Calibri" w:hAnsi="Calibri"/>
-                <w:sz w:val="22"/>
-                <w:lang w:val="pt-BR"/>
-              </w:rPr>
-            </w:pPr>
-            <w:r>
-              <w:rPr>
-                <w:rFonts w:ascii="Calibri" w:hAnsi="Calibri"/>
-                <w:sz w:val="22"/>
-                <w:lang w:val="pt-BR"/>
-              </w:rPr>
-              <w:lastRenderedPageBreak/>
-              <w:t>Critério de Finalização:</w:t>
-            </w:r>
-          </w:p>
-        </w:tc>
-        <w:tc>
-          <w:tcPr>
-            <w:tcW w:w="6627" w:type="dxa"/>
-          </w:tcPr>
-          <w:p>
-            <w:pPr>
-              <w:pStyle w:val="Corpodetexto"/>
-              <w:ind w:left="0"/>
-              <w:rPr>
-                <w:rFonts w:ascii="Calibri" w:hAnsi="Calibri"/>
-                <w:sz w:val="22"/>
-              </w:rPr>
-            </w:pPr>
-            <w:r>
-              <w:rPr>
-                <w:sz w:val="22"/>
-                <w:szCs w:val="22"/>
-              </w:rPr>
-              <w:t>Para cada tipo de ator conhecido as funções ou dados apropriados estão disponíveis, e todas as transações funcionam como esperado e rodam nos Testes de Função anteriores.</w:t>
-            </w:r>
-          </w:p>
-        </w:tc>
-      </w:tr>
-      <w:tr>
-        <w:trPr>
-          <w:cantSplit/>
-        </w:trPr>
-        <w:tc>
-          <w:tcPr>
-            <w:tcW w:w="2211" w:type="dxa"/>
-          </w:tcPr>
-          <w:p>
-            <w:pPr>
-              <w:pStyle w:val="Corpodetexto1"/>
-              <w:rPr>
-                <w:rFonts w:ascii="Calibri" w:hAnsi="Calibri"/>
-                <w:sz w:val="22"/>
-                <w:lang w:val="pt-BR"/>
-              </w:rPr>
-            </w:pPr>
-            <w:r>
-              <w:rPr>
-                <w:rFonts w:ascii="Calibri" w:hAnsi="Calibri"/>
-                <w:sz w:val="22"/>
-                <w:lang w:val="pt-BR"/>
-              </w:rPr>
-              <w:t>Considerações Especiais:</w:t>
-            </w:r>
-          </w:p>
-        </w:tc>
-        <w:tc>
-          <w:tcPr>
-            <w:tcW w:w="6627" w:type="dxa"/>
-          </w:tcPr>
-          <w:p>
-            <w:pPr>
-              <w:pStyle w:val="Corpodetexto"/>
-              <w:ind w:left="0"/>
-              <w:rPr>
-                <w:rFonts w:ascii="Calibri" w:hAnsi="Calibri"/>
-                <w:sz w:val="22"/>
-              </w:rPr>
-            </w:pPr>
-            <w:r>
-              <w:rPr>
-                <w:sz w:val="22"/>
-                <w:szCs w:val="22"/>
-              </w:rPr>
-              <w:t>O Acesso ao sistema deve ser revisado ou discutido com o  administrador  de rede ou de sistema apropriado. Esse teste pode não ser necessário já que ele pode ser uma função da administração da rede ou sistema.</w:t>
-            </w:r>
-          </w:p>
-        </w:tc>
-      </w:tr>
-    </w:tbl>
+    <w:bookmarkEnd w:id="49"/>
+    <w:bookmarkEnd w:id="50"/>
+    <w:bookmarkEnd w:id="51"/>
+    <w:bookmarkEnd w:id="52"/>
+    <w:bookmarkEnd w:id="53"/>
     <w:p>
       <w:pPr>
         <w:pStyle w:val="Ttulo3"/>
@@ -9354,6 +8855,64 @@
           <w:sz w:val="22"/>
         </w:rPr>
       </w:pPr>
+      <w:r>
+        <w:rPr>
+          <w:sz w:val="22"/>
+          <w:szCs w:val="22"/>
+        </w:rPr>
+        <w:t>Esse teste</w:t>
+      </w:r>
+      <w:r>
+        <w:rPr>
+          <w:sz w:val="22"/>
+          <w:szCs w:val="22"/>
+        </w:rPr>
+        <w:t xml:space="preserve"> nã</w:t>
+      </w:r>
+      <w:r>
+        <w:rPr>
+          <w:sz w:val="22"/>
+          <w:szCs w:val="22"/>
+        </w:rPr>
+        <w:t>o ser necessário já que ele</w:t>
+      </w:r>
+      <w:r>
+        <w:rPr>
+          <w:sz w:val="22"/>
+          <w:szCs w:val="22"/>
+        </w:rPr>
+        <w:t xml:space="preserve"> ser</w:t>
+      </w:r>
+      <w:r>
+        <w:rPr>
+          <w:sz w:val="22"/>
+          <w:szCs w:val="22"/>
+        </w:rPr>
+        <w:t>á</w:t>
+      </w:r>
+      <w:r>
+        <w:rPr>
+          <w:sz w:val="22"/>
+          <w:szCs w:val="22"/>
+        </w:rPr>
+        <w:t xml:space="preserve"> uma função da administração da rede ou sistema</w:t>
+      </w:r>
+      <w:r>
+        <w:rPr>
+          <w:sz w:val="22"/>
+          <w:szCs w:val="22"/>
+        </w:rPr>
+        <w:t xml:space="preserve"> do banco</w:t>
+      </w:r>
+      <w:bookmarkStart w:id="55" w:name="_GoBack"/>
+      <w:bookmarkEnd w:id="55"/>
+      <w:r>
+        <w:rPr>
+          <w:sz w:val="22"/>
+          <w:szCs w:val="22"/>
+        </w:rPr>
+        <w:t>.</w:t>
+      </w:r>
     </w:p>
     <w:p>
       <w:pPr>
@@ -9978,6 +9537,7 @@
           <w:rFonts w:ascii="Calibri" w:hAnsi="Calibri"/>
           <w:sz w:val="22"/>
         </w:rPr>
+        <w:lastRenderedPageBreak/>
         <w:t>Ferramentas</w:t>
       </w:r>
       <w:bookmarkEnd w:id="58"/>
@@ -10355,7 +9915,6 @@
                 <w:sz w:val="22"/>
                 <w:lang w:val="pt-BR"/>
               </w:rPr>
-              <w:lastRenderedPageBreak/>
               <w:t>Gerenciamento de Projeto</w:t>
             </w:r>
           </w:p>
@@ -11356,6 +10915,7 @@
               <w:pStyle w:val="PSCTabelaCabecalho"/>
             </w:pPr>
             <w:r>
+              <w:lastRenderedPageBreak/>
               <w:t>Nome</w:t>
             </w:r>
           </w:p>
@@ -11735,7 +11295,6 @@
           <w:rFonts w:ascii="Calibri" w:hAnsi="Calibri"/>
           <w:sz w:val="26"/>
         </w:rPr>
-        <w:lastRenderedPageBreak/>
         <w:t>Necessidade treinamento da equipe</w:t>
       </w:r>
       <w:bookmarkEnd w:id="69"/>

</xml_diff>

<commit_message>
Commit 20 do 11 no plano de teste
</commit_message>
<xml_diff>
--- a/Testes/Plano de Testes.docx
+++ b/Testes/Plano de Testes.docx
@@ -905,8 +905,22 @@
               <w:pStyle w:val="Tabletext"/>
               <w:rPr>
                 <w:rFonts w:ascii="Calibri" w:hAnsi="Calibri"/>
+                <w:lang w:val="en-US"/>
               </w:rPr>
             </w:pPr>
+            <w:r>
+              <w:rPr>
+                <w:rFonts w:ascii="Calibri" w:hAnsi="Calibri"/>
+              </w:rPr>
+              <w:t>20</w:t>
+            </w:r>
+            <w:r>
+              <w:rPr>
+                <w:rFonts w:ascii="Calibri" w:hAnsi="Calibri"/>
+                <w:lang w:val="en-US"/>
+              </w:rPr>
+              <w:t>/112013</w:t>
+            </w:r>
           </w:p>
         </w:tc>
         <w:tc>
@@ -920,6 +934,12 @@
                 <w:rFonts w:ascii="Calibri" w:hAnsi="Calibri"/>
               </w:rPr>
             </w:pPr>
+            <w:r>
+              <w:rPr>
+                <w:rFonts w:ascii="Calibri" w:hAnsi="Calibri"/>
+              </w:rPr>
+              <w:t>Concluindo release final</w:t>
+            </w:r>
           </w:p>
         </w:tc>
         <w:tc>
@@ -933,6 +953,12 @@
                 <w:lang w:val="pt-BR"/>
               </w:rPr>
             </w:pPr>
+            <w:r>
+              <w:rPr>
+                <w:lang w:val="pt-BR"/>
+              </w:rPr>
+              <w:t>SIB</w:t>
+            </w:r>
           </w:p>
         </w:tc>
       </w:tr>
@@ -5721,7 +5747,22 @@
         <w:t xml:space="preserve"> </w:t>
       </w:r>
     </w:p>
-    <w:p/>
+    <w:p>
+      <w:pPr>
+        <w:rPr>
+          <w:lang w:val="en-US"/>
+        </w:rPr>
+      </w:pPr>
+      <w:r>
+        <w:t>N</w:t>
+      </w:r>
+      <w:r>
+        <w:rPr>
+          <w:lang w:val="en-US"/>
+        </w:rPr>
+        <w:t>/A</w:t>
+      </w:r>
+    </w:p>
     <w:p>
       <w:pPr>
         <w:pStyle w:val="Ttulo1"/>
@@ -5763,7 +5804,16 @@
           <w:rFonts w:ascii="Calibri" w:hAnsi="Calibri"/>
           <w:sz w:val="22"/>
         </w:rPr>
-        <w:t>Teste do Banco de Dados</w:t>
+        <w:t>Teste do Banco de Da</w:t>
+      </w:r>
+      <w:bookmarkStart w:id="15" w:name="_GoBack"/>
+      <w:bookmarkEnd w:id="15"/>
+      <w:r>
+        <w:rPr>
+          <w:rFonts w:ascii="Calibri" w:hAnsi="Calibri"/>
+          <w:sz w:val="22"/>
+        </w:rPr>
+        <w:t>dos</w:t>
       </w:r>
       <w:bookmarkEnd w:id="14"/>
     </w:p>
@@ -5963,7 +6013,7 @@
           <w:sz w:val="22"/>
         </w:rPr>
       </w:pPr>
-      <w:bookmarkStart w:id="15" w:name="_Toc242451446"/>
+      <w:bookmarkStart w:id="16" w:name="_Toc242451446"/>
       <w:r>
         <w:rPr>
           <w:rFonts w:ascii="Calibri" w:hAnsi="Calibri"/>
@@ -5971,7 +6021,7 @@
         </w:rPr>
         <w:t>Teste Funcional</w:t>
       </w:r>
-      <w:bookmarkEnd w:id="15"/>
+      <w:bookmarkEnd w:id="16"/>
     </w:p>
     <w:p>
       <w:pPr>
@@ -6041,7 +6091,7 @@
           <w:sz w:val="22"/>
         </w:rPr>
       </w:pPr>
-      <w:bookmarkStart w:id="16" w:name="_Toc242451447"/>
+      <w:bookmarkStart w:id="17" w:name="_Toc242451447"/>
       <w:r>
         <w:rPr>
           <w:rFonts w:ascii="Calibri" w:hAnsi="Calibri"/>
@@ -6049,7 +6099,7 @@
         </w:rPr>
         <w:t>Teste do Ciclo de Negócios</w:t>
       </w:r>
-      <w:bookmarkEnd w:id="16"/>
+      <w:bookmarkEnd w:id="17"/>
     </w:p>
     <w:p>
       <w:pPr>
@@ -6079,7 +6129,7 @@
           <w:sz w:val="22"/>
         </w:rPr>
       </w:pPr>
-      <w:bookmarkStart w:id="17" w:name="_Toc242451448"/>
+      <w:bookmarkStart w:id="18" w:name="_Toc242451448"/>
       <w:r>
         <w:rPr>
           <w:rFonts w:ascii="Calibri" w:hAnsi="Calibri"/>
@@ -6087,7 +6137,7 @@
         </w:rPr>
         <w:t>Teste da Interface do Usuário</w:t>
       </w:r>
-      <w:bookmarkEnd w:id="17"/>
+      <w:bookmarkEnd w:id="18"/>
     </w:p>
     <w:p>
       <w:pPr>
@@ -6166,8 +6216,8 @@
           <w:sz w:val="22"/>
         </w:rPr>
       </w:pPr>
-      <w:bookmarkStart w:id="18" w:name="_Toc78907482"/>
-      <w:bookmarkStart w:id="19" w:name="_Toc242451449"/>
+      <w:bookmarkStart w:id="19" w:name="_Toc78907482"/>
+      <w:bookmarkStart w:id="20" w:name="_Toc242451449"/>
       <w:r>
         <w:rPr>
           <w:rFonts w:ascii="Calibri" w:hAnsi="Calibri"/>
@@ -6183,8 +6233,8 @@
         </w:rPr>
         <w:t>Performance</w:t>
       </w:r>
-      <w:bookmarkEnd w:id="18"/>
       <w:bookmarkEnd w:id="19"/>
+      <w:bookmarkEnd w:id="20"/>
       <w:proofErr w:type="gramEnd"/>
     </w:p>
     <w:p>
@@ -6203,8 +6253,8 @@
           <w:sz w:val="22"/>
         </w:rPr>
       </w:pPr>
-      <w:bookmarkStart w:id="20" w:name="_Toc78907483"/>
-      <w:bookmarkStart w:id="21" w:name="_Toc242451450"/>
+      <w:bookmarkStart w:id="21" w:name="_Toc78907483"/>
+      <w:bookmarkStart w:id="22" w:name="_Toc242451450"/>
       <w:r>
         <w:rPr>
           <w:sz w:val="22"/>
@@ -6227,8 +6277,8 @@
         </w:rPr>
         <w:t>Teste de Carga</w:t>
       </w:r>
-      <w:bookmarkEnd w:id="20"/>
       <w:bookmarkEnd w:id="21"/>
+      <w:bookmarkEnd w:id="22"/>
     </w:p>
     <w:p>
       <w:pPr>
@@ -6269,7 +6319,7 @@
           <w:sz w:val="22"/>
         </w:rPr>
       </w:pPr>
-      <w:bookmarkStart w:id="22" w:name="_Toc242451451"/>
+      <w:bookmarkStart w:id="23" w:name="_Toc242451451"/>
       <w:r>
         <w:rPr>
           <w:rFonts w:ascii="Calibri" w:hAnsi="Calibri"/>
@@ -6277,7 +6327,7 @@
         </w:rPr>
         <w:t>Teste de Stress</w:t>
       </w:r>
-      <w:bookmarkEnd w:id="22"/>
+      <w:bookmarkEnd w:id="23"/>
     </w:p>
     <w:p>
       <w:pPr>
@@ -6305,7 +6355,7 @@
           <w:sz w:val="22"/>
         </w:rPr>
       </w:pPr>
-      <w:bookmarkStart w:id="23" w:name="_Toc242451452"/>
+      <w:bookmarkStart w:id="24" w:name="_Toc242451452"/>
       <w:r>
         <w:rPr>
           <w:rFonts w:ascii="Calibri" w:hAnsi="Calibri"/>
@@ -6313,7 +6363,7 @@
         </w:rPr>
         <w:t>Teste de Segurança e de Controle de Acesso</w:t>
       </w:r>
-      <w:bookmarkEnd w:id="23"/>
+      <w:bookmarkEnd w:id="24"/>
     </w:p>
     <w:p>
       <w:pPr>
@@ -6478,7 +6528,7 @@
           <w:sz w:val="22"/>
         </w:rPr>
       </w:pPr>
-      <w:bookmarkStart w:id="24" w:name="_Toc242451453"/>
+      <w:bookmarkStart w:id="25" w:name="_Toc242451453"/>
       <w:r>
         <w:rPr>
           <w:rFonts w:ascii="Calibri" w:hAnsi="Calibri"/>
@@ -6486,7 +6536,7 @@
         </w:rPr>
         <w:t>Teste de Falha/Recuperação</w:t>
       </w:r>
-      <w:bookmarkEnd w:id="24"/>
+      <w:bookmarkEnd w:id="25"/>
     </w:p>
     <w:p>
       <w:pPr>
@@ -6514,7 +6564,7 @@
           <w:sz w:val="22"/>
         </w:rPr>
       </w:pPr>
-      <w:bookmarkStart w:id="25" w:name="_Toc242451454"/>
+      <w:bookmarkStart w:id="26" w:name="_Toc242451454"/>
       <w:r>
         <w:rPr>
           <w:rFonts w:ascii="Calibri" w:hAnsi="Calibri"/>
@@ -6522,12 +6572,12 @@
         </w:rPr>
         <w:t>Teste de Instalação</w:t>
       </w:r>
-      <w:bookmarkStart w:id="26" w:name="_Toc314978533"/>
-      <w:bookmarkStart w:id="27" w:name="_Toc324843639"/>
-      <w:bookmarkStart w:id="28" w:name="_Toc324851946"/>
-      <w:bookmarkStart w:id="29" w:name="_Toc324915529"/>
-      <w:bookmarkStart w:id="30" w:name="_Toc433104442"/>
-      <w:bookmarkEnd w:id="25"/>
+      <w:bookmarkStart w:id="27" w:name="_Toc314978533"/>
+      <w:bookmarkStart w:id="28" w:name="_Toc324843639"/>
+      <w:bookmarkStart w:id="29" w:name="_Toc324851946"/>
+      <w:bookmarkStart w:id="30" w:name="_Toc324915529"/>
+      <w:bookmarkStart w:id="31" w:name="_Toc433104442"/>
+      <w:bookmarkEnd w:id="26"/>
     </w:p>
     <w:p>
       <w:pPr>
@@ -6614,13 +6664,13 @@
           <w:sz w:val="22"/>
         </w:rPr>
       </w:pPr>
-      <w:bookmarkStart w:id="31" w:name="_Toc242451455"/>
-      <w:bookmarkStart w:id="32" w:name="_Toc314978535"/>
-      <w:bookmarkEnd w:id="26"/>
+      <w:bookmarkStart w:id="32" w:name="_Toc242451455"/>
+      <w:bookmarkStart w:id="33" w:name="_Toc314978535"/>
       <w:bookmarkEnd w:id="27"/>
       <w:bookmarkEnd w:id="28"/>
       <w:bookmarkEnd w:id="29"/>
       <w:bookmarkEnd w:id="30"/>
+      <w:bookmarkEnd w:id="31"/>
       <w:r>
         <w:rPr>
           <w:sz w:val="22"/>
@@ -6678,7 +6728,7 @@
         </w:rPr>
         <w:t>Estratégia de Teste</w:t>
       </w:r>
-      <w:bookmarkEnd w:id="31"/>
+      <w:bookmarkEnd w:id="32"/>
     </w:p>
     <w:p>
       <w:pPr>
@@ -6689,7 +6739,7 @@
           <w:szCs w:val="24"/>
         </w:rPr>
       </w:pPr>
-      <w:bookmarkStart w:id="33" w:name="_Toc242451456"/>
+      <w:bookmarkStart w:id="34" w:name="_Toc242451456"/>
       <w:r>
         <w:rPr>
           <w:rFonts w:ascii="Calibri" w:hAnsi="Calibri"/>
@@ -6698,7 +6748,7 @@
         </w:rPr>
         <w:t>Tipos de Teste</w:t>
       </w:r>
-      <w:bookmarkEnd w:id="33"/>
+      <w:bookmarkEnd w:id="34"/>
     </w:p>
     <w:p>
       <w:r>
@@ -6746,7 +6796,7 @@
           <w:sz w:val="22"/>
         </w:rPr>
       </w:pPr>
-      <w:bookmarkStart w:id="34" w:name="_Toc242451457"/>
+      <w:bookmarkStart w:id="35" w:name="_Toc242451457"/>
       <w:r>
         <w:rPr>
           <w:rFonts w:ascii="Calibri" w:hAnsi="Calibri"/>
@@ -6755,7 +6805,7 @@
         </w:rPr>
         <w:t>Teste de Integridade de Dados e do Banco de Dados</w:t>
       </w:r>
-      <w:bookmarkEnd w:id="34"/>
+      <w:bookmarkEnd w:id="35"/>
     </w:p>
     <w:p>
       <w:pPr>
@@ -7065,8 +7115,8 @@
           <w:sz w:val="22"/>
         </w:rPr>
       </w:pPr>
-      <w:bookmarkStart w:id="35" w:name="_Toc242451458"/>
-      <w:bookmarkEnd w:id="32"/>
+      <w:bookmarkStart w:id="36" w:name="_Toc242451458"/>
+      <w:bookmarkEnd w:id="33"/>
       <w:r>
         <w:rPr>
           <w:rFonts w:ascii="Calibri" w:hAnsi="Calibri"/>
@@ -7083,7 +7133,7 @@
         </w:rPr>
         <w:t>cionalidade</w:t>
       </w:r>
-      <w:bookmarkEnd w:id="35"/>
+      <w:bookmarkEnd w:id="36"/>
       <w:r>
         <w:rPr>
           <w:rFonts w:ascii="Calibri" w:hAnsi="Calibri"/>
@@ -7102,10 +7152,10 @@
           <w:lang w:val="pt-BR"/>
         </w:rPr>
       </w:pPr>
-      <w:bookmarkStart w:id="36" w:name="_Toc314978536"/>
-      <w:bookmarkStart w:id="37" w:name="_Toc324843643"/>
-      <w:bookmarkStart w:id="38" w:name="_Toc324851950"/>
-      <w:bookmarkStart w:id="39" w:name="_Toc324915533"/>
+      <w:bookmarkStart w:id="37" w:name="_Toc314978536"/>
+      <w:bookmarkStart w:id="38" w:name="_Toc324843643"/>
+      <w:bookmarkStart w:id="39" w:name="_Toc324851950"/>
+      <w:bookmarkStart w:id="40" w:name="_Toc324915533"/>
     </w:p>
     <w:tbl>
       <w:tblPr>
@@ -7134,10 +7184,10 @@
           <w:tcPr>
             <w:tcW w:w="2211" w:type="dxa"/>
           </w:tcPr>
-          <w:bookmarkEnd w:id="36"/>
           <w:bookmarkEnd w:id="37"/>
           <w:bookmarkEnd w:id="38"/>
           <w:bookmarkEnd w:id="39"/>
+          <w:bookmarkEnd w:id="40"/>
           <w:p>
             <w:pPr>
               <w:pStyle w:val="Corpodetexto1"/>
@@ -7482,7 +7532,7 @@
           <w:sz w:val="22"/>
         </w:rPr>
       </w:pPr>
-      <w:bookmarkStart w:id="40" w:name="_Toc242451459"/>
+      <w:bookmarkStart w:id="41" w:name="_Toc242451459"/>
       <w:r>
         <w:rPr>
           <w:rFonts w:ascii="Calibri" w:hAnsi="Calibri"/>
@@ -7491,7 +7541,7 @@
         </w:rPr>
         <w:t>Teste da Interface do Usuário</w:t>
       </w:r>
-      <w:bookmarkEnd w:id="40"/>
+      <w:bookmarkEnd w:id="41"/>
     </w:p>
     <w:p>
       <w:pPr>
@@ -7503,10 +7553,10 @@
           <w:lang w:val="pt-BR"/>
         </w:rPr>
       </w:pPr>
-      <w:bookmarkStart w:id="41" w:name="_Toc327254066"/>
-      <w:bookmarkStart w:id="42" w:name="_Toc327255031"/>
-      <w:bookmarkStart w:id="43" w:name="_Toc327255100"/>
-      <w:bookmarkStart w:id="44" w:name="_Toc327255339"/>
+      <w:bookmarkStart w:id="42" w:name="_Toc327254066"/>
+      <w:bookmarkStart w:id="43" w:name="_Toc327255031"/>
+      <w:bookmarkStart w:id="44" w:name="_Toc327255100"/>
+      <w:bookmarkStart w:id="45" w:name="_Toc327255339"/>
     </w:p>
     <w:tbl>
       <w:tblPr>
@@ -7544,7 +7594,7 @@
                 <w:lang w:val="pt-BR"/>
               </w:rPr>
             </w:pPr>
-            <w:bookmarkStart w:id="45" w:name="_Toc433104448"/>
+            <w:bookmarkStart w:id="46" w:name="_Toc433104448"/>
             <w:r>
               <w:rPr>
                 <w:rFonts w:ascii="Calibri" w:hAnsi="Calibri"/>
@@ -7851,12 +7901,12 @@
           <w:sz w:val="22"/>
         </w:rPr>
       </w:pPr>
-      <w:bookmarkStart w:id="46" w:name="_Toc242451460"/>
-      <w:bookmarkEnd w:id="41"/>
+      <w:bookmarkStart w:id="47" w:name="_Toc242451460"/>
       <w:bookmarkEnd w:id="42"/>
       <w:bookmarkEnd w:id="43"/>
       <w:bookmarkEnd w:id="44"/>
       <w:bookmarkEnd w:id="45"/>
+      <w:bookmarkEnd w:id="46"/>
       <w:r>
         <w:rPr>
           <w:rFonts w:ascii="Calibri" w:hAnsi="Calibri"/>
@@ -7874,7 +7924,7 @@
         </w:rPr>
         <w:t>Performance</w:t>
       </w:r>
-      <w:bookmarkEnd w:id="46"/>
+      <w:bookmarkEnd w:id="47"/>
       <w:proofErr w:type="gramEnd"/>
     </w:p>
     <w:p>
@@ -8452,7 +8502,7 @@
           <w:sz w:val="22"/>
         </w:rPr>
       </w:pPr>
-      <w:bookmarkStart w:id="47" w:name="_Toc242451461"/>
+      <w:bookmarkStart w:id="48" w:name="_Toc242451461"/>
       <w:r>
         <w:rPr>
           <w:rFonts w:ascii="Calibri" w:hAnsi="Calibri"/>
@@ -8461,7 +8511,7 @@
         </w:rPr>
         <w:t>Teste de Carga</w:t>
       </w:r>
-      <w:bookmarkEnd w:id="47"/>
+      <w:bookmarkEnd w:id="48"/>
     </w:p>
     <w:p>
       <w:pPr>
@@ -8509,12 +8559,12 @@
                 <w:lang w:val="pt-BR"/>
               </w:rPr>
             </w:pPr>
-            <w:bookmarkStart w:id="48" w:name="_Toc78907496"/>
-            <w:bookmarkStart w:id="49" w:name="_Toc327254070"/>
-            <w:bookmarkStart w:id="50" w:name="_Toc327255035"/>
-            <w:bookmarkStart w:id="51" w:name="_Toc327255104"/>
-            <w:bookmarkStart w:id="52" w:name="_Toc327255343"/>
-            <w:bookmarkStart w:id="53" w:name="_Toc314978541"/>
+            <w:bookmarkStart w:id="49" w:name="_Toc78907496"/>
+            <w:bookmarkStart w:id="50" w:name="_Toc327254070"/>
+            <w:bookmarkStart w:id="51" w:name="_Toc327255035"/>
+            <w:bookmarkStart w:id="52" w:name="_Toc327255104"/>
+            <w:bookmarkStart w:id="53" w:name="_Toc327255343"/>
+            <w:bookmarkStart w:id="54" w:name="_Toc314978541"/>
             <w:r>
               <w:rPr>
                 <w:rFonts w:ascii="Calibri" w:hAnsi="Calibri"/>
@@ -8822,7 +8872,7 @@
           <w:sz w:val="22"/>
         </w:rPr>
       </w:pPr>
-      <w:bookmarkStart w:id="54" w:name="_Toc242451462"/>
+      <w:bookmarkStart w:id="55" w:name="_Toc242451462"/>
       <w:r>
         <w:rPr>
           <w:rFonts w:ascii="Calibri" w:hAnsi="Calibri"/>
@@ -8831,14 +8881,14 @@
         </w:rPr>
         <w:t>Teste de Segurança e Controle de Acesso</w:t>
       </w:r>
-      <w:bookmarkEnd w:id="48"/>
-      <w:bookmarkEnd w:id="54"/>
+      <w:bookmarkEnd w:id="49"/>
+      <w:bookmarkEnd w:id="55"/>
     </w:p>
-    <w:bookmarkEnd w:id="49"/>
     <w:bookmarkEnd w:id="50"/>
     <w:bookmarkEnd w:id="51"/>
     <w:bookmarkEnd w:id="52"/>
     <w:bookmarkEnd w:id="53"/>
+    <w:bookmarkEnd w:id="54"/>
     <w:p>
       <w:pPr>
         <w:pStyle w:val="Ttulo3"/>
@@ -8926,8 +8976,8 @@
         </w:rPr>
         <w:t xml:space="preserve"> </w:t>
       </w:r>
-      <w:bookmarkStart w:id="55" w:name="_Toc78907497"/>
-      <w:bookmarkStart w:id="56" w:name="_Toc242451463"/>
+      <w:bookmarkStart w:id="56" w:name="_Toc78907497"/>
+      <w:bookmarkStart w:id="57" w:name="_Toc242451463"/>
       <w:r>
         <w:rPr>
           <w:rFonts w:ascii="Calibri" w:hAnsi="Calibri"/>
@@ -8936,8 +8986,8 @@
         </w:rPr>
         <w:t>Teste de Instalação</w:t>
       </w:r>
-      <w:bookmarkEnd w:id="55"/>
       <w:bookmarkEnd w:id="56"/>
+      <w:bookmarkEnd w:id="57"/>
     </w:p>
     <w:p/>
     <w:tbl>
@@ -9524,8 +9574,8 @@
           <w:sz w:val="22"/>
         </w:rPr>
       </w:pPr>
-      <w:bookmarkStart w:id="57" w:name="_Toc78907498"/>
-      <w:bookmarkStart w:id="58" w:name="_Toc242451464"/>
+      <w:bookmarkStart w:id="58" w:name="_Toc78907498"/>
+      <w:bookmarkStart w:id="59" w:name="_Toc242451464"/>
       <w:r>
         <w:rPr>
           <w:rFonts w:ascii="Calibri" w:hAnsi="Calibri"/>
@@ -9534,8 +9584,8 @@
         <w:lastRenderedPageBreak/>
         <w:t>Ferramentas</w:t>
       </w:r>
-      <w:bookmarkEnd w:id="57"/>
       <w:bookmarkEnd w:id="58"/>
+      <w:bookmarkEnd w:id="59"/>
     </w:p>
     <w:p>
       <w:pPr>
@@ -9546,10 +9596,10 @@
           <w:sz w:val="22"/>
         </w:rPr>
       </w:pPr>
-      <w:bookmarkStart w:id="59" w:name="_Toc314978543"/>
-      <w:bookmarkStart w:id="60" w:name="_Toc324843646"/>
-      <w:bookmarkStart w:id="61" w:name="_Toc324851953"/>
-      <w:bookmarkStart w:id="62" w:name="_Toc324915536"/>
+      <w:bookmarkStart w:id="60" w:name="_Toc314978543"/>
+      <w:bookmarkStart w:id="61" w:name="_Toc324843646"/>
+      <w:bookmarkStart w:id="62" w:name="_Toc324851953"/>
+      <w:bookmarkStart w:id="63" w:name="_Toc324915536"/>
       <w:r>
         <w:rPr>
           <w:rFonts w:ascii="Calibri" w:hAnsi="Calibri"/>
@@ -10318,11 +10368,11 @@
           <w:sz w:val="22"/>
         </w:rPr>
       </w:pPr>
-      <w:bookmarkStart w:id="63" w:name="_Toc78907502"/>
-      <w:bookmarkEnd w:id="59"/>
+      <w:bookmarkStart w:id="64" w:name="_Toc78907502"/>
       <w:bookmarkEnd w:id="60"/>
       <w:bookmarkEnd w:id="61"/>
       <w:bookmarkEnd w:id="62"/>
+      <w:bookmarkEnd w:id="63"/>
       <w:r>
         <w:rPr>
           <w:rFonts w:ascii="Calibri" w:hAnsi="Calibri"/>
@@ -10330,7 +10380,7 @@
         </w:rPr>
         <w:t xml:space="preserve"> </w:t>
       </w:r>
-      <w:bookmarkStart w:id="64" w:name="_Toc242451465"/>
+      <w:bookmarkStart w:id="65" w:name="_Toc242451465"/>
       <w:r>
         <w:rPr>
           <w:rFonts w:ascii="Calibri" w:hAnsi="Calibri"/>
@@ -10338,7 +10388,7 @@
         </w:rPr>
         <w:t>Riscos</w:t>
       </w:r>
-      <w:bookmarkEnd w:id="64"/>
+      <w:bookmarkEnd w:id="65"/>
     </w:p>
     <w:tbl>
       <w:tblPr>
@@ -10728,6 +10778,14 @@
                 <w:lang w:val="pt-BR"/>
               </w:rPr>
             </w:pPr>
+            <w:r>
+              <w:rPr>
+                <w:rFonts w:ascii="Calibri" w:hAnsi="Calibri"/>
+                <w:sz w:val="22"/>
+                <w:lang w:val="pt-BR"/>
+              </w:rPr>
+              <w:t>Bugs no repositório podem causar a membros da equipe</w:t>
+            </w:r>
           </w:p>
         </w:tc>
         <w:tc>
@@ -10744,6 +10802,13 @@
                 <w:sz w:val="22"/>
               </w:rPr>
             </w:pPr>
+            <w:r>
+              <w:rPr>
+                <w:rFonts w:ascii="Calibri" w:hAnsi="Calibri"/>
+                <w:sz w:val="22"/>
+              </w:rPr>
+              <w:t>Após ver retorno analisar erros</w:t>
+            </w:r>
           </w:p>
         </w:tc>
         <w:tc>
@@ -10760,6 +10825,13 @@
                 <w:sz w:val="22"/>
               </w:rPr>
             </w:pPr>
+            <w:r>
+              <w:rPr>
+                <w:rFonts w:ascii="Calibri" w:hAnsi="Calibri"/>
+                <w:sz w:val="22"/>
+              </w:rPr>
+              <w:t>Dependerá do membro da equipe</w:t>
+            </w:r>
           </w:p>
         </w:tc>
       </w:tr>
@@ -10824,7 +10896,7 @@
           <w:sz w:val="26"/>
         </w:rPr>
       </w:pPr>
-      <w:bookmarkStart w:id="65" w:name="_Toc242451466"/>
+      <w:bookmarkStart w:id="66" w:name="_Toc242451466"/>
       <w:r>
         <w:rPr>
           <w:rFonts w:ascii="Calibri" w:hAnsi="Calibri"/>
@@ -10832,7 +10904,7 @@
         </w:rPr>
         <w:t>Requisitos de suspensão e retomada</w:t>
       </w:r>
-      <w:bookmarkEnd w:id="65"/>
+      <w:bookmarkEnd w:id="66"/>
     </w:p>
     <w:p>
       <w:pPr>
@@ -10849,30 +10921,43 @@
       <w:r>
         <w:t xml:space="preserve">Membro da equipe de teste se ausentar por motivos </w:t>
       </w:r>
-      <w:proofErr w:type="gramStart"/>
-      <w:r>
-        <w:t>adversos(</w:t>
-      </w:r>
-      <w:proofErr w:type="gramEnd"/>
+      <w:r>
+        <w:t>adversos (</w:t>
+      </w:r>
       <w:r>
         <w:t>doença), após retorno do membro da equipe de teste deve se rever os testes dos requisitos com maior prioridade.</w:t>
       </w:r>
-      <w:bookmarkStart w:id="66" w:name="_Toc242451467"/>
-      <w:r>
-        <w:rPr>
-          <w:rFonts w:ascii="Calibri" w:hAnsi="Calibri"/>
-          <w:sz w:val="26"/>
-        </w:rPr>
-        <w:t xml:space="preserve"> </w:t>
-      </w:r>
-      <w:r>
-        <w:rPr>
-          <w:rFonts w:ascii="Calibri" w:hAnsi="Calibri"/>
-          <w:sz w:val="26"/>
-        </w:rPr>
-        <w:t>Matriz de rastreabilidade</w:t>
-      </w:r>
-      <w:bookmarkEnd w:id="66"/>
+    </w:p>
+    <w:p>
+      <w:pPr>
+        <w:pStyle w:val="PargrafodaLista"/>
+        <w:numPr>
+          <w:ilvl w:val="0"/>
+          <w:numId w:val="44"/>
+        </w:numPr>
+      </w:pPr>
+      <w:r>
+        <w:lastRenderedPageBreak/>
+        <w:t>Custo do projeto obtiver nível superior ao custo planejado com o sponsor e não obter o aceite</w:t>
+      </w:r>
+      <w:r>
+        <w:t>, após analise favorável ao aumento do custo do projeto verificar pontos a serem modicados com o sponsor</w:t>
+      </w:r>
+      <w:r>
+        <w:t>.</w:t>
+      </w:r>
+    </w:p>
+    <w:p>
+      <w:pPr>
+        <w:pStyle w:val="PargrafodaLista"/>
+        <w:numPr>
+          <w:ilvl w:val="0"/>
+          <w:numId w:val="44"/>
+        </w:numPr>
+      </w:pPr>
+      <w:r>
+        <w:t>Perda da ata de reunião por algum membro da equipe, responsável direto comunicar motivos e ficar a par da reunião abordada.</w:t>
+      </w:r>
     </w:p>
     <w:p/>
     <w:p/>
@@ -10897,7 +10982,6 @@
               <w:jc w:val="center"/>
             </w:pPr>
             <w:r>
-              <w:lastRenderedPageBreak/>
               <w:t>Projeto SIB – Matriz de Rastreabilidade</w:t>
             </w:r>
           </w:p>
@@ -11278,21 +11362,12 @@
             <w:vAlign w:val="center"/>
           </w:tcPr>
           <w:p>
-            <w:proofErr w:type="spellStart"/>
-            <w:r>
-              <w:t>Luis</w:t>
-            </w:r>
-            <w:proofErr w:type="spellEnd"/>
-            <w:r>
-              <w:t xml:space="preserve"> </w:t>
-            </w:r>
-            <w:proofErr w:type="spellStart"/>
-            <w:proofErr w:type="gramStart"/>
-            <w:r>
-              <w:t>carlos</w:t>
-            </w:r>
-            <w:proofErr w:type="spellEnd"/>
-            <w:proofErr w:type="gramEnd"/>
+            <w:r>
+              <w:t xml:space="preserve">Luis </w:t>
+            </w:r>
+            <w:r>
+              <w:t>Carlos</w:t>
+            </w:r>
           </w:p>
         </w:tc>
         <w:tc>
@@ -11365,11 +11440,9 @@
             <w:vAlign w:val="center"/>
           </w:tcPr>
           <w:p>
-            <w:proofErr w:type="spellStart"/>
             <w:r>
               <w:t>Bergson</w:t>
             </w:r>
-            <w:proofErr w:type="spellEnd"/>
           </w:p>
         </w:tc>
         <w:tc>
@@ -11528,11 +11601,9 @@
       <w:r>
         <w:t xml:space="preserve">Treinamento na ferramenta </w:t>
       </w:r>
-      <w:proofErr w:type="gramStart"/>
-      <w:r>
-        <w:t>GitHub</w:t>
-      </w:r>
-      <w:proofErr w:type="gramEnd"/>
+      <w:r>
+        <w:t>Github</w:t>
+      </w:r>
       <w:r>
         <w:t xml:space="preserve"> para manipulação do repositório do projeto. </w:t>
       </w:r>
@@ -11575,21 +11646,26 @@
       <w:r>
         <w:t xml:space="preserve">testar, serão cobertos todos os fluxos dos </w:t>
       </w:r>
-      <w:proofErr w:type="gramStart"/>
-      <w:r>
-        <w:t>testes(</w:t>
-      </w:r>
-      <w:proofErr w:type="gramEnd"/>
+      <w:r>
+        <w:t>testes (</w:t>
+      </w:r>
       <w:r>
         <w:t xml:space="preserve">principal, alternativo e de </w:t>
       </w:r>
-      <w:proofErr w:type="spellStart"/>
-      <w:r>
-        <w:t>excessão</w:t>
-      </w:r>
-      <w:proofErr w:type="spellEnd"/>
-      <w:r>
-        <w:t>).</w:t>
+      <w:r>
+        <w:t>exceção</w:t>
+      </w:r>
+      <w:r>
+        <w:t>)</w:t>
+      </w:r>
+      <w:r>
+        <w:t xml:space="preserve"> verificando ajustes no custo do projeto com o sponsor</w:t>
+      </w:r>
+      <w:r>
+        <w:t xml:space="preserve"> se houver</w:t>
+      </w:r>
+      <w:r>
+        <w:t>.</w:t>
       </w:r>
     </w:p>
     <w:p>
@@ -11614,7 +11690,7 @@
         </w:rPr>
         <w:t>Cronograma</w:t>
       </w:r>
-      <w:bookmarkEnd w:id="63"/>
+      <w:bookmarkEnd w:id="64"/>
       <w:bookmarkEnd w:id="70"/>
     </w:p>
     <w:p/>
@@ -11894,10 +11970,8 @@
           </w:tcPr>
           <w:p>
             <w:r>
-              <w:t>13</w:t>
-            </w:r>
-            <w:bookmarkStart w:id="71" w:name="_GoBack"/>
-            <w:bookmarkEnd w:id="71"/>
+              <w:t>20</w:t>
+            </w:r>
             <w:r>
               <w:t>/11/2013</w:t>
             </w:r>
@@ -20547,7 +20621,7 @@
 </file>
 
 <file path=customXml/itemProps1.xml><?xml version="1.0" encoding="utf-8"?>
-<ds:datastoreItem xmlns:ds="http://schemas.openxmlformats.org/officeDocument/2006/customXml" ds:itemID="{1C17CD81-6D24-4792-A127-740EED52B026}">
+<ds:datastoreItem xmlns:ds="http://schemas.openxmlformats.org/officeDocument/2006/customXml" ds:itemID="{5B8BA37D-922F-43B4-9B2B-2478D93F7FEA}">
   <ds:schemaRefs>
     <ds:schemaRef ds:uri="http://schemas.openxmlformats.org/officeDocument/2006/bibliography"/>
   </ds:schemaRefs>

</xml_diff>

<commit_message>
Commit josimar 21 do 11
</commit_message>
<xml_diff>
--- a/Testes/Plano de Testes.docx
+++ b/Testes/Plano de Testes.docx
@@ -5804,16 +5804,7 @@
           <w:rFonts w:ascii="Calibri" w:hAnsi="Calibri"/>
           <w:sz w:val="22"/>
         </w:rPr>
-        <w:t>Teste do Banco de Da</w:t>
-      </w:r>
-      <w:bookmarkStart w:id="15" w:name="_GoBack"/>
-      <w:bookmarkEnd w:id="15"/>
-      <w:r>
-        <w:rPr>
-          <w:rFonts w:ascii="Calibri" w:hAnsi="Calibri"/>
-          <w:sz w:val="22"/>
-        </w:rPr>
-        <w:t>dos</w:t>
+        <w:t>Teste do Banco de Dados</w:t>
       </w:r>
       <w:bookmarkEnd w:id="14"/>
     </w:p>
@@ -6013,7 +6004,7 @@
           <w:sz w:val="22"/>
         </w:rPr>
       </w:pPr>
-      <w:bookmarkStart w:id="16" w:name="_Toc242451446"/>
+      <w:bookmarkStart w:id="15" w:name="_Toc242451446"/>
       <w:r>
         <w:rPr>
           <w:rFonts w:ascii="Calibri" w:hAnsi="Calibri"/>
@@ -6021,7 +6012,7 @@
         </w:rPr>
         <w:t>Teste Funcional</w:t>
       </w:r>
-      <w:bookmarkEnd w:id="16"/>
+      <w:bookmarkEnd w:id="15"/>
     </w:p>
     <w:p>
       <w:pPr>
@@ -6091,7 +6082,7 @@
           <w:sz w:val="22"/>
         </w:rPr>
       </w:pPr>
-      <w:bookmarkStart w:id="17" w:name="_Toc242451447"/>
+      <w:bookmarkStart w:id="16" w:name="_Toc242451447"/>
       <w:r>
         <w:rPr>
           <w:rFonts w:ascii="Calibri" w:hAnsi="Calibri"/>
@@ -6099,7 +6090,7 @@
         </w:rPr>
         <w:t>Teste do Ciclo de Negócios</w:t>
       </w:r>
-      <w:bookmarkEnd w:id="17"/>
+      <w:bookmarkEnd w:id="16"/>
     </w:p>
     <w:p>
       <w:pPr>
@@ -6129,7 +6120,7 @@
           <w:sz w:val="22"/>
         </w:rPr>
       </w:pPr>
-      <w:bookmarkStart w:id="18" w:name="_Toc242451448"/>
+      <w:bookmarkStart w:id="17" w:name="_Toc242451448"/>
       <w:r>
         <w:rPr>
           <w:rFonts w:ascii="Calibri" w:hAnsi="Calibri"/>
@@ -6137,7 +6128,7 @@
         </w:rPr>
         <w:t>Teste da Interface do Usuário</w:t>
       </w:r>
-      <w:bookmarkEnd w:id="18"/>
+      <w:bookmarkEnd w:id="17"/>
     </w:p>
     <w:p>
       <w:pPr>
@@ -6216,8 +6207,8 @@
           <w:sz w:val="22"/>
         </w:rPr>
       </w:pPr>
-      <w:bookmarkStart w:id="19" w:name="_Toc78907482"/>
-      <w:bookmarkStart w:id="20" w:name="_Toc242451449"/>
+      <w:bookmarkStart w:id="18" w:name="_Toc78907482"/>
+      <w:bookmarkStart w:id="19" w:name="_Toc242451449"/>
       <w:r>
         <w:rPr>
           <w:rFonts w:ascii="Calibri" w:hAnsi="Calibri"/>
@@ -6233,8 +6224,8 @@
         </w:rPr>
         <w:t>Performance</w:t>
       </w:r>
+      <w:bookmarkEnd w:id="18"/>
       <w:bookmarkEnd w:id="19"/>
-      <w:bookmarkEnd w:id="20"/>
       <w:proofErr w:type="gramEnd"/>
     </w:p>
     <w:p>
@@ -6253,8 +6244,8 @@
           <w:sz w:val="22"/>
         </w:rPr>
       </w:pPr>
-      <w:bookmarkStart w:id="21" w:name="_Toc78907483"/>
-      <w:bookmarkStart w:id="22" w:name="_Toc242451450"/>
+      <w:bookmarkStart w:id="20" w:name="_Toc78907483"/>
+      <w:bookmarkStart w:id="21" w:name="_Toc242451450"/>
       <w:r>
         <w:rPr>
           <w:sz w:val="22"/>
@@ -6277,8 +6268,8 @@
         </w:rPr>
         <w:t>Teste de Carga</w:t>
       </w:r>
+      <w:bookmarkEnd w:id="20"/>
       <w:bookmarkEnd w:id="21"/>
-      <w:bookmarkEnd w:id="22"/>
     </w:p>
     <w:p>
       <w:pPr>
@@ -6319,7 +6310,7 @@
           <w:sz w:val="22"/>
         </w:rPr>
       </w:pPr>
-      <w:bookmarkStart w:id="23" w:name="_Toc242451451"/>
+      <w:bookmarkStart w:id="22" w:name="_Toc242451451"/>
       <w:r>
         <w:rPr>
           <w:rFonts w:ascii="Calibri" w:hAnsi="Calibri"/>
@@ -6327,7 +6318,7 @@
         </w:rPr>
         <w:t>Teste de Stress</w:t>
       </w:r>
-      <w:bookmarkEnd w:id="23"/>
+      <w:bookmarkEnd w:id="22"/>
     </w:p>
     <w:p>
       <w:pPr>
@@ -6355,7 +6346,7 @@
           <w:sz w:val="22"/>
         </w:rPr>
       </w:pPr>
-      <w:bookmarkStart w:id="24" w:name="_Toc242451452"/>
+      <w:bookmarkStart w:id="23" w:name="_Toc242451452"/>
       <w:r>
         <w:rPr>
           <w:rFonts w:ascii="Calibri" w:hAnsi="Calibri"/>
@@ -6363,7 +6354,7 @@
         </w:rPr>
         <w:t>Teste de Segurança e de Controle de Acesso</w:t>
       </w:r>
-      <w:bookmarkEnd w:id="24"/>
+      <w:bookmarkEnd w:id="23"/>
     </w:p>
     <w:p>
       <w:pPr>
@@ -6528,7 +6519,7 @@
           <w:sz w:val="22"/>
         </w:rPr>
       </w:pPr>
-      <w:bookmarkStart w:id="25" w:name="_Toc242451453"/>
+      <w:bookmarkStart w:id="24" w:name="_Toc242451453"/>
       <w:r>
         <w:rPr>
           <w:rFonts w:ascii="Calibri" w:hAnsi="Calibri"/>
@@ -6536,7 +6527,7 @@
         </w:rPr>
         <w:t>Teste de Falha/Recuperação</w:t>
       </w:r>
-      <w:bookmarkEnd w:id="25"/>
+      <w:bookmarkEnd w:id="24"/>
     </w:p>
     <w:p>
       <w:pPr>
@@ -6564,7 +6555,7 @@
           <w:sz w:val="22"/>
         </w:rPr>
       </w:pPr>
-      <w:bookmarkStart w:id="26" w:name="_Toc242451454"/>
+      <w:bookmarkStart w:id="25" w:name="_Toc242451454"/>
       <w:r>
         <w:rPr>
           <w:rFonts w:ascii="Calibri" w:hAnsi="Calibri"/>
@@ -6572,12 +6563,12 @@
         </w:rPr>
         <w:t>Teste de Instalação</w:t>
       </w:r>
-      <w:bookmarkStart w:id="27" w:name="_Toc314978533"/>
-      <w:bookmarkStart w:id="28" w:name="_Toc324843639"/>
-      <w:bookmarkStart w:id="29" w:name="_Toc324851946"/>
-      <w:bookmarkStart w:id="30" w:name="_Toc324915529"/>
-      <w:bookmarkStart w:id="31" w:name="_Toc433104442"/>
-      <w:bookmarkEnd w:id="26"/>
+      <w:bookmarkStart w:id="26" w:name="_Toc314978533"/>
+      <w:bookmarkStart w:id="27" w:name="_Toc324843639"/>
+      <w:bookmarkStart w:id="28" w:name="_Toc324851946"/>
+      <w:bookmarkStart w:id="29" w:name="_Toc324915529"/>
+      <w:bookmarkStart w:id="30" w:name="_Toc433104442"/>
+      <w:bookmarkEnd w:id="25"/>
     </w:p>
     <w:p>
       <w:pPr>
@@ -6664,13 +6655,13 @@
           <w:sz w:val="22"/>
         </w:rPr>
       </w:pPr>
-      <w:bookmarkStart w:id="32" w:name="_Toc242451455"/>
-      <w:bookmarkStart w:id="33" w:name="_Toc314978535"/>
+      <w:bookmarkStart w:id="31" w:name="_Toc242451455"/>
+      <w:bookmarkStart w:id="32" w:name="_Toc314978535"/>
+      <w:bookmarkEnd w:id="26"/>
       <w:bookmarkEnd w:id="27"/>
       <w:bookmarkEnd w:id="28"/>
       <w:bookmarkEnd w:id="29"/>
       <w:bookmarkEnd w:id="30"/>
-      <w:bookmarkEnd w:id="31"/>
       <w:r>
         <w:rPr>
           <w:sz w:val="22"/>
@@ -6728,7 +6719,7 @@
         </w:rPr>
         <w:t>Estratégia de Teste</w:t>
       </w:r>
-      <w:bookmarkEnd w:id="32"/>
+      <w:bookmarkEnd w:id="31"/>
     </w:p>
     <w:p>
       <w:pPr>
@@ -6739,7 +6730,7 @@
           <w:szCs w:val="24"/>
         </w:rPr>
       </w:pPr>
-      <w:bookmarkStart w:id="34" w:name="_Toc242451456"/>
+      <w:bookmarkStart w:id="33" w:name="_Toc242451456"/>
       <w:r>
         <w:rPr>
           <w:rFonts w:ascii="Calibri" w:hAnsi="Calibri"/>
@@ -6748,7 +6739,7 @@
         </w:rPr>
         <w:t>Tipos de Teste</w:t>
       </w:r>
-      <w:bookmarkEnd w:id="34"/>
+      <w:bookmarkEnd w:id="33"/>
     </w:p>
     <w:p>
       <w:r>
@@ -6796,7 +6787,7 @@
           <w:sz w:val="22"/>
         </w:rPr>
       </w:pPr>
-      <w:bookmarkStart w:id="35" w:name="_Toc242451457"/>
+      <w:bookmarkStart w:id="34" w:name="_Toc242451457"/>
       <w:r>
         <w:rPr>
           <w:rFonts w:ascii="Calibri" w:hAnsi="Calibri"/>
@@ -6805,7 +6796,7 @@
         </w:rPr>
         <w:t>Teste de Integridade de Dados e do Banco de Dados</w:t>
       </w:r>
-      <w:bookmarkEnd w:id="35"/>
+      <w:bookmarkEnd w:id="34"/>
     </w:p>
     <w:p>
       <w:pPr>
@@ -7115,8 +7106,8 @@
           <w:sz w:val="22"/>
         </w:rPr>
       </w:pPr>
-      <w:bookmarkStart w:id="36" w:name="_Toc242451458"/>
-      <w:bookmarkEnd w:id="33"/>
+      <w:bookmarkStart w:id="35" w:name="_Toc242451458"/>
+      <w:bookmarkEnd w:id="32"/>
       <w:r>
         <w:rPr>
           <w:rFonts w:ascii="Calibri" w:hAnsi="Calibri"/>
@@ -7133,7 +7124,7 @@
         </w:rPr>
         <w:t>cionalidade</w:t>
       </w:r>
-      <w:bookmarkEnd w:id="36"/>
+      <w:bookmarkEnd w:id="35"/>
       <w:r>
         <w:rPr>
           <w:rFonts w:ascii="Calibri" w:hAnsi="Calibri"/>
@@ -7152,10 +7143,10 @@
           <w:lang w:val="pt-BR"/>
         </w:rPr>
       </w:pPr>
-      <w:bookmarkStart w:id="37" w:name="_Toc314978536"/>
-      <w:bookmarkStart w:id="38" w:name="_Toc324843643"/>
-      <w:bookmarkStart w:id="39" w:name="_Toc324851950"/>
-      <w:bookmarkStart w:id="40" w:name="_Toc324915533"/>
+      <w:bookmarkStart w:id="36" w:name="_Toc314978536"/>
+      <w:bookmarkStart w:id="37" w:name="_Toc324843643"/>
+      <w:bookmarkStart w:id="38" w:name="_Toc324851950"/>
+      <w:bookmarkStart w:id="39" w:name="_Toc324915533"/>
     </w:p>
     <w:tbl>
       <w:tblPr>
@@ -7184,10 +7175,10 @@
           <w:tcPr>
             <w:tcW w:w="2211" w:type="dxa"/>
           </w:tcPr>
+          <w:bookmarkEnd w:id="36"/>
           <w:bookmarkEnd w:id="37"/>
           <w:bookmarkEnd w:id="38"/>
           <w:bookmarkEnd w:id="39"/>
-          <w:bookmarkEnd w:id="40"/>
           <w:p>
             <w:pPr>
               <w:pStyle w:val="Corpodetexto1"/>
@@ -7532,7 +7523,7 @@
           <w:sz w:val="22"/>
         </w:rPr>
       </w:pPr>
-      <w:bookmarkStart w:id="41" w:name="_Toc242451459"/>
+      <w:bookmarkStart w:id="40" w:name="_Toc242451459"/>
       <w:r>
         <w:rPr>
           <w:rFonts w:ascii="Calibri" w:hAnsi="Calibri"/>
@@ -7541,7 +7532,7 @@
         </w:rPr>
         <w:t>Teste da Interface do Usuário</w:t>
       </w:r>
-      <w:bookmarkEnd w:id="41"/>
+      <w:bookmarkEnd w:id="40"/>
     </w:p>
     <w:p>
       <w:pPr>
@@ -7553,10 +7544,10 @@
           <w:lang w:val="pt-BR"/>
         </w:rPr>
       </w:pPr>
-      <w:bookmarkStart w:id="42" w:name="_Toc327254066"/>
-      <w:bookmarkStart w:id="43" w:name="_Toc327255031"/>
-      <w:bookmarkStart w:id="44" w:name="_Toc327255100"/>
-      <w:bookmarkStart w:id="45" w:name="_Toc327255339"/>
+      <w:bookmarkStart w:id="41" w:name="_Toc327254066"/>
+      <w:bookmarkStart w:id="42" w:name="_Toc327255031"/>
+      <w:bookmarkStart w:id="43" w:name="_Toc327255100"/>
+      <w:bookmarkStart w:id="44" w:name="_Toc327255339"/>
     </w:p>
     <w:tbl>
       <w:tblPr>
@@ -7594,7 +7585,7 @@
                 <w:lang w:val="pt-BR"/>
               </w:rPr>
             </w:pPr>
-            <w:bookmarkStart w:id="46" w:name="_Toc433104448"/>
+            <w:bookmarkStart w:id="45" w:name="_Toc433104448"/>
             <w:r>
               <w:rPr>
                 <w:rFonts w:ascii="Calibri" w:hAnsi="Calibri"/>
@@ -7901,12 +7892,12 @@
           <w:sz w:val="22"/>
         </w:rPr>
       </w:pPr>
-      <w:bookmarkStart w:id="47" w:name="_Toc242451460"/>
+      <w:bookmarkStart w:id="46" w:name="_Toc242451460"/>
+      <w:bookmarkEnd w:id="41"/>
       <w:bookmarkEnd w:id="42"/>
       <w:bookmarkEnd w:id="43"/>
       <w:bookmarkEnd w:id="44"/>
       <w:bookmarkEnd w:id="45"/>
-      <w:bookmarkEnd w:id="46"/>
       <w:r>
         <w:rPr>
           <w:rFonts w:ascii="Calibri" w:hAnsi="Calibri"/>
@@ -7924,7 +7915,7 @@
         </w:rPr>
         <w:t>Performance</w:t>
       </w:r>
-      <w:bookmarkEnd w:id="47"/>
+      <w:bookmarkEnd w:id="46"/>
       <w:proofErr w:type="gramEnd"/>
     </w:p>
     <w:p>
@@ -8502,7 +8493,7 @@
           <w:sz w:val="22"/>
         </w:rPr>
       </w:pPr>
-      <w:bookmarkStart w:id="48" w:name="_Toc242451461"/>
+      <w:bookmarkStart w:id="47" w:name="_Toc242451461"/>
       <w:r>
         <w:rPr>
           <w:rFonts w:ascii="Calibri" w:hAnsi="Calibri"/>
@@ -8511,7 +8502,7 @@
         </w:rPr>
         <w:t>Teste de Carga</w:t>
       </w:r>
-      <w:bookmarkEnd w:id="48"/>
+      <w:bookmarkEnd w:id="47"/>
     </w:p>
     <w:p>
       <w:pPr>
@@ -8559,12 +8550,12 @@
                 <w:lang w:val="pt-BR"/>
               </w:rPr>
             </w:pPr>
-            <w:bookmarkStart w:id="49" w:name="_Toc78907496"/>
-            <w:bookmarkStart w:id="50" w:name="_Toc327254070"/>
-            <w:bookmarkStart w:id="51" w:name="_Toc327255035"/>
-            <w:bookmarkStart w:id="52" w:name="_Toc327255104"/>
-            <w:bookmarkStart w:id="53" w:name="_Toc327255343"/>
-            <w:bookmarkStart w:id="54" w:name="_Toc314978541"/>
+            <w:bookmarkStart w:id="48" w:name="_Toc78907496"/>
+            <w:bookmarkStart w:id="49" w:name="_Toc327254070"/>
+            <w:bookmarkStart w:id="50" w:name="_Toc327255035"/>
+            <w:bookmarkStart w:id="51" w:name="_Toc327255104"/>
+            <w:bookmarkStart w:id="52" w:name="_Toc327255343"/>
+            <w:bookmarkStart w:id="53" w:name="_Toc314978541"/>
             <w:r>
               <w:rPr>
                 <w:rFonts w:ascii="Calibri" w:hAnsi="Calibri"/>
@@ -8872,7 +8863,7 @@
           <w:sz w:val="22"/>
         </w:rPr>
       </w:pPr>
-      <w:bookmarkStart w:id="55" w:name="_Toc242451462"/>
+      <w:bookmarkStart w:id="54" w:name="_Toc242451462"/>
       <w:r>
         <w:rPr>
           <w:rFonts w:ascii="Calibri" w:hAnsi="Calibri"/>
@@ -8881,14 +8872,14 @@
         </w:rPr>
         <w:t>Teste de Segurança e Controle de Acesso</w:t>
       </w:r>
-      <w:bookmarkEnd w:id="49"/>
-      <w:bookmarkEnd w:id="55"/>
+      <w:bookmarkEnd w:id="48"/>
+      <w:bookmarkEnd w:id="54"/>
     </w:p>
+    <w:bookmarkEnd w:id="49"/>
     <w:bookmarkEnd w:id="50"/>
     <w:bookmarkEnd w:id="51"/>
     <w:bookmarkEnd w:id="52"/>
     <w:bookmarkEnd w:id="53"/>
-    <w:bookmarkEnd w:id="54"/>
     <w:p>
       <w:pPr>
         <w:pStyle w:val="Ttulo3"/>
@@ -8976,8 +8967,8 @@
         </w:rPr>
         <w:t xml:space="preserve"> </w:t>
       </w:r>
-      <w:bookmarkStart w:id="56" w:name="_Toc78907497"/>
-      <w:bookmarkStart w:id="57" w:name="_Toc242451463"/>
+      <w:bookmarkStart w:id="55" w:name="_Toc78907497"/>
+      <w:bookmarkStart w:id="56" w:name="_Toc242451463"/>
       <w:r>
         <w:rPr>
           <w:rFonts w:ascii="Calibri" w:hAnsi="Calibri"/>
@@ -8986,8 +8977,8 @@
         </w:rPr>
         <w:t>Teste de Instalação</w:t>
       </w:r>
+      <w:bookmarkEnd w:id="55"/>
       <w:bookmarkEnd w:id="56"/>
-      <w:bookmarkEnd w:id="57"/>
     </w:p>
     <w:p/>
     <w:tbl>
@@ -9574,8 +9565,8 @@
           <w:sz w:val="22"/>
         </w:rPr>
       </w:pPr>
-      <w:bookmarkStart w:id="58" w:name="_Toc78907498"/>
-      <w:bookmarkStart w:id="59" w:name="_Toc242451464"/>
+      <w:bookmarkStart w:id="57" w:name="_Toc78907498"/>
+      <w:bookmarkStart w:id="58" w:name="_Toc242451464"/>
       <w:r>
         <w:rPr>
           <w:rFonts w:ascii="Calibri" w:hAnsi="Calibri"/>
@@ -9584,8 +9575,8 @@
         <w:lastRenderedPageBreak/>
         <w:t>Ferramentas</w:t>
       </w:r>
+      <w:bookmarkEnd w:id="57"/>
       <w:bookmarkEnd w:id="58"/>
-      <w:bookmarkEnd w:id="59"/>
     </w:p>
     <w:p>
       <w:pPr>
@@ -9596,10 +9587,10 @@
           <w:sz w:val="22"/>
         </w:rPr>
       </w:pPr>
-      <w:bookmarkStart w:id="60" w:name="_Toc314978543"/>
-      <w:bookmarkStart w:id="61" w:name="_Toc324843646"/>
-      <w:bookmarkStart w:id="62" w:name="_Toc324851953"/>
-      <w:bookmarkStart w:id="63" w:name="_Toc324915536"/>
+      <w:bookmarkStart w:id="59" w:name="_Toc314978543"/>
+      <w:bookmarkStart w:id="60" w:name="_Toc324843646"/>
+      <w:bookmarkStart w:id="61" w:name="_Toc324851953"/>
+      <w:bookmarkStart w:id="62" w:name="_Toc324915536"/>
       <w:r>
         <w:rPr>
           <w:rFonts w:ascii="Calibri" w:hAnsi="Calibri"/>
@@ -10368,11 +10359,11 @@
           <w:sz w:val="22"/>
         </w:rPr>
       </w:pPr>
-      <w:bookmarkStart w:id="64" w:name="_Toc78907502"/>
+      <w:bookmarkStart w:id="63" w:name="_Toc78907502"/>
+      <w:bookmarkEnd w:id="59"/>
       <w:bookmarkEnd w:id="60"/>
       <w:bookmarkEnd w:id="61"/>
       <w:bookmarkEnd w:id="62"/>
-      <w:bookmarkEnd w:id="63"/>
       <w:r>
         <w:rPr>
           <w:rFonts w:ascii="Calibri" w:hAnsi="Calibri"/>
@@ -10380,7 +10371,7 @@
         </w:rPr>
         <w:t xml:space="preserve"> </w:t>
       </w:r>
-      <w:bookmarkStart w:id="65" w:name="_Toc242451465"/>
+      <w:bookmarkStart w:id="64" w:name="_Toc242451465"/>
       <w:r>
         <w:rPr>
           <w:rFonts w:ascii="Calibri" w:hAnsi="Calibri"/>
@@ -10388,7 +10379,7 @@
         </w:rPr>
         <w:t>Riscos</w:t>
       </w:r>
-      <w:bookmarkEnd w:id="65"/>
+      <w:bookmarkEnd w:id="64"/>
     </w:p>
     <w:tbl>
       <w:tblPr>
@@ -10896,7 +10887,7 @@
           <w:sz w:val="26"/>
         </w:rPr>
       </w:pPr>
-      <w:bookmarkStart w:id="66" w:name="_Toc242451466"/>
+      <w:bookmarkStart w:id="65" w:name="_Toc242451466"/>
       <w:r>
         <w:rPr>
           <w:rFonts w:ascii="Calibri" w:hAnsi="Calibri"/>
@@ -10904,7 +10895,7 @@
         </w:rPr>
         <w:t>Requisitos de suspensão e retomada</w:t>
       </w:r>
-      <w:bookmarkEnd w:id="66"/>
+      <w:bookmarkEnd w:id="65"/>
     </w:p>
     <w:p>
       <w:pPr>
@@ -11176,7 +11167,7 @@
           <w:sz w:val="26"/>
         </w:rPr>
       </w:pPr>
-      <w:bookmarkStart w:id="67" w:name="_Toc242451468"/>
+      <w:bookmarkStart w:id="66" w:name="_Toc242451468"/>
       <w:r>
         <w:rPr>
           <w:rFonts w:ascii="Calibri" w:hAnsi="Calibri"/>
@@ -11184,7 +11175,7 @@
         </w:rPr>
         <w:t>Responsabilidades</w:t>
       </w:r>
-      <w:bookmarkEnd w:id="67"/>
+      <w:bookmarkEnd w:id="66"/>
     </w:p>
     <w:p/>
     <w:tbl>
@@ -11376,9 +11367,14 @@
             <w:vAlign w:val="center"/>
           </w:tcPr>
           <w:p>
-            <w:r>
-              <w:t>Arquiteta de testes</w:t>
-            </w:r>
+            <w:bookmarkStart w:id="67" w:name="_GoBack"/>
+            <w:r>
+              <w:t>Arquiteto</w:t>
+            </w:r>
+            <w:r>
+              <w:t xml:space="preserve"> de testes</w:t>
+            </w:r>
+            <w:bookmarkEnd w:id="67"/>
           </w:p>
         </w:tc>
         <w:tc>
@@ -11690,7 +11686,7 @@
         </w:rPr>
         <w:t>Cronograma</w:t>
       </w:r>
-      <w:bookmarkEnd w:id="64"/>
+      <w:bookmarkEnd w:id="63"/>
       <w:bookmarkEnd w:id="70"/>
     </w:p>
     <w:p/>
@@ -20621,7 +20617,7 @@
 </file>
 
 <file path=customXml/itemProps1.xml><?xml version="1.0" encoding="utf-8"?>
-<ds:datastoreItem xmlns:ds="http://schemas.openxmlformats.org/officeDocument/2006/customXml" ds:itemID="{5B8BA37D-922F-43B4-9B2B-2478D93F7FEA}">
+<ds:datastoreItem xmlns:ds="http://schemas.openxmlformats.org/officeDocument/2006/customXml" ds:itemID="{80328BE1-604D-4F45-8E11-954D23B1C105}">
   <ds:schemaRefs>
     <ds:schemaRef ds:uri="http://schemas.openxmlformats.org/officeDocument/2006/bibliography"/>
   </ds:schemaRefs>

</xml_diff>

<commit_message>
Adicionado o sobre nome da cliente.
</commit_message>
<xml_diff>
--- a/Testes/Plano de Testes.docx
+++ b/Testes/Plano de Testes.docx
@@ -80,6 +80,18 @@
           <w:lang w:val="pt-BR"/>
         </w:rPr>
         <w:t>Ivna</w:t>
+      </w:r>
+      <w:r>
+        <w:rPr>
+          <w:rFonts w:cs="Arial"/>
+          <w:b/>
+          <w:bCs/>
+          <w:i/>
+          <w:iCs/>
+          <w:sz w:val="40"/>
+          <w:lang w:val="pt-BR"/>
+        </w:rPr>
+        <w:t>Valença</w:t>
       </w:r>
     </w:p>
     <w:p>

</xml_diff>

<commit_message>
Commit mudança na data da entrega
</commit_message>
<xml_diff>
--- a/Testes/Plano de Testes.docx
+++ b/Testes/Plano de Testes.docx
@@ -12176,7 +12176,7 @@
           </w:tcPr>
           <w:p>
             <w:r>
-              <w:t>20</w:t>
+              <w:t>21</w:t>
             </w:r>
             <w:bookmarkStart w:id="70" w:name="_GoBack"/>
             <w:bookmarkEnd w:id="70"/>
@@ -17198,6 +17198,7 @@
   <w:style w:type="character" w:default="1" w:styleId="Fontepargpadro">
     <w:name w:val="Default Paragraph Font"/>
     <w:uiPriority w:val="1"/>
+    <w:semiHidden/>
     <w:unhideWhenUsed/>
   </w:style>
   <w:style w:type="table" w:default="1" w:styleId="Tabelanormal">
@@ -19116,6 +19117,7 @@
   <w:style w:type="character" w:default="1" w:styleId="Fontepargpadro">
     <w:name w:val="Default Paragraph Font"/>
     <w:uiPriority w:val="1"/>
+    <w:semiHidden/>
     <w:unhideWhenUsed/>
   </w:style>
   <w:style w:type="table" w:default="1" w:styleId="Tabelanormal">
@@ -21098,7 +21100,7 @@
 </file>
 
 <file path=customXml/itemProps1.xml><?xml version="1.0" encoding="utf-8"?>
-<ds:datastoreItem xmlns:ds="http://schemas.openxmlformats.org/officeDocument/2006/customXml" ds:itemID="{37F4CA3D-1233-4782-8F9B-9F7B286327B7}">
+<ds:datastoreItem xmlns:ds="http://schemas.openxmlformats.org/officeDocument/2006/customXml" ds:itemID="{0EEDD02A-1B6B-4E24-A4D6-079ABA0DDF43}">
   <ds:schemaRefs>
     <ds:schemaRef ds:uri="http://schemas.openxmlformats.org/officeDocument/2006/bibliography"/>
   </ds:schemaRefs>

</xml_diff>

<commit_message>
atualização do slides 10
</commit_message>
<xml_diff>
--- a/Testes/Plano de Testes.docx
+++ b/Testes/Plano de Testes.docx
@@ -1,6 +1,6 @@
 
 <file path=word/document.xml><?xml version="1.0" encoding="utf-8"?>
-<w:document xmlns:wpc="http://schemas.microsoft.com/office/word/2010/wordprocessingCanvas" xmlns:mc="http://schemas.openxmlformats.org/markup-compatibility/2006" xmlns:o="urn:schemas-microsoft-com:office:office" xmlns:r="http://schemas.openxmlformats.org/officeDocument/2006/relationships" xmlns:m="http://schemas.openxmlformats.org/officeDocument/2006/math" xmlns:v="urn:schemas-microsoft-com:vml" xmlns:wp14="http://schemas.microsoft.com/office/word/2010/wordprocessingDrawing" xmlns:wp="http://schemas.openxmlformats.org/drawingml/2006/wordprocessingDrawing" xmlns:w10="urn:schemas-microsoft-com:office:word" xmlns:w="http://schemas.openxmlformats.org/wordprocessingml/2006/main" xmlns:w14="http://schemas.microsoft.com/office/word/2010/wordml" xmlns:w15="http://schemas.microsoft.com/office/word/2012/wordml" xmlns:wpg="http://schemas.microsoft.com/office/word/2010/wordprocessingGroup" xmlns:wpi="http://schemas.microsoft.com/office/word/2010/wordprocessingInk" xmlns:wne="http://schemas.microsoft.com/office/word/2006/wordml" xmlns:wps="http://schemas.microsoft.com/office/word/2010/wordprocessingShape" mc:Ignorable="w14 w15 wp14">
+<w:document xmlns:wpc="http://schemas.microsoft.com/office/word/2010/wordprocessingCanvas" xmlns:mc="http://schemas.openxmlformats.org/markup-compatibility/2006" xmlns:o="urn:schemas-microsoft-com:office:office" xmlns:r="http://schemas.openxmlformats.org/officeDocument/2006/relationships" xmlns:m="http://schemas.openxmlformats.org/officeDocument/2006/math" xmlns:v="urn:schemas-microsoft-com:vml" xmlns:wp14="http://schemas.microsoft.com/office/word/2010/wordprocessingDrawing" xmlns:wp="http://schemas.openxmlformats.org/drawingml/2006/wordprocessingDrawing" xmlns:w10="urn:schemas-microsoft-com:office:word" xmlns:w="http://schemas.openxmlformats.org/wordprocessingml/2006/main" xmlns:w14="http://schemas.microsoft.com/office/word/2010/wordml" xmlns:wpg="http://schemas.microsoft.com/office/word/2010/wordprocessingGroup" xmlns:wpi="http://schemas.microsoft.com/office/word/2010/wordprocessingInk" xmlns:wne="http://schemas.microsoft.com/office/word/2006/wordml" xmlns:wps="http://schemas.microsoft.com/office/word/2010/wordprocessingShape" mc:Ignorable="w14 wp14">
   <w:body>
     <w:p>
       <w:pPr>
@@ -256,7 +256,7 @@
       <w:pPr>
         <w:jc w:val="right"/>
         <w:sectPr>
-          <w:headerReference w:type="default" r:id="rId8"/>
+          <w:headerReference w:type="default" r:id="rId9"/>
           <w:pgSz w:w="11906" w:h="16838" w:code="9"/>
           <w:pgMar w:top="1134" w:right="1418" w:bottom="2041" w:left="1418" w:header="680" w:footer="680" w:gutter="0"/>
           <w:cols w:space="720"/>
@@ -610,16 +610,8 @@
               <w:rPr>
                 <w:rFonts w:ascii="Calibri" w:hAnsi="Calibri"/>
               </w:rPr>
-              <w:t xml:space="preserve">Curso sobre a tecnologia </w:t>
-            </w:r>
-            <w:proofErr w:type="spellStart"/>
-            <w:r>
-              <w:rPr>
-                <w:rFonts w:ascii="Calibri" w:hAnsi="Calibri"/>
-              </w:rPr>
-              <w:t>GitHub</w:t>
-            </w:r>
-            <w:proofErr w:type="spellEnd"/>
+              <w:t>Curso sobre a tecnologia GitHub</w:t>
+            </w:r>
           </w:p>
         </w:tc>
         <w:tc>
@@ -6115,21 +6107,7 @@
           <w:color w:val="FF0000"/>
           <w:sz w:val="22"/>
         </w:rPr>
-        <w:t>(Verificar</w:t>
-      </w:r>
-      <w:r>
-        <w:rPr>
-          <w:color w:val="FF0000"/>
-          <w:sz w:val="22"/>
-        </w:rPr>
-        <w:t xml:space="preserve"> em: DESCRISÃO DO SIB -&gt; Requisitos funcionais</w:t>
-      </w:r>
-      <w:r>
-        <w:rPr>
-          <w:color w:val="FF0000"/>
-          <w:sz w:val="22"/>
-        </w:rPr>
-        <w:t xml:space="preserve"> -&gt; Desempenho)</w:t>
+        <w:t>(Verificar em: DESCRISÃO DO SIB -&gt; Requisitos funcionais -&gt; Desempenho)</w:t>
       </w:r>
     </w:p>
     <w:p>
@@ -6600,21 +6578,7 @@
         <w:rPr>
           <w:sz w:val="22"/>
         </w:rPr>
-        <w:t xml:space="preserve">O sistema deve integra-se com o sistema de operação do SIB </w:t>
-      </w:r>
-      <w:proofErr w:type="spellStart"/>
-      <w:r>
-        <w:rPr>
-          <w:sz w:val="22"/>
-        </w:rPr>
-        <w:t>Card</w:t>
-      </w:r>
-      <w:proofErr w:type="spellEnd"/>
-      <w:r>
-        <w:rPr>
-          <w:sz w:val="22"/>
-        </w:rPr>
-        <w:t>, do Banco SIB, usando RMI.</w:t>
+        <w:t>O sistema deve integra-se com o sistema de operação do SIB Card, do Banco SIB, usando RMI.</w:t>
       </w:r>
     </w:p>
     <w:p>
@@ -6673,14 +6637,7 @@
           <w:color w:val="FF0000"/>
           <w:sz w:val="22"/>
         </w:rPr>
-        <w:t>Hardware e software</w:t>
-      </w:r>
-      <w:r>
-        <w:rPr>
-          <w:color w:val="FF0000"/>
-          <w:sz w:val="22"/>
-        </w:rPr>
-        <w:t>)</w:t>
+        <w:t>Hardware e software)</w:t>
       </w:r>
       <w:r>
         <w:rPr>
@@ -7658,33 +7615,15 @@
                 <w:szCs w:val="22"/>
                 <w:lang w:eastAsia="pt-BR"/>
               </w:rPr>
-              <w:t xml:space="preserve">botão </w:t>
-            </w:r>
-            <w:proofErr w:type="spellStart"/>
+              <w:t>botão E</w:t>
+            </w:r>
             <w:r>
               <w:rPr>
                 <w:sz w:val="22"/>
                 <w:szCs w:val="22"/>
                 <w:lang w:eastAsia="pt-BR"/>
               </w:rPr>
-              <w:t>E</w:t>
-            </w:r>
-            <w:r>
-              <w:rPr>
-                <w:sz w:val="22"/>
-                <w:szCs w:val="22"/>
-                <w:lang w:eastAsia="pt-BR"/>
-              </w:rPr>
-              <w:t>nter</w:t>
-            </w:r>
-            <w:proofErr w:type="spellEnd"/>
-            <w:r>
-              <w:rPr>
-                <w:sz w:val="22"/>
-                <w:szCs w:val="22"/>
-                <w:lang w:eastAsia="pt-BR"/>
-              </w:rPr>
-              <w:t>).</w:t>
+              <w:t>nter).</w:t>
             </w:r>
           </w:p>
           <w:p>
@@ -10172,8 +10111,10 @@
                 <w:sz w:val="22"/>
                 <w:lang w:val="pt-BR"/>
               </w:rPr>
-              <w:t>Google</w:t>
-            </w:r>
+              <w:t>Mozila</w:t>
+            </w:r>
+            <w:bookmarkStart w:id="63" w:name="_GoBack"/>
+            <w:bookmarkEnd w:id="63"/>
           </w:p>
         </w:tc>
       </w:tr>
@@ -10283,9 +10224,13 @@
               <w:rPr>
                 <w:rFonts w:ascii="Calibri" w:hAnsi="Calibri"/>
                 <w:sz w:val="22"/>
+                <w:lang w:val="en-US"/>
               </w:rPr>
             </w:pPr>
             <w:r>
+              <w:rPr>
+                <w:lang w:val="en-US"/>
+              </w:rPr>
               <w:t>EXCEL, WORD e POWER POINT</w:t>
             </w:r>
           </w:p>
@@ -10323,7 +10268,7 @@
           <w:sz w:val="22"/>
         </w:rPr>
       </w:pPr>
-      <w:bookmarkStart w:id="63" w:name="_Toc78907502"/>
+      <w:bookmarkStart w:id="64" w:name="_Toc78907502"/>
       <w:bookmarkEnd w:id="59"/>
       <w:bookmarkEnd w:id="60"/>
       <w:bookmarkEnd w:id="61"/>
@@ -10335,7 +10280,7 @@
         </w:rPr>
         <w:t xml:space="preserve"> </w:t>
       </w:r>
-      <w:bookmarkStart w:id="64" w:name="_Toc242451465"/>
+      <w:bookmarkStart w:id="65" w:name="_Toc242451465"/>
       <w:r>
         <w:rPr>
           <w:rFonts w:ascii="Calibri" w:hAnsi="Calibri"/>
@@ -10343,7 +10288,7 @@
         </w:rPr>
         <w:t>Riscos</w:t>
       </w:r>
-      <w:bookmarkEnd w:id="64"/>
+      <w:bookmarkEnd w:id="65"/>
     </w:p>
     <w:tbl>
       <w:tblPr>
@@ -10525,21 +10470,7 @@
               <w:rPr>
                 <w:rFonts w:ascii="Arial" w:hAnsi="Arial" w:cs="Arial"/>
               </w:rPr>
-              <w:t xml:space="preserve">Durante a análise, é importante analisar a existência de casos de uso com o mesmo papel que poderiam ser generalizados, ou a existência de casos de uso muito complexos que poderiam ser </w:t>
-            </w:r>
-            <w:proofErr w:type="spellStart"/>
-            <w:r>
-              <w:rPr>
-                <w:rFonts w:ascii="Arial" w:hAnsi="Arial" w:cs="Arial"/>
-              </w:rPr>
-              <w:t>dividos</w:t>
-            </w:r>
-            <w:proofErr w:type="spellEnd"/>
-            <w:r>
-              <w:rPr>
-                <w:rFonts w:ascii="Arial" w:hAnsi="Arial" w:cs="Arial"/>
-              </w:rPr>
-              <w:t xml:space="preserve"> em outros mais simples.</w:t>
+              <w:t>Durante a análise, é importante analisar a existência de casos de uso com o mesmo papel que poderiam ser generalizados, ou a existência de casos de uso muito complexos que poderiam ser dividos em outros mais simples.</w:t>
             </w:r>
           </w:p>
           <w:p>
@@ -10784,16 +10715,7 @@
                 <w:rFonts w:ascii="Calibri" w:hAnsi="Calibri"/>
                 <w:sz w:val="22"/>
               </w:rPr>
-              <w:t xml:space="preserve">Após ver retorno analisar </w:t>
-            </w:r>
-            <w:bookmarkStart w:id="65" w:name="_GoBack"/>
-            <w:bookmarkEnd w:id="65"/>
-            <w:r>
-              <w:rPr>
-                <w:rFonts w:ascii="Calibri" w:hAnsi="Calibri"/>
-                <w:sz w:val="22"/>
-              </w:rPr>
-              <w:t>erros</w:t>
+              <w:t>Após ver retorno analisar erros</w:t>
             </w:r>
           </w:p>
         </w:tc>
@@ -11040,13 +10962,8 @@
           </w:tcPr>
           <w:p>
             <w:r>
-              <w:t xml:space="preserve">Efetuar Pagamento SIB </w:t>
-            </w:r>
-            <w:proofErr w:type="spellStart"/>
-            <w:r>
-              <w:t>Card</w:t>
-            </w:r>
-            <w:proofErr w:type="spellEnd"/>
+              <w:t>Efetuar Pagamento SIB Card</w:t>
+            </w:r>
           </w:p>
         </w:tc>
         <w:tc>
@@ -11067,13 +10984,8 @@
           </w:tcPr>
           <w:p>
             <w:r>
-              <w:t xml:space="preserve">Informar Dados do SIB </w:t>
-            </w:r>
-            <w:proofErr w:type="spellStart"/>
-            <w:r>
-              <w:t>Card</w:t>
-            </w:r>
-            <w:proofErr w:type="spellEnd"/>
+              <w:t>Informar Dados do SIB Card</w:t>
+            </w:r>
           </w:p>
         </w:tc>
         <w:tc>
@@ -11714,7 +11626,7 @@
         </w:rPr>
         <w:t>Cronograma</w:t>
       </w:r>
-      <w:bookmarkEnd w:id="63"/>
+      <w:bookmarkEnd w:id="64"/>
       <w:bookmarkEnd w:id="70"/>
     </w:p>
     <w:p/>
@@ -12013,129 +11925,16 @@
           <w:numId w:val="45"/>
         </w:numPr>
       </w:pPr>
+      <w:r>
+        <w:t xml:space="preserve">Todos os programas devem estar nas </w:t>
+      </w:r>
       <w:proofErr w:type="spellStart"/>
       <w:r>
-        <w:rPr>
-          <w:lang w:val="en-US"/>
-        </w:rPr>
-        <w:t>Todos</w:t>
+        <w:t>verçoes</w:t>
       </w:r>
       <w:proofErr w:type="spellEnd"/>
       <w:r>
-        <w:rPr>
-          <w:lang w:val="en-US"/>
-        </w:rPr>
-        <w:t xml:space="preserve"> </w:t>
-      </w:r>
-      <w:proofErr w:type="spellStart"/>
-      <w:r>
-        <w:rPr>
-          <w:lang w:val="en-US"/>
-        </w:rPr>
-        <w:t>o</w:t>
-      </w:r>
-      <w:r>
-        <w:rPr>
-          <w:lang w:val="en-US"/>
-        </w:rPr>
-        <w:t>s</w:t>
-      </w:r>
-      <w:proofErr w:type="spellEnd"/>
-      <w:r>
-        <w:rPr>
-          <w:lang w:val="en-US"/>
-        </w:rPr>
-        <w:t xml:space="preserve"> </w:t>
-      </w:r>
-      <w:proofErr w:type="spellStart"/>
-      <w:r>
-        <w:rPr>
-          <w:lang w:val="en-US"/>
-        </w:rPr>
-        <w:t>programas</w:t>
-      </w:r>
-      <w:proofErr w:type="spellEnd"/>
-      <w:r>
-        <w:rPr>
-          <w:lang w:val="en-US"/>
-        </w:rPr>
-        <w:t xml:space="preserve"> </w:t>
-      </w:r>
-      <w:proofErr w:type="spellStart"/>
-      <w:r>
-        <w:rPr>
-          <w:lang w:val="en-US"/>
-        </w:rPr>
-        <w:t>devem</w:t>
-      </w:r>
-      <w:proofErr w:type="spellEnd"/>
-      <w:r>
-        <w:rPr>
-          <w:lang w:val="en-US"/>
-        </w:rPr>
-        <w:t xml:space="preserve"> </w:t>
-      </w:r>
-      <w:proofErr w:type="spellStart"/>
-      <w:r>
-        <w:rPr>
-          <w:lang w:val="en-US"/>
-        </w:rPr>
-        <w:t>estar</w:t>
-      </w:r>
-      <w:proofErr w:type="spellEnd"/>
-      <w:r>
-        <w:rPr>
-          <w:lang w:val="en-US"/>
-        </w:rPr>
-        <w:t xml:space="preserve"> </w:t>
-      </w:r>
-      <w:proofErr w:type="spellStart"/>
-      <w:r>
-        <w:rPr>
-          <w:lang w:val="en-US"/>
-        </w:rPr>
-        <w:t>nas</w:t>
-      </w:r>
-      <w:proofErr w:type="spellEnd"/>
-      <w:r>
-        <w:rPr>
-          <w:lang w:val="en-US"/>
-        </w:rPr>
-        <w:t xml:space="preserve"> </w:t>
-      </w:r>
-      <w:proofErr w:type="spellStart"/>
-      <w:r>
-        <w:rPr>
-          <w:lang w:val="en-US"/>
-        </w:rPr>
-        <w:t>verç</w:t>
-      </w:r>
-      <w:r>
-        <w:rPr>
-          <w:lang w:val="en-US"/>
-        </w:rPr>
-        <w:t>oes</w:t>
-      </w:r>
-      <w:proofErr w:type="spellEnd"/>
-      <w:r>
-        <w:rPr>
-          <w:lang w:val="en-US"/>
-        </w:rPr>
-        <w:t xml:space="preserve"> </w:t>
-      </w:r>
-      <w:proofErr w:type="spellStart"/>
-      <w:r>
-        <w:rPr>
-          <w:lang w:val="en-US"/>
-        </w:rPr>
-        <w:t>mais</w:t>
-      </w:r>
-      <w:proofErr w:type="spellEnd"/>
-      <w:r>
-        <w:rPr>
-          <w:lang w:val="en-US"/>
-        </w:rPr>
-        <w:t xml:space="preserve"> </w:t>
+        <w:t xml:space="preserve"> mais </w:t>
       </w:r>
       <w:r>
         <w:t>recentes</w:t>
@@ -12143,10 +11942,10 @@
     </w:p>
     <w:p/>
     <w:sectPr>
-      <w:headerReference w:type="default" r:id="rId9"/>
-      <w:footerReference w:type="default" r:id="rId10"/>
-      <w:headerReference w:type="first" r:id="rId11"/>
-      <w:footerReference w:type="first" r:id="rId12"/>
+      <w:headerReference w:type="default" r:id="rId10"/>
+      <w:footerReference w:type="default" r:id="rId11"/>
+      <w:headerReference w:type="first" r:id="rId12"/>
+      <w:footerReference w:type="first" r:id="rId13"/>
       <w:pgSz w:w="12240" w:h="15840" w:code="1"/>
       <w:pgMar w:top="1440" w:right="1440" w:bottom="1440" w:left="1440" w:header="720" w:footer="720" w:gutter="0"/>
       <w:cols w:space="720"/>
@@ -12156,7 +11955,7 @@
 </file>
 
 <file path=word/endnotes.xml><?xml version="1.0" encoding="utf-8"?>
-<w:endnotes xmlns:wpc="http://schemas.microsoft.com/office/word/2010/wordprocessingCanvas" xmlns:mc="http://schemas.openxmlformats.org/markup-compatibility/2006" xmlns:o="urn:schemas-microsoft-com:office:office" xmlns:r="http://schemas.openxmlformats.org/officeDocument/2006/relationships" xmlns:m="http://schemas.openxmlformats.org/officeDocument/2006/math" xmlns:v="urn:schemas-microsoft-com:vml" xmlns:wp14="http://schemas.microsoft.com/office/word/2010/wordprocessingDrawing" xmlns:wp="http://schemas.openxmlformats.org/drawingml/2006/wordprocessingDrawing" xmlns:w10="urn:schemas-microsoft-com:office:word" xmlns:w="http://schemas.openxmlformats.org/wordprocessingml/2006/main" xmlns:w14="http://schemas.microsoft.com/office/word/2010/wordml" xmlns:w15="http://schemas.microsoft.com/office/word/2012/wordml" xmlns:wpg="http://schemas.microsoft.com/office/word/2010/wordprocessingGroup" xmlns:wpi="http://schemas.microsoft.com/office/word/2010/wordprocessingInk" xmlns:wne="http://schemas.microsoft.com/office/word/2006/wordml" xmlns:wps="http://schemas.microsoft.com/office/word/2010/wordprocessingShape" mc:Ignorable="w14 w15 wp14">
+<w:endnotes xmlns:wpc="http://schemas.microsoft.com/office/word/2010/wordprocessingCanvas" xmlns:mc="http://schemas.openxmlformats.org/markup-compatibility/2006" xmlns:o="urn:schemas-microsoft-com:office:office" xmlns:r="http://schemas.openxmlformats.org/officeDocument/2006/relationships" xmlns:m="http://schemas.openxmlformats.org/officeDocument/2006/math" xmlns:v="urn:schemas-microsoft-com:vml" xmlns:wp14="http://schemas.microsoft.com/office/word/2010/wordprocessingDrawing" xmlns:wp="http://schemas.openxmlformats.org/drawingml/2006/wordprocessingDrawing" xmlns:w10="urn:schemas-microsoft-com:office:word" xmlns:w="http://schemas.openxmlformats.org/wordprocessingml/2006/main" xmlns:w14="http://schemas.microsoft.com/office/word/2010/wordml" xmlns:wpg="http://schemas.microsoft.com/office/word/2010/wordprocessingGroup" xmlns:wpi="http://schemas.microsoft.com/office/word/2010/wordprocessingInk" xmlns:wne="http://schemas.microsoft.com/office/word/2006/wordml" xmlns:wps="http://schemas.microsoft.com/office/word/2010/wordprocessingShape" mc:Ignorable="w14 wp14">
   <w:endnote w:type="separator" w:id="-1">
     <w:p>
       <w:pPr>
@@ -12181,7 +11980,7 @@
 </file>
 
 <file path=word/footer1.xml><?xml version="1.0" encoding="utf-8"?>
-<w:ftr xmlns:wpc="http://schemas.microsoft.com/office/word/2010/wordprocessingCanvas" xmlns:mc="http://schemas.openxmlformats.org/markup-compatibility/2006" xmlns:o="urn:schemas-microsoft-com:office:office" xmlns:r="http://schemas.openxmlformats.org/officeDocument/2006/relationships" xmlns:m="http://schemas.openxmlformats.org/officeDocument/2006/math" xmlns:v="urn:schemas-microsoft-com:vml" xmlns:wp14="http://schemas.microsoft.com/office/word/2010/wordprocessingDrawing" xmlns:wp="http://schemas.openxmlformats.org/drawingml/2006/wordprocessingDrawing" xmlns:w10="urn:schemas-microsoft-com:office:word" xmlns:w="http://schemas.openxmlformats.org/wordprocessingml/2006/main" xmlns:w14="http://schemas.microsoft.com/office/word/2010/wordml" xmlns:w15="http://schemas.microsoft.com/office/word/2012/wordml" xmlns:wpg="http://schemas.microsoft.com/office/word/2010/wordprocessingGroup" xmlns:wpi="http://schemas.microsoft.com/office/word/2010/wordprocessingInk" xmlns:wne="http://schemas.microsoft.com/office/word/2006/wordml" xmlns:wps="http://schemas.microsoft.com/office/word/2010/wordprocessingShape" mc:Ignorable="w14 w15 wp14">
+<w:ftr xmlns:wpc="http://schemas.microsoft.com/office/word/2010/wordprocessingCanvas" xmlns:mc="http://schemas.openxmlformats.org/markup-compatibility/2006" xmlns:o="urn:schemas-microsoft-com:office:office" xmlns:r="http://schemas.openxmlformats.org/officeDocument/2006/relationships" xmlns:m="http://schemas.openxmlformats.org/officeDocument/2006/math" xmlns:v="urn:schemas-microsoft-com:vml" xmlns:wp14="http://schemas.microsoft.com/office/word/2010/wordprocessingDrawing" xmlns:wp="http://schemas.openxmlformats.org/drawingml/2006/wordprocessingDrawing" xmlns:w10="urn:schemas-microsoft-com:office:word" xmlns:w="http://schemas.openxmlformats.org/wordprocessingml/2006/main" xmlns:w14="http://schemas.microsoft.com/office/word/2010/wordml" xmlns:wpg="http://schemas.microsoft.com/office/word/2010/wordprocessingGroup" xmlns:wpi="http://schemas.microsoft.com/office/word/2010/wordprocessingInk" xmlns:wne="http://schemas.microsoft.com/office/word/2006/wordml" xmlns:wps="http://schemas.microsoft.com/office/word/2010/wordprocessingShape" mc:Ignorable="w14 wp14">
   <w:p>
     <w:pPr>
       <w:pStyle w:val="Rodap"/>
@@ -12191,7 +11990,7 @@
 </file>
 
 <file path=word/footer2.xml><?xml version="1.0" encoding="utf-8"?>
-<w:ftr xmlns:wpc="http://schemas.microsoft.com/office/word/2010/wordprocessingCanvas" xmlns:mc="http://schemas.openxmlformats.org/markup-compatibility/2006" xmlns:o="urn:schemas-microsoft-com:office:office" xmlns:r="http://schemas.openxmlformats.org/officeDocument/2006/relationships" xmlns:m="http://schemas.openxmlformats.org/officeDocument/2006/math" xmlns:v="urn:schemas-microsoft-com:vml" xmlns:wp14="http://schemas.microsoft.com/office/word/2010/wordprocessingDrawing" xmlns:wp="http://schemas.openxmlformats.org/drawingml/2006/wordprocessingDrawing" xmlns:w10="urn:schemas-microsoft-com:office:word" xmlns:w="http://schemas.openxmlformats.org/wordprocessingml/2006/main" xmlns:w14="http://schemas.microsoft.com/office/word/2010/wordml" xmlns:w15="http://schemas.microsoft.com/office/word/2012/wordml" xmlns:wpg="http://schemas.microsoft.com/office/word/2010/wordprocessingGroup" xmlns:wpi="http://schemas.microsoft.com/office/word/2010/wordprocessingInk" xmlns:wne="http://schemas.microsoft.com/office/word/2006/wordml" xmlns:wps="http://schemas.microsoft.com/office/word/2010/wordprocessingShape" mc:Ignorable="w14 w15 wp14">
+<w:ftr xmlns:wpc="http://schemas.microsoft.com/office/word/2010/wordprocessingCanvas" xmlns:mc="http://schemas.openxmlformats.org/markup-compatibility/2006" xmlns:o="urn:schemas-microsoft-com:office:office" xmlns:r="http://schemas.openxmlformats.org/officeDocument/2006/relationships" xmlns:m="http://schemas.openxmlformats.org/officeDocument/2006/math" xmlns:v="urn:schemas-microsoft-com:vml" xmlns:wp14="http://schemas.microsoft.com/office/word/2010/wordprocessingDrawing" xmlns:wp="http://schemas.openxmlformats.org/drawingml/2006/wordprocessingDrawing" xmlns:w10="urn:schemas-microsoft-com:office:word" xmlns:w="http://schemas.openxmlformats.org/wordprocessingml/2006/main" xmlns:w14="http://schemas.microsoft.com/office/word/2010/wordml" xmlns:wpg="http://schemas.microsoft.com/office/word/2010/wordprocessingGroup" xmlns:wpi="http://schemas.microsoft.com/office/word/2010/wordprocessingInk" xmlns:wne="http://schemas.microsoft.com/office/word/2006/wordml" xmlns:wps="http://schemas.microsoft.com/office/word/2010/wordprocessingShape" mc:Ignorable="w14 wp14">
   <w:p>
     <w:pPr>
       <w:pStyle w:val="Rodap"/>
@@ -12201,7 +12000,7 @@
 </file>
 
 <file path=word/footnotes.xml><?xml version="1.0" encoding="utf-8"?>
-<w:footnotes xmlns:wpc="http://schemas.microsoft.com/office/word/2010/wordprocessingCanvas" xmlns:mc="http://schemas.openxmlformats.org/markup-compatibility/2006" xmlns:o="urn:schemas-microsoft-com:office:office" xmlns:r="http://schemas.openxmlformats.org/officeDocument/2006/relationships" xmlns:m="http://schemas.openxmlformats.org/officeDocument/2006/math" xmlns:v="urn:schemas-microsoft-com:vml" xmlns:wp14="http://schemas.microsoft.com/office/word/2010/wordprocessingDrawing" xmlns:wp="http://schemas.openxmlformats.org/drawingml/2006/wordprocessingDrawing" xmlns:w10="urn:schemas-microsoft-com:office:word" xmlns:w="http://schemas.openxmlformats.org/wordprocessingml/2006/main" xmlns:w14="http://schemas.microsoft.com/office/word/2010/wordml" xmlns:w15="http://schemas.microsoft.com/office/word/2012/wordml" xmlns:wpg="http://schemas.microsoft.com/office/word/2010/wordprocessingGroup" xmlns:wpi="http://schemas.microsoft.com/office/word/2010/wordprocessingInk" xmlns:wne="http://schemas.microsoft.com/office/word/2006/wordml" xmlns:wps="http://schemas.microsoft.com/office/word/2010/wordprocessingShape" mc:Ignorable="w14 w15 wp14">
+<w:footnotes xmlns:wpc="http://schemas.microsoft.com/office/word/2010/wordprocessingCanvas" xmlns:mc="http://schemas.openxmlformats.org/markup-compatibility/2006" xmlns:o="urn:schemas-microsoft-com:office:office" xmlns:r="http://schemas.openxmlformats.org/officeDocument/2006/relationships" xmlns:m="http://schemas.openxmlformats.org/officeDocument/2006/math" xmlns:v="urn:schemas-microsoft-com:vml" xmlns:wp14="http://schemas.microsoft.com/office/word/2010/wordprocessingDrawing" xmlns:wp="http://schemas.openxmlformats.org/drawingml/2006/wordprocessingDrawing" xmlns:w10="urn:schemas-microsoft-com:office:word" xmlns:w="http://schemas.openxmlformats.org/wordprocessingml/2006/main" xmlns:w14="http://schemas.microsoft.com/office/word/2010/wordml" xmlns:wpg="http://schemas.microsoft.com/office/word/2010/wordprocessingGroup" xmlns:wpi="http://schemas.microsoft.com/office/word/2010/wordprocessingInk" xmlns:wne="http://schemas.microsoft.com/office/word/2006/wordml" xmlns:wps="http://schemas.microsoft.com/office/word/2010/wordprocessingShape" mc:Ignorable="w14 wp14">
   <w:footnote w:type="separator" w:id="-1">
     <w:p>
       <w:pPr>
@@ -12226,7 +12025,7 @@
 </file>
 
 <file path=word/header1.xml><?xml version="1.0" encoding="utf-8"?>
-<w:hdr xmlns:wpc="http://schemas.microsoft.com/office/word/2010/wordprocessingCanvas" xmlns:mc="http://schemas.openxmlformats.org/markup-compatibility/2006" xmlns:o="urn:schemas-microsoft-com:office:office" xmlns:r="http://schemas.openxmlformats.org/officeDocument/2006/relationships" xmlns:m="http://schemas.openxmlformats.org/officeDocument/2006/math" xmlns:v="urn:schemas-microsoft-com:vml" xmlns:wp14="http://schemas.microsoft.com/office/word/2010/wordprocessingDrawing" xmlns:wp="http://schemas.openxmlformats.org/drawingml/2006/wordprocessingDrawing" xmlns:w10="urn:schemas-microsoft-com:office:word" xmlns:w="http://schemas.openxmlformats.org/wordprocessingml/2006/main" xmlns:w14="http://schemas.microsoft.com/office/word/2010/wordml" xmlns:w15="http://schemas.microsoft.com/office/word/2012/wordml" xmlns:wpg="http://schemas.microsoft.com/office/word/2010/wordprocessingGroup" xmlns:wpi="http://schemas.microsoft.com/office/word/2010/wordprocessingInk" xmlns:wne="http://schemas.microsoft.com/office/word/2006/wordml" xmlns:wps="http://schemas.microsoft.com/office/word/2010/wordprocessingShape" mc:Ignorable="w14 w15 wp14">
+<w:hdr xmlns:wpc="http://schemas.microsoft.com/office/word/2010/wordprocessingCanvas" xmlns:mc="http://schemas.openxmlformats.org/markup-compatibility/2006" xmlns:o="urn:schemas-microsoft-com:office:office" xmlns:r="http://schemas.openxmlformats.org/officeDocument/2006/relationships" xmlns:m="http://schemas.openxmlformats.org/officeDocument/2006/math" xmlns:v="urn:schemas-microsoft-com:vml" xmlns:wp14="http://schemas.microsoft.com/office/word/2010/wordprocessingDrawing" xmlns:wp="http://schemas.openxmlformats.org/drawingml/2006/wordprocessingDrawing" xmlns:w10="urn:schemas-microsoft-com:office:word" xmlns:w="http://schemas.openxmlformats.org/wordprocessingml/2006/main" xmlns:w14="http://schemas.microsoft.com/office/word/2010/wordml" xmlns:wpg="http://schemas.microsoft.com/office/word/2010/wordprocessingGroup" xmlns:wpi="http://schemas.microsoft.com/office/word/2010/wordprocessingInk" xmlns:wne="http://schemas.microsoft.com/office/word/2006/wordml" xmlns:wps="http://schemas.microsoft.com/office/word/2010/wordprocessingShape" mc:Ignorable="w14 wp14">
   <w:p>
     <w:pPr>
       <w:pBdr>
@@ -12249,7 +12048,7 @@
 </file>
 
 <file path=word/header2.xml><?xml version="1.0" encoding="utf-8"?>
-<w:hdr xmlns:wpc="http://schemas.microsoft.com/office/word/2010/wordprocessingCanvas" xmlns:mc="http://schemas.openxmlformats.org/markup-compatibility/2006" xmlns:o="urn:schemas-microsoft-com:office:office" xmlns:r="http://schemas.openxmlformats.org/officeDocument/2006/relationships" xmlns:m="http://schemas.openxmlformats.org/officeDocument/2006/math" xmlns:v="urn:schemas-microsoft-com:vml" xmlns:wp14="http://schemas.microsoft.com/office/word/2010/wordprocessingDrawing" xmlns:wp="http://schemas.openxmlformats.org/drawingml/2006/wordprocessingDrawing" xmlns:w10="urn:schemas-microsoft-com:office:word" xmlns:w="http://schemas.openxmlformats.org/wordprocessingml/2006/main" xmlns:w14="http://schemas.microsoft.com/office/word/2010/wordml" xmlns:w15="http://schemas.microsoft.com/office/word/2012/wordml" xmlns:wpg="http://schemas.microsoft.com/office/word/2010/wordprocessingGroup" xmlns:wpi="http://schemas.microsoft.com/office/word/2010/wordprocessingInk" xmlns:wne="http://schemas.microsoft.com/office/word/2006/wordml" xmlns:wps="http://schemas.microsoft.com/office/word/2010/wordprocessingShape" mc:Ignorable="w14 w15 wp14">
+<w:hdr xmlns:wpc="http://schemas.microsoft.com/office/word/2010/wordprocessingCanvas" xmlns:mc="http://schemas.openxmlformats.org/markup-compatibility/2006" xmlns:o="urn:schemas-microsoft-com:office:office" xmlns:r="http://schemas.openxmlformats.org/officeDocument/2006/relationships" xmlns:m="http://schemas.openxmlformats.org/officeDocument/2006/math" xmlns:v="urn:schemas-microsoft-com:vml" xmlns:wp14="http://schemas.microsoft.com/office/word/2010/wordprocessingDrawing" xmlns:wp="http://schemas.openxmlformats.org/drawingml/2006/wordprocessingDrawing" xmlns:w10="urn:schemas-microsoft-com:office:word" xmlns:w="http://schemas.openxmlformats.org/wordprocessingml/2006/main" xmlns:w14="http://schemas.microsoft.com/office/word/2010/wordml" xmlns:wpg="http://schemas.microsoft.com/office/word/2010/wordprocessingGroup" xmlns:wpi="http://schemas.microsoft.com/office/word/2010/wordprocessingInk" xmlns:wne="http://schemas.microsoft.com/office/word/2006/wordml" xmlns:wps="http://schemas.microsoft.com/office/word/2010/wordprocessingShape" mc:Ignorable="w14 wp14">
   <w:p>
     <w:pPr>
       <w:pStyle w:val="Cabealho"/>
@@ -12259,7 +12058,7 @@
 </file>
 
 <file path=word/header3.xml><?xml version="1.0" encoding="utf-8"?>
-<w:hdr xmlns:wpc="http://schemas.microsoft.com/office/word/2010/wordprocessingCanvas" xmlns:mc="http://schemas.openxmlformats.org/markup-compatibility/2006" xmlns:o="urn:schemas-microsoft-com:office:office" xmlns:r="http://schemas.openxmlformats.org/officeDocument/2006/relationships" xmlns:m="http://schemas.openxmlformats.org/officeDocument/2006/math" xmlns:v="urn:schemas-microsoft-com:vml" xmlns:wp14="http://schemas.microsoft.com/office/word/2010/wordprocessingDrawing" xmlns:wp="http://schemas.openxmlformats.org/drawingml/2006/wordprocessingDrawing" xmlns:w10="urn:schemas-microsoft-com:office:word" xmlns:w="http://schemas.openxmlformats.org/wordprocessingml/2006/main" xmlns:w14="http://schemas.microsoft.com/office/word/2010/wordml" xmlns:w15="http://schemas.microsoft.com/office/word/2012/wordml" xmlns:wpg="http://schemas.microsoft.com/office/word/2010/wordprocessingGroup" xmlns:wpi="http://schemas.microsoft.com/office/word/2010/wordprocessingInk" xmlns:wne="http://schemas.microsoft.com/office/word/2006/wordml" xmlns:wps="http://schemas.microsoft.com/office/word/2010/wordprocessingShape" mc:Ignorable="w14 w15 wp14">
+<w:hdr xmlns:wpc="http://schemas.microsoft.com/office/word/2010/wordprocessingCanvas" xmlns:mc="http://schemas.openxmlformats.org/markup-compatibility/2006" xmlns:o="urn:schemas-microsoft-com:office:office" xmlns:r="http://schemas.openxmlformats.org/officeDocument/2006/relationships" xmlns:m="http://schemas.openxmlformats.org/officeDocument/2006/math" xmlns:v="urn:schemas-microsoft-com:vml" xmlns:wp14="http://schemas.microsoft.com/office/word/2010/wordprocessingDrawing" xmlns:wp="http://schemas.openxmlformats.org/drawingml/2006/wordprocessingDrawing" xmlns:w10="urn:schemas-microsoft-com:office:word" xmlns:w="http://schemas.openxmlformats.org/wordprocessingml/2006/main" xmlns:w14="http://schemas.microsoft.com/office/word/2010/wordml" xmlns:wpg="http://schemas.microsoft.com/office/word/2010/wordprocessingGroup" xmlns:wpi="http://schemas.microsoft.com/office/word/2010/wordprocessingInk" xmlns:wne="http://schemas.microsoft.com/office/word/2006/wordml" xmlns:wps="http://schemas.microsoft.com/office/word/2010/wordprocessingShape" mc:Ignorable="w14 wp14">
   <w:p>
     <w:pPr>
       <w:pStyle w:val="Cabealho"/>
@@ -12269,7 +12068,7 @@
 </file>
 
 <file path=word/numbering.xml><?xml version="1.0" encoding="utf-8"?>
-<w:numbering xmlns:wpc="http://schemas.microsoft.com/office/word/2010/wordprocessingCanvas" xmlns:mc="http://schemas.openxmlformats.org/markup-compatibility/2006" xmlns:o="urn:schemas-microsoft-com:office:office" xmlns:r="http://schemas.openxmlformats.org/officeDocument/2006/relationships" xmlns:m="http://schemas.openxmlformats.org/officeDocument/2006/math" xmlns:v="urn:schemas-microsoft-com:vml" xmlns:wp14="http://schemas.microsoft.com/office/word/2010/wordprocessingDrawing" xmlns:wp="http://schemas.openxmlformats.org/drawingml/2006/wordprocessingDrawing" xmlns:w10="urn:schemas-microsoft-com:office:word" xmlns:w="http://schemas.openxmlformats.org/wordprocessingml/2006/main" xmlns:w14="http://schemas.microsoft.com/office/word/2010/wordml" xmlns:w15="http://schemas.microsoft.com/office/word/2012/wordml" xmlns:wpg="http://schemas.microsoft.com/office/word/2010/wordprocessingGroup" xmlns:wpi="http://schemas.microsoft.com/office/word/2010/wordprocessingInk" xmlns:wne="http://schemas.microsoft.com/office/word/2006/wordml" xmlns:wps="http://schemas.microsoft.com/office/word/2010/wordprocessingShape" mc:Ignorable="w14 w15 wp14">
+<w:numbering xmlns:wpc="http://schemas.microsoft.com/office/word/2010/wordprocessingCanvas" xmlns:mc="http://schemas.openxmlformats.org/markup-compatibility/2006" xmlns:o="urn:schemas-microsoft-com:office:office" xmlns:r="http://schemas.openxmlformats.org/officeDocument/2006/relationships" xmlns:m="http://schemas.openxmlformats.org/officeDocument/2006/math" xmlns:v="urn:schemas-microsoft-com:vml" xmlns:wp14="http://schemas.microsoft.com/office/word/2010/wordprocessingDrawing" xmlns:wp="http://schemas.openxmlformats.org/drawingml/2006/wordprocessingDrawing" xmlns:w10="urn:schemas-microsoft-com:office:word" xmlns:w="http://schemas.openxmlformats.org/wordprocessingml/2006/main" xmlns:w14="http://schemas.microsoft.com/office/word/2010/wordml" xmlns:wpg="http://schemas.microsoft.com/office/word/2010/wordprocessingGroup" xmlns:wpi="http://schemas.microsoft.com/office/word/2010/wordprocessingInk" xmlns:wne="http://schemas.microsoft.com/office/word/2006/wordml" xmlns:wps="http://schemas.microsoft.com/office/word/2010/wordprocessingShape" mc:Ignorable="w14 wp14">
   <w:abstractNum w:abstractNumId="0">
     <w:nsid w:val="FFFFFFFB"/>
     <w:multiLevelType w:val="multilevel"/>
@@ -16801,7 +16600,7 @@
 </file>
 
 <file path=word/styles.xml><?xml version="1.0" encoding="utf-8"?>
-<w:styles xmlns:mc="http://schemas.openxmlformats.org/markup-compatibility/2006" xmlns:r="http://schemas.openxmlformats.org/officeDocument/2006/relationships" xmlns:w="http://schemas.openxmlformats.org/wordprocessingml/2006/main" xmlns:w14="http://schemas.microsoft.com/office/word/2010/wordml" xmlns:w15="http://schemas.microsoft.com/office/word/2012/wordml" mc:Ignorable="w14 w15">
+<w:styles xmlns:mc="http://schemas.openxmlformats.org/markup-compatibility/2006" xmlns:r="http://schemas.openxmlformats.org/officeDocument/2006/relationships" xmlns:w="http://schemas.openxmlformats.org/wordprocessingml/2006/main" xmlns:w14="http://schemas.microsoft.com/office/word/2010/wordml" mc:Ignorable="w14">
   <w:docDefaults>
     <w:rPrDefault>
       <w:rPr>
@@ -16811,365 +16610,149 @@
     </w:rPrDefault>
     <w:pPrDefault/>
   </w:docDefaults>
-  <w:latentStyles w:defLockedState="0" w:defUIPriority="0" w:defSemiHidden="0" w:defUnhideWhenUsed="0" w:defQFormat="0" w:count="371">
-    <w:lsdException w:name="Normal" w:qFormat="1"/>
-    <w:lsdException w:name="heading 1" w:qFormat="1"/>
-    <w:lsdException w:name="heading 2" w:qFormat="1"/>
-    <w:lsdException w:name="heading 3" w:qFormat="1"/>
-    <w:lsdException w:name="heading 4" w:qFormat="1"/>
-    <w:lsdException w:name="heading 5" w:qFormat="1"/>
-    <w:lsdException w:name="heading 6" w:qFormat="1"/>
-    <w:lsdException w:name="heading 7" w:semiHidden="1" w:unhideWhenUsed="1" w:qFormat="1"/>
-    <w:lsdException w:name="heading 8" w:semiHidden="1" w:unhideWhenUsed="1" w:qFormat="1"/>
-    <w:lsdException w:name="heading 9" w:semiHidden="1" w:unhideWhenUsed="1" w:qFormat="1"/>
-    <w:lsdException w:name="index 1" w:semiHidden="1" w:unhideWhenUsed="1"/>
-    <w:lsdException w:name="index 2" w:semiHidden="1" w:unhideWhenUsed="1"/>
-    <w:lsdException w:name="index 3" w:semiHidden="1" w:unhideWhenUsed="1"/>
-    <w:lsdException w:name="index 4" w:semiHidden="1" w:unhideWhenUsed="1"/>
-    <w:lsdException w:name="index 5" w:semiHidden="1" w:unhideWhenUsed="1"/>
-    <w:lsdException w:name="index 6" w:semiHidden="1" w:unhideWhenUsed="1"/>
-    <w:lsdException w:name="index 7" w:semiHidden="1" w:unhideWhenUsed="1"/>
-    <w:lsdException w:name="index 8" w:semiHidden="1" w:unhideWhenUsed="1"/>
-    <w:lsdException w:name="index 9" w:semiHidden="1" w:unhideWhenUsed="1"/>
-    <w:lsdException w:name="toc 1" w:semiHidden="1" w:uiPriority="39" w:unhideWhenUsed="1"/>
-    <w:lsdException w:name="toc 2" w:semiHidden="1" w:uiPriority="39" w:unhideWhenUsed="1"/>
-    <w:lsdException w:name="toc 3" w:semiHidden="1" w:uiPriority="39" w:unhideWhenUsed="1"/>
-    <w:lsdException w:name="toc 4" w:semiHidden="1" w:uiPriority="39" w:unhideWhenUsed="1"/>
-    <w:lsdException w:name="toc 5" w:semiHidden="1" w:uiPriority="39" w:unhideWhenUsed="1"/>
-    <w:lsdException w:name="toc 6" w:semiHidden="1" w:uiPriority="39" w:unhideWhenUsed="1"/>
-    <w:lsdException w:name="toc 7" w:semiHidden="1" w:uiPriority="39" w:unhideWhenUsed="1"/>
-    <w:lsdException w:name="toc 8" w:semiHidden="1" w:uiPriority="39" w:unhideWhenUsed="1"/>
-    <w:lsdException w:name="toc 9" w:semiHidden="1" w:uiPriority="39" w:unhideWhenUsed="1"/>
-    <w:lsdException w:name="Normal Indent" w:semiHidden="1" w:unhideWhenUsed="1"/>
-    <w:lsdException w:name="footnote text" w:semiHidden="1" w:unhideWhenUsed="1"/>
-    <w:lsdException w:name="annotation text" w:semiHidden="1" w:unhideWhenUsed="1"/>
-    <w:lsdException w:name="header" w:semiHidden="1" w:unhideWhenUsed="1"/>
-    <w:lsdException w:name="footer" w:semiHidden="1" w:unhideWhenUsed="1"/>
-    <w:lsdException w:name="index heading" w:semiHidden="1" w:unhideWhenUsed="1"/>
-    <w:lsdException w:name="caption" w:semiHidden="1" w:unhideWhenUsed="1" w:qFormat="1"/>
-    <w:lsdException w:name="table of figures" w:semiHidden="1" w:unhideWhenUsed="1"/>
-    <w:lsdException w:name="envelope address" w:semiHidden="1" w:unhideWhenUsed="1"/>
-    <w:lsdException w:name="envelope return" w:semiHidden="1" w:unhideWhenUsed="1"/>
-    <w:lsdException w:name="footnote reference" w:semiHidden="1" w:unhideWhenUsed="1"/>
-    <w:lsdException w:name="annotation reference" w:semiHidden="1" w:unhideWhenUsed="1"/>
-    <w:lsdException w:name="line number" w:semiHidden="1" w:unhideWhenUsed="1"/>
-    <w:lsdException w:name="page number" w:semiHidden="1" w:unhideWhenUsed="1"/>
-    <w:lsdException w:name="endnote reference" w:semiHidden="1" w:unhideWhenUsed="1"/>
-    <w:lsdException w:name="endnote text" w:semiHidden="1" w:unhideWhenUsed="1"/>
-    <w:lsdException w:name="table of authorities" w:semiHidden="1" w:unhideWhenUsed="1"/>
-    <w:lsdException w:name="macro" w:semiHidden="1" w:unhideWhenUsed="1"/>
-    <w:lsdException w:name="toa heading" w:semiHidden="1" w:unhideWhenUsed="1"/>
-    <w:lsdException w:name="List" w:semiHidden="1" w:unhideWhenUsed="1"/>
-    <w:lsdException w:name="List Bullet" w:semiHidden="1" w:unhideWhenUsed="1"/>
-    <w:lsdException w:name="List 2" w:semiHidden="1" w:unhideWhenUsed="1"/>
-    <w:lsdException w:name="List 3" w:semiHidden="1" w:unhideWhenUsed="1"/>
-    <w:lsdException w:name="List Bullet 2" w:semiHidden="1" w:unhideWhenUsed="1"/>
-    <w:lsdException w:name="List Bullet 3" w:semiHidden="1" w:unhideWhenUsed="1"/>
-    <w:lsdException w:name="List Bullet 4" w:semiHidden="1" w:unhideWhenUsed="1"/>
-    <w:lsdException w:name="List Bullet 5" w:semiHidden="1" w:unhideWhenUsed="1"/>
-    <w:lsdException w:name="List Number 2" w:semiHidden="1" w:unhideWhenUsed="1"/>
-    <w:lsdException w:name="List Number 3" w:semiHidden="1" w:unhideWhenUsed="1"/>
-    <w:lsdException w:name="List Number 4" w:semiHidden="1" w:unhideWhenUsed="1"/>
-    <w:lsdException w:name="List Number 5" w:semiHidden="1" w:unhideWhenUsed="1"/>
-    <w:lsdException w:name="Title" w:qFormat="1"/>
-    <w:lsdException w:name="Closing" w:semiHidden="1" w:unhideWhenUsed="1"/>
-    <w:lsdException w:name="Signature" w:semiHidden="1" w:unhideWhenUsed="1"/>
-    <w:lsdException w:name="Default Paragraph Font" w:semiHidden="1" w:unhideWhenUsed="1"/>
-    <w:lsdException w:name="Body Text" w:semiHidden="1" w:unhideWhenUsed="1"/>
-    <w:lsdException w:name="Body Text Indent" w:semiHidden="1" w:unhideWhenUsed="1"/>
-    <w:lsdException w:name="List Continue" w:semiHidden="1" w:unhideWhenUsed="1"/>
-    <w:lsdException w:name="List Continue 2" w:semiHidden="1" w:unhideWhenUsed="1"/>
-    <w:lsdException w:name="List Continue 3" w:semiHidden="1" w:unhideWhenUsed="1"/>
-    <w:lsdException w:name="List Continue 4" w:semiHidden="1" w:unhideWhenUsed="1"/>
-    <w:lsdException w:name="List Continue 5" w:semiHidden="1" w:unhideWhenUsed="1"/>
-    <w:lsdException w:name="Message Header" w:semiHidden="1" w:unhideWhenUsed="1"/>
-    <w:lsdException w:name="Subtitle" w:qFormat="1"/>
-    <w:lsdException w:name="Body Text First Indent 2" w:semiHidden="1" w:unhideWhenUsed="1"/>
-    <w:lsdException w:name="Note Heading" w:semiHidden="1" w:unhideWhenUsed="1"/>
-    <w:lsdException w:name="Body Text 2" w:semiHidden="1" w:unhideWhenUsed="1"/>
-    <w:lsdException w:name="Body Text 3" w:semiHidden="1" w:unhideWhenUsed="1"/>
-    <w:lsdException w:name="Body Text Indent 2" w:semiHidden="1" w:unhideWhenUsed="1"/>
-    <w:lsdException w:name="Body Text Indent 3" w:semiHidden="1" w:unhideWhenUsed="1"/>
-    <w:lsdException w:name="Block Text" w:semiHidden="1" w:unhideWhenUsed="1"/>
-    <w:lsdException w:name="Hyperlink" w:semiHidden="1" w:unhideWhenUsed="1"/>
-    <w:lsdException w:name="FollowedHyperlink" w:semiHidden="1" w:unhideWhenUsed="1"/>
-    <w:lsdException w:name="Strong" w:uiPriority="22" w:qFormat="1"/>
-    <w:lsdException w:name="Emphasis" w:qFormat="1"/>
-    <w:lsdException w:name="Document Map" w:semiHidden="1" w:unhideWhenUsed="1"/>
-    <w:lsdException w:name="Plain Text" w:semiHidden="1" w:unhideWhenUsed="1"/>
-    <w:lsdException w:name="E-mail Signature" w:semiHidden="1" w:unhideWhenUsed="1"/>
-    <w:lsdException w:name="HTML Top of Form" w:semiHidden="1" w:unhideWhenUsed="1"/>
-    <w:lsdException w:name="HTML Bottom of Form" w:semiHidden="1" w:unhideWhenUsed="1"/>
-    <w:lsdException w:name="Normal (Web)" w:semiHidden="1" w:uiPriority="99" w:unhideWhenUsed="1"/>
-    <w:lsdException w:name="HTML Acronym" w:semiHidden="1" w:unhideWhenUsed="1"/>
-    <w:lsdException w:name="HTML Address" w:semiHidden="1" w:unhideWhenUsed="1"/>
-    <w:lsdException w:name="HTML Cite" w:semiHidden="1" w:unhideWhenUsed="1"/>
-    <w:lsdException w:name="HTML Code" w:semiHidden="1" w:unhideWhenUsed="1"/>
-    <w:lsdException w:name="HTML Definition" w:semiHidden="1" w:unhideWhenUsed="1"/>
-    <w:lsdException w:name="HTML Keyboard" w:semiHidden="1" w:unhideWhenUsed="1"/>
-    <w:lsdException w:name="HTML Preformatted" w:semiHidden="1" w:unhideWhenUsed="1"/>
-    <w:lsdException w:name="HTML Sample" w:semiHidden="1" w:unhideWhenUsed="1"/>
-    <w:lsdException w:name="HTML Typewriter" w:semiHidden="1" w:unhideWhenUsed="1"/>
-    <w:lsdException w:name="HTML Variable" w:semiHidden="1" w:unhideWhenUsed="1"/>
-    <w:lsdException w:name="Normal Table" w:semiHidden="1" w:unhideWhenUsed="1"/>
-    <w:lsdException w:name="annotation subject" w:semiHidden="1" w:unhideWhenUsed="1"/>
-    <w:lsdException w:name="No List" w:semiHidden="1" w:unhideWhenUsed="1"/>
-    <w:lsdException w:name="Outline List 1" w:semiHidden="1" w:unhideWhenUsed="1"/>
-    <w:lsdException w:name="Outline List 2" w:semiHidden="1" w:unhideWhenUsed="1"/>
-    <w:lsdException w:name="Outline List 3" w:semiHidden="1" w:unhideWhenUsed="1"/>
-    <w:lsdException w:name="Table Simple 1" w:semiHidden="1" w:unhideWhenUsed="1"/>
-    <w:lsdException w:name="Table Simple 2" w:semiHidden="1" w:unhideWhenUsed="1"/>
-    <w:lsdException w:name="Table Simple 3" w:semiHidden="1" w:unhideWhenUsed="1"/>
-    <w:lsdException w:name="Table Classic 1" w:semiHidden="1" w:unhideWhenUsed="1"/>
-    <w:lsdException w:name="Table Classic 2" w:semiHidden="1" w:unhideWhenUsed="1"/>
-    <w:lsdException w:name="Table Classic 3" w:semiHidden="1" w:unhideWhenUsed="1"/>
-    <w:lsdException w:name="Table Classic 4" w:semiHidden="1" w:unhideWhenUsed="1"/>
-    <w:lsdException w:name="Table Colorful 1" w:semiHidden="1" w:unhideWhenUsed="1"/>
-    <w:lsdException w:name="Table Colorful 2" w:semiHidden="1" w:unhideWhenUsed="1"/>
-    <w:lsdException w:name="Table Colorful 3" w:semiHidden="1" w:unhideWhenUsed="1"/>
-    <w:lsdException w:name="Table Columns 1" w:semiHidden="1" w:unhideWhenUsed="1"/>
-    <w:lsdException w:name="Table Columns 2" w:semiHidden="1" w:unhideWhenUsed="1"/>
-    <w:lsdException w:name="Table Columns 3" w:semiHidden="1" w:unhideWhenUsed="1"/>
-    <w:lsdException w:name="Table Columns 4" w:semiHidden="1" w:unhideWhenUsed="1"/>
-    <w:lsdException w:name="Table Columns 5" w:semiHidden="1" w:unhideWhenUsed="1"/>
-    <w:lsdException w:name="Table Grid 1" w:semiHidden="1" w:unhideWhenUsed="1"/>
-    <w:lsdException w:name="Table Grid 2" w:semiHidden="1" w:unhideWhenUsed="1"/>
-    <w:lsdException w:name="Table Grid 3" w:semiHidden="1" w:unhideWhenUsed="1"/>
-    <w:lsdException w:name="Table Grid 4" w:semiHidden="1" w:unhideWhenUsed="1"/>
-    <w:lsdException w:name="Table Grid 5" w:semiHidden="1" w:unhideWhenUsed="1"/>
-    <w:lsdException w:name="Table Grid 6" w:semiHidden="1" w:unhideWhenUsed="1"/>
-    <w:lsdException w:name="Table Grid 7" w:semiHidden="1" w:unhideWhenUsed="1"/>
-    <w:lsdException w:name="Table Grid 8" w:semiHidden="1" w:unhideWhenUsed="1"/>
-    <w:lsdException w:name="Table List 1" w:semiHidden="1" w:unhideWhenUsed="1"/>
-    <w:lsdException w:name="Table List 2" w:semiHidden="1" w:unhideWhenUsed="1"/>
-    <w:lsdException w:name="Table List 3" w:semiHidden="1" w:unhideWhenUsed="1"/>
-    <w:lsdException w:name="Table List 4" w:semiHidden="1" w:unhideWhenUsed="1"/>
-    <w:lsdException w:name="Table List 5" w:semiHidden="1" w:unhideWhenUsed="1"/>
-    <w:lsdException w:name="Table List 6" w:semiHidden="1" w:unhideWhenUsed="1"/>
-    <w:lsdException w:name="Table List 7" w:semiHidden="1" w:unhideWhenUsed="1"/>
-    <w:lsdException w:name="Table List 8" w:semiHidden="1" w:unhideWhenUsed="1"/>
-    <w:lsdException w:name="Table 3D effects 1" w:semiHidden="1" w:unhideWhenUsed="1"/>
-    <w:lsdException w:name="Table 3D effects 2" w:semiHidden="1" w:unhideWhenUsed="1"/>
-    <w:lsdException w:name="Table 3D effects 3" w:semiHidden="1" w:unhideWhenUsed="1"/>
-    <w:lsdException w:name="Table Contemporary" w:semiHidden="1" w:unhideWhenUsed="1"/>
-    <w:lsdException w:name="Table Elegant" w:semiHidden="1" w:unhideWhenUsed="1"/>
-    <w:lsdException w:name="Table Professional" w:semiHidden="1" w:unhideWhenUsed="1"/>
-    <w:lsdException w:name="Table Subtle 1" w:semiHidden="1" w:unhideWhenUsed="1"/>
-    <w:lsdException w:name="Table Subtle 2" w:semiHidden="1" w:unhideWhenUsed="1"/>
-    <w:lsdException w:name="Table Web 1" w:semiHidden="1" w:unhideWhenUsed="1"/>
-    <w:lsdException w:name="Table Web 2" w:semiHidden="1" w:unhideWhenUsed="1"/>
-    <w:lsdException w:name="Table Web 3" w:semiHidden="1" w:unhideWhenUsed="1"/>
-    <w:lsdException w:name="Balloon Text" w:semiHidden="1" w:unhideWhenUsed="1"/>
-    <w:lsdException w:name="Table Theme" w:semiHidden="1" w:unhideWhenUsed="1"/>
-    <w:lsdException w:name="No Spacing" w:qFormat="1"/>
-    <w:lsdException w:name="Medium List 1"/>
-    <w:lsdException w:name="Medium List 2"/>
-    <w:lsdException w:name="Medium Grid 1"/>
-    <w:lsdException w:name="Medium Grid 2"/>
-    <w:lsdException w:name="Medium Grid 3"/>
-    <w:lsdException w:name="Dark List"/>
-    <w:lsdException w:name="Colorful Shading"/>
-    <w:lsdException w:name="Colorful List"/>
-    <w:lsdException w:name="Colorful Grid"/>
-    <w:lsdException w:name="Light Shading Accent 1"/>
-    <w:lsdException w:name="Light List Accent 1"/>
-    <w:lsdException w:name="Light Grid Accent 1"/>
-    <w:lsdException w:name="Medium Shading 1 Accent 1"/>
-    <w:lsdException w:name="Medium Shading 2 Accent 1"/>
-    <w:lsdException w:name="Medium List 1 Accent 1"/>
-    <w:lsdException w:name="Revision" w:semiHidden="1"/>
-    <w:lsdException w:name="List Paragraph" w:qFormat="1"/>
-    <w:lsdException w:name="Quote" w:qFormat="1"/>
-    <w:lsdException w:name="Intense Quote" w:qFormat="1"/>
-    <w:lsdException w:name="Medium List 2 Accent 1"/>
-    <w:lsdException w:name="Medium Grid 1 Accent 1"/>
-    <w:lsdException w:name="Medium Grid 2 Accent 1"/>
-    <w:lsdException w:name="Medium Grid 3 Accent 1"/>
-    <w:lsdException w:name="Dark List Accent 1"/>
-    <w:lsdException w:name="Colorful Shading Accent 1"/>
-    <w:lsdException w:name="Colorful List Accent 1"/>
-    <w:lsdException w:name="Colorful Grid Accent 1"/>
-    <w:lsdException w:name="Light Shading Accent 2"/>
-    <w:lsdException w:name="Light List Accent 2"/>
-    <w:lsdException w:name="Light Grid Accent 2"/>
-    <w:lsdException w:name="Medium Shading 1 Accent 2"/>
-    <w:lsdException w:name="Medium Shading 2 Accent 2"/>
-    <w:lsdException w:name="Medium List 1 Accent 2"/>
-    <w:lsdException w:name="Medium List 2 Accent 2"/>
-    <w:lsdException w:name="Medium Grid 1 Accent 2"/>
-    <w:lsdException w:name="Medium Grid 2 Accent 2"/>
-    <w:lsdException w:name="Medium Grid 3 Accent 2"/>
-    <w:lsdException w:name="Dark List Accent 2"/>
-    <w:lsdException w:name="Colorful Shading Accent 2"/>
-    <w:lsdException w:name="Colorful List Accent 2"/>
-    <w:lsdException w:name="Colorful Grid Accent 2"/>
-    <w:lsdException w:name="Light Shading Accent 3"/>
-    <w:lsdException w:name="Light List Accent 3"/>
-    <w:lsdException w:name="Light Grid Accent 3"/>
-    <w:lsdException w:name="Medium Shading 1 Accent 3"/>
-    <w:lsdException w:name="Medium Shading 2 Accent 3"/>
-    <w:lsdException w:name="Medium List 1 Accent 3"/>
-    <w:lsdException w:name="Medium List 2 Accent 3"/>
-    <w:lsdException w:name="Medium Grid 1 Accent 3"/>
-    <w:lsdException w:name="Medium Grid 2 Accent 3"/>
-    <w:lsdException w:name="Medium Grid 3 Accent 3"/>
-    <w:lsdException w:name="Dark List Accent 3"/>
-    <w:lsdException w:name="Colorful Shading Accent 3"/>
-    <w:lsdException w:name="Colorful List Accent 3"/>
-    <w:lsdException w:name="Colorful Grid Accent 3"/>
-    <w:lsdException w:name="Light Shading Accent 4"/>
-    <w:lsdException w:name="Light List Accent 4"/>
-    <w:lsdException w:name="Light Grid Accent 4"/>
-    <w:lsdException w:name="Medium Shading 1 Accent 4"/>
-    <w:lsdException w:name="Medium Shading 2 Accent 4"/>
-    <w:lsdException w:name="Medium List 1 Accent 4"/>
-    <w:lsdException w:name="Medium List 2 Accent 4"/>
-    <w:lsdException w:name="Medium Grid 1 Accent 4"/>
-    <w:lsdException w:name="Medium Grid 2 Accent 4"/>
-    <w:lsdException w:name="Medium Grid 3 Accent 4"/>
-    <w:lsdException w:name="Dark List Accent 4"/>
-    <w:lsdException w:name="Colorful Shading Accent 4"/>
-    <w:lsdException w:name="Colorful List Accent 4"/>
-    <w:lsdException w:name="Colorful Grid Accent 4"/>
-    <w:lsdException w:name="Light Shading Accent 5"/>
-    <w:lsdException w:name="Light List Accent 5"/>
-    <w:lsdException w:name="Light Grid Accent 5"/>
-    <w:lsdException w:name="Medium Shading 1 Accent 5"/>
-    <w:lsdException w:name="Medium Shading 2 Accent 5"/>
-    <w:lsdException w:name="Medium List 1 Accent 5"/>
-    <w:lsdException w:name="Medium List 2 Accent 5"/>
-    <w:lsdException w:name="Medium Grid 1 Accent 5"/>
-    <w:lsdException w:name="Medium Grid 2 Accent 5"/>
-    <w:lsdException w:name="Medium Grid 3 Accent 5"/>
-    <w:lsdException w:name="Dark List Accent 5"/>
-    <w:lsdException w:name="Colorful Shading Accent 5"/>
-    <w:lsdException w:name="Colorful List Accent 5"/>
-    <w:lsdException w:name="Colorful Grid Accent 5"/>
-    <w:lsdException w:name="Light Shading Accent 6"/>
-    <w:lsdException w:name="Light List Accent 6"/>
-    <w:lsdException w:name="Light Grid Accent 6"/>
-    <w:lsdException w:name="Medium Shading 1 Accent 6"/>
-    <w:lsdException w:name="Medium Shading 2 Accent 6"/>
-    <w:lsdException w:name="Medium List 1 Accent 6"/>
-    <w:lsdException w:name="Medium List 2 Accent 6"/>
-    <w:lsdException w:name="Medium Grid 1 Accent 6"/>
-    <w:lsdException w:name="Medium Grid 2 Accent 6"/>
-    <w:lsdException w:name="Medium Grid 3 Accent 6"/>
-    <w:lsdException w:name="Dark List Accent 6"/>
-    <w:lsdException w:name="Colorful Shading Accent 6"/>
-    <w:lsdException w:name="Colorful List Accent 6"/>
-    <w:lsdException w:name="Colorful Grid Accent 6"/>
-    <w:lsdException w:name="Subtle Emphasis" w:qFormat="1"/>
-    <w:lsdException w:name="Intense Emphasis" w:qFormat="1"/>
-    <w:lsdException w:name="Subtle Reference" w:qFormat="1"/>
-    <w:lsdException w:name="Intense Reference" w:qFormat="1"/>
-    <w:lsdException w:name="Book Title" w:qFormat="1"/>
-    <w:lsdException w:name="Bibliography" w:semiHidden="1" w:unhideWhenUsed="1"/>
-    <w:lsdException w:name="TOC Heading" w:semiHidden="1" w:unhideWhenUsed="1" w:qFormat="1"/>
-    <w:lsdException w:name="Plain Table 1" w:uiPriority="41"/>
-    <w:lsdException w:name="Plain Table 2" w:uiPriority="42"/>
-    <w:lsdException w:name="Plain Table 3" w:uiPriority="43"/>
-    <w:lsdException w:name="Plain Table 4" w:uiPriority="44"/>
-    <w:lsdException w:name="Plain Table 5" w:uiPriority="45"/>
-    <w:lsdException w:name="Grid Table Light" w:uiPriority="40"/>
-    <w:lsdException w:name="Grid Table 1 Light" w:uiPriority="46"/>
-    <w:lsdException w:name="Grid Table 2" w:uiPriority="47"/>
-    <w:lsdException w:name="Grid Table 3" w:uiPriority="48"/>
-    <w:lsdException w:name="Grid Table 4" w:uiPriority="49"/>
-    <w:lsdException w:name="Grid Table 5 Dark" w:uiPriority="50"/>
-    <w:lsdException w:name="Grid Table 6 Colorful" w:uiPriority="51"/>
-    <w:lsdException w:name="Grid Table 7 Colorful" w:uiPriority="52"/>
-    <w:lsdException w:name="Grid Table 1 Light Accent 1" w:uiPriority="46"/>
-    <w:lsdException w:name="Grid Table 2 Accent 1" w:uiPriority="47"/>
-    <w:lsdException w:name="Grid Table 3 Accent 1" w:uiPriority="48"/>
-    <w:lsdException w:name="Grid Table 4 Accent 1" w:uiPriority="49"/>
-    <w:lsdException w:name="Grid Table 5 Dark Accent 1" w:uiPriority="50"/>
-    <w:lsdException w:name="Grid Table 6 Colorful Accent 1" w:uiPriority="51"/>
-    <w:lsdException w:name="Grid Table 7 Colorful Accent 1" w:uiPriority="52"/>
-    <w:lsdException w:name="Grid Table 1 Light Accent 2" w:uiPriority="46"/>
-    <w:lsdException w:name="Grid Table 2 Accent 2" w:uiPriority="47"/>
-    <w:lsdException w:name="Grid Table 3 Accent 2" w:uiPriority="48"/>
-    <w:lsdException w:name="Grid Table 4 Accent 2" w:uiPriority="49"/>
-    <w:lsdException w:name="Grid Table 5 Dark Accent 2" w:uiPriority="50"/>
-    <w:lsdException w:name="Grid Table 6 Colorful Accent 2" w:uiPriority="51"/>
-    <w:lsdException w:name="Grid Table 7 Colorful Accent 2" w:uiPriority="52"/>
-    <w:lsdException w:name="Grid Table 1 Light Accent 3" w:uiPriority="46"/>
-    <w:lsdException w:name="Grid Table 2 Accent 3" w:uiPriority="47"/>
-    <w:lsdException w:name="Grid Table 3 Accent 3" w:uiPriority="48"/>
-    <w:lsdException w:name="Grid Table 4 Accent 3" w:uiPriority="49"/>
-    <w:lsdException w:name="Grid Table 5 Dark Accent 3" w:uiPriority="50"/>
-    <w:lsdException w:name="Grid Table 6 Colorful Accent 3" w:uiPriority="51"/>
-    <w:lsdException w:name="Grid Table 7 Colorful Accent 3" w:uiPriority="52"/>
-    <w:lsdException w:name="Grid Table 1 Light Accent 4" w:uiPriority="46"/>
-    <w:lsdException w:name="Grid Table 2 Accent 4" w:uiPriority="47"/>
-    <w:lsdException w:name="Grid Table 3 Accent 4" w:uiPriority="48"/>
-    <w:lsdException w:name="Grid Table 4 Accent 4" w:uiPriority="49"/>
-    <w:lsdException w:name="Grid Table 5 Dark Accent 4" w:uiPriority="50"/>
-    <w:lsdException w:name="Grid Table 6 Colorful Accent 4" w:uiPriority="51"/>
-    <w:lsdException w:name="Grid Table 7 Colorful Accent 4" w:uiPriority="52"/>
-    <w:lsdException w:name="Grid Table 1 Light Accent 5" w:uiPriority="46"/>
-    <w:lsdException w:name="Grid Table 2 Accent 5" w:uiPriority="47"/>
-    <w:lsdException w:name="Grid Table 3 Accent 5" w:uiPriority="48"/>
-    <w:lsdException w:name="Grid Table 4 Accent 5" w:uiPriority="49"/>
-    <w:lsdException w:name="Grid Table 5 Dark Accent 5" w:uiPriority="50"/>
-    <w:lsdException w:name="Grid Table 6 Colorful Accent 5" w:uiPriority="51"/>
-    <w:lsdException w:name="Grid Table 7 Colorful Accent 5" w:uiPriority="52"/>
-    <w:lsdException w:name="Grid Table 1 Light Accent 6" w:uiPriority="46"/>
-    <w:lsdException w:name="Grid Table 2 Accent 6" w:uiPriority="47"/>
-    <w:lsdException w:name="Grid Table 3 Accent 6" w:uiPriority="48"/>
-    <w:lsdException w:name="Grid Table 4 Accent 6" w:uiPriority="49"/>
-    <w:lsdException w:name="Grid Table 5 Dark Accent 6" w:uiPriority="50"/>
-    <w:lsdException w:name="Grid Table 6 Colorful Accent 6" w:uiPriority="51"/>
-    <w:lsdException w:name="Grid Table 7 Colorful Accent 6" w:uiPriority="52"/>
-    <w:lsdException w:name="List Table 1 Light" w:uiPriority="46"/>
-    <w:lsdException w:name="List Table 2" w:uiPriority="47"/>
-    <w:lsdException w:name="List Table 3" w:uiPriority="48"/>
-    <w:lsdException w:name="List Table 4" w:uiPriority="49"/>
-    <w:lsdException w:name="List Table 5 Dark" w:uiPriority="50"/>
-    <w:lsdException w:name="List Table 6 Colorful" w:uiPriority="51"/>
-    <w:lsdException w:name="List Table 7 Colorful" w:uiPriority="52"/>
-    <w:lsdException w:name="List Table 1 Light Accent 1" w:uiPriority="46"/>
-    <w:lsdException w:name="List Table 2 Accent 1" w:uiPriority="47"/>
-    <w:lsdException w:name="List Table 3 Accent 1" w:uiPriority="48"/>
-    <w:lsdException w:name="List Table 4 Accent 1" w:uiPriority="49"/>
-    <w:lsdException w:name="List Table 5 Dark Accent 1" w:uiPriority="50"/>
-    <w:lsdException w:name="List Table 6 Colorful Accent 1" w:uiPriority="51"/>
-    <w:lsdException w:name="List Table 7 Colorful Accent 1" w:uiPriority="52"/>
-    <w:lsdException w:name="List Table 1 Light Accent 2" w:uiPriority="46"/>
-    <w:lsdException w:name="List Table 2 Accent 2" w:uiPriority="47"/>
-    <w:lsdException w:name="List Table 3 Accent 2" w:uiPriority="48"/>
-    <w:lsdException w:name="List Table 4 Accent 2" w:uiPriority="49"/>
-    <w:lsdException w:name="List Table 5 Dark Accent 2" w:uiPriority="50"/>
-    <w:lsdException w:name="List Table 6 Colorful Accent 2" w:uiPriority="51"/>
-    <w:lsdException w:name="List Table 7 Colorful Accent 2" w:uiPriority="52"/>
-    <w:lsdException w:name="List Table 1 Light Accent 3" w:uiPriority="46"/>
-    <w:lsdException w:name="List Table 2 Accent 3" w:uiPriority="47"/>
-    <w:lsdException w:name="List Table 3 Accent 3" w:uiPriority="48"/>
-    <w:lsdException w:name="List Table 4 Accent 3" w:uiPriority="49"/>
-    <w:lsdException w:name="List Table 5 Dark Accent 3" w:uiPriority="50"/>
-    <w:lsdException w:name="List Table 6 Colorful Accent 3" w:uiPriority="51"/>
-    <w:lsdException w:name="List Table 7 Colorful Accent 3" w:uiPriority="52"/>
-    <w:lsdException w:name="List Table 1 Light Accent 4" w:uiPriority="46"/>
-    <w:lsdException w:name="List Table 2 Accent 4" w:uiPriority="47"/>
-    <w:lsdException w:name="List Table 3 Accent 4" w:uiPriority="48"/>
-    <w:lsdException w:name="List Table 4 Accent 4" w:uiPriority="49"/>
-    <w:lsdException w:name="List Table 5 Dark Accent 4" w:uiPriority="50"/>
-    <w:lsdException w:name="List Table 6 Colorful Accent 4" w:uiPriority="51"/>
-    <w:lsdException w:name="List Table 7 Colorful Accent 4" w:uiPriority="52"/>
-    <w:lsdException w:name="List Table 1 Light Accent 5" w:uiPriority="46"/>
-    <w:lsdException w:name="List Table 2 Accent 5" w:uiPriority="47"/>
-    <w:lsdException w:name="List Table 3 Accent 5" w:uiPriority="48"/>
-    <w:lsdException w:name="List Table 4 Accent 5" w:uiPriority="49"/>
-    <w:lsdException w:name="List Table 5 Dark Accent 5" w:uiPriority="50"/>
-    <w:lsdException w:name="List Table 6 Colorful Accent 5" w:uiPriority="51"/>
-    <w:lsdException w:name="List Table 7 Colorful Accent 5" w:uiPriority="52"/>
-    <w:lsdException w:name="List Table 1 Light Accent 6" w:uiPriority="46"/>
-    <w:lsdException w:name="List Table 2 Accent 6" w:uiPriority="47"/>
-    <w:lsdException w:name="List Table 3 Accent 6" w:uiPriority="48"/>
-    <w:lsdException w:name="List Table 4 Accent 6" w:uiPriority="49"/>
-    <w:lsdException w:name="List Table 5 Dark Accent 6" w:uiPriority="50"/>
-    <w:lsdException w:name="List Table 6 Colorful Accent 6" w:uiPriority="51"/>
-    <w:lsdException w:name="List Table 7 Colorful Accent 6" w:uiPriority="52"/>
+  <w:latentStyles w:defLockedState="0" w:defUIPriority="0" w:defSemiHidden="1" w:defUnhideWhenUsed="1" w:defQFormat="0" w:count="267">
+    <w:lsdException w:name="Normal" w:semiHidden="0" w:unhideWhenUsed="0" w:qFormat="1"/>
+    <w:lsdException w:name="heading 1" w:semiHidden="0" w:unhideWhenUsed="0" w:qFormat="1"/>
+    <w:lsdException w:name="heading 2" w:semiHidden="0" w:unhideWhenUsed="0" w:qFormat="1"/>
+    <w:lsdException w:name="heading 3" w:semiHidden="0" w:unhideWhenUsed="0" w:qFormat="1"/>
+    <w:lsdException w:name="heading 4" w:semiHidden="0" w:unhideWhenUsed="0" w:qFormat="1"/>
+    <w:lsdException w:name="heading 5" w:semiHidden="0" w:unhideWhenUsed="0" w:qFormat="1"/>
+    <w:lsdException w:name="heading 6" w:semiHidden="0" w:unhideWhenUsed="0" w:qFormat="1"/>
+    <w:lsdException w:name="heading 7" w:qFormat="1"/>
+    <w:lsdException w:name="heading 8" w:qFormat="1"/>
+    <w:lsdException w:name="heading 9" w:qFormat="1"/>
+    <w:lsdException w:name="toc 1" w:uiPriority="39"/>
+    <w:lsdException w:name="toc 2" w:uiPriority="39"/>
+    <w:lsdException w:name="toc 3" w:uiPriority="39"/>
+    <w:lsdException w:name="toc 4" w:uiPriority="39"/>
+    <w:lsdException w:name="toc 5" w:uiPriority="39"/>
+    <w:lsdException w:name="toc 6" w:uiPriority="39"/>
+    <w:lsdException w:name="toc 7" w:uiPriority="39"/>
+    <w:lsdException w:name="toc 8" w:uiPriority="39"/>
+    <w:lsdException w:name="toc 9" w:uiPriority="39"/>
+    <w:lsdException w:name="caption" w:qFormat="1"/>
+    <w:lsdException w:name="List Number" w:semiHidden="0" w:unhideWhenUsed="0"/>
+    <w:lsdException w:name="List 4" w:semiHidden="0" w:unhideWhenUsed="0"/>
+    <w:lsdException w:name="List 5" w:semiHidden="0" w:unhideWhenUsed="0"/>
+    <w:lsdException w:name="Title" w:semiHidden="0" w:unhideWhenUsed="0" w:qFormat="1"/>
+    <w:lsdException w:name="Subtitle" w:semiHidden="0" w:unhideWhenUsed="0" w:qFormat="1"/>
+    <w:lsdException w:name="Salutation" w:semiHidden="0" w:unhideWhenUsed="0"/>
+    <w:lsdException w:name="Date" w:semiHidden="0" w:unhideWhenUsed="0"/>
+    <w:lsdException w:name="Body Text First Indent" w:semiHidden="0" w:unhideWhenUsed="0"/>
+    <w:lsdException w:name="Strong" w:semiHidden="0" w:uiPriority="22" w:unhideWhenUsed="0" w:qFormat="1"/>
+    <w:lsdException w:name="Emphasis" w:semiHidden="0" w:unhideWhenUsed="0" w:qFormat="1"/>
+    <w:lsdException w:name="Normal (Web)" w:uiPriority="99"/>
+    <w:lsdException w:name="Table Grid" w:semiHidden="0" w:unhideWhenUsed="0"/>
+    <w:lsdException w:name="Placeholder Text" w:semiHidden="0" w:unhideWhenUsed="0"/>
+    <w:lsdException w:name="No Spacing" w:semiHidden="0" w:unhideWhenUsed="0" w:qFormat="1"/>
+    <w:lsdException w:name="Light Shading" w:semiHidden="0" w:unhideWhenUsed="0"/>
+    <w:lsdException w:name="Light List" w:semiHidden="0" w:unhideWhenUsed="0"/>
+    <w:lsdException w:name="Light Grid" w:semiHidden="0" w:unhideWhenUsed="0"/>
+    <w:lsdException w:name="Medium Shading 1" w:semiHidden="0" w:unhideWhenUsed="0"/>
+    <w:lsdException w:name="Medium Shading 2" w:semiHidden="0" w:unhideWhenUsed="0"/>
+    <w:lsdException w:name="Medium List 1" w:semiHidden="0" w:unhideWhenUsed="0"/>
+    <w:lsdException w:name="Medium List 2" w:semiHidden="0" w:unhideWhenUsed="0"/>
+    <w:lsdException w:name="Medium Grid 1" w:semiHidden="0" w:unhideWhenUsed="0"/>
+    <w:lsdException w:name="Medium Grid 2" w:semiHidden="0" w:unhideWhenUsed="0"/>
+    <w:lsdException w:name="Medium Grid 3" w:semiHidden="0" w:unhideWhenUsed="0"/>
+    <w:lsdException w:name="Dark List" w:semiHidden="0" w:unhideWhenUsed="0"/>
+    <w:lsdException w:name="Colorful Shading" w:semiHidden="0" w:unhideWhenUsed="0"/>
+    <w:lsdException w:name="Colorful List" w:semiHidden="0" w:unhideWhenUsed="0"/>
+    <w:lsdException w:name="Colorful Grid" w:semiHidden="0" w:unhideWhenUsed="0"/>
+    <w:lsdException w:name="Light Shading Accent 1" w:semiHidden="0" w:unhideWhenUsed="0"/>
+    <w:lsdException w:name="Light List Accent 1" w:semiHidden="0" w:unhideWhenUsed="0"/>
+    <w:lsdException w:name="Light Grid Accent 1" w:semiHidden="0" w:unhideWhenUsed="0"/>
+    <w:lsdException w:name="Medium Shading 1 Accent 1" w:semiHidden="0" w:unhideWhenUsed="0"/>
+    <w:lsdException w:name="Medium Shading 2 Accent 1" w:semiHidden="0" w:unhideWhenUsed="0"/>
+    <w:lsdException w:name="Medium List 1 Accent 1" w:semiHidden="0" w:unhideWhenUsed="0"/>
+    <w:lsdException w:name="Revision" w:unhideWhenUsed="0"/>
+    <w:lsdException w:name="List Paragraph" w:semiHidden="0" w:unhideWhenUsed="0" w:qFormat="1"/>
+    <w:lsdException w:name="Quote" w:semiHidden="0" w:unhideWhenUsed="0" w:qFormat="1"/>
+    <w:lsdException w:name="Intense Quote" w:semiHidden="0" w:unhideWhenUsed="0" w:qFormat="1"/>
+    <w:lsdException w:name="Medium List 2 Accent 1" w:semiHidden="0" w:unhideWhenUsed="0"/>
+    <w:lsdException w:name="Medium Grid 1 Accent 1" w:semiHidden="0" w:unhideWhenUsed="0"/>
+    <w:lsdException w:name="Medium Grid 2 Accent 1" w:semiHidden="0" w:unhideWhenUsed="0"/>
+    <w:lsdException w:name="Medium Grid 3 Accent 1" w:semiHidden="0" w:unhideWhenUsed="0"/>
+    <w:lsdException w:name="Dark List Accent 1" w:semiHidden="0" w:unhideWhenUsed="0"/>
+    <w:lsdException w:name="Colorful Shading Accent 1" w:semiHidden="0" w:unhideWhenUsed="0"/>
+    <w:lsdException w:name="Colorful List Accent 1" w:semiHidden="0" w:unhideWhenUsed="0"/>
+    <w:lsdException w:name="Colorful Grid Accent 1" w:semiHidden="0" w:unhideWhenUsed="0"/>
+    <w:lsdException w:name="Light Shading Accent 2" w:semiHidden="0" w:unhideWhenUsed="0"/>
+    <w:lsdException w:name="Light List Accent 2" w:semiHidden="0" w:unhideWhenUsed="0"/>
+    <w:lsdException w:name="Light Grid Accent 2" w:semiHidden="0" w:unhideWhenUsed="0"/>
+    <w:lsdException w:name="Medium Shading 1 Accent 2" w:semiHidden="0" w:unhideWhenUsed="0"/>
+    <w:lsdException w:name="Medium Shading 2 Accent 2" w:semiHidden="0" w:unhideWhenUsed="0"/>
+    <w:lsdException w:name="Medium List 1 Accent 2" w:semiHidden="0" w:unhideWhenUsed="0"/>
+    <w:lsdException w:name="Medium List 2 Accent 2" w:semiHidden="0" w:unhideWhenUsed="0"/>
+    <w:lsdException w:name="Medium Grid 1 Accent 2" w:semiHidden="0" w:unhideWhenUsed="0"/>
+    <w:lsdException w:name="Medium Grid 2 Accent 2" w:semiHidden="0" w:unhideWhenUsed="0"/>
+    <w:lsdException w:name="Medium Grid 3 Accent 2" w:semiHidden="0" w:unhideWhenUsed="0"/>
+    <w:lsdException w:name="Dark List Accent 2" w:semiHidden="0" w:unhideWhenUsed="0"/>
+    <w:lsdException w:name="Colorful Shading Accent 2" w:semiHidden="0" w:unhideWhenUsed="0"/>
+    <w:lsdException w:name="Colorful List Accent 2" w:semiHidden="0" w:unhideWhenUsed="0"/>
+    <w:lsdException w:name="Colorful Grid Accent 2" w:semiHidden="0" w:unhideWhenUsed="0"/>
+    <w:lsdException w:name="Light Shading Accent 3" w:semiHidden="0" w:unhideWhenUsed="0"/>
+    <w:lsdException w:name="Light List Accent 3" w:semiHidden="0" w:unhideWhenUsed="0"/>
+    <w:lsdException w:name="Light Grid Accent 3" w:semiHidden="0" w:unhideWhenUsed="0"/>
+    <w:lsdException w:name="Medium Shading 1 Accent 3" w:semiHidden="0" w:unhideWhenUsed="0"/>
+    <w:lsdException w:name="Medium Shading 2 Accent 3" w:semiHidden="0" w:unhideWhenUsed="0"/>
+    <w:lsdException w:name="Medium List 1 Accent 3" w:semiHidden="0" w:unhideWhenUsed="0"/>
+    <w:lsdException w:name="Medium List 2 Accent 3" w:semiHidden="0" w:unhideWhenUsed="0"/>
+    <w:lsdException w:name="Medium Grid 1 Accent 3" w:semiHidden="0" w:unhideWhenUsed="0"/>
+    <w:lsdException w:name="Medium Grid 2 Accent 3" w:semiHidden="0" w:unhideWhenUsed="0"/>
+    <w:lsdException w:name="Medium Grid 3 Accent 3" w:semiHidden="0" w:unhideWhenUsed="0"/>
+    <w:lsdException w:name="Dark List Accent 3" w:semiHidden="0" w:unhideWhenUsed="0"/>
+    <w:lsdException w:name="Colorful Shading Accent 3" w:semiHidden="0" w:unhideWhenUsed="0"/>
+    <w:lsdException w:name="Colorful List Accent 3" w:semiHidden="0" w:unhideWhenUsed="0"/>
+    <w:lsdException w:name="Colorful Grid Accent 3" w:semiHidden="0" w:unhideWhenUsed="0"/>
+    <w:lsdException w:name="Light Shading Accent 4" w:semiHidden="0" w:unhideWhenUsed="0"/>
+    <w:lsdException w:name="Light List Accent 4" w:semiHidden="0" w:unhideWhenUsed="0"/>
+    <w:lsdException w:name="Light Grid Accent 4" w:semiHidden="0" w:unhideWhenUsed="0"/>
+    <w:lsdException w:name="Medium Shading 1 Accent 4" w:semiHidden="0" w:unhideWhenUsed="0"/>
+    <w:lsdException w:name="Medium Shading 2 Accent 4" w:semiHidden="0" w:unhideWhenUsed="0"/>
+    <w:lsdException w:name="Medium List 1 Accent 4" w:semiHidden="0" w:unhideWhenUsed="0"/>
+    <w:lsdException w:name="Medium List 2 Accent 4" w:semiHidden="0" w:unhideWhenUsed="0"/>
+    <w:lsdException w:name="Medium Grid 1 Accent 4" w:semiHidden="0" w:unhideWhenUsed="0"/>
+    <w:lsdException w:name="Medium Grid 2 Accent 4" w:semiHidden="0" w:unhideWhenUsed="0"/>
+    <w:lsdException w:name="Medium Grid 3 Accent 4" w:semiHidden="0" w:unhideWhenUsed="0"/>
+    <w:lsdException w:name="Dark List Accent 4" w:semiHidden="0" w:unhideWhenUsed="0"/>
+    <w:lsdException w:name="Colorful Shading Accent 4" w:semiHidden="0" w:unhideWhenUsed="0"/>
+    <w:lsdException w:name="Colorful List Accent 4" w:semiHidden="0" w:unhideWhenUsed="0"/>
+    <w:lsdException w:name="Colorful Grid Accent 4" w:semiHidden="0" w:unhideWhenUsed="0"/>
+    <w:lsdException w:name="Light Shading Accent 5" w:semiHidden="0" w:unhideWhenUsed="0"/>
+    <w:lsdException w:name="Light List Accent 5" w:semiHidden="0" w:unhideWhenUsed="0"/>
+    <w:lsdException w:name="Light Grid Accent 5" w:semiHidden="0" w:unhideWhenUsed="0"/>
+    <w:lsdException w:name="Medium Shading 1 Accent 5" w:semiHidden="0" w:unhideWhenUsed="0"/>
+    <w:lsdException w:name="Medium Shading 2 Accent 5" w:semiHidden="0" w:unhideWhenUsed="0"/>
+    <w:lsdException w:name="Medium List 1 Accent 5" w:semiHidden="0" w:unhideWhenUsed="0"/>
+    <w:lsdException w:name="Medium List 2 Accent 5" w:semiHidden="0" w:unhideWhenUsed="0"/>
+    <w:lsdException w:name="Medium Grid 1 Accent 5" w:semiHidden="0" w:unhideWhenUsed="0"/>
+    <w:lsdException w:name="Medium Grid 2 Accent 5" w:semiHidden="0" w:unhideWhenUsed="0"/>
+    <w:lsdException w:name="Medium Grid 3 Accent 5" w:semiHidden="0" w:unhideWhenUsed="0"/>
+    <w:lsdException w:name="Dark List Accent 5" w:semiHidden="0" w:unhideWhenUsed="0"/>
+    <w:lsdException w:name="Colorful Shading Accent 5" w:semiHidden="0" w:unhideWhenUsed="0"/>
+    <w:lsdException w:name="Colorful List Accent 5" w:semiHidden="0" w:unhideWhenUsed="0"/>
+    <w:lsdException w:name="Colorful Grid Accent 5" w:semiHidden="0" w:unhideWhenUsed="0"/>
+    <w:lsdException w:name="Light Shading Accent 6" w:semiHidden="0" w:unhideWhenUsed="0"/>
+    <w:lsdException w:name="Light List Accent 6" w:semiHidden="0" w:unhideWhenUsed="0"/>
+    <w:lsdException w:name="Light Grid Accent 6" w:semiHidden="0" w:unhideWhenUsed="0"/>
+    <w:lsdException w:name="Medium Shading 1 Accent 6" w:semiHidden="0" w:unhideWhenUsed="0"/>
+    <w:lsdException w:name="Medium Shading 2 Accent 6" w:semiHidden="0" w:unhideWhenUsed="0"/>
+    <w:lsdException w:name="Medium List 1 Accent 6" w:semiHidden="0" w:unhideWhenUsed="0"/>
+    <w:lsdException w:name="Medium List 2 Accent 6" w:semiHidden="0" w:unhideWhenUsed="0"/>
+    <w:lsdException w:name="Medium Grid 1 Accent 6" w:semiHidden="0" w:unhideWhenUsed="0"/>
+    <w:lsdException w:name="Medium Grid 2 Accent 6" w:semiHidden="0" w:unhideWhenUsed="0"/>
+    <w:lsdException w:name="Medium Grid 3 Accent 6" w:semiHidden="0" w:unhideWhenUsed="0"/>
+    <w:lsdException w:name="Dark List Accent 6" w:semiHidden="0" w:unhideWhenUsed="0"/>
+    <w:lsdException w:name="Colorful Shading Accent 6" w:semiHidden="0" w:unhideWhenUsed="0"/>
+    <w:lsdException w:name="Colorful List Accent 6" w:semiHidden="0" w:unhideWhenUsed="0"/>
+    <w:lsdException w:name="Colorful Grid Accent 6" w:semiHidden="0" w:unhideWhenUsed="0"/>
+    <w:lsdException w:name="Subtle Emphasis" w:semiHidden="0" w:unhideWhenUsed="0" w:qFormat="1"/>
+    <w:lsdException w:name="Intense Emphasis" w:semiHidden="0" w:unhideWhenUsed="0" w:qFormat="1"/>
+    <w:lsdException w:name="Subtle Reference" w:semiHidden="0" w:unhideWhenUsed="0" w:qFormat="1"/>
+    <w:lsdException w:name="Intense Reference" w:semiHidden="0" w:unhideWhenUsed="0" w:qFormat="1"/>
+    <w:lsdException w:name="Book Title" w:semiHidden="0" w:unhideWhenUsed="0" w:qFormat="1"/>
+    <w:lsdException w:name="TOC Heading" w:qFormat="1"/>
   </w:latentStyles>
   <w:style w:type="paragraph" w:default="1" w:styleId="Normal">
     <w:name w:val="Normal"/>
@@ -19055,6 +18638,2045 @@
 </w:styles>
 </file>
 
+<file path=word/stylesWithEffects.xml><?xml version="1.0" encoding="utf-8"?>
+<w:styles xmlns:wpc="http://schemas.microsoft.com/office/word/2010/wordprocessingCanvas" xmlns:mc="http://schemas.openxmlformats.org/markup-compatibility/2006" xmlns:o="urn:schemas-microsoft-com:office:office" xmlns:r="http://schemas.openxmlformats.org/officeDocument/2006/relationships" xmlns:m="http://schemas.openxmlformats.org/officeDocument/2006/math" xmlns:v="urn:schemas-microsoft-com:vml" xmlns:wp14="http://schemas.microsoft.com/office/word/2010/wordprocessingDrawing" xmlns:wp="http://schemas.openxmlformats.org/drawingml/2006/wordprocessingDrawing" xmlns:w10="urn:schemas-microsoft-com:office:word" xmlns:w="http://schemas.openxmlformats.org/wordprocessingml/2006/main" xmlns:w14="http://schemas.microsoft.com/office/word/2010/wordml" xmlns:wpg="http://schemas.microsoft.com/office/word/2010/wordprocessingGroup" xmlns:wpi="http://schemas.microsoft.com/office/word/2010/wordprocessingInk" xmlns:wne="http://schemas.microsoft.com/office/word/2006/wordml" xmlns:wps="http://schemas.microsoft.com/office/word/2010/wordprocessingShape" mc:Ignorable="w14 wp14">
+  <w:docDefaults>
+    <w:rPrDefault>
+      <w:rPr>
+        <w:rFonts w:ascii="Times New Roman" w:eastAsia="Times New Roman" w:hAnsi="Times New Roman" w:cs="Times New Roman"/>
+        <w:lang w:val="pt-BR" w:eastAsia="pt-BR" w:bidi="ar-SA"/>
+      </w:rPr>
+    </w:rPrDefault>
+    <w:pPrDefault/>
+  </w:docDefaults>
+  <w:latentStyles w:defLockedState="0" w:defUIPriority="0" w:defSemiHidden="1" w:defUnhideWhenUsed="1" w:defQFormat="0" w:count="267">
+    <w:lsdException w:name="Normal" w:semiHidden="0" w:unhideWhenUsed="0" w:qFormat="1"/>
+    <w:lsdException w:name="heading 1" w:semiHidden="0" w:unhideWhenUsed="0" w:qFormat="1"/>
+    <w:lsdException w:name="heading 2" w:semiHidden="0" w:unhideWhenUsed="0" w:qFormat="1"/>
+    <w:lsdException w:name="heading 3" w:semiHidden="0" w:unhideWhenUsed="0" w:qFormat="1"/>
+    <w:lsdException w:name="heading 4" w:semiHidden="0" w:unhideWhenUsed="0" w:qFormat="1"/>
+    <w:lsdException w:name="heading 5" w:semiHidden="0" w:unhideWhenUsed="0" w:qFormat="1"/>
+    <w:lsdException w:name="heading 6" w:semiHidden="0" w:unhideWhenUsed="0" w:qFormat="1"/>
+    <w:lsdException w:name="heading 7" w:qFormat="1"/>
+    <w:lsdException w:name="heading 8" w:qFormat="1"/>
+    <w:lsdException w:name="heading 9" w:qFormat="1"/>
+    <w:lsdException w:name="toc 1" w:uiPriority="39"/>
+    <w:lsdException w:name="toc 2" w:uiPriority="39"/>
+    <w:lsdException w:name="toc 3" w:uiPriority="39"/>
+    <w:lsdException w:name="toc 4" w:uiPriority="39"/>
+    <w:lsdException w:name="toc 5" w:uiPriority="39"/>
+    <w:lsdException w:name="toc 6" w:uiPriority="39"/>
+    <w:lsdException w:name="toc 7" w:uiPriority="39"/>
+    <w:lsdException w:name="toc 8" w:uiPriority="39"/>
+    <w:lsdException w:name="toc 9" w:uiPriority="39"/>
+    <w:lsdException w:name="caption" w:qFormat="1"/>
+    <w:lsdException w:name="List Number" w:semiHidden="0" w:unhideWhenUsed="0"/>
+    <w:lsdException w:name="List 4" w:semiHidden="0" w:unhideWhenUsed="0"/>
+    <w:lsdException w:name="List 5" w:semiHidden="0" w:unhideWhenUsed="0"/>
+    <w:lsdException w:name="Title" w:semiHidden="0" w:unhideWhenUsed="0" w:qFormat="1"/>
+    <w:lsdException w:name="Subtitle" w:semiHidden="0" w:unhideWhenUsed="0" w:qFormat="1"/>
+    <w:lsdException w:name="Salutation" w:semiHidden="0" w:unhideWhenUsed="0"/>
+    <w:lsdException w:name="Date" w:semiHidden="0" w:unhideWhenUsed="0"/>
+    <w:lsdException w:name="Body Text First Indent" w:semiHidden="0" w:unhideWhenUsed="0"/>
+    <w:lsdException w:name="Strong" w:semiHidden="0" w:uiPriority="22" w:unhideWhenUsed="0" w:qFormat="1"/>
+    <w:lsdException w:name="Emphasis" w:semiHidden="0" w:unhideWhenUsed="0" w:qFormat="1"/>
+    <w:lsdException w:name="Normal (Web)" w:uiPriority="99"/>
+    <w:lsdException w:name="Table Grid" w:semiHidden="0" w:unhideWhenUsed="0"/>
+    <w:lsdException w:name="Placeholder Text" w:semiHidden="0" w:unhideWhenUsed="0"/>
+    <w:lsdException w:name="No Spacing" w:semiHidden="0" w:unhideWhenUsed="0" w:qFormat="1"/>
+    <w:lsdException w:name="Light Shading" w:semiHidden="0" w:unhideWhenUsed="0"/>
+    <w:lsdException w:name="Light List" w:semiHidden="0" w:unhideWhenUsed="0"/>
+    <w:lsdException w:name="Light Grid" w:semiHidden="0" w:unhideWhenUsed="0"/>
+    <w:lsdException w:name="Medium Shading 1" w:semiHidden="0" w:unhideWhenUsed="0"/>
+    <w:lsdException w:name="Medium Shading 2" w:semiHidden="0" w:unhideWhenUsed="0"/>
+    <w:lsdException w:name="Medium List 1" w:semiHidden="0" w:unhideWhenUsed="0"/>
+    <w:lsdException w:name="Medium List 2" w:semiHidden="0" w:unhideWhenUsed="0"/>
+    <w:lsdException w:name="Medium Grid 1" w:semiHidden="0" w:unhideWhenUsed="0"/>
+    <w:lsdException w:name="Medium Grid 2" w:semiHidden="0" w:unhideWhenUsed="0"/>
+    <w:lsdException w:name="Medium Grid 3" w:semiHidden="0" w:unhideWhenUsed="0"/>
+    <w:lsdException w:name="Dark List" w:semiHidden="0" w:unhideWhenUsed="0"/>
+    <w:lsdException w:name="Colorful Shading" w:semiHidden="0" w:unhideWhenUsed="0"/>
+    <w:lsdException w:name="Colorful List" w:semiHidden="0" w:unhideWhenUsed="0"/>
+    <w:lsdException w:name="Colorful Grid" w:semiHidden="0" w:unhideWhenUsed="0"/>
+    <w:lsdException w:name="Light Shading Accent 1" w:semiHidden="0" w:unhideWhenUsed="0"/>
+    <w:lsdException w:name="Light List Accent 1" w:semiHidden="0" w:unhideWhenUsed="0"/>
+    <w:lsdException w:name="Light Grid Accent 1" w:semiHidden="0" w:unhideWhenUsed="0"/>
+    <w:lsdException w:name="Medium Shading 1 Accent 1" w:semiHidden="0" w:unhideWhenUsed="0"/>
+    <w:lsdException w:name="Medium Shading 2 Accent 1" w:semiHidden="0" w:unhideWhenUsed="0"/>
+    <w:lsdException w:name="Medium List 1 Accent 1" w:semiHidden="0" w:unhideWhenUsed="0"/>
+    <w:lsdException w:name="Revision" w:unhideWhenUsed="0"/>
+    <w:lsdException w:name="List Paragraph" w:semiHidden="0" w:unhideWhenUsed="0" w:qFormat="1"/>
+    <w:lsdException w:name="Quote" w:semiHidden="0" w:unhideWhenUsed="0" w:qFormat="1"/>
+    <w:lsdException w:name="Intense Quote" w:semiHidden="0" w:unhideWhenUsed="0" w:qFormat="1"/>
+    <w:lsdException w:name="Medium List 2 Accent 1" w:semiHidden="0" w:unhideWhenUsed="0"/>
+    <w:lsdException w:name="Medium Grid 1 Accent 1" w:semiHidden="0" w:unhideWhenUsed="0"/>
+    <w:lsdException w:name="Medium Grid 2 Accent 1" w:semiHidden="0" w:unhideWhenUsed="0"/>
+    <w:lsdException w:name="Medium Grid 3 Accent 1" w:semiHidden="0" w:unhideWhenUsed="0"/>
+    <w:lsdException w:name="Dark List Accent 1" w:semiHidden="0" w:unhideWhenUsed="0"/>
+    <w:lsdException w:name="Colorful Shading Accent 1" w:semiHidden="0" w:unhideWhenUsed="0"/>
+    <w:lsdException w:name="Colorful List Accent 1" w:semiHidden="0" w:unhideWhenUsed="0"/>
+    <w:lsdException w:name="Colorful Grid Accent 1" w:semiHidden="0" w:unhideWhenUsed="0"/>
+    <w:lsdException w:name="Light Shading Accent 2" w:semiHidden="0" w:unhideWhenUsed="0"/>
+    <w:lsdException w:name="Light List Accent 2" w:semiHidden="0" w:unhideWhenUsed="0"/>
+    <w:lsdException w:name="Light Grid Accent 2" w:semiHidden="0" w:unhideWhenUsed="0"/>
+    <w:lsdException w:name="Medium Shading 1 Accent 2" w:semiHidden="0" w:unhideWhenUsed="0"/>
+    <w:lsdException w:name="Medium Shading 2 Accent 2" w:semiHidden="0" w:unhideWhenUsed="0"/>
+    <w:lsdException w:name="Medium List 1 Accent 2" w:semiHidden="0" w:unhideWhenUsed="0"/>
+    <w:lsdException w:name="Medium List 2 Accent 2" w:semiHidden="0" w:unhideWhenUsed="0"/>
+    <w:lsdException w:name="Medium Grid 1 Accent 2" w:semiHidden="0" w:unhideWhenUsed="0"/>
+    <w:lsdException w:name="Medium Grid 2 Accent 2" w:semiHidden="0" w:unhideWhenUsed="0"/>
+    <w:lsdException w:name="Medium Grid 3 Accent 2" w:semiHidden="0" w:unhideWhenUsed="0"/>
+    <w:lsdException w:name="Dark List Accent 2" w:semiHidden="0" w:unhideWhenUsed="0"/>
+    <w:lsdException w:name="Colorful Shading Accent 2" w:semiHidden="0" w:unhideWhenUsed="0"/>
+    <w:lsdException w:name="Colorful List Accent 2" w:semiHidden="0" w:unhideWhenUsed="0"/>
+    <w:lsdException w:name="Colorful Grid Accent 2" w:semiHidden="0" w:unhideWhenUsed="0"/>
+    <w:lsdException w:name="Light Shading Accent 3" w:semiHidden="0" w:unhideWhenUsed="0"/>
+    <w:lsdException w:name="Light List Accent 3" w:semiHidden="0" w:unhideWhenUsed="0"/>
+    <w:lsdException w:name="Light Grid Accent 3" w:semiHidden="0" w:unhideWhenUsed="0"/>
+    <w:lsdException w:name="Medium Shading 1 Accent 3" w:semiHidden="0" w:unhideWhenUsed="0"/>
+    <w:lsdException w:name="Medium Shading 2 Accent 3" w:semiHidden="0" w:unhideWhenUsed="0"/>
+    <w:lsdException w:name="Medium List 1 Accent 3" w:semiHidden="0" w:unhideWhenUsed="0"/>
+    <w:lsdException w:name="Medium List 2 Accent 3" w:semiHidden="0" w:unhideWhenUsed="0"/>
+    <w:lsdException w:name="Medium Grid 1 Accent 3" w:semiHidden="0" w:unhideWhenUsed="0"/>
+    <w:lsdException w:name="Medium Grid 2 Accent 3" w:semiHidden="0" w:unhideWhenUsed="0"/>
+    <w:lsdException w:name="Medium Grid 3 Accent 3" w:semiHidden="0" w:unhideWhenUsed="0"/>
+    <w:lsdException w:name="Dark List Accent 3" w:semiHidden="0" w:unhideWhenUsed="0"/>
+    <w:lsdException w:name="Colorful Shading Accent 3" w:semiHidden="0" w:unhideWhenUsed="0"/>
+    <w:lsdException w:name="Colorful List Accent 3" w:semiHidden="0" w:unhideWhenUsed="0"/>
+    <w:lsdException w:name="Colorful Grid Accent 3" w:semiHidden="0" w:unhideWhenUsed="0"/>
+    <w:lsdException w:name="Light Shading Accent 4" w:semiHidden="0" w:unhideWhenUsed="0"/>
+    <w:lsdException w:name="Light List Accent 4" w:semiHidden="0" w:unhideWhenUsed="0"/>
+    <w:lsdException w:name="Light Grid Accent 4" w:semiHidden="0" w:unhideWhenUsed="0"/>
+    <w:lsdException w:name="Medium Shading 1 Accent 4" w:semiHidden="0" w:unhideWhenUsed="0"/>
+    <w:lsdException w:name="Medium Shading 2 Accent 4" w:semiHidden="0" w:unhideWhenUsed="0"/>
+    <w:lsdException w:name="Medium List 1 Accent 4" w:semiHidden="0" w:unhideWhenUsed="0"/>
+    <w:lsdException w:name="Medium List 2 Accent 4" w:semiHidden="0" w:unhideWhenUsed="0"/>
+    <w:lsdException w:name="Medium Grid 1 Accent 4" w:semiHidden="0" w:unhideWhenUsed="0"/>
+    <w:lsdException w:name="Medium Grid 2 Accent 4" w:semiHidden="0" w:unhideWhenUsed="0"/>
+    <w:lsdException w:name="Medium Grid 3 Accent 4" w:semiHidden="0" w:unhideWhenUsed="0"/>
+    <w:lsdException w:name="Dark List Accent 4" w:semiHidden="0" w:unhideWhenUsed="0"/>
+    <w:lsdException w:name="Colorful Shading Accent 4" w:semiHidden="0" w:unhideWhenUsed="0"/>
+    <w:lsdException w:name="Colorful List Accent 4" w:semiHidden="0" w:unhideWhenUsed="0"/>
+    <w:lsdException w:name="Colorful Grid Accent 4" w:semiHidden="0" w:unhideWhenUsed="0"/>
+    <w:lsdException w:name="Light Shading Accent 5" w:semiHidden="0" w:unhideWhenUsed="0"/>
+    <w:lsdException w:name="Light List Accent 5" w:semiHidden="0" w:unhideWhenUsed="0"/>
+    <w:lsdException w:name="Light Grid Accent 5" w:semiHidden="0" w:unhideWhenUsed="0"/>
+    <w:lsdException w:name="Medium Shading 1 Accent 5" w:semiHidden="0" w:unhideWhenUsed="0"/>
+    <w:lsdException w:name="Medium Shading 2 Accent 5" w:semiHidden="0" w:unhideWhenUsed="0"/>
+    <w:lsdException w:name="Medium List 1 Accent 5" w:semiHidden="0" w:unhideWhenUsed="0"/>
+    <w:lsdException w:name="Medium List 2 Accent 5" w:semiHidden="0" w:unhideWhenUsed="0"/>
+    <w:lsdException w:name="Medium Grid 1 Accent 5" w:semiHidden="0" w:unhideWhenUsed="0"/>
+    <w:lsdException w:name="Medium Grid 2 Accent 5" w:semiHidden="0" w:unhideWhenUsed="0"/>
+    <w:lsdException w:name="Medium Grid 3 Accent 5" w:semiHidden="0" w:unhideWhenUsed="0"/>
+    <w:lsdException w:name="Dark List Accent 5" w:semiHidden="0" w:unhideWhenUsed="0"/>
+    <w:lsdException w:name="Colorful Shading Accent 5" w:semiHidden="0" w:unhideWhenUsed="0"/>
+    <w:lsdException w:name="Colorful List Accent 5" w:semiHidden="0" w:unhideWhenUsed="0"/>
+    <w:lsdException w:name="Colorful Grid Accent 5" w:semiHidden="0" w:unhideWhenUsed="0"/>
+    <w:lsdException w:name="Light Shading Accent 6" w:semiHidden="0" w:unhideWhenUsed="0"/>
+    <w:lsdException w:name="Light List Accent 6" w:semiHidden="0" w:unhideWhenUsed="0"/>
+    <w:lsdException w:name="Light Grid Accent 6" w:semiHidden="0" w:unhideWhenUsed="0"/>
+    <w:lsdException w:name="Medium Shading 1 Accent 6" w:semiHidden="0" w:unhideWhenUsed="0"/>
+    <w:lsdException w:name="Medium Shading 2 Accent 6" w:semiHidden="0" w:unhideWhenUsed="0"/>
+    <w:lsdException w:name="Medium List 1 Accent 6" w:semiHidden="0" w:unhideWhenUsed="0"/>
+    <w:lsdException w:name="Medium List 2 Accent 6" w:semiHidden="0" w:unhideWhenUsed="0"/>
+    <w:lsdException w:name="Medium Grid 1 Accent 6" w:semiHidden="0" w:unhideWhenUsed="0"/>
+    <w:lsdException w:name="Medium Grid 2 Accent 6" w:semiHidden="0" w:unhideWhenUsed="0"/>
+    <w:lsdException w:name="Medium Grid 3 Accent 6" w:semiHidden="0" w:unhideWhenUsed="0"/>
+    <w:lsdException w:name="Dark List Accent 6" w:semiHidden="0" w:unhideWhenUsed="0"/>
+    <w:lsdException w:name="Colorful Shading Accent 6" w:semiHidden="0" w:unhideWhenUsed="0"/>
+    <w:lsdException w:name="Colorful List Accent 6" w:semiHidden="0" w:unhideWhenUsed="0"/>
+    <w:lsdException w:name="Colorful Grid Accent 6" w:semiHidden="0" w:unhideWhenUsed="0"/>
+    <w:lsdException w:name="Subtle Emphasis" w:semiHidden="0" w:unhideWhenUsed="0" w:qFormat="1"/>
+    <w:lsdException w:name="Intense Emphasis" w:semiHidden="0" w:unhideWhenUsed="0" w:qFormat="1"/>
+    <w:lsdException w:name="Subtle Reference" w:semiHidden="0" w:unhideWhenUsed="0" w:qFormat="1"/>
+    <w:lsdException w:name="Intense Reference" w:semiHidden="0" w:unhideWhenUsed="0" w:qFormat="1"/>
+    <w:lsdException w:name="Book Title" w:semiHidden="0" w:unhideWhenUsed="0" w:qFormat="1"/>
+    <w:lsdException w:name="TOC Heading" w:qFormat="1"/>
+  </w:latentStyles>
+  <w:style w:type="paragraph" w:default="1" w:styleId="Normal">
+    <w:name w:val="Normal"/>
+    <w:qFormat/>
+    <w:rsid w:val="00286506"/>
+    <w:pPr>
+      <w:widowControl w:val="0"/>
+      <w:spacing w:line="240" w:lineRule="atLeast"/>
+    </w:pPr>
+    <w:rPr>
+      <w:lang w:eastAsia="en-US"/>
+    </w:rPr>
+  </w:style>
+  <w:style w:type="paragraph" w:styleId="Ttulo1">
+    <w:name w:val="heading 1"/>
+    <w:basedOn w:val="Normal"/>
+    <w:next w:val="Normal"/>
+    <w:qFormat/>
+    <w:rsid w:val="00286506"/>
+    <w:pPr>
+      <w:keepNext/>
+      <w:numPr>
+        <w:numId w:val="3"/>
+      </w:numPr>
+      <w:spacing w:before="120" w:after="60"/>
+      <w:outlineLvl w:val="0"/>
+    </w:pPr>
+    <w:rPr>
+      <w:rFonts w:ascii="Arial" w:hAnsi="Arial"/>
+      <w:b/>
+      <w:sz w:val="24"/>
+    </w:rPr>
+  </w:style>
+  <w:style w:type="paragraph" w:styleId="Ttulo2">
+    <w:name w:val="heading 2"/>
+    <w:basedOn w:val="Ttulo1"/>
+    <w:next w:val="Normal"/>
+    <w:qFormat/>
+    <w:rsid w:val="00286506"/>
+    <w:pPr>
+      <w:numPr>
+        <w:ilvl w:val="1"/>
+      </w:numPr>
+      <w:outlineLvl w:val="1"/>
+    </w:pPr>
+    <w:rPr>
+      <w:sz w:val="20"/>
+    </w:rPr>
+  </w:style>
+  <w:style w:type="paragraph" w:styleId="Ttulo3">
+    <w:name w:val="heading 3"/>
+    <w:basedOn w:val="Ttulo1"/>
+    <w:next w:val="Normal"/>
+    <w:qFormat/>
+    <w:rsid w:val="00286506"/>
+    <w:pPr>
+      <w:numPr>
+        <w:ilvl w:val="2"/>
+      </w:numPr>
+      <w:outlineLvl w:val="2"/>
+    </w:pPr>
+    <w:rPr>
+      <w:b w:val="0"/>
+      <w:i/>
+      <w:sz w:val="20"/>
+    </w:rPr>
+  </w:style>
+  <w:style w:type="paragraph" w:styleId="Ttulo4">
+    <w:name w:val="heading 4"/>
+    <w:basedOn w:val="Ttulo1"/>
+    <w:next w:val="Normal"/>
+    <w:qFormat/>
+    <w:rsid w:val="00286506"/>
+    <w:pPr>
+      <w:numPr>
+        <w:ilvl w:val="3"/>
+      </w:numPr>
+      <w:outlineLvl w:val="3"/>
+    </w:pPr>
+    <w:rPr>
+      <w:b w:val="0"/>
+      <w:sz w:val="20"/>
+    </w:rPr>
+  </w:style>
+  <w:style w:type="paragraph" w:styleId="Ttulo5">
+    <w:name w:val="heading 5"/>
+    <w:basedOn w:val="Normal"/>
+    <w:next w:val="Normal"/>
+    <w:qFormat/>
+    <w:rsid w:val="00286506"/>
+    <w:pPr>
+      <w:numPr>
+        <w:ilvl w:val="4"/>
+        <w:numId w:val="3"/>
+      </w:numPr>
+      <w:spacing w:before="240" w:after="60"/>
+      <w:outlineLvl w:val="4"/>
+    </w:pPr>
+    <w:rPr>
+      <w:sz w:val="22"/>
+    </w:rPr>
+  </w:style>
+  <w:style w:type="paragraph" w:styleId="Ttulo6">
+    <w:name w:val="heading 6"/>
+    <w:basedOn w:val="Normal"/>
+    <w:next w:val="Normal"/>
+    <w:qFormat/>
+    <w:rsid w:val="00286506"/>
+    <w:pPr>
+      <w:numPr>
+        <w:ilvl w:val="5"/>
+        <w:numId w:val="3"/>
+      </w:numPr>
+      <w:spacing w:before="240" w:after="60"/>
+      <w:outlineLvl w:val="5"/>
+    </w:pPr>
+    <w:rPr>
+      <w:i/>
+      <w:sz w:val="22"/>
+    </w:rPr>
+  </w:style>
+  <w:style w:type="paragraph" w:styleId="Ttulo7">
+    <w:name w:val="heading 7"/>
+    <w:basedOn w:val="Normal"/>
+    <w:next w:val="Normal"/>
+    <w:qFormat/>
+    <w:rsid w:val="00286506"/>
+    <w:pPr>
+      <w:numPr>
+        <w:ilvl w:val="6"/>
+        <w:numId w:val="3"/>
+      </w:numPr>
+      <w:spacing w:before="240" w:after="60"/>
+      <w:outlineLvl w:val="6"/>
+    </w:pPr>
+  </w:style>
+  <w:style w:type="paragraph" w:styleId="Ttulo8">
+    <w:name w:val="heading 8"/>
+    <w:basedOn w:val="Normal"/>
+    <w:next w:val="Normal"/>
+    <w:qFormat/>
+    <w:rsid w:val="00286506"/>
+    <w:pPr>
+      <w:numPr>
+        <w:ilvl w:val="7"/>
+        <w:numId w:val="3"/>
+      </w:numPr>
+      <w:spacing w:before="240" w:after="60"/>
+      <w:outlineLvl w:val="7"/>
+    </w:pPr>
+    <w:rPr>
+      <w:i/>
+    </w:rPr>
+  </w:style>
+  <w:style w:type="paragraph" w:styleId="Ttulo9">
+    <w:name w:val="heading 9"/>
+    <w:basedOn w:val="Normal"/>
+    <w:next w:val="Normal"/>
+    <w:qFormat/>
+    <w:rsid w:val="00286506"/>
+    <w:pPr>
+      <w:numPr>
+        <w:ilvl w:val="8"/>
+        <w:numId w:val="3"/>
+      </w:numPr>
+      <w:spacing w:before="240" w:after="60"/>
+      <w:outlineLvl w:val="8"/>
+    </w:pPr>
+    <w:rPr>
+      <w:b/>
+      <w:i/>
+      <w:sz w:val="18"/>
+    </w:rPr>
+  </w:style>
+  <w:style w:type="character" w:default="1" w:styleId="Fontepargpadro">
+    <w:name w:val="Default Paragraph Font"/>
+    <w:uiPriority w:val="1"/>
+    <w:semiHidden/>
+    <w:unhideWhenUsed/>
+  </w:style>
+  <w:style w:type="table" w:default="1" w:styleId="Tabelanormal">
+    <w:name w:val="Normal Table"/>
+    <w:uiPriority w:val="99"/>
+    <w:semiHidden/>
+    <w:unhideWhenUsed/>
+    <w:tblPr>
+      <w:tblInd w:w="0" w:type="dxa"/>
+      <w:tblCellMar>
+        <w:top w:w="0" w:type="dxa"/>
+        <w:left w:w="108" w:type="dxa"/>
+        <w:bottom w:w="0" w:type="dxa"/>
+        <w:right w:w="108" w:type="dxa"/>
+      </w:tblCellMar>
+    </w:tblPr>
+  </w:style>
+  <w:style w:type="numbering" w:default="1" w:styleId="Semlista">
+    <w:name w:val="No List"/>
+    <w:uiPriority w:val="99"/>
+    <w:semiHidden/>
+    <w:unhideWhenUsed/>
+  </w:style>
+  <w:style w:type="paragraph" w:customStyle="1" w:styleId="Paragraph2">
+    <w:name w:val="Paragraph2"/>
+    <w:basedOn w:val="Normal"/>
+    <w:rsid w:val="00286506"/>
+    <w:pPr>
+      <w:spacing w:before="80"/>
+      <w:ind w:left="720"/>
+      <w:jc w:val="both"/>
+    </w:pPr>
+    <w:rPr>
+      <w:color w:val="000000"/>
+      <w:lang w:val="en-AU"/>
+    </w:rPr>
+  </w:style>
+  <w:style w:type="paragraph" w:styleId="Ttulo">
+    <w:name w:val="Title"/>
+    <w:basedOn w:val="Normal"/>
+    <w:next w:val="Normal"/>
+    <w:qFormat/>
+    <w:rsid w:val="00286506"/>
+    <w:pPr>
+      <w:spacing w:line="240" w:lineRule="auto"/>
+      <w:jc w:val="center"/>
+    </w:pPr>
+    <w:rPr>
+      <w:rFonts w:ascii="Arial" w:hAnsi="Arial"/>
+      <w:b/>
+      <w:sz w:val="36"/>
+    </w:rPr>
+  </w:style>
+  <w:style w:type="paragraph" w:styleId="Subttulo">
+    <w:name w:val="Subtitle"/>
+    <w:basedOn w:val="Normal"/>
+    <w:qFormat/>
+    <w:rsid w:val="00286506"/>
+    <w:pPr>
+      <w:spacing w:after="60"/>
+      <w:jc w:val="center"/>
+    </w:pPr>
+    <w:rPr>
+      <w:rFonts w:ascii="Arial" w:hAnsi="Arial"/>
+      <w:i/>
+      <w:sz w:val="36"/>
+      <w:lang w:val="en-AU"/>
+    </w:rPr>
+  </w:style>
+  <w:style w:type="paragraph" w:styleId="Recuonormal">
+    <w:name w:val="Normal Indent"/>
+    <w:basedOn w:val="Normal"/>
+    <w:semiHidden/>
+    <w:rsid w:val="00286506"/>
+    <w:pPr>
+      <w:ind w:left="900" w:hanging="900"/>
+    </w:pPr>
+  </w:style>
+  <w:style w:type="paragraph" w:styleId="Sumrio1">
+    <w:name w:val="toc 1"/>
+    <w:basedOn w:val="Normal"/>
+    <w:next w:val="Normal"/>
+    <w:uiPriority w:val="39"/>
+    <w:rsid w:val="00286506"/>
+    <w:pPr>
+      <w:spacing w:before="120" w:after="120"/>
+    </w:pPr>
+    <w:rPr>
+      <w:b/>
+      <w:caps/>
+    </w:rPr>
+  </w:style>
+  <w:style w:type="paragraph" w:styleId="Sumrio2">
+    <w:name w:val="toc 2"/>
+    <w:basedOn w:val="Normal"/>
+    <w:next w:val="Normal"/>
+    <w:uiPriority w:val="39"/>
+    <w:rsid w:val="00286506"/>
+    <w:pPr>
+      <w:ind w:left="200"/>
+    </w:pPr>
+    <w:rPr>
+      <w:smallCaps/>
+    </w:rPr>
+  </w:style>
+  <w:style w:type="paragraph" w:styleId="Sumrio3">
+    <w:name w:val="toc 3"/>
+    <w:basedOn w:val="Normal"/>
+    <w:next w:val="Normal"/>
+    <w:uiPriority w:val="39"/>
+    <w:rsid w:val="00286506"/>
+    <w:pPr>
+      <w:ind w:left="400"/>
+    </w:pPr>
+    <w:rPr>
+      <w:i/>
+    </w:rPr>
+  </w:style>
+  <w:style w:type="paragraph" w:styleId="Cabealho">
+    <w:name w:val="header"/>
+    <w:basedOn w:val="Normal"/>
+    <w:rsid w:val="00286506"/>
+    <w:pPr>
+      <w:tabs>
+        <w:tab w:val="center" w:pos="4320"/>
+        <w:tab w:val="right" w:pos="8640"/>
+      </w:tabs>
+    </w:pPr>
+  </w:style>
+  <w:style w:type="paragraph" w:styleId="Rodap">
+    <w:name w:val="footer"/>
+    <w:basedOn w:val="Normal"/>
+    <w:semiHidden/>
+    <w:rsid w:val="00286506"/>
+    <w:pPr>
+      <w:tabs>
+        <w:tab w:val="center" w:pos="4320"/>
+        <w:tab w:val="right" w:pos="8640"/>
+      </w:tabs>
+    </w:pPr>
+  </w:style>
+  <w:style w:type="character" w:styleId="Nmerodepgina">
+    <w:name w:val="page number"/>
+    <w:basedOn w:val="Fontepargpadro"/>
+    <w:semiHidden/>
+    <w:rsid w:val="00286506"/>
+  </w:style>
+  <w:style w:type="paragraph" w:customStyle="1" w:styleId="Bullet1">
+    <w:name w:val="Bullet1"/>
+    <w:basedOn w:val="Normal"/>
+    <w:rsid w:val="00286506"/>
+    <w:pPr>
+      <w:ind w:left="720" w:hanging="432"/>
+    </w:pPr>
+  </w:style>
+  <w:style w:type="paragraph" w:customStyle="1" w:styleId="Bullet2">
+    <w:name w:val="Bullet2"/>
+    <w:basedOn w:val="Normal"/>
+    <w:rsid w:val="00286506"/>
+    <w:pPr>
+      <w:ind w:left="1440" w:hanging="360"/>
+    </w:pPr>
+    <w:rPr>
+      <w:color w:val="000080"/>
+    </w:rPr>
+  </w:style>
+  <w:style w:type="paragraph" w:customStyle="1" w:styleId="Tabletext">
+    <w:name w:val="Tabletext"/>
+    <w:basedOn w:val="Normal"/>
+    <w:rsid w:val="00286506"/>
+    <w:pPr>
+      <w:keepLines/>
+      <w:spacing w:after="120"/>
+    </w:pPr>
+  </w:style>
+  <w:style w:type="paragraph" w:styleId="Corpodetexto">
+    <w:name w:val="Body Text"/>
+    <w:basedOn w:val="Normal"/>
+    <w:link w:val="CorpodetextoChar"/>
+    <w:rsid w:val="00286506"/>
+    <w:pPr>
+      <w:keepLines/>
+      <w:spacing w:after="120"/>
+      <w:ind w:left="720"/>
+    </w:pPr>
+  </w:style>
+  <w:style w:type="paragraph" w:styleId="MapadoDocumento">
+    <w:name w:val="Document Map"/>
+    <w:basedOn w:val="Normal"/>
+    <w:semiHidden/>
+    <w:rsid w:val="00286506"/>
+    <w:pPr>
+      <w:shd w:val="clear" w:color="auto" w:fill="000080"/>
+    </w:pPr>
+    <w:rPr>
+      <w:rFonts w:ascii="Tahoma" w:hAnsi="Tahoma"/>
+    </w:rPr>
+  </w:style>
+  <w:style w:type="character" w:styleId="Refdenotaderodap">
+    <w:name w:val="footnote reference"/>
+    <w:basedOn w:val="Fontepargpadro"/>
+    <w:semiHidden/>
+    <w:rsid w:val="00286506"/>
+    <w:rPr>
+      <w:sz w:val="20"/>
+      <w:vertAlign w:val="superscript"/>
+    </w:rPr>
+  </w:style>
+  <w:style w:type="paragraph" w:styleId="Textodenotaderodap">
+    <w:name w:val="footnote text"/>
+    <w:basedOn w:val="Normal"/>
+    <w:semiHidden/>
+    <w:rsid w:val="00286506"/>
+    <w:pPr>
+      <w:keepNext/>
+      <w:keepLines/>
+      <w:pBdr>
+        <w:bottom w:val="single" w:sz="6" w:space="0" w:color="000000"/>
+      </w:pBdr>
+      <w:spacing w:before="40" w:after="40"/>
+      <w:ind w:left="360" w:hanging="360"/>
+    </w:pPr>
+    <w:rPr>
+      <w:rFonts w:ascii="Helvetica" w:hAnsi="Helvetica"/>
+      <w:sz w:val="16"/>
+    </w:rPr>
+  </w:style>
+  <w:style w:type="paragraph" w:customStyle="1" w:styleId="MainTitle">
+    <w:name w:val="Main Title"/>
+    <w:basedOn w:val="Normal"/>
+    <w:rsid w:val="00286506"/>
+    <w:pPr>
+      <w:spacing w:before="480" w:after="60" w:line="240" w:lineRule="auto"/>
+      <w:jc w:val="center"/>
+    </w:pPr>
+    <w:rPr>
+      <w:rFonts w:ascii="Arial" w:hAnsi="Arial"/>
+      <w:b/>
+      <w:kern w:val="28"/>
+      <w:sz w:val="32"/>
+    </w:rPr>
+  </w:style>
+  <w:style w:type="paragraph" w:customStyle="1" w:styleId="Paragraph1">
+    <w:name w:val="Paragraph1"/>
+    <w:basedOn w:val="Normal"/>
+    <w:rsid w:val="00286506"/>
+    <w:pPr>
+      <w:spacing w:before="80" w:line="240" w:lineRule="auto"/>
+      <w:jc w:val="both"/>
+    </w:pPr>
+  </w:style>
+  <w:style w:type="paragraph" w:customStyle="1" w:styleId="Paragraph3">
+    <w:name w:val="Paragraph3"/>
+    <w:basedOn w:val="Normal"/>
+    <w:rsid w:val="00286506"/>
+    <w:pPr>
+      <w:spacing w:before="80" w:line="240" w:lineRule="auto"/>
+      <w:ind w:left="1530"/>
+      <w:jc w:val="both"/>
+    </w:pPr>
+  </w:style>
+  <w:style w:type="paragraph" w:customStyle="1" w:styleId="Paragraph4">
+    <w:name w:val="Paragraph4"/>
+    <w:basedOn w:val="Normal"/>
+    <w:rsid w:val="00286506"/>
+    <w:pPr>
+      <w:spacing w:before="80" w:line="240" w:lineRule="auto"/>
+      <w:ind w:left="2250"/>
+      <w:jc w:val="both"/>
+    </w:pPr>
+  </w:style>
+  <w:style w:type="paragraph" w:styleId="Sumrio4">
+    <w:name w:val="toc 4"/>
+    <w:basedOn w:val="Normal"/>
+    <w:next w:val="Normal"/>
+    <w:uiPriority w:val="39"/>
+    <w:semiHidden/>
+    <w:rsid w:val="00286506"/>
+    <w:pPr>
+      <w:ind w:left="600"/>
+    </w:pPr>
+    <w:rPr>
+      <w:sz w:val="18"/>
+    </w:rPr>
+  </w:style>
+  <w:style w:type="paragraph" w:styleId="Sumrio5">
+    <w:name w:val="toc 5"/>
+    <w:basedOn w:val="Normal"/>
+    <w:next w:val="Normal"/>
+    <w:uiPriority w:val="39"/>
+    <w:semiHidden/>
+    <w:rsid w:val="00286506"/>
+    <w:pPr>
+      <w:ind w:left="800"/>
+    </w:pPr>
+    <w:rPr>
+      <w:sz w:val="18"/>
+    </w:rPr>
+  </w:style>
+  <w:style w:type="paragraph" w:styleId="Sumrio6">
+    <w:name w:val="toc 6"/>
+    <w:basedOn w:val="Normal"/>
+    <w:next w:val="Normal"/>
+    <w:uiPriority w:val="39"/>
+    <w:semiHidden/>
+    <w:rsid w:val="00286506"/>
+    <w:pPr>
+      <w:ind w:left="1000"/>
+    </w:pPr>
+    <w:rPr>
+      <w:sz w:val="18"/>
+    </w:rPr>
+  </w:style>
+  <w:style w:type="paragraph" w:styleId="Sumrio7">
+    <w:name w:val="toc 7"/>
+    <w:basedOn w:val="Normal"/>
+    <w:next w:val="Normal"/>
+    <w:uiPriority w:val="39"/>
+    <w:semiHidden/>
+    <w:rsid w:val="00286506"/>
+    <w:pPr>
+      <w:ind w:left="1200"/>
+    </w:pPr>
+    <w:rPr>
+      <w:sz w:val="18"/>
+    </w:rPr>
+  </w:style>
+  <w:style w:type="paragraph" w:styleId="Sumrio8">
+    <w:name w:val="toc 8"/>
+    <w:basedOn w:val="Normal"/>
+    <w:next w:val="Normal"/>
+    <w:uiPriority w:val="39"/>
+    <w:semiHidden/>
+    <w:rsid w:val="00286506"/>
+    <w:pPr>
+      <w:ind w:left="1400"/>
+    </w:pPr>
+    <w:rPr>
+      <w:sz w:val="18"/>
+    </w:rPr>
+  </w:style>
+  <w:style w:type="paragraph" w:styleId="Sumrio9">
+    <w:name w:val="toc 9"/>
+    <w:basedOn w:val="Normal"/>
+    <w:next w:val="Normal"/>
+    <w:uiPriority w:val="39"/>
+    <w:semiHidden/>
+    <w:rsid w:val="00286506"/>
+    <w:pPr>
+      <w:ind w:left="1600"/>
+    </w:pPr>
+    <w:rPr>
+      <w:sz w:val="18"/>
+    </w:rPr>
+  </w:style>
+  <w:style w:type="paragraph" w:styleId="Corpodetexto2">
+    <w:name w:val="Body Text 2"/>
+    <w:basedOn w:val="Normal"/>
+    <w:semiHidden/>
+    <w:rsid w:val="00286506"/>
+    <w:rPr>
+      <w:i/>
+      <w:color w:val="0000FF"/>
+    </w:rPr>
+  </w:style>
+  <w:style w:type="paragraph" w:styleId="Recuodecorpodetexto">
+    <w:name w:val="Body Text Indent"/>
+    <w:basedOn w:val="Normal"/>
+    <w:semiHidden/>
+    <w:rsid w:val="00286506"/>
+    <w:pPr>
+      <w:ind w:left="720"/>
+    </w:pPr>
+    <w:rPr>
+      <w:i/>
+      <w:color w:val="0000FF"/>
+      <w:u w:val="single"/>
+    </w:rPr>
+  </w:style>
+  <w:style w:type="paragraph" w:customStyle="1" w:styleId="Body">
+    <w:name w:val="Body"/>
+    <w:basedOn w:val="Normal"/>
+    <w:rsid w:val="00286506"/>
+    <w:pPr>
+      <w:widowControl/>
+      <w:spacing w:before="120" w:line="240" w:lineRule="auto"/>
+      <w:jc w:val="both"/>
+    </w:pPr>
+    <w:rPr>
+      <w:rFonts w:ascii="Book Antiqua" w:hAnsi="Book Antiqua"/>
+    </w:rPr>
+  </w:style>
+  <w:style w:type="paragraph" w:customStyle="1" w:styleId="Bullet">
+    <w:name w:val="Bullet"/>
+    <w:basedOn w:val="Normal"/>
+    <w:rsid w:val="00286506"/>
+    <w:pPr>
+      <w:widowControl/>
+      <w:numPr>
+        <w:numId w:val="4"/>
+      </w:numPr>
+      <w:tabs>
+        <w:tab w:val="left" w:pos="720"/>
+      </w:tabs>
+      <w:spacing w:before="120" w:line="240" w:lineRule="auto"/>
+      <w:ind w:left="720" w:right="360"/>
+      <w:jc w:val="both"/>
+    </w:pPr>
+    <w:rPr>
+      <w:rFonts w:ascii="Book Antiqua" w:hAnsi="Book Antiqua"/>
+    </w:rPr>
+  </w:style>
+  <w:style w:type="paragraph" w:customStyle="1" w:styleId="InfoBlue">
+    <w:name w:val="InfoBlue"/>
+    <w:basedOn w:val="Normal"/>
+    <w:next w:val="Corpodetexto"/>
+    <w:autoRedefine/>
+    <w:rsid w:val="00286506"/>
+    <w:pPr>
+      <w:tabs>
+        <w:tab w:val="left" w:pos="381"/>
+      </w:tabs>
+      <w:spacing w:after="120"/>
+      <w:ind w:left="381"/>
+    </w:pPr>
+    <w:rPr>
+      <w:iCs/>
+      <w:color w:val="0000FF"/>
+      <w:lang w:val="en-GB"/>
+    </w:rPr>
+  </w:style>
+  <w:style w:type="character" w:styleId="Hyperlink">
+    <w:name w:val="Hyperlink"/>
+    <w:basedOn w:val="Fontepargpadro"/>
+    <w:semiHidden/>
+    <w:rsid w:val="00286506"/>
+    <w:rPr>
+      <w:color w:val="0000FF"/>
+      <w:u w:val="single"/>
+    </w:rPr>
+  </w:style>
+  <w:style w:type="paragraph" w:customStyle="1" w:styleId="Subttulo1">
+    <w:name w:val="Subtítulo1"/>
+    <w:basedOn w:val="Ttulo"/>
+    <w:rsid w:val="00286506"/>
+    <w:pPr>
+      <w:widowControl/>
+    </w:pPr>
+    <w:rPr>
+      <w:rFonts w:ascii="Times New Roman" w:hAnsi="Times New Roman"/>
+      <w:sz w:val="24"/>
+    </w:rPr>
+  </w:style>
+  <w:style w:type="paragraph" w:customStyle="1" w:styleId="RevisionHist">
+    <w:name w:val="RevisionHist"/>
+    <w:basedOn w:val="Normal"/>
+    <w:rsid w:val="00286506"/>
+    <w:pPr>
+      <w:widowControl/>
+      <w:spacing w:line="240" w:lineRule="auto"/>
+    </w:pPr>
+  </w:style>
+  <w:style w:type="paragraph" w:styleId="Data">
+    <w:name w:val="Date"/>
+    <w:basedOn w:val="Normal"/>
+    <w:semiHidden/>
+    <w:rsid w:val="00286506"/>
+    <w:pPr>
+      <w:widowControl/>
+      <w:spacing w:line="240" w:lineRule="auto"/>
+    </w:pPr>
+  </w:style>
+  <w:style w:type="paragraph" w:customStyle="1" w:styleId="Hierarchy">
+    <w:name w:val="Hierarchy"/>
+    <w:basedOn w:val="Normal"/>
+    <w:rsid w:val="00286506"/>
+    <w:pPr>
+      <w:widowControl/>
+      <w:tabs>
+        <w:tab w:val="left" w:pos="720"/>
+        <w:tab w:val="left" w:pos="1440"/>
+        <w:tab w:val="left" w:pos="2160"/>
+        <w:tab w:val="left" w:pos="3600"/>
+        <w:tab w:val="left" w:pos="5040"/>
+      </w:tabs>
+      <w:spacing w:after="120" w:line="240" w:lineRule="auto"/>
+      <w:ind w:right="-3456"/>
+    </w:pPr>
+    <w:rPr>
+      <w:rFonts w:ascii="Tms Rmn" w:hAnsi="Tms Rmn"/>
+    </w:rPr>
+  </w:style>
+  <w:style w:type="paragraph" w:customStyle="1" w:styleId="Corpodetexto1">
+    <w:name w:val="Corpo de texto1"/>
+    <w:rsid w:val="00286506"/>
+    <w:pPr>
+      <w:keepLines/>
+      <w:spacing w:after="120" w:line="220" w:lineRule="atLeast"/>
+    </w:pPr>
+    <w:rPr>
+      <w:lang w:val="en-GB" w:eastAsia="en-US"/>
+    </w:rPr>
+  </w:style>
+  <w:style w:type="character" w:styleId="Refdecomentrio">
+    <w:name w:val="annotation reference"/>
+    <w:basedOn w:val="Fontepargpadro"/>
+    <w:semiHidden/>
+    <w:rsid w:val="00286506"/>
+    <w:rPr>
+      <w:sz w:val="16"/>
+    </w:rPr>
+  </w:style>
+  <w:style w:type="paragraph" w:styleId="Textodecomentrio">
+    <w:name w:val="annotation text"/>
+    <w:basedOn w:val="Normal"/>
+    <w:semiHidden/>
+    <w:rsid w:val="00286506"/>
+    <w:pPr>
+      <w:widowControl/>
+      <w:spacing w:line="240" w:lineRule="auto"/>
+    </w:pPr>
+  </w:style>
+  <w:style w:type="paragraph" w:styleId="TextosemFormatao">
+    <w:name w:val="Plain Text"/>
+    <w:basedOn w:val="Normal"/>
+    <w:semiHidden/>
+    <w:rsid w:val="00286506"/>
+    <w:pPr>
+      <w:widowControl/>
+      <w:spacing w:line="240" w:lineRule="auto"/>
+    </w:pPr>
+    <w:rPr>
+      <w:rFonts w:ascii="Courier New" w:hAnsi="Courier New"/>
+    </w:rPr>
+  </w:style>
+  <w:style w:type="paragraph" w:customStyle="1" w:styleId="Project">
+    <w:name w:val="Project"/>
+    <w:basedOn w:val="Normal"/>
+    <w:rsid w:val="00286506"/>
+    <w:pPr>
+      <w:widowControl/>
+      <w:spacing w:line="240" w:lineRule="auto"/>
+      <w:jc w:val="right"/>
+    </w:pPr>
+    <w:rPr>
+      <w:rFonts w:ascii="Arial" w:hAnsi="Arial"/>
+      <w:b/>
+      <w:sz w:val="36"/>
+    </w:rPr>
+  </w:style>
+  <w:style w:type="paragraph" w:customStyle="1" w:styleId="CompanyName">
+    <w:name w:val="CompanyName"/>
+    <w:basedOn w:val="Normal"/>
+    <w:rsid w:val="00286506"/>
+    <w:pPr>
+      <w:widowControl/>
+      <w:spacing w:line="240" w:lineRule="auto"/>
+      <w:jc w:val="right"/>
+    </w:pPr>
+    <w:rPr>
+      <w:rFonts w:ascii="Arial" w:hAnsi="Arial"/>
+      <w:b/>
+      <w:sz w:val="36"/>
+    </w:rPr>
+  </w:style>
+  <w:style w:type="paragraph" w:styleId="NormalWeb">
+    <w:name w:val="Normal (Web)"/>
+    <w:basedOn w:val="Normal"/>
+    <w:uiPriority w:val="99"/>
+    <w:semiHidden/>
+    <w:rsid w:val="00286506"/>
+    <w:pPr>
+      <w:widowControl/>
+      <w:spacing w:before="100" w:beforeAutospacing="1" w:after="100" w:afterAutospacing="1" w:line="240" w:lineRule="auto"/>
+    </w:pPr>
+    <w:rPr>
+      <w:rFonts w:ascii="Arial Unicode MS" w:eastAsia="Arial Unicode MS" w:hAnsi="Arial Unicode MS" w:cs="Arial Unicode MS"/>
+      <w:sz w:val="24"/>
+      <w:szCs w:val="24"/>
+      <w:lang w:eastAsia="pt-BR"/>
+    </w:rPr>
+  </w:style>
+  <w:style w:type="paragraph" w:styleId="Remissivo1">
+    <w:name w:val="index 1"/>
+    <w:basedOn w:val="Normal"/>
+    <w:next w:val="Normal"/>
+    <w:autoRedefine/>
+    <w:semiHidden/>
+    <w:rsid w:val="00286506"/>
+    <w:pPr>
+      <w:ind w:left="200" w:hanging="200"/>
+    </w:pPr>
+  </w:style>
+  <w:style w:type="paragraph" w:styleId="Remissivo2">
+    <w:name w:val="index 2"/>
+    <w:basedOn w:val="Normal"/>
+    <w:next w:val="Normal"/>
+    <w:autoRedefine/>
+    <w:semiHidden/>
+    <w:rsid w:val="00286506"/>
+    <w:pPr>
+      <w:ind w:left="400" w:hanging="200"/>
+    </w:pPr>
+  </w:style>
+  <w:style w:type="paragraph" w:styleId="Remissivo3">
+    <w:name w:val="index 3"/>
+    <w:basedOn w:val="Normal"/>
+    <w:next w:val="Normal"/>
+    <w:autoRedefine/>
+    <w:semiHidden/>
+    <w:rsid w:val="00286506"/>
+    <w:pPr>
+      <w:ind w:left="600" w:hanging="200"/>
+    </w:pPr>
+  </w:style>
+  <w:style w:type="paragraph" w:styleId="Remissivo4">
+    <w:name w:val="index 4"/>
+    <w:basedOn w:val="Normal"/>
+    <w:next w:val="Normal"/>
+    <w:autoRedefine/>
+    <w:semiHidden/>
+    <w:rsid w:val="00286506"/>
+    <w:pPr>
+      <w:ind w:left="800" w:hanging="200"/>
+    </w:pPr>
+  </w:style>
+  <w:style w:type="paragraph" w:styleId="Remissivo5">
+    <w:name w:val="index 5"/>
+    <w:basedOn w:val="Normal"/>
+    <w:next w:val="Normal"/>
+    <w:autoRedefine/>
+    <w:semiHidden/>
+    <w:rsid w:val="00286506"/>
+    <w:pPr>
+      <w:ind w:left="1000" w:hanging="200"/>
+    </w:pPr>
+  </w:style>
+  <w:style w:type="paragraph" w:styleId="Remissivo6">
+    <w:name w:val="index 6"/>
+    <w:basedOn w:val="Normal"/>
+    <w:next w:val="Normal"/>
+    <w:autoRedefine/>
+    <w:semiHidden/>
+    <w:rsid w:val="00286506"/>
+    <w:pPr>
+      <w:ind w:left="1200" w:hanging="200"/>
+    </w:pPr>
+  </w:style>
+  <w:style w:type="paragraph" w:styleId="Remissivo7">
+    <w:name w:val="index 7"/>
+    <w:basedOn w:val="Normal"/>
+    <w:next w:val="Normal"/>
+    <w:autoRedefine/>
+    <w:semiHidden/>
+    <w:rsid w:val="00286506"/>
+    <w:pPr>
+      <w:ind w:left="1400" w:hanging="200"/>
+    </w:pPr>
+  </w:style>
+  <w:style w:type="paragraph" w:styleId="Remissivo8">
+    <w:name w:val="index 8"/>
+    <w:basedOn w:val="Normal"/>
+    <w:next w:val="Normal"/>
+    <w:autoRedefine/>
+    <w:semiHidden/>
+    <w:rsid w:val="00286506"/>
+    <w:pPr>
+      <w:ind w:left="1600" w:hanging="200"/>
+    </w:pPr>
+  </w:style>
+  <w:style w:type="paragraph" w:styleId="Remissivo9">
+    <w:name w:val="index 9"/>
+    <w:basedOn w:val="Normal"/>
+    <w:next w:val="Normal"/>
+    <w:autoRedefine/>
+    <w:semiHidden/>
+    <w:rsid w:val="00286506"/>
+    <w:pPr>
+      <w:ind w:left="1800" w:hanging="200"/>
+    </w:pPr>
+  </w:style>
+  <w:style w:type="paragraph" w:styleId="Ttulodendiceremissivo">
+    <w:name w:val="index heading"/>
+    <w:basedOn w:val="Normal"/>
+    <w:next w:val="Remissivo1"/>
+    <w:semiHidden/>
+    <w:rsid w:val="00286506"/>
+  </w:style>
+  <w:style w:type="table" w:styleId="Tabelacomgrade">
+    <w:name w:val="Table Grid"/>
+    <w:basedOn w:val="Tabelanormal"/>
+    <w:uiPriority w:val="59"/>
+    <w:rsid w:val="00CE2D64"/>
+    <w:tblPr>
+      <w:tblInd w:w="0" w:type="dxa"/>
+      <w:tblBorders>
+        <w:top w:val="single" w:sz="4" w:space="0" w:color="000000"/>
+        <w:left w:val="single" w:sz="4" w:space="0" w:color="000000"/>
+        <w:bottom w:val="single" w:sz="4" w:space="0" w:color="000000"/>
+        <w:right w:val="single" w:sz="4" w:space="0" w:color="000000"/>
+        <w:insideH w:val="single" w:sz="4" w:space="0" w:color="000000"/>
+        <w:insideV w:val="single" w:sz="4" w:space="0" w:color="000000"/>
+      </w:tblBorders>
+      <w:tblCellMar>
+        <w:top w:w="0" w:type="dxa"/>
+        <w:left w:w="108" w:type="dxa"/>
+        <w:bottom w:w="0" w:type="dxa"/>
+        <w:right w:w="108" w:type="dxa"/>
+      </w:tblCellMar>
+    </w:tblPr>
+  </w:style>
+  <w:style w:type="table" w:customStyle="1" w:styleId="ListaClara-nfase21">
+    <w:name w:val="Lista Clara - Ênfase 21"/>
+    <w:basedOn w:val="Tabelanormal"/>
+    <w:uiPriority w:val="61"/>
+    <w:rsid w:val="00CE2D64"/>
+    <w:tblPr>
+      <w:tblStyleRowBandSize w:val="1"/>
+      <w:tblStyleColBandSize w:val="1"/>
+      <w:tblInd w:w="0" w:type="dxa"/>
+      <w:tblBorders>
+        <w:top w:val="single" w:sz="8" w:space="0" w:color="C0504D"/>
+        <w:left w:val="single" w:sz="8" w:space="0" w:color="C0504D"/>
+        <w:bottom w:val="single" w:sz="8" w:space="0" w:color="C0504D"/>
+        <w:right w:val="single" w:sz="8" w:space="0" w:color="C0504D"/>
+      </w:tblBorders>
+      <w:tblCellMar>
+        <w:top w:w="0" w:type="dxa"/>
+        <w:left w:w="108" w:type="dxa"/>
+        <w:bottom w:w="0" w:type="dxa"/>
+        <w:right w:w="108" w:type="dxa"/>
+      </w:tblCellMar>
+    </w:tblPr>
+    <w:tblStylePr w:type="firstRow">
+      <w:pPr>
+        <w:spacing w:before="0" w:after="0" w:line="240" w:lineRule="auto"/>
+      </w:pPr>
+      <w:rPr>
+        <w:b/>
+        <w:bCs/>
+        <w:color w:val="FFFFFF"/>
+      </w:rPr>
+      <w:tblPr/>
+      <w:tcPr>
+        <w:shd w:val="clear" w:color="auto" w:fill="C0504D"/>
+      </w:tcPr>
+    </w:tblStylePr>
+    <w:tblStylePr w:type="lastRow">
+      <w:pPr>
+        <w:spacing w:before="0" w:after="0" w:line="240" w:lineRule="auto"/>
+      </w:pPr>
+      <w:rPr>
+        <w:b/>
+        <w:bCs/>
+      </w:rPr>
+      <w:tblPr/>
+      <w:tcPr>
+        <w:tcBorders>
+          <w:top w:val="double" w:sz="6" w:space="0" w:color="C0504D"/>
+          <w:left w:val="single" w:sz="8" w:space="0" w:color="C0504D"/>
+          <w:bottom w:val="single" w:sz="8" w:space="0" w:color="C0504D"/>
+          <w:right w:val="single" w:sz="8" w:space="0" w:color="C0504D"/>
+        </w:tcBorders>
+      </w:tcPr>
+    </w:tblStylePr>
+    <w:tblStylePr w:type="firstCol">
+      <w:rPr>
+        <w:b/>
+        <w:bCs/>
+      </w:rPr>
+    </w:tblStylePr>
+    <w:tblStylePr w:type="lastCol">
+      <w:rPr>
+        <w:b/>
+        <w:bCs/>
+      </w:rPr>
+    </w:tblStylePr>
+    <w:tblStylePr w:type="band1Vert">
+      <w:tblPr/>
+      <w:tcPr>
+        <w:tcBorders>
+          <w:top w:val="single" w:sz="8" w:space="0" w:color="C0504D"/>
+          <w:left w:val="single" w:sz="8" w:space="0" w:color="C0504D"/>
+          <w:bottom w:val="single" w:sz="8" w:space="0" w:color="C0504D"/>
+          <w:right w:val="single" w:sz="8" w:space="0" w:color="C0504D"/>
+        </w:tcBorders>
+      </w:tcPr>
+    </w:tblStylePr>
+    <w:tblStylePr w:type="band1Horz">
+      <w:tblPr/>
+      <w:tcPr>
+        <w:tcBorders>
+          <w:top w:val="single" w:sz="8" w:space="0" w:color="C0504D"/>
+          <w:left w:val="single" w:sz="8" w:space="0" w:color="C0504D"/>
+          <w:bottom w:val="single" w:sz="8" w:space="0" w:color="C0504D"/>
+          <w:right w:val="single" w:sz="8" w:space="0" w:color="C0504D"/>
+        </w:tcBorders>
+      </w:tcPr>
+    </w:tblStylePr>
+  </w:style>
+  <w:style w:type="table" w:customStyle="1" w:styleId="SombreamentoMdio2-nfase21">
+    <w:name w:val="Sombreamento Médio 2 - Ênfase 21"/>
+    <w:basedOn w:val="Tabelanormal"/>
+    <w:uiPriority w:val="64"/>
+    <w:rsid w:val="008C415E"/>
+    <w:tblPr>
+      <w:tblStyleRowBandSize w:val="1"/>
+      <w:tblStyleColBandSize w:val="1"/>
+      <w:tblInd w:w="0" w:type="dxa"/>
+      <w:tblBorders>
+        <w:top w:val="single" w:sz="18" w:space="0" w:color="auto"/>
+        <w:bottom w:val="single" w:sz="18" w:space="0" w:color="auto"/>
+      </w:tblBorders>
+      <w:tblCellMar>
+        <w:top w:w="0" w:type="dxa"/>
+        <w:left w:w="108" w:type="dxa"/>
+        <w:bottom w:w="0" w:type="dxa"/>
+        <w:right w:w="108" w:type="dxa"/>
+      </w:tblCellMar>
+    </w:tblPr>
+    <w:tblStylePr w:type="firstRow">
+      <w:pPr>
+        <w:spacing w:before="0" w:after="0" w:line="240" w:lineRule="auto"/>
+      </w:pPr>
+      <w:rPr>
+        <w:b/>
+        <w:bCs/>
+        <w:color w:val="FFFFFF"/>
+      </w:rPr>
+      <w:tblPr/>
+      <w:tcPr>
+        <w:tcBorders>
+          <w:top w:val="single" w:sz="18" w:space="0" w:color="auto"/>
+          <w:left w:val="nil"/>
+          <w:bottom w:val="single" w:sz="18" w:space="0" w:color="auto"/>
+          <w:right w:val="nil"/>
+          <w:insideH w:val="nil"/>
+          <w:insideV w:val="nil"/>
+        </w:tcBorders>
+        <w:shd w:val="clear" w:color="auto" w:fill="C0504D"/>
+      </w:tcPr>
+    </w:tblStylePr>
+    <w:tblStylePr w:type="lastRow">
+      <w:pPr>
+        <w:spacing w:before="0" w:after="0" w:line="240" w:lineRule="auto"/>
+      </w:pPr>
+      <w:rPr>
+        <w:color w:val="auto"/>
+      </w:rPr>
+      <w:tblPr/>
+      <w:tcPr>
+        <w:tcBorders>
+          <w:top w:val="double" w:sz="6" w:space="0" w:color="auto"/>
+          <w:left w:val="nil"/>
+          <w:bottom w:val="single" w:sz="18" w:space="0" w:color="auto"/>
+          <w:right w:val="nil"/>
+          <w:insideH w:val="nil"/>
+          <w:insideV w:val="nil"/>
+        </w:tcBorders>
+        <w:shd w:val="clear" w:color="auto" w:fill="FFFFFF"/>
+      </w:tcPr>
+    </w:tblStylePr>
+    <w:tblStylePr w:type="firstCol">
+      <w:rPr>
+        <w:b/>
+        <w:bCs/>
+        <w:color w:val="FFFFFF"/>
+      </w:rPr>
+      <w:tblPr/>
+      <w:tcPr>
+        <w:tcBorders>
+          <w:top w:val="nil"/>
+          <w:left w:val="nil"/>
+          <w:bottom w:val="single" w:sz="18" w:space="0" w:color="auto"/>
+          <w:right w:val="nil"/>
+          <w:insideH w:val="nil"/>
+          <w:insideV w:val="nil"/>
+        </w:tcBorders>
+        <w:shd w:val="clear" w:color="auto" w:fill="C0504D"/>
+      </w:tcPr>
+    </w:tblStylePr>
+    <w:tblStylePr w:type="lastCol">
+      <w:rPr>
+        <w:b/>
+        <w:bCs/>
+        <w:color w:val="FFFFFF"/>
+      </w:rPr>
+      <w:tblPr/>
+      <w:tcPr>
+        <w:tcBorders>
+          <w:left w:val="nil"/>
+          <w:right w:val="nil"/>
+          <w:insideH w:val="nil"/>
+          <w:insideV w:val="nil"/>
+        </w:tcBorders>
+        <w:shd w:val="clear" w:color="auto" w:fill="C0504D"/>
+      </w:tcPr>
+    </w:tblStylePr>
+    <w:tblStylePr w:type="band1Vert">
+      <w:tblPr/>
+      <w:tcPr>
+        <w:tcBorders>
+          <w:left w:val="nil"/>
+          <w:right w:val="nil"/>
+          <w:insideH w:val="nil"/>
+          <w:insideV w:val="nil"/>
+        </w:tcBorders>
+        <w:shd w:val="clear" w:color="auto" w:fill="D8D8D8"/>
+      </w:tcPr>
+    </w:tblStylePr>
+    <w:tblStylePr w:type="band1Horz">
+      <w:tblPr/>
+      <w:tcPr>
+        <w:shd w:val="clear" w:color="auto" w:fill="D8D8D8"/>
+      </w:tcPr>
+    </w:tblStylePr>
+    <w:tblStylePr w:type="neCell">
+      <w:tblPr/>
+      <w:tcPr>
+        <w:tcBorders>
+          <w:top w:val="single" w:sz="18" w:space="0" w:color="auto"/>
+          <w:left w:val="nil"/>
+          <w:bottom w:val="single" w:sz="18" w:space="0" w:color="auto"/>
+          <w:right w:val="nil"/>
+          <w:insideH w:val="nil"/>
+          <w:insideV w:val="nil"/>
+        </w:tcBorders>
+      </w:tcPr>
+    </w:tblStylePr>
+    <w:tblStylePr w:type="nwCell">
+      <w:rPr>
+        <w:color w:val="FFFFFF"/>
+      </w:rPr>
+      <w:tblPr/>
+      <w:tcPr>
+        <w:tcBorders>
+          <w:top w:val="single" w:sz="18" w:space="0" w:color="auto"/>
+          <w:left w:val="nil"/>
+          <w:bottom w:val="single" w:sz="18" w:space="0" w:color="auto"/>
+          <w:right w:val="nil"/>
+          <w:insideH w:val="nil"/>
+          <w:insideV w:val="nil"/>
+        </w:tcBorders>
+      </w:tcPr>
+    </w:tblStylePr>
+  </w:style>
+  <w:style w:type="table" w:customStyle="1" w:styleId="SombreamentoClaro-nfase21">
+    <w:name w:val="Sombreamento Claro - Ênfase 21"/>
+    <w:basedOn w:val="Tabelanormal"/>
+    <w:uiPriority w:val="60"/>
+    <w:rsid w:val="003C1A89"/>
+    <w:rPr>
+      <w:color w:val="943634"/>
+    </w:rPr>
+    <w:tblPr>
+      <w:tblStyleRowBandSize w:val="1"/>
+      <w:tblStyleColBandSize w:val="1"/>
+      <w:tblInd w:w="0" w:type="dxa"/>
+      <w:tblBorders>
+        <w:top w:val="single" w:sz="8" w:space="0" w:color="C0504D"/>
+        <w:bottom w:val="single" w:sz="8" w:space="0" w:color="C0504D"/>
+      </w:tblBorders>
+      <w:tblCellMar>
+        <w:top w:w="0" w:type="dxa"/>
+        <w:left w:w="108" w:type="dxa"/>
+        <w:bottom w:w="0" w:type="dxa"/>
+        <w:right w:w="108" w:type="dxa"/>
+      </w:tblCellMar>
+    </w:tblPr>
+    <w:tblStylePr w:type="firstRow">
+      <w:pPr>
+        <w:spacing w:before="0" w:after="0" w:line="240" w:lineRule="auto"/>
+      </w:pPr>
+      <w:rPr>
+        <w:b/>
+        <w:bCs/>
+      </w:rPr>
+      <w:tblPr/>
+      <w:tcPr>
+        <w:tcBorders>
+          <w:top w:val="single" w:sz="8" w:space="0" w:color="C0504D"/>
+          <w:left w:val="nil"/>
+          <w:bottom w:val="single" w:sz="8" w:space="0" w:color="C0504D"/>
+          <w:right w:val="nil"/>
+          <w:insideH w:val="nil"/>
+          <w:insideV w:val="nil"/>
+        </w:tcBorders>
+      </w:tcPr>
+    </w:tblStylePr>
+    <w:tblStylePr w:type="lastRow">
+      <w:pPr>
+        <w:spacing w:before="0" w:after="0" w:line="240" w:lineRule="auto"/>
+      </w:pPr>
+      <w:rPr>
+        <w:b/>
+        <w:bCs/>
+      </w:rPr>
+      <w:tblPr/>
+      <w:tcPr>
+        <w:tcBorders>
+          <w:top w:val="single" w:sz="8" w:space="0" w:color="C0504D"/>
+          <w:left w:val="nil"/>
+          <w:bottom w:val="single" w:sz="8" w:space="0" w:color="C0504D"/>
+          <w:right w:val="nil"/>
+          <w:insideH w:val="nil"/>
+          <w:insideV w:val="nil"/>
+        </w:tcBorders>
+      </w:tcPr>
+    </w:tblStylePr>
+    <w:tblStylePr w:type="firstCol">
+      <w:rPr>
+        <w:b/>
+        <w:bCs/>
+      </w:rPr>
+    </w:tblStylePr>
+    <w:tblStylePr w:type="lastCol">
+      <w:rPr>
+        <w:b/>
+        <w:bCs/>
+      </w:rPr>
+    </w:tblStylePr>
+    <w:tblStylePr w:type="band1Vert">
+      <w:tblPr/>
+      <w:tcPr>
+        <w:tcBorders>
+          <w:left w:val="nil"/>
+          <w:right w:val="nil"/>
+          <w:insideH w:val="nil"/>
+          <w:insideV w:val="nil"/>
+        </w:tcBorders>
+        <w:shd w:val="clear" w:color="auto" w:fill="EFD3D2"/>
+      </w:tcPr>
+    </w:tblStylePr>
+    <w:tblStylePr w:type="band1Horz">
+      <w:tblPr/>
+      <w:tcPr>
+        <w:tcBorders>
+          <w:left w:val="nil"/>
+          <w:right w:val="nil"/>
+          <w:insideH w:val="nil"/>
+          <w:insideV w:val="nil"/>
+        </w:tcBorders>
+        <w:shd w:val="clear" w:color="auto" w:fill="EFD3D2"/>
+      </w:tcPr>
+    </w:tblStylePr>
+  </w:style>
+  <w:style w:type="table" w:customStyle="1" w:styleId="SombreamentoClaro1">
+    <w:name w:val="Sombreamento Claro1"/>
+    <w:basedOn w:val="Tabelanormal"/>
+    <w:uiPriority w:val="60"/>
+    <w:rsid w:val="003C1A89"/>
+    <w:rPr>
+      <w:color w:val="000000"/>
+    </w:rPr>
+    <w:tblPr>
+      <w:tblStyleRowBandSize w:val="1"/>
+      <w:tblStyleColBandSize w:val="1"/>
+      <w:tblInd w:w="0" w:type="dxa"/>
+      <w:tblBorders>
+        <w:top w:val="single" w:sz="8" w:space="0" w:color="000000"/>
+        <w:bottom w:val="single" w:sz="8" w:space="0" w:color="000000"/>
+      </w:tblBorders>
+      <w:tblCellMar>
+        <w:top w:w="0" w:type="dxa"/>
+        <w:left w:w="108" w:type="dxa"/>
+        <w:bottom w:w="0" w:type="dxa"/>
+        <w:right w:w="108" w:type="dxa"/>
+      </w:tblCellMar>
+    </w:tblPr>
+    <w:tblStylePr w:type="firstRow">
+      <w:pPr>
+        <w:spacing w:before="0" w:after="0" w:line="240" w:lineRule="auto"/>
+      </w:pPr>
+      <w:rPr>
+        <w:b/>
+        <w:bCs/>
+      </w:rPr>
+      <w:tblPr/>
+      <w:tcPr>
+        <w:tcBorders>
+          <w:top w:val="single" w:sz="8" w:space="0" w:color="000000"/>
+          <w:left w:val="nil"/>
+          <w:bottom w:val="single" w:sz="8" w:space="0" w:color="000000"/>
+          <w:right w:val="nil"/>
+          <w:insideH w:val="nil"/>
+          <w:insideV w:val="nil"/>
+        </w:tcBorders>
+      </w:tcPr>
+    </w:tblStylePr>
+    <w:tblStylePr w:type="lastRow">
+      <w:pPr>
+        <w:spacing w:before="0" w:after="0" w:line="240" w:lineRule="auto"/>
+      </w:pPr>
+      <w:rPr>
+        <w:b/>
+        <w:bCs/>
+      </w:rPr>
+      <w:tblPr/>
+      <w:tcPr>
+        <w:tcBorders>
+          <w:top w:val="single" w:sz="8" w:space="0" w:color="000000"/>
+          <w:left w:val="nil"/>
+          <w:bottom w:val="single" w:sz="8" w:space="0" w:color="000000"/>
+          <w:right w:val="nil"/>
+          <w:insideH w:val="nil"/>
+          <w:insideV w:val="nil"/>
+        </w:tcBorders>
+      </w:tcPr>
+    </w:tblStylePr>
+    <w:tblStylePr w:type="firstCol">
+      <w:rPr>
+        <w:b/>
+        <w:bCs/>
+      </w:rPr>
+    </w:tblStylePr>
+    <w:tblStylePr w:type="lastCol">
+      <w:rPr>
+        <w:b/>
+        <w:bCs/>
+      </w:rPr>
+    </w:tblStylePr>
+    <w:tblStylePr w:type="band1Vert">
+      <w:tblPr/>
+      <w:tcPr>
+        <w:tcBorders>
+          <w:left w:val="nil"/>
+          <w:right w:val="nil"/>
+          <w:insideH w:val="nil"/>
+          <w:insideV w:val="nil"/>
+        </w:tcBorders>
+        <w:shd w:val="clear" w:color="auto" w:fill="C0C0C0"/>
+      </w:tcPr>
+    </w:tblStylePr>
+    <w:tblStylePr w:type="band1Horz">
+      <w:tblPr/>
+      <w:tcPr>
+        <w:tcBorders>
+          <w:left w:val="nil"/>
+          <w:right w:val="nil"/>
+          <w:insideH w:val="nil"/>
+          <w:insideV w:val="nil"/>
+        </w:tcBorders>
+        <w:shd w:val="clear" w:color="auto" w:fill="C0C0C0"/>
+      </w:tcPr>
+    </w:tblStylePr>
+  </w:style>
+  <w:style w:type="table" w:customStyle="1" w:styleId="SombreamentoColorido-nfase61">
+    <w:name w:val="Sombreamento Colorido - Ênfase 61"/>
+    <w:basedOn w:val="Tabelanormal"/>
+    <w:uiPriority w:val="71"/>
+    <w:rsid w:val="003C1A89"/>
+    <w:rPr>
+      <w:color w:val="000000"/>
+    </w:rPr>
+    <w:tblPr>
+      <w:tblStyleRowBandSize w:val="1"/>
+      <w:tblStyleColBandSize w:val="1"/>
+      <w:tblInd w:w="0" w:type="dxa"/>
+      <w:tblBorders>
+        <w:top w:val="single" w:sz="24" w:space="0" w:color="4BACC6"/>
+        <w:left w:val="single" w:sz="4" w:space="0" w:color="F79646"/>
+        <w:bottom w:val="single" w:sz="4" w:space="0" w:color="F79646"/>
+        <w:right w:val="single" w:sz="4" w:space="0" w:color="F79646"/>
+        <w:insideH w:val="single" w:sz="4" w:space="0" w:color="FFFFFF"/>
+        <w:insideV w:val="single" w:sz="4" w:space="0" w:color="FFFFFF"/>
+      </w:tblBorders>
+      <w:tblCellMar>
+        <w:top w:w="0" w:type="dxa"/>
+        <w:left w:w="108" w:type="dxa"/>
+        <w:bottom w:w="0" w:type="dxa"/>
+        <w:right w:w="108" w:type="dxa"/>
+      </w:tblCellMar>
+    </w:tblPr>
+    <w:tcPr>
+      <w:shd w:val="clear" w:color="auto" w:fill="FEF4EC"/>
+    </w:tcPr>
+    <w:tblStylePr w:type="firstRow">
+      <w:rPr>
+        <w:b/>
+        <w:bCs/>
+      </w:rPr>
+      <w:tblPr/>
+      <w:tcPr>
+        <w:tcBorders>
+          <w:top w:val="nil"/>
+          <w:left w:val="nil"/>
+          <w:bottom w:val="single" w:sz="24" w:space="0" w:color="4BACC6"/>
+          <w:right w:val="nil"/>
+          <w:insideH w:val="nil"/>
+          <w:insideV w:val="nil"/>
+        </w:tcBorders>
+        <w:shd w:val="clear" w:color="auto" w:fill="FFFFFF"/>
+      </w:tcPr>
+    </w:tblStylePr>
+    <w:tblStylePr w:type="lastRow">
+      <w:rPr>
+        <w:b/>
+        <w:bCs/>
+        <w:color w:val="FFFFFF"/>
+      </w:rPr>
+      <w:tblPr/>
+      <w:tcPr>
+        <w:tcBorders>
+          <w:top w:val="single" w:sz="6" w:space="0" w:color="FFFFFF"/>
+        </w:tcBorders>
+        <w:shd w:val="clear" w:color="auto" w:fill="B65608"/>
+      </w:tcPr>
+    </w:tblStylePr>
+    <w:tblStylePr w:type="firstCol">
+      <w:rPr>
+        <w:color w:val="FFFFFF"/>
+      </w:rPr>
+      <w:tblPr/>
+      <w:tcPr>
+        <w:tcBorders>
+          <w:top w:val="nil"/>
+          <w:left w:val="nil"/>
+          <w:bottom w:val="nil"/>
+          <w:right w:val="nil"/>
+          <w:insideH w:val="single" w:sz="4" w:space="0" w:color="B65608"/>
+          <w:insideV w:val="nil"/>
+        </w:tcBorders>
+        <w:shd w:val="clear" w:color="auto" w:fill="B65608"/>
+      </w:tcPr>
+    </w:tblStylePr>
+    <w:tblStylePr w:type="lastCol">
+      <w:rPr>
+        <w:color w:val="FFFFFF"/>
+      </w:rPr>
+      <w:tblPr/>
+      <w:tcPr>
+        <w:tcBorders>
+          <w:top w:val="nil"/>
+          <w:left w:val="nil"/>
+          <w:bottom w:val="nil"/>
+          <w:right w:val="nil"/>
+          <w:insideH w:val="nil"/>
+          <w:insideV w:val="nil"/>
+        </w:tcBorders>
+        <w:shd w:val="clear" w:color="auto" w:fill="B65608"/>
+      </w:tcPr>
+    </w:tblStylePr>
+    <w:tblStylePr w:type="band1Vert">
+      <w:tblPr/>
+      <w:tcPr>
+        <w:shd w:val="clear" w:color="auto" w:fill="FBD4B4"/>
+      </w:tcPr>
+    </w:tblStylePr>
+    <w:tblStylePr w:type="band1Horz">
+      <w:tblPr/>
+      <w:tcPr>
+        <w:shd w:val="clear" w:color="auto" w:fill="FBCAA2"/>
+      </w:tcPr>
+    </w:tblStylePr>
+    <w:tblStylePr w:type="neCell">
+      <w:rPr>
+        <w:color w:val="000000"/>
+      </w:rPr>
+    </w:tblStylePr>
+    <w:tblStylePr w:type="nwCell">
+      <w:rPr>
+        <w:color w:val="000000"/>
+      </w:rPr>
+    </w:tblStylePr>
+  </w:style>
+  <w:style w:type="table" w:customStyle="1" w:styleId="GradeMdia2-nfase61">
+    <w:name w:val="Grade Média 2 - Ênfase 61"/>
+    <w:basedOn w:val="Tabelanormal"/>
+    <w:uiPriority w:val="68"/>
+    <w:rsid w:val="003C1A89"/>
+    <w:rPr>
+      <w:rFonts w:ascii="Cambria" w:hAnsi="Cambria"/>
+      <w:color w:val="000000"/>
+    </w:rPr>
+    <w:tblPr>
+      <w:tblStyleRowBandSize w:val="1"/>
+      <w:tblStyleColBandSize w:val="1"/>
+      <w:tblInd w:w="0" w:type="dxa"/>
+      <w:tblBorders>
+        <w:top w:val="single" w:sz="8" w:space="0" w:color="F79646"/>
+        <w:left w:val="single" w:sz="8" w:space="0" w:color="F79646"/>
+        <w:bottom w:val="single" w:sz="8" w:space="0" w:color="F79646"/>
+        <w:right w:val="single" w:sz="8" w:space="0" w:color="F79646"/>
+        <w:insideH w:val="single" w:sz="8" w:space="0" w:color="F79646"/>
+        <w:insideV w:val="single" w:sz="8" w:space="0" w:color="F79646"/>
+      </w:tblBorders>
+      <w:tblCellMar>
+        <w:top w:w="0" w:type="dxa"/>
+        <w:left w:w="108" w:type="dxa"/>
+        <w:bottom w:w="0" w:type="dxa"/>
+        <w:right w:w="108" w:type="dxa"/>
+      </w:tblCellMar>
+    </w:tblPr>
+    <w:tcPr>
+      <w:shd w:val="clear" w:color="auto" w:fill="FDE4D0"/>
+    </w:tcPr>
+    <w:tblStylePr w:type="firstRow">
+      <w:rPr>
+        <w:b/>
+        <w:bCs/>
+        <w:color w:val="000000"/>
+      </w:rPr>
+      <w:tblPr/>
+      <w:tcPr>
+        <w:shd w:val="clear" w:color="auto" w:fill="FEF4EC"/>
+      </w:tcPr>
+    </w:tblStylePr>
+    <w:tblStylePr w:type="lastRow">
+      <w:rPr>
+        <w:b/>
+        <w:bCs/>
+        <w:color w:val="000000"/>
+      </w:rPr>
+      <w:tblPr/>
+      <w:tcPr>
+        <w:tcBorders>
+          <w:top w:val="single" w:sz="12" w:space="0" w:color="000000"/>
+          <w:left w:val="nil"/>
+          <w:bottom w:val="nil"/>
+          <w:right w:val="nil"/>
+          <w:insideH w:val="nil"/>
+          <w:insideV w:val="nil"/>
+        </w:tcBorders>
+        <w:shd w:val="clear" w:color="auto" w:fill="FFFFFF"/>
+      </w:tcPr>
+    </w:tblStylePr>
+    <w:tblStylePr w:type="firstCol">
+      <w:rPr>
+        <w:b/>
+        <w:bCs/>
+        <w:color w:val="000000"/>
+      </w:rPr>
+      <w:tblPr/>
+      <w:tcPr>
+        <w:tcBorders>
+          <w:top w:val="nil"/>
+          <w:left w:val="nil"/>
+          <w:bottom w:val="nil"/>
+          <w:right w:val="nil"/>
+          <w:insideH w:val="nil"/>
+          <w:insideV w:val="nil"/>
+        </w:tcBorders>
+        <w:shd w:val="clear" w:color="auto" w:fill="FFFFFF"/>
+      </w:tcPr>
+    </w:tblStylePr>
+    <w:tblStylePr w:type="lastCol">
+      <w:rPr>
+        <w:b w:val="0"/>
+        <w:bCs w:val="0"/>
+        <w:color w:val="000000"/>
+      </w:rPr>
+      <w:tblPr/>
+      <w:tcPr>
+        <w:tcBorders>
+          <w:top w:val="nil"/>
+          <w:left w:val="nil"/>
+          <w:bottom w:val="nil"/>
+          <w:right w:val="nil"/>
+          <w:insideH w:val="nil"/>
+          <w:insideV w:val="nil"/>
+        </w:tcBorders>
+        <w:shd w:val="clear" w:color="auto" w:fill="FDE9D9"/>
+      </w:tcPr>
+    </w:tblStylePr>
+    <w:tblStylePr w:type="band1Vert">
+      <w:tblPr/>
+      <w:tcPr>
+        <w:shd w:val="clear" w:color="auto" w:fill="FBCAA2"/>
+      </w:tcPr>
+    </w:tblStylePr>
+    <w:tblStylePr w:type="band1Horz">
+      <w:tblPr/>
+      <w:tcPr>
+        <w:tcBorders>
+          <w:insideH w:val="single" w:sz="6" w:space="0" w:color="F79646"/>
+          <w:insideV w:val="single" w:sz="6" w:space="0" w:color="F79646"/>
+        </w:tcBorders>
+        <w:shd w:val="clear" w:color="auto" w:fill="FBCAA2"/>
+      </w:tcPr>
+    </w:tblStylePr>
+    <w:tblStylePr w:type="nwCell">
+      <w:tblPr/>
+      <w:tcPr>
+        <w:shd w:val="clear" w:color="auto" w:fill="FFFFFF"/>
+      </w:tcPr>
+    </w:tblStylePr>
+  </w:style>
+  <w:style w:type="table" w:customStyle="1" w:styleId="GradeMdia1-nfase61">
+    <w:name w:val="Grade Média 1 - Ênfase 61"/>
+    <w:basedOn w:val="Tabelanormal"/>
+    <w:uiPriority w:val="67"/>
+    <w:rsid w:val="003C1A89"/>
+    <w:tblPr>
+      <w:tblStyleRowBandSize w:val="1"/>
+      <w:tblStyleColBandSize w:val="1"/>
+      <w:tblInd w:w="0" w:type="dxa"/>
+      <w:tblBorders>
+        <w:top w:val="single" w:sz="8" w:space="0" w:color="F9B074"/>
+        <w:left w:val="single" w:sz="8" w:space="0" w:color="F9B074"/>
+        <w:bottom w:val="single" w:sz="8" w:space="0" w:color="F9B074"/>
+        <w:right w:val="single" w:sz="8" w:space="0" w:color="F9B074"/>
+        <w:insideH w:val="single" w:sz="8" w:space="0" w:color="F9B074"/>
+        <w:insideV w:val="single" w:sz="8" w:space="0" w:color="F9B074"/>
+      </w:tblBorders>
+      <w:tblCellMar>
+        <w:top w:w="0" w:type="dxa"/>
+        <w:left w:w="108" w:type="dxa"/>
+        <w:bottom w:w="0" w:type="dxa"/>
+        <w:right w:w="108" w:type="dxa"/>
+      </w:tblCellMar>
+    </w:tblPr>
+    <w:tcPr>
+      <w:shd w:val="clear" w:color="auto" w:fill="FDE4D0"/>
+    </w:tcPr>
+    <w:tblStylePr w:type="firstRow">
+      <w:rPr>
+        <w:b/>
+        <w:bCs/>
+      </w:rPr>
+    </w:tblStylePr>
+    <w:tblStylePr w:type="lastRow">
+      <w:rPr>
+        <w:b/>
+        <w:bCs/>
+      </w:rPr>
+      <w:tblPr/>
+      <w:tcPr>
+        <w:tcBorders>
+          <w:top w:val="single" w:sz="18" w:space="0" w:color="F9B074"/>
+        </w:tcBorders>
+      </w:tcPr>
+    </w:tblStylePr>
+    <w:tblStylePr w:type="firstCol">
+      <w:rPr>
+        <w:b/>
+        <w:bCs/>
+      </w:rPr>
+    </w:tblStylePr>
+    <w:tblStylePr w:type="lastCol">
+      <w:rPr>
+        <w:b/>
+        <w:bCs/>
+      </w:rPr>
+    </w:tblStylePr>
+    <w:tblStylePr w:type="band1Vert">
+      <w:tblPr/>
+      <w:tcPr>
+        <w:shd w:val="clear" w:color="auto" w:fill="FBCAA2"/>
+      </w:tcPr>
+    </w:tblStylePr>
+    <w:tblStylePr w:type="band1Horz">
+      <w:tblPr/>
+      <w:tcPr>
+        <w:shd w:val="clear" w:color="auto" w:fill="FBCAA2"/>
+      </w:tcPr>
+    </w:tblStylePr>
+  </w:style>
+  <w:style w:type="paragraph" w:customStyle="1" w:styleId="Estilo2">
+    <w:name w:val="Estilo2"/>
+    <w:basedOn w:val="Ttulo2"/>
+    <w:link w:val="Estilo2Char"/>
+    <w:qFormat/>
+    <w:rsid w:val="00025D07"/>
+    <w:pPr>
+      <w:widowControl/>
+      <w:numPr>
+        <w:numId w:val="16"/>
+      </w:numPr>
+      <w:tabs>
+        <w:tab w:val="left" w:pos="993"/>
+      </w:tabs>
+      <w:spacing w:before="240" w:line="276" w:lineRule="auto"/>
+    </w:pPr>
+    <w:rPr>
+      <w:rFonts w:ascii="Cambria" w:hAnsi="Cambria"/>
+      <w:bCs/>
+      <w:iCs/>
+      <w:color w:val="365F91"/>
+      <w:sz w:val="28"/>
+      <w:szCs w:val="28"/>
+    </w:rPr>
+  </w:style>
+  <w:style w:type="character" w:customStyle="1" w:styleId="Estilo2Char">
+    <w:name w:val="Estilo2 Char"/>
+    <w:basedOn w:val="Fontepargpadro"/>
+    <w:link w:val="Estilo2"/>
+    <w:rsid w:val="00025D07"/>
+    <w:rPr>
+      <w:rFonts w:ascii="Cambria" w:hAnsi="Cambria"/>
+      <w:b/>
+      <w:bCs/>
+      <w:iCs/>
+      <w:color w:val="365F91"/>
+      <w:sz w:val="28"/>
+      <w:szCs w:val="28"/>
+      <w:lang w:eastAsia="en-US"/>
+    </w:rPr>
+  </w:style>
+  <w:style w:type="paragraph" w:customStyle="1" w:styleId="Estilo3">
+    <w:name w:val="Estilo3"/>
+    <w:basedOn w:val="Ttulo3"/>
+    <w:qFormat/>
+    <w:rsid w:val="00025D07"/>
+    <w:pPr>
+      <w:widowControl/>
+      <w:numPr>
+        <w:numId w:val="16"/>
+      </w:numPr>
+      <w:spacing w:before="240" w:line="276" w:lineRule="auto"/>
+    </w:pPr>
+    <w:rPr>
+      <w:rFonts w:ascii="Cambria" w:hAnsi="Cambria"/>
+      <w:b/>
+      <w:bCs/>
+      <w:i w:val="0"/>
+      <w:color w:val="365F91"/>
+      <w:sz w:val="26"/>
+      <w:szCs w:val="26"/>
+    </w:rPr>
+  </w:style>
+  <w:style w:type="character" w:customStyle="1" w:styleId="CorpodetextoChar">
+    <w:name w:val="Corpo de texto Char"/>
+    <w:basedOn w:val="Fontepargpadro"/>
+    <w:link w:val="Corpodetexto"/>
+    <w:rsid w:val="008A5721"/>
+  </w:style>
+  <w:style w:type="paragraph" w:customStyle="1" w:styleId="Lista2">
+    <w:name w:val="Lista2"/>
+    <w:basedOn w:val="Corpodetexto"/>
+    <w:link w:val="Lista2Char"/>
+    <w:qFormat/>
+    <w:rsid w:val="00CF019C"/>
+    <w:pPr>
+      <w:spacing w:after="0"/>
+      <w:ind w:left="0"/>
+      <w:jc w:val="both"/>
+    </w:pPr>
+    <w:rPr>
+      <w:rFonts w:ascii="Calibri" w:hAnsi="Calibri"/>
+      <w:sz w:val="22"/>
+      <w:lang w:eastAsia="pt-BR"/>
+    </w:rPr>
+  </w:style>
+  <w:style w:type="character" w:customStyle="1" w:styleId="Lista2Char">
+    <w:name w:val="Lista2 Char"/>
+    <w:basedOn w:val="CorpodetextoChar"/>
+    <w:link w:val="Lista2"/>
+    <w:rsid w:val="00CF019C"/>
+    <w:rPr>
+      <w:rFonts w:ascii="Calibri" w:hAnsi="Calibri"/>
+      <w:sz w:val="22"/>
+      <w:lang w:val="pt-BR" w:eastAsia="pt-BR"/>
+    </w:rPr>
+  </w:style>
+  <w:style w:type="paragraph" w:customStyle="1" w:styleId="titulo">
+    <w:name w:val="titulo"/>
+    <w:basedOn w:val="Normal"/>
+    <w:next w:val="Normal"/>
+    <w:rsid w:val="00EB108D"/>
+    <w:pPr>
+      <w:widowControl/>
+      <w:spacing w:before="5280" w:after="60" w:line="240" w:lineRule="auto"/>
+      <w:jc w:val="right"/>
+    </w:pPr>
+    <w:rPr>
+      <w:rFonts w:ascii="Arial" w:hAnsi="Arial"/>
+      <w:b/>
+      <w:sz w:val="36"/>
+      <w:lang w:eastAsia="pt-BR"/>
+    </w:rPr>
+  </w:style>
+  <w:style w:type="paragraph" w:customStyle="1" w:styleId="sistema">
+    <w:name w:val="sistema"/>
+    <w:basedOn w:val="titulo"/>
+    <w:rsid w:val="00EB108D"/>
+    <w:pPr>
+      <w:spacing w:before="0" w:after="240"/>
+    </w:pPr>
+    <w:rPr>
+      <w:i/>
+    </w:rPr>
+  </w:style>
+  <w:style w:type="paragraph" w:customStyle="1" w:styleId="TitleCover">
+    <w:name w:val="Title Cover"/>
+    <w:basedOn w:val="Normal"/>
+    <w:next w:val="Normal"/>
+    <w:rsid w:val="00EB108D"/>
+    <w:pPr>
+      <w:keepNext/>
+      <w:keepLines/>
+      <w:widowControl/>
+      <w:pBdr>
+        <w:top w:val="single" w:sz="48" w:space="31" w:color="auto"/>
+      </w:pBdr>
+      <w:tabs>
+        <w:tab w:val="left" w:pos="0"/>
+      </w:tabs>
+      <w:spacing w:before="240" w:beforeAutospacing="1" w:after="500" w:line="640" w:lineRule="exact"/>
+      <w:ind w:left="-840" w:right="-840"/>
+    </w:pPr>
+    <w:rPr>
+      <w:rFonts w:ascii="Arial Black" w:hAnsi="Arial Black"/>
+      <w:b/>
+      <w:spacing w:val="-48"/>
+      <w:kern w:val="28"/>
+      <w:sz w:val="64"/>
+    </w:rPr>
+  </w:style>
+  <w:style w:type="paragraph" w:styleId="SemEspaamento">
+    <w:name w:val="No Spacing"/>
+    <w:qFormat/>
+    <w:rsid w:val="00EB108D"/>
+    <w:pPr>
+      <w:widowControl w:val="0"/>
+    </w:pPr>
+    <w:rPr>
+      <w:lang w:val="en-US" w:eastAsia="en-US"/>
+    </w:rPr>
+  </w:style>
+  <w:style w:type="character" w:styleId="Forte">
+    <w:name w:val="Strong"/>
+    <w:basedOn w:val="Fontepargpadro"/>
+    <w:uiPriority w:val="22"/>
+    <w:qFormat/>
+    <w:rsid w:val="002669DD"/>
+    <w:rPr>
+      <w:b/>
+      <w:bCs/>
+    </w:rPr>
+  </w:style>
+  <w:style w:type="character" w:customStyle="1" w:styleId="apple-converted-space">
+    <w:name w:val="apple-converted-space"/>
+    <w:basedOn w:val="Fontepargpadro"/>
+    <w:rsid w:val="002669DD"/>
+  </w:style>
+  <w:style w:type="paragraph" w:customStyle="1" w:styleId="Standard">
+    <w:name w:val="Standard"/>
+    <w:rsid w:val="00A26B23"/>
+    <w:pPr>
+      <w:suppressAutoHyphens/>
+      <w:autoSpaceDN w:val="0"/>
+      <w:textAlignment w:val="baseline"/>
+    </w:pPr>
+    <w:rPr>
+      <w:rFonts w:ascii="Arial" w:hAnsi="Arial"/>
+      <w:kern w:val="3"/>
+      <w:sz w:val="24"/>
+      <w:szCs w:val="24"/>
+    </w:rPr>
+  </w:style>
+  <w:style w:type="paragraph" w:styleId="PargrafodaLista">
+    <w:name w:val="List Paragraph"/>
+    <w:basedOn w:val="Normal"/>
+    <w:qFormat/>
+    <w:rsid w:val="007A20E3"/>
+    <w:pPr>
+      <w:ind w:left="720"/>
+      <w:contextualSpacing/>
+    </w:pPr>
+  </w:style>
+  <w:style w:type="paragraph" w:customStyle="1" w:styleId="PSCComentarioTemplate">
+    <w:name w:val="PSC_Comentario_Template"/>
+    <w:basedOn w:val="Normal"/>
+    <w:rsid w:val="00F24A86"/>
+    <w:pPr>
+      <w:widowControl/>
+      <w:spacing w:before="60" w:after="60" w:line="240" w:lineRule="auto"/>
+      <w:jc w:val="both"/>
+    </w:pPr>
+    <w:rPr>
+      <w:rFonts w:ascii="Times" w:hAnsi="Times"/>
+      <w:i/>
+      <w:sz w:val="22"/>
+      <w:lang w:eastAsia="pt-BR"/>
+    </w:rPr>
+  </w:style>
+  <w:style w:type="paragraph" w:customStyle="1" w:styleId="PSCTabelaCabecalho">
+    <w:name w:val="PSC_Tabela_Cabecalho"/>
+    <w:basedOn w:val="Normal"/>
+    <w:autoRedefine/>
+    <w:rsid w:val="00F24A86"/>
+    <w:pPr>
+      <w:widowControl/>
+      <w:spacing w:before="60" w:after="60" w:line="240" w:lineRule="auto"/>
+    </w:pPr>
+    <w:rPr>
+      <w:rFonts w:ascii="Verdana" w:hAnsi="Verdana"/>
+      <w:b/>
+      <w:lang w:eastAsia="pt-BR"/>
+    </w:rPr>
+  </w:style>
+  <w:style w:type="paragraph" w:customStyle="1" w:styleId="rnf">
+    <w:name w:val="rnf"/>
+    <w:basedOn w:val="Ttulo1"/>
+    <w:rsid w:val="00373133"/>
+    <w:pPr>
+      <w:numPr>
+        <w:numId w:val="0"/>
+      </w:numPr>
+    </w:pPr>
+    <w:rPr>
+      <w:lang w:eastAsia="pt-BR"/>
+    </w:rPr>
+  </w:style>
+</w:styles>
+</file>
+
 <file path=word/theme/theme1.xml><?xml version="1.0" encoding="utf-8"?>
 <a:theme xmlns:a="http://schemas.openxmlformats.org/drawingml/2006/main" name="Tema do Office">
   <a:themeElements>
@@ -19343,7 +20965,7 @@
 </file>
 
 <file path=customXml/itemProps1.xml><?xml version="1.0" encoding="utf-8"?>
-<ds:datastoreItem xmlns:ds="http://schemas.openxmlformats.org/officeDocument/2006/customXml" ds:itemID="{2B1B193A-2432-458B-AA8A-7E945E4D5A79}">
+<ds:datastoreItem xmlns:ds="http://schemas.openxmlformats.org/officeDocument/2006/customXml" ds:itemID="{F32B37D3-36BE-4DD3-AF53-2B077A890B13}">
   <ds:schemaRefs>
     <ds:schemaRef ds:uri="http://schemas.openxmlformats.org/officeDocument/2006/bibliography"/>
   </ds:schemaRefs>

</xml_diff>